<commit_message>
update project name for report 1,2
update project name for report 1,2
</commit_message>
<xml_diff>
--- a/WIP/Deliverable/Report1/VMN_CMPlan_v1.0_EN.docx
+++ b/WIP/Deliverable/Report1/VMN_CMPlan_v1.0_EN.docx
@@ -95,7 +95,27 @@
           <w:sz w:val="36"/>
           <w:szCs w:val="36"/>
         </w:rPr>
-        <w:t>VIETNAMESE MEDICINAL NETWORK</w:t>
+        <w:t>VIETNAMESE MEDICINAL</w:t>
+      </w:r>
+      <w:r>
+        <w:rPr>
+          <w:rFonts w:ascii="Times New Roman" w:hAnsi="Times New Roman"/>
+          <w:i w:val="0"/>
+          <w:iCs w:val="0"/>
+          <w:sz w:val="36"/>
+          <w:szCs w:val="36"/>
+        </w:rPr>
+        <w:t xml:space="preserve"> PLANTS</w:t>
+      </w:r>
+      <w:r>
+        <w:rPr>
+          <w:rFonts w:ascii="Times New Roman" w:hAnsi="Times New Roman"/>
+          <w:i w:val="0"/>
+          <w:iCs w:val="0"/>
+          <w:sz w:val="36"/>
+          <w:szCs w:val="36"/>
+        </w:rPr>
+        <w:t xml:space="preserve"> NETWORK</w:t>
       </w:r>
     </w:p>
     <w:p>
@@ -2070,7 +2090,7 @@
         </w:rPr>
         <w:fldChar w:fldCharType="separate"/>
       </w:r>
-      <w:hyperlink w:anchor="_Toc396310095" w:history="1">
+      <w:hyperlink w:anchor="_Toc442163641" w:history="1">
         <w:r>
           <w:rPr>
             <w:rStyle w:val="Hyperlink"/>
@@ -2109,7 +2129,7 @@
           <w:rPr>
             <w:webHidden/>
           </w:rPr>
-          <w:instrText xml:space="preserve"> PAGEREF _Toc396310095 \h </w:instrText>
+          <w:instrText xml:space="preserve"> PAGEREF _Toc442163641 \h </w:instrText>
         </w:r>
         <w:r>
           <w:rPr>
@@ -2146,7 +2166,7 @@
           <w:lang w:eastAsia="ja-JP"/>
         </w:rPr>
       </w:pPr>
-      <w:hyperlink w:anchor="_Toc396310096" w:history="1">
+      <w:hyperlink w:anchor="_Toc442163642" w:history="1">
         <w:r>
           <w:rPr>
             <w:rStyle w:val="Hyperlink"/>
@@ -2184,7 +2204,7 @@
           <w:rPr>
             <w:webHidden/>
           </w:rPr>
-          <w:instrText xml:space="preserve"> PAGEREF _Toc396310096 \h </w:instrText>
+          <w:instrText xml:space="preserve"> PAGEREF _Toc442163642 \h </w:instrText>
         </w:r>
         <w:r>
           <w:rPr>
@@ -2221,7 +2241,7 @@
           <w:lang w:eastAsia="ja-JP"/>
         </w:rPr>
       </w:pPr>
-      <w:hyperlink w:anchor="_Toc396310097" w:history="1">
+      <w:hyperlink w:anchor="_Toc442163643" w:history="1">
         <w:r>
           <w:rPr>
             <w:rStyle w:val="Hyperlink"/>
@@ -2259,7 +2279,7 @@
           <w:rPr>
             <w:webHidden/>
           </w:rPr>
-          <w:instrText xml:space="preserve"> PAGEREF _Toc396310097 \h </w:instrText>
+          <w:instrText xml:space="preserve"> PAGEREF _Toc442163643 \h </w:instrText>
         </w:r>
         <w:r>
           <w:rPr>
@@ -2297,7 +2317,7 @@
           <w:lang w:eastAsia="ja-JP"/>
         </w:rPr>
       </w:pPr>
-      <w:hyperlink w:anchor="_Toc396310098" w:history="1">
+      <w:hyperlink w:anchor="_Toc442163644" w:history="1">
         <w:r>
           <w:rPr>
             <w:rStyle w:val="Hyperlink"/>
@@ -2336,7 +2356,7 @@
           <w:rPr>
             <w:webHidden/>
           </w:rPr>
-          <w:instrText xml:space="preserve"> PAGEREF _Toc396310098 \h </w:instrText>
+          <w:instrText xml:space="preserve"> PAGEREF _Toc442163644 \h </w:instrText>
         </w:r>
         <w:r>
           <w:rPr>
@@ -2373,7 +2393,7 @@
           <w:lang w:eastAsia="ja-JP"/>
         </w:rPr>
       </w:pPr>
-      <w:hyperlink w:anchor="_Toc396310099" w:history="1">
+      <w:hyperlink w:anchor="_Toc442163645" w:history="1">
         <w:r>
           <w:rPr>
             <w:rStyle w:val="Hyperlink"/>
@@ -2411,7 +2431,7 @@
           <w:rPr>
             <w:webHidden/>
           </w:rPr>
-          <w:instrText xml:space="preserve"> PAGEREF _Toc396310099 \h </w:instrText>
+          <w:instrText xml:space="preserve"> PAGEREF _Toc442163645 \h </w:instrText>
         </w:r>
         <w:r>
           <w:rPr>
@@ -2441,7 +2461,6 @@
     <w:p>
       <w:pPr>
         <w:pStyle w:val="TOC2"/>
-        <w:outlineLvl w:val="2"/>
         <w:rPr>
           <w:rFonts w:asciiTheme="minorHAnsi" w:eastAsiaTheme="minorEastAsia" w:hAnsiTheme="minorHAnsi" w:cstheme="minorBidi"/>
           <w:sz w:val="22"/>
@@ -2449,7 +2468,7 @@
           <w:lang w:eastAsia="ja-JP"/>
         </w:rPr>
       </w:pPr>
-      <w:hyperlink w:anchor="_Toc396310100" w:history="1">
+      <w:hyperlink w:anchor="_Toc442163646" w:history="1">
         <w:r>
           <w:rPr>
             <w:rStyle w:val="Hyperlink"/>
@@ -2487,7 +2506,7 @@
           <w:rPr>
             <w:webHidden/>
           </w:rPr>
-          <w:instrText xml:space="preserve"> PAGEREF _Toc396310100 \h </w:instrText>
+          <w:instrText xml:space="preserve"> PAGEREF _Toc442163646 \h </w:instrText>
         </w:r>
         <w:r>
           <w:rPr>
@@ -2524,7 +2543,7 @@
           <w:lang w:eastAsia="ja-JP"/>
         </w:rPr>
       </w:pPr>
-      <w:hyperlink w:anchor="_Toc396310101" w:history="1">
+      <w:hyperlink w:anchor="_Toc442163647" w:history="1">
         <w:r>
           <w:rPr>
             <w:rStyle w:val="Hyperlink"/>
@@ -2562,7 +2581,7 @@
           <w:rPr>
             <w:webHidden/>
           </w:rPr>
-          <w:instrText xml:space="preserve"> PAGEREF _Toc396310101 \h </w:instrText>
+          <w:instrText xml:space="preserve"> PAGEREF _Toc442163647 \h </w:instrText>
         </w:r>
         <w:r>
           <w:rPr>
@@ -2599,7 +2618,7 @@
           <w:lang w:eastAsia="ja-JP"/>
         </w:rPr>
       </w:pPr>
-      <w:hyperlink w:anchor="_Toc396310102" w:history="1">
+      <w:hyperlink w:anchor="_Toc442163648" w:history="1">
         <w:r>
           <w:rPr>
             <w:rStyle w:val="Hyperlink"/>
@@ -2637,7 +2656,7 @@
           <w:rPr>
             <w:webHidden/>
           </w:rPr>
-          <w:instrText xml:space="preserve"> PAGEREF _Toc396310102 \h </w:instrText>
+          <w:instrText xml:space="preserve"> PAGEREF _Toc442163648 \h </w:instrText>
         </w:r>
         <w:r>
           <w:rPr>
@@ -2674,7 +2693,7 @@
           <w:lang w:eastAsia="ja-JP"/>
         </w:rPr>
       </w:pPr>
-      <w:hyperlink w:anchor="_Toc396310103" w:history="1">
+      <w:hyperlink w:anchor="_Toc442163649" w:history="1">
         <w:r>
           <w:rPr>
             <w:rStyle w:val="Hyperlink"/>
@@ -2712,7 +2731,7 @@
           <w:rPr>
             <w:webHidden/>
           </w:rPr>
-          <w:instrText xml:space="preserve"> PAGEREF _Toc396310103 \h </w:instrText>
+          <w:instrText xml:space="preserve"> PAGEREF _Toc442163649 \h </w:instrText>
         </w:r>
         <w:r>
           <w:rPr>
@@ -2749,7 +2768,7 @@
           <w:lang w:eastAsia="ja-JP"/>
         </w:rPr>
       </w:pPr>
-      <w:hyperlink w:anchor="_Toc396310104" w:history="1">
+      <w:hyperlink w:anchor="_Toc442163650" w:history="1">
         <w:r>
           <w:rPr>
             <w:rStyle w:val="Hyperlink"/>
@@ -2787,7 +2806,7 @@
           <w:rPr>
             <w:webHidden/>
           </w:rPr>
-          <w:instrText xml:space="preserve"> PAGEREF _Toc396310104 \h </w:instrText>
+          <w:instrText xml:space="preserve"> PAGEREF _Toc442163650 \h </w:instrText>
         </w:r>
         <w:r>
           <w:rPr>
@@ -2824,7 +2843,7 @@
           <w:lang w:eastAsia="ja-JP"/>
         </w:rPr>
       </w:pPr>
-      <w:hyperlink w:anchor="_Toc396310105" w:history="1">
+      <w:hyperlink w:anchor="_Toc442163651" w:history="1">
         <w:r>
           <w:rPr>
             <w:rStyle w:val="Hyperlink"/>
@@ -2862,7 +2881,7 @@
           <w:rPr>
             <w:webHidden/>
           </w:rPr>
-          <w:instrText xml:space="preserve"> PAGEREF _Toc396310105 \h </w:instrText>
+          <w:instrText xml:space="preserve"> PAGEREF _Toc442163651 \h </w:instrText>
         </w:r>
         <w:r>
           <w:rPr>
@@ -2903,7 +2922,7 @@
         <w:lastRenderedPageBreak/>
         <w:fldChar w:fldCharType="end"/>
       </w:r>
-      <w:bookmarkStart w:id="1" w:name="_Toc396310095"/>
+      <w:bookmarkStart w:id="1" w:name="_Toc442163641"/>
       <w:bookmarkEnd w:id="0"/>
       <w:r>
         <w:t>Introduction</w:t>
@@ -2925,7 +2944,7 @@
       <w:pPr>
         <w:pStyle w:val="Heading2"/>
       </w:pPr>
-      <w:bookmarkStart w:id="2" w:name="_Toc396310096"/>
+      <w:bookmarkStart w:id="2" w:name="_Toc442163642"/>
       <w:r>
         <w:t>Role &amp; Responsibility</w:t>
       </w:r>
@@ -2954,7 +2973,7 @@
       <w:pPr>
         <w:pStyle w:val="Heading2"/>
       </w:pPr>
-      <w:bookmarkStart w:id="3" w:name="_Toc396310097"/>
+      <w:bookmarkStart w:id="3" w:name="_Toc442163643"/>
       <w:r>
         <w:t>Definitions and Acronyms</w:t>
       </w:r>
@@ -3110,7 +3129,21 @@
                 <w:sz w:val="22"/>
                 <w:szCs w:val="22"/>
               </w:rPr>
-              <w:t>Vietnamese medicinal network</w:t>
+              <w:t>Vietnamese medicinal</w:t>
+            </w:r>
+            <w:r>
+              <w:rPr>
+                <w:sz w:val="22"/>
+                <w:szCs w:val="22"/>
+              </w:rPr>
+              <w:t xml:space="preserve"> plants</w:t>
+            </w:r>
+            <w:r>
+              <w:rPr>
+                <w:sz w:val="22"/>
+                <w:szCs w:val="22"/>
+              </w:rPr>
+              <w:t xml:space="preserve"> network</w:t>
             </w:r>
           </w:p>
         </w:tc>
@@ -3940,26 +3973,26 @@
       <w:pPr>
         <w:pStyle w:val="Heading1"/>
       </w:pPr>
-      <w:bookmarkStart w:id="4" w:name="_Toc396310098"/>
-      <w:bookmarkStart w:id="5" w:name="_Toc450625505"/>
-      <w:bookmarkStart w:id="6" w:name="_Toc450625576"/>
-      <w:bookmarkStart w:id="7" w:name="_Toc455805989"/>
-      <w:bookmarkStart w:id="8" w:name="_Toc139336490"/>
+      <w:bookmarkStart w:id="4" w:name="_Toc450625505"/>
+      <w:bookmarkStart w:id="5" w:name="_Toc450625576"/>
+      <w:bookmarkStart w:id="6" w:name="_Toc455805989"/>
+      <w:bookmarkStart w:id="7" w:name="_Toc139336490"/>
+      <w:bookmarkStart w:id="8" w:name="_Toc442163644"/>
       <w:r>
         <w:lastRenderedPageBreak/>
         <w:t>configuration management Process</w:t>
       </w:r>
-      <w:bookmarkEnd w:id="4"/>
+      <w:bookmarkEnd w:id="8"/>
     </w:p>
     <w:p>
       <w:pPr>
         <w:pStyle w:val="Heading2"/>
       </w:pPr>
-      <w:bookmarkStart w:id="9" w:name="_Toc396310099"/>
+      <w:bookmarkStart w:id="9" w:name="_Toc442163645"/>
+      <w:bookmarkEnd w:id="4"/>
       <w:bookmarkEnd w:id="5"/>
       <w:bookmarkEnd w:id="6"/>
       <w:bookmarkEnd w:id="7"/>
-      <w:bookmarkEnd w:id="8"/>
       <w:r>
         <w:t>CI Identification &amp; Naming convention</w:t>
       </w:r>
@@ -4583,7 +4616,6 @@
             <w:pPr>
               <w:pStyle w:val="bang0"/>
             </w:pPr>
-            <w:bookmarkStart w:id="10" w:name="_GoBack"/>
             <w:r>
               <w:rPr>
                 <w:lang w:eastAsia="zh-CN"/>
@@ -4620,7 +4652,6 @@
               </w:rPr>
               <w:t xml:space="preserve"> _language</w:t>
             </w:r>
-            <w:bookmarkEnd w:id="10"/>
           </w:p>
         </w:tc>
       </w:tr>
@@ -5949,13 +5980,13 @@
       <w:pPr>
         <w:pStyle w:val="Heading2"/>
       </w:pPr>
-      <w:bookmarkStart w:id="11" w:name="_Toc388391914"/>
-      <w:bookmarkStart w:id="12" w:name="_Toc396310100"/>
+      <w:bookmarkStart w:id="10" w:name="_Toc388391914"/>
+      <w:bookmarkStart w:id="11" w:name="_Toc442163646"/>
       <w:r>
         <w:t>Project Infrastructure</w:t>
       </w:r>
+      <w:bookmarkEnd w:id="10"/>
       <w:bookmarkEnd w:id="11"/>
-      <w:bookmarkEnd w:id="12"/>
     </w:p>
     <w:tbl>
       <w:tblPr>
@@ -5988,7 +6019,7 @@
         </w:trPr>
         <w:tc>
           <w:tcPr>
-            <w:tcW w:w="1650" w:type="dxa"/>
+            <w:tcW w:w="1611" w:type="dxa"/>
             <w:tcBorders>
               <w:bottom w:val="dotted" w:sz="2" w:space="0" w:color="808080"/>
             </w:tcBorders>
@@ -6015,7 +6046,7 @@
         </w:tc>
         <w:tc>
           <w:tcPr>
-            <w:tcW w:w="1701" w:type="dxa"/>
+            <w:tcW w:w="1660" w:type="dxa"/>
             <w:tcBorders>
               <w:bottom w:val="dotted" w:sz="2" w:space="0" w:color="808080"/>
             </w:tcBorders>
@@ -6042,7 +6073,7 @@
         </w:tc>
         <w:tc>
           <w:tcPr>
-            <w:tcW w:w="2693" w:type="dxa"/>
+            <w:tcW w:w="2624" w:type="dxa"/>
             <w:tcBorders>
               <w:bottom w:val="dotted" w:sz="2" w:space="0" w:color="808080"/>
             </w:tcBorders>
@@ -6069,7 +6100,7 @@
         </w:tc>
         <w:tc>
           <w:tcPr>
-            <w:tcW w:w="2416" w:type="dxa"/>
+            <w:tcW w:w="2355" w:type="dxa"/>
             <w:tcBorders>
               <w:bottom w:val="dotted" w:sz="2" w:space="0" w:color="808080"/>
             </w:tcBorders>
@@ -6101,7 +6132,7 @@
         </w:trPr>
         <w:tc>
           <w:tcPr>
-            <w:tcW w:w="1650" w:type="dxa"/>
+            <w:tcW w:w="1611" w:type="dxa"/>
             <w:vAlign w:val="center"/>
           </w:tcPr>
           <w:p>
@@ -6118,7 +6149,7 @@
         </w:tc>
         <w:tc>
           <w:tcPr>
-            <w:tcW w:w="1701" w:type="dxa"/>
+            <w:tcW w:w="1660" w:type="dxa"/>
             <w:vAlign w:val="center"/>
           </w:tcPr>
           <w:p>
@@ -6132,7 +6163,7 @@
         </w:tc>
         <w:tc>
           <w:tcPr>
-            <w:tcW w:w="2693" w:type="dxa"/>
+            <w:tcW w:w="2624" w:type="dxa"/>
             <w:vAlign w:val="center"/>
           </w:tcPr>
           <w:p>
@@ -6149,7 +6180,7 @@
         </w:tc>
         <w:tc>
           <w:tcPr>
-            <w:tcW w:w="2416" w:type="dxa"/>
+            <w:tcW w:w="2355" w:type="dxa"/>
             <w:vAlign w:val="center"/>
           </w:tcPr>
           <w:p>
@@ -6173,7 +6204,7 @@
         </w:trPr>
         <w:tc>
           <w:tcPr>
-            <w:tcW w:w="1650" w:type="dxa"/>
+            <w:tcW w:w="1611" w:type="dxa"/>
             <w:vAlign w:val="center"/>
           </w:tcPr>
           <w:p>
@@ -6202,7 +6233,7 @@
         </w:tc>
         <w:tc>
           <w:tcPr>
-            <w:tcW w:w="1701" w:type="dxa"/>
+            <w:tcW w:w="1660" w:type="dxa"/>
             <w:vAlign w:val="center"/>
           </w:tcPr>
           <w:p>
@@ -6228,7 +6259,7 @@
         </w:tc>
         <w:tc>
           <w:tcPr>
-            <w:tcW w:w="2693" w:type="dxa"/>
+            <w:tcW w:w="2624" w:type="dxa"/>
             <w:vAlign w:val="center"/>
           </w:tcPr>
           <w:p>
@@ -6248,7 +6279,7 @@
         </w:tc>
         <w:tc>
           <w:tcPr>
-            <w:tcW w:w="2416" w:type="dxa"/>
+            <w:tcW w:w="2355" w:type="dxa"/>
             <w:vAlign w:val="center"/>
           </w:tcPr>
           <w:p>
@@ -6273,7 +6304,7 @@
         </w:trPr>
         <w:tc>
           <w:tcPr>
-            <w:tcW w:w="1650" w:type="dxa"/>
+            <w:tcW w:w="1611" w:type="dxa"/>
             <w:vAlign w:val="center"/>
           </w:tcPr>
           <w:p>
@@ -6305,7 +6336,7 @@
         </w:tc>
         <w:tc>
           <w:tcPr>
-            <w:tcW w:w="1701" w:type="dxa"/>
+            <w:tcW w:w="1660" w:type="dxa"/>
             <w:vAlign w:val="center"/>
           </w:tcPr>
           <w:p>
@@ -6319,7 +6350,7 @@
         </w:tc>
         <w:tc>
           <w:tcPr>
-            <w:tcW w:w="2693" w:type="dxa"/>
+            <w:tcW w:w="2624" w:type="dxa"/>
             <w:vAlign w:val="center"/>
           </w:tcPr>
           <w:p>
@@ -6339,7 +6370,7 @@
         </w:tc>
         <w:tc>
           <w:tcPr>
-            <w:tcW w:w="2416" w:type="dxa"/>
+            <w:tcW w:w="2355" w:type="dxa"/>
             <w:vAlign w:val="center"/>
           </w:tcPr>
           <w:p>
@@ -6364,7 +6395,7 @@
         </w:trPr>
         <w:tc>
           <w:tcPr>
-            <w:tcW w:w="1650" w:type="dxa"/>
+            <w:tcW w:w="1611" w:type="dxa"/>
             <w:vAlign w:val="center"/>
           </w:tcPr>
           <w:p>
@@ -6390,7 +6421,7 @@
         </w:tc>
         <w:tc>
           <w:tcPr>
-            <w:tcW w:w="1701" w:type="dxa"/>
+            <w:tcW w:w="1660" w:type="dxa"/>
             <w:vAlign w:val="center"/>
           </w:tcPr>
           <w:p>
@@ -6410,7 +6441,7 @@
         </w:tc>
         <w:tc>
           <w:tcPr>
-            <w:tcW w:w="2693" w:type="dxa"/>
+            <w:tcW w:w="2624" w:type="dxa"/>
             <w:vAlign w:val="center"/>
           </w:tcPr>
           <w:p>
@@ -6502,7 +6533,7 @@
         </w:tc>
         <w:tc>
           <w:tcPr>
-            <w:tcW w:w="2416" w:type="dxa"/>
+            <w:tcW w:w="2355" w:type="dxa"/>
             <w:vAlign w:val="center"/>
           </w:tcPr>
           <w:p>
@@ -6529,7 +6560,7 @@
         </w:trPr>
         <w:tc>
           <w:tcPr>
-            <w:tcW w:w="1650" w:type="dxa"/>
+            <w:tcW w:w="1611" w:type="dxa"/>
             <w:vAlign w:val="center"/>
           </w:tcPr>
           <w:p>
@@ -6543,7 +6574,7 @@
         </w:tc>
         <w:tc>
           <w:tcPr>
-            <w:tcW w:w="1701" w:type="dxa"/>
+            <w:tcW w:w="1660" w:type="dxa"/>
             <w:vAlign w:val="center"/>
           </w:tcPr>
           <w:p>
@@ -6557,7 +6588,7 @@
         </w:tc>
         <w:tc>
           <w:tcPr>
-            <w:tcW w:w="2693" w:type="dxa"/>
+            <w:tcW w:w="2624" w:type="dxa"/>
             <w:vAlign w:val="center"/>
           </w:tcPr>
           <w:p>
@@ -6571,7 +6602,7 @@
         </w:tc>
         <w:tc>
           <w:tcPr>
-            <w:tcW w:w="2416" w:type="dxa"/>
+            <w:tcW w:w="2355" w:type="dxa"/>
             <w:vAlign w:val="center"/>
           </w:tcPr>
           <w:p>
@@ -6631,7 +6662,7 @@
         </w:trPr>
         <w:tc>
           <w:tcPr>
-            <w:tcW w:w="1650" w:type="dxa"/>
+            <w:tcW w:w="1611" w:type="dxa"/>
             <w:vAlign w:val="center"/>
           </w:tcPr>
           <w:p>
@@ -6645,7 +6676,7 @@
         </w:tc>
         <w:tc>
           <w:tcPr>
-            <w:tcW w:w="1701" w:type="dxa"/>
+            <w:tcW w:w="1660" w:type="dxa"/>
             <w:vAlign w:val="center"/>
           </w:tcPr>
           <w:p>
@@ -6659,7 +6690,7 @@
         </w:tc>
         <w:tc>
           <w:tcPr>
-            <w:tcW w:w="2693" w:type="dxa"/>
+            <w:tcW w:w="2624" w:type="dxa"/>
             <w:vAlign w:val="center"/>
           </w:tcPr>
           <w:p>
@@ -6676,7 +6707,7 @@
         </w:tc>
         <w:tc>
           <w:tcPr>
-            <w:tcW w:w="2416" w:type="dxa"/>
+            <w:tcW w:w="2355" w:type="dxa"/>
             <w:vAlign w:val="center"/>
           </w:tcPr>
           <w:p>
@@ -6695,7 +6726,7 @@
         </w:trPr>
         <w:tc>
           <w:tcPr>
-            <w:tcW w:w="1650" w:type="dxa"/>
+            <w:tcW w:w="1611" w:type="dxa"/>
             <w:vAlign w:val="center"/>
           </w:tcPr>
           <w:p>
@@ -6721,7 +6752,7 @@
         </w:tc>
         <w:tc>
           <w:tcPr>
-            <w:tcW w:w="1701" w:type="dxa"/>
+            <w:tcW w:w="1660" w:type="dxa"/>
             <w:vAlign w:val="center"/>
           </w:tcPr>
           <w:p>
@@ -6735,7 +6766,7 @@
         </w:tc>
         <w:tc>
           <w:tcPr>
-            <w:tcW w:w="2693" w:type="dxa"/>
+            <w:tcW w:w="2624" w:type="dxa"/>
             <w:vAlign w:val="center"/>
           </w:tcPr>
           <w:p>
@@ -6782,7 +6813,7 @@
         </w:tc>
         <w:tc>
           <w:tcPr>
-            <w:tcW w:w="2416" w:type="dxa"/>
+            <w:tcW w:w="2355" w:type="dxa"/>
             <w:vAlign w:val="center"/>
           </w:tcPr>
           <w:p>
@@ -6810,7 +6841,7 @@
         </w:trPr>
         <w:tc>
           <w:tcPr>
-            <w:tcW w:w="1650" w:type="dxa"/>
+            <w:tcW w:w="1611" w:type="dxa"/>
             <w:vAlign w:val="center"/>
           </w:tcPr>
           <w:p>
@@ -6824,7 +6855,7 @@
         </w:tc>
         <w:tc>
           <w:tcPr>
-            <w:tcW w:w="1701" w:type="dxa"/>
+            <w:tcW w:w="1660" w:type="dxa"/>
             <w:vAlign w:val="center"/>
           </w:tcPr>
           <w:p>
@@ -6841,7 +6872,7 @@
         </w:tc>
         <w:tc>
           <w:tcPr>
-            <w:tcW w:w="2693" w:type="dxa"/>
+            <w:tcW w:w="2624" w:type="dxa"/>
             <w:vAlign w:val="center"/>
           </w:tcPr>
           <w:p>
@@ -6855,13 +6886,13 @@
               <w:rPr>
                 <w:lang w:val="en-GB"/>
               </w:rPr>
-              <w:t>For development</w:t>
-            </w:r>
-          </w:p>
-        </w:tc>
-        <w:tc>
-          <w:tcPr>
-            <w:tcW w:w="2416" w:type="dxa"/>
+              <w:t>Text editor</w:t>
+            </w:r>
+          </w:p>
+        </w:tc>
+        <w:tc>
+          <w:tcPr>
+            <w:tcW w:w="2355" w:type="dxa"/>
             <w:vAlign w:val="center"/>
           </w:tcPr>
           <w:p>
@@ -6897,7 +6928,7 @@
         </w:trPr>
         <w:tc>
           <w:tcPr>
-            <w:tcW w:w="1650" w:type="dxa"/>
+            <w:tcW w:w="1611" w:type="dxa"/>
             <w:vAlign w:val="center"/>
           </w:tcPr>
           <w:p>
@@ -6911,7 +6942,7 @@
         </w:tc>
         <w:tc>
           <w:tcPr>
-            <w:tcW w:w="1701" w:type="dxa"/>
+            <w:tcW w:w="1660" w:type="dxa"/>
             <w:vAlign w:val="center"/>
           </w:tcPr>
           <w:p>
@@ -6928,7 +6959,7 @@
         </w:tc>
         <w:tc>
           <w:tcPr>
-            <w:tcW w:w="2693" w:type="dxa"/>
+            <w:tcW w:w="2624" w:type="dxa"/>
             <w:vAlign w:val="center"/>
           </w:tcPr>
           <w:p>
@@ -6948,7 +6979,7 @@
         </w:tc>
         <w:tc>
           <w:tcPr>
-            <w:tcW w:w="2416" w:type="dxa"/>
+            <w:tcW w:w="2355" w:type="dxa"/>
             <w:vAlign w:val="center"/>
           </w:tcPr>
           <w:p>
@@ -6975,7 +7006,7 @@
         </w:trPr>
         <w:tc>
           <w:tcPr>
-            <w:tcW w:w="1650" w:type="dxa"/>
+            <w:tcW w:w="1611" w:type="dxa"/>
             <w:vAlign w:val="center"/>
           </w:tcPr>
           <w:p>
@@ -6992,7 +7023,7 @@
         </w:tc>
         <w:tc>
           <w:tcPr>
-            <w:tcW w:w="1701" w:type="dxa"/>
+            <w:tcW w:w="1660" w:type="dxa"/>
             <w:vAlign w:val="center"/>
           </w:tcPr>
           <w:p>
@@ -7006,7 +7037,7 @@
         </w:tc>
         <w:tc>
           <w:tcPr>
-            <w:tcW w:w="2693" w:type="dxa"/>
+            <w:tcW w:w="2624" w:type="dxa"/>
             <w:vAlign w:val="center"/>
           </w:tcPr>
           <w:p>
@@ -7032,7 +7063,7 @@
         </w:tc>
         <w:tc>
           <w:tcPr>
-            <w:tcW w:w="2416" w:type="dxa"/>
+            <w:tcW w:w="2355" w:type="dxa"/>
             <w:vAlign w:val="center"/>
           </w:tcPr>
           <w:p>
@@ -7049,6 +7080,91 @@
               </w:rPr>
               <w:t>https://www.mysql.com/products/workbench/</w:t>
             </w:r>
+          </w:p>
+        </w:tc>
+      </w:tr>
+      <w:tr>
+        <w:trPr>
+          <w:jc w:val="center"/>
+        </w:trPr>
+        <w:tc>
+          <w:tcPr>
+            <w:tcW w:w="1611" w:type="dxa"/>
+            <w:vAlign w:val="center"/>
+          </w:tcPr>
+          <w:p>
+            <w:pPr>
+              <w:pStyle w:val="bang0"/>
+            </w:pPr>
+            <w:r>
+              <w:t>Atom</w:t>
+            </w:r>
+            <w:r>
+              <w:t xml:space="preserve"> </w:t>
+            </w:r>
+          </w:p>
+        </w:tc>
+        <w:tc>
+          <w:tcPr>
+            <w:tcW w:w="1660" w:type="dxa"/>
+            <w:vAlign w:val="center"/>
+          </w:tcPr>
+          <w:p>
+            <w:pPr>
+              <w:pStyle w:val="bang0"/>
+            </w:pPr>
+            <w:r>
+              <w:t>1.4.1.0</w:t>
+            </w:r>
+          </w:p>
+        </w:tc>
+        <w:tc>
+          <w:tcPr>
+            <w:tcW w:w="2624" w:type="dxa"/>
+            <w:vAlign w:val="center"/>
+          </w:tcPr>
+          <w:p>
+            <w:pPr>
+              <w:pStyle w:val="bang0"/>
+              <w:rPr>
+                <w:lang w:val="en-GB"/>
+              </w:rPr>
+            </w:pPr>
+            <w:r>
+              <w:rPr>
+                <w:lang w:val="en-GB"/>
+              </w:rPr>
+              <w:t>Text editor</w:t>
+            </w:r>
+            <w:r>
+              <w:rPr>
+                <w:lang w:val="en-GB"/>
+              </w:rPr>
+              <w:t xml:space="preserve"> </w:t>
+            </w:r>
+          </w:p>
+        </w:tc>
+        <w:tc>
+          <w:tcPr>
+            <w:tcW w:w="2355" w:type="dxa"/>
+            <w:vAlign w:val="center"/>
+          </w:tcPr>
+          <w:p>
+            <w:pPr>
+              <w:pStyle w:val="bang0"/>
+              <w:rPr>
+                <w:lang w:val="en-GB"/>
+              </w:rPr>
+            </w:pPr>
+            <w:r>
+              <w:rPr>
+                <w:color w:val="0000FF"/>
+                <w:u w:val="single"/>
+              </w:rPr>
+              <w:t>https://atom.io/</w:t>
+            </w:r>
+            <w:bookmarkStart w:id="12" w:name="_GoBack"/>
+            <w:bookmarkEnd w:id="12"/>
           </w:p>
         </w:tc>
       </w:tr>
@@ -7056,13 +7172,16 @@
     <w:p>
       <w:pPr>
         <w:pStyle w:val="NormalIndent"/>
+        <w:rPr>
+          <w:lang w:val="en-GB"/>
+        </w:rPr>
       </w:pPr>
     </w:p>
     <w:p>
       <w:pPr>
         <w:pStyle w:val="Heading2"/>
       </w:pPr>
-      <w:bookmarkStart w:id="13" w:name="_Toc396310101"/>
+      <w:bookmarkStart w:id="13" w:name="_Toc442163647"/>
       <w:r>
         <w:lastRenderedPageBreak/>
         <w:t>CI Baseline Procedure</w:t>
@@ -7289,7 +7408,7 @@
         <w:pStyle w:val="Heading2"/>
       </w:pPr>
       <w:bookmarkStart w:id="14" w:name="_Toc251245981"/>
-      <w:bookmarkStart w:id="15" w:name="_Toc396310102"/>
+      <w:bookmarkStart w:id="15" w:name="_Toc442163648"/>
       <w:bookmarkEnd w:id="14"/>
       <w:r>
         <w:t>Project Baseline schedule</w:t>
@@ -7732,7 +7851,7 @@
       <w:pPr>
         <w:pStyle w:val="Heading2"/>
       </w:pPr>
-      <w:bookmarkStart w:id="16" w:name="_Toc396310103"/>
+      <w:bookmarkStart w:id="16" w:name="_Toc442163649"/>
       <w:r>
         <w:t>Directory structure &amp; Access right</w:t>
       </w:r>
@@ -9275,7 +9394,7 @@
       <w:pPr>
         <w:pStyle w:val="Heading2"/>
       </w:pPr>
-      <w:bookmarkStart w:id="17" w:name="_Toc396310104"/>
+      <w:bookmarkStart w:id="17" w:name="_Toc442163650"/>
       <w:r>
         <w:t>Version numbering rule</w:t>
       </w:r>
@@ -9298,7 +9417,7 @@
         <mc:AlternateContent>
           <mc:Choice Requires="wpg">
             <w:drawing>
-              <wp:anchor distT="0" distB="0" distL="114300" distR="114300" simplePos="0" relativeHeight="251653632" behindDoc="0" locked="0" layoutInCell="1" allowOverlap="1" wp14:anchorId="35BE2BB2" wp14:editId="1FC183F4">
+              <wp:anchor distT="0" distB="0" distL="114300" distR="114300" simplePos="0" relativeHeight="251657216" behindDoc="0" locked="0" layoutInCell="1" allowOverlap="1" wp14:anchorId="35BE2BB2" wp14:editId="1FC183F4">
                 <wp:simplePos x="0" y="0"/>
                 <wp:positionH relativeFrom="column">
                   <wp:posOffset>1895532</wp:posOffset>
@@ -9348,7 +9467,7 @@
                           </a:ln>
                           <a:extLst>
                             <a:ext uri="{91240B29-F687-4f45-9708-019B960494DF}">
-                              <a14:hiddenLine xmlns:a14="http://schemas.microsoft.com/office/drawing/2010/main" xmlns:w="http://schemas.openxmlformats.org/wordprocessingml/2006/main" xmlns:w10="urn:schemas-microsoft-com:office:word" xmlns:v="urn:schemas-microsoft-com:vml" xmlns:o="urn:schemas-microsoft-com:office:office" xmlns:mv="urn:schemas-microsoft-com:mac:vml" xmlns:mo="http://schemas.microsoft.com/office/mac/office/2008/main" xmlns="" w="9525">
+                              <a14:hiddenLine xmlns="" xmlns:mo="http://schemas.microsoft.com/office/mac/office/2008/main" xmlns:mv="urn:schemas-microsoft-com:mac:vml" xmlns:o="urn:schemas-microsoft-com:office:office" xmlns:v="urn:schemas-microsoft-com:vml" xmlns:w10="urn:schemas-microsoft-com:office:word" xmlns:w="http://schemas.openxmlformats.org/wordprocessingml/2006/main" xmlns:a14="http://schemas.microsoft.com/office/drawing/2010/main" w="9525">
                                 <a:solidFill>
                                   <a:srgbClr val="000000"/>
                                 </a:solidFill>
@@ -9402,7 +9521,7 @@
                           </a:ln>
                           <a:extLst>
                             <a:ext uri="{909E8E84-426E-40dd-AFC4-6F175D3DCCD1}">
-                              <a14:hiddenFill xmlns:a14="http://schemas.microsoft.com/office/drawing/2010/main" xmlns:w="http://schemas.openxmlformats.org/wordprocessingml/2006/main" xmlns:w10="urn:schemas-microsoft-com:office:word" xmlns:v="urn:schemas-microsoft-com:vml" xmlns:o="urn:schemas-microsoft-com:office:office" xmlns:mv="urn:schemas-microsoft-com:mac:vml" xmlns:mo="http://schemas.microsoft.com/office/mac/office/2008/main" xmlns="">
+                              <a14:hiddenFill xmlns="" xmlns:mo="http://schemas.microsoft.com/office/mac/office/2008/main" xmlns:mv="urn:schemas-microsoft-com:mac:vml" xmlns:o="urn:schemas-microsoft-com:office:office" xmlns:v="urn:schemas-microsoft-com:vml" xmlns:w10="urn:schemas-microsoft-com:office:word" xmlns:w="http://schemas.openxmlformats.org/wordprocessingml/2006/main" xmlns:a14="http://schemas.microsoft.com/office/drawing/2010/main">
                                 <a:noFill/>
                               </a14:hiddenFill>
                             </a:ext>
@@ -9431,7 +9550,7 @@
                           </a:ln>
                           <a:extLst>
                             <a:ext uri="{91240B29-F687-4f45-9708-019B960494DF}">
-                              <a14:hiddenLine xmlns:a14="http://schemas.microsoft.com/office/drawing/2010/main" xmlns:w="http://schemas.openxmlformats.org/wordprocessingml/2006/main" xmlns:w10="urn:schemas-microsoft-com:office:word" xmlns:v="urn:schemas-microsoft-com:vml" xmlns:o="urn:schemas-microsoft-com:office:office" xmlns:mv="urn:schemas-microsoft-com:mac:vml" xmlns:mo="http://schemas.microsoft.com/office/mac/office/2008/main" xmlns="" w="9525">
+                              <a14:hiddenLine xmlns="" xmlns:mo="http://schemas.microsoft.com/office/mac/office/2008/main" xmlns:mv="urn:schemas-microsoft-com:mac:vml" xmlns:o="urn:schemas-microsoft-com:office:office" xmlns:v="urn:schemas-microsoft-com:vml" xmlns:w10="urn:schemas-microsoft-com:office:word" xmlns:w="http://schemas.openxmlformats.org/wordprocessingml/2006/main" xmlns:a14="http://schemas.microsoft.com/office/drawing/2010/main" w="9525">
                                 <a:solidFill>
                                   <a:srgbClr val="000000"/>
                                 </a:solidFill>
@@ -9483,7 +9602,7 @@
                           </a:ln>
                           <a:extLst>
                             <a:ext uri="{91240B29-F687-4f45-9708-019B960494DF}">
-                              <a14:hiddenLine xmlns:a14="http://schemas.microsoft.com/office/drawing/2010/main" xmlns:w="http://schemas.openxmlformats.org/wordprocessingml/2006/main" xmlns:w10="urn:schemas-microsoft-com:office:word" xmlns:v="urn:schemas-microsoft-com:vml" xmlns:o="urn:schemas-microsoft-com:office:office" xmlns:mv="urn:schemas-microsoft-com:mac:vml" xmlns:mo="http://schemas.microsoft.com/office/mac/office/2008/main" xmlns="" w="9525">
+                              <a14:hiddenLine xmlns="" xmlns:mo="http://schemas.microsoft.com/office/mac/office/2008/main" xmlns:mv="urn:schemas-microsoft-com:mac:vml" xmlns:o="urn:schemas-microsoft-com:office:office" xmlns:v="urn:schemas-microsoft-com:vml" xmlns:w10="urn:schemas-microsoft-com:office:word" xmlns:w="http://schemas.openxmlformats.org/wordprocessingml/2006/main" xmlns:a14="http://schemas.microsoft.com/office/drawing/2010/main" w="9525">
                                 <a:solidFill>
                                   <a:srgbClr val="000000"/>
                                 </a:solidFill>
@@ -9540,7 +9659,7 @@
                           </a:ln>
                           <a:extLst>
                             <a:ext uri="{909E8E84-426E-40dd-AFC4-6F175D3DCCD1}">
-                              <a14:hiddenFill xmlns:a14="http://schemas.microsoft.com/office/drawing/2010/main" xmlns:w="http://schemas.openxmlformats.org/wordprocessingml/2006/main" xmlns:w10="urn:schemas-microsoft-com:office:word" xmlns:v="urn:schemas-microsoft-com:vml" xmlns:o="urn:schemas-microsoft-com:office:office" xmlns:mv="urn:schemas-microsoft-com:mac:vml" xmlns:mo="http://schemas.microsoft.com/office/mac/office/2008/main" xmlns="">
+                              <a14:hiddenFill xmlns="" xmlns:mo="http://schemas.microsoft.com/office/mac/office/2008/main" xmlns:mv="urn:schemas-microsoft-com:mac:vml" xmlns:o="urn:schemas-microsoft-com:office:office" xmlns:v="urn:schemas-microsoft-com:vml" xmlns:w10="urn:schemas-microsoft-com:office:word" xmlns:w="http://schemas.openxmlformats.org/wordprocessingml/2006/main" xmlns:a14="http://schemas.microsoft.com/office/drawing/2010/main">
                                 <a:noFill/>
                               </a14:hiddenFill>
                             </a:ext>
@@ -9562,7 +9681,7 @@
           </mc:Choice>
           <mc:Fallback>
             <w:pict>
-              <v:group w14:anchorId="35BE2BB2" id="Group 9" o:spid="_x0000_s1026" style="position:absolute;left:0;text-align:left;margin-left:149.25pt;margin-top:12.65pt;width:133.5pt;height:47.5pt;z-index:251653632" coordorigin="4425,7199" coordsize="2670,950" o:gfxdata="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">
+              <v:group w14:anchorId="35BE2BB2" id="Group 9" o:spid="_x0000_s1026" style="position:absolute;left:0;text-align:left;margin-left:149.25pt;margin-top:12.65pt;width:133.5pt;height:47.5pt;z-index:251657216" coordorigin="4425,7199" coordsize="2670,950" o:gfxdata="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">
                 <v:rect id="Rectangle 4" o:spid="_x0000_s1027" style="position:absolute;left:5295;top:7729;width:885;height:420;visibility:visible;mso-wrap-style:square;v-text-anchor:top" o:gfxdata="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" stroked="f">
                   <v:textbox inset="5.85pt,.7pt,5.85pt,.7pt">
                     <w:txbxContent>
@@ -9737,7 +9856,7 @@
         <mc:AlternateContent>
           <mc:Choice Requires="wpg">
             <w:drawing>
-              <wp:anchor distT="0" distB="0" distL="114300" distR="114300" simplePos="0" relativeHeight="251656704" behindDoc="0" locked="0" layoutInCell="1" allowOverlap="1" wp14:anchorId="03FE5113" wp14:editId="0034C0DE">
+              <wp:anchor distT="0" distB="0" distL="114300" distR="114300" simplePos="0" relativeHeight="251659264" behindDoc="0" locked="0" layoutInCell="1" allowOverlap="1" wp14:anchorId="03FE5113" wp14:editId="0034C0DE">
                 <wp:simplePos x="0" y="0"/>
                 <wp:positionH relativeFrom="column">
                   <wp:posOffset>1888708</wp:posOffset>
@@ -9787,7 +9906,7 @@
                           </a:ln>
                           <a:extLst>
                             <a:ext uri="{91240B29-F687-4f45-9708-019B960494DF}">
-                              <a14:hiddenLine xmlns:a14="http://schemas.microsoft.com/office/drawing/2010/main" xmlns:w="http://schemas.openxmlformats.org/wordprocessingml/2006/main" xmlns:w10="urn:schemas-microsoft-com:office:word" xmlns:v="urn:schemas-microsoft-com:vml" xmlns:o="urn:schemas-microsoft-com:office:office" xmlns:mv="urn:schemas-microsoft-com:mac:vml" xmlns:mo="http://schemas.microsoft.com/office/mac/office/2008/main" xmlns="" w="9525">
+                              <a14:hiddenLine xmlns="" xmlns:mo="http://schemas.microsoft.com/office/mac/office/2008/main" xmlns:mv="urn:schemas-microsoft-com:mac:vml" xmlns:o="urn:schemas-microsoft-com:office:office" xmlns:v="urn:schemas-microsoft-com:vml" xmlns:w10="urn:schemas-microsoft-com:office:word" xmlns:w="http://schemas.openxmlformats.org/wordprocessingml/2006/main" xmlns:a14="http://schemas.microsoft.com/office/drawing/2010/main" w="9525">
                                 <a:solidFill>
                                   <a:srgbClr val="000000"/>
                                 </a:solidFill>
@@ -9844,7 +9963,7 @@
                           </a:ln>
                           <a:extLst>
                             <a:ext uri="{909E8E84-426E-40dd-AFC4-6F175D3DCCD1}">
-                              <a14:hiddenFill xmlns:a14="http://schemas.microsoft.com/office/drawing/2010/main" xmlns:w="http://schemas.openxmlformats.org/wordprocessingml/2006/main" xmlns:w10="urn:schemas-microsoft-com:office:word" xmlns:v="urn:schemas-microsoft-com:vml" xmlns:o="urn:schemas-microsoft-com:office:office" xmlns:mv="urn:schemas-microsoft-com:mac:vml" xmlns:mo="http://schemas.microsoft.com/office/mac/office/2008/main" xmlns="">
+                              <a14:hiddenFill xmlns="" xmlns:mo="http://schemas.microsoft.com/office/mac/office/2008/main" xmlns:mv="urn:schemas-microsoft-com:mac:vml" xmlns:o="urn:schemas-microsoft-com:office:office" xmlns:v="urn:schemas-microsoft-com:vml" xmlns:w10="urn:schemas-microsoft-com:office:word" xmlns:w="http://schemas.openxmlformats.org/wordprocessingml/2006/main" xmlns:a14="http://schemas.microsoft.com/office/drawing/2010/main">
                                 <a:noFill/>
                               </a14:hiddenFill>
                             </a:ext>
@@ -9873,7 +9992,7 @@
                           </a:ln>
                           <a:extLst>
                             <a:ext uri="{91240B29-F687-4f45-9708-019B960494DF}">
-                              <a14:hiddenLine xmlns:a14="http://schemas.microsoft.com/office/drawing/2010/main" xmlns:w="http://schemas.openxmlformats.org/wordprocessingml/2006/main" xmlns:w10="urn:schemas-microsoft-com:office:word" xmlns:v="urn:schemas-microsoft-com:vml" xmlns:o="urn:schemas-microsoft-com:office:office" xmlns:mv="urn:schemas-microsoft-com:mac:vml" xmlns:mo="http://schemas.microsoft.com/office/mac/office/2008/main" xmlns="" w="9525">
+                              <a14:hiddenLine xmlns="" xmlns:mo="http://schemas.microsoft.com/office/mac/office/2008/main" xmlns:mv="urn:schemas-microsoft-com:mac:vml" xmlns:o="urn:schemas-microsoft-com:office:office" xmlns:v="urn:schemas-microsoft-com:vml" xmlns:w10="urn:schemas-microsoft-com:office:word" xmlns:w="http://schemas.openxmlformats.org/wordprocessingml/2006/main" xmlns:a14="http://schemas.microsoft.com/office/drawing/2010/main" w="9525">
                                 <a:solidFill>
                                   <a:srgbClr val="000000"/>
                                 </a:solidFill>
@@ -9926,7 +10045,7 @@
                           </a:ln>
                           <a:extLst>
                             <a:ext uri="{91240B29-F687-4f45-9708-019B960494DF}">
-                              <a14:hiddenLine xmlns:a14="http://schemas.microsoft.com/office/drawing/2010/main" xmlns:w="http://schemas.openxmlformats.org/wordprocessingml/2006/main" xmlns:w10="urn:schemas-microsoft-com:office:word" xmlns:v="urn:schemas-microsoft-com:vml" xmlns:o="urn:schemas-microsoft-com:office:office" xmlns:mv="urn:schemas-microsoft-com:mac:vml" xmlns:mo="http://schemas.microsoft.com/office/mac/office/2008/main" xmlns="" w="9525">
+                              <a14:hiddenLine xmlns="" xmlns:mo="http://schemas.microsoft.com/office/mac/office/2008/main" xmlns:mv="urn:schemas-microsoft-com:mac:vml" xmlns:o="urn:schemas-microsoft-com:office:office" xmlns:v="urn:schemas-microsoft-com:vml" xmlns:w10="urn:schemas-microsoft-com:office:word" xmlns:w="http://schemas.openxmlformats.org/wordprocessingml/2006/main" xmlns:a14="http://schemas.microsoft.com/office/drawing/2010/main" w="9525">
                                 <a:solidFill>
                                   <a:srgbClr val="000000"/>
                                 </a:solidFill>
@@ -9993,7 +10112,7 @@
                           </a:ln>
                           <a:extLst>
                             <a:ext uri="{909E8E84-426E-40dd-AFC4-6F175D3DCCD1}">
-                              <a14:hiddenFill xmlns:a14="http://schemas.microsoft.com/office/drawing/2010/main" xmlns:w="http://schemas.openxmlformats.org/wordprocessingml/2006/main" xmlns:w10="urn:schemas-microsoft-com:office:word" xmlns:v="urn:schemas-microsoft-com:vml" xmlns:o="urn:schemas-microsoft-com:office:office" xmlns:mv="urn:schemas-microsoft-com:mac:vml" xmlns:mo="http://schemas.microsoft.com/office/mac/office/2008/main" xmlns="">
+                              <a14:hiddenFill xmlns="" xmlns:mo="http://schemas.microsoft.com/office/mac/office/2008/main" xmlns:mv="urn:schemas-microsoft-com:mac:vml" xmlns:o="urn:schemas-microsoft-com:office:office" xmlns:v="urn:schemas-microsoft-com:vml" xmlns:w10="urn:schemas-microsoft-com:office:word" xmlns:w="http://schemas.openxmlformats.org/wordprocessingml/2006/main" xmlns:a14="http://schemas.microsoft.com/office/drawing/2010/main">
                                 <a:noFill/>
                               </a14:hiddenFill>
                             </a:ext>
@@ -10023,7 +10142,7 @@
                           </a:ln>
                           <a:extLst>
                             <a:ext uri="{909E8E84-426E-40dd-AFC4-6F175D3DCCD1}">
-                              <a14:hiddenFill xmlns:a14="http://schemas.microsoft.com/office/drawing/2010/main" xmlns:w="http://schemas.openxmlformats.org/wordprocessingml/2006/main" xmlns:w10="urn:schemas-microsoft-com:office:word" xmlns:v="urn:schemas-microsoft-com:vml" xmlns:o="urn:schemas-microsoft-com:office:office" xmlns:mv="urn:schemas-microsoft-com:mac:vml" xmlns:mo="http://schemas.microsoft.com/office/mac/office/2008/main" xmlns="">
+                              <a14:hiddenFill xmlns="" xmlns:mo="http://schemas.microsoft.com/office/mac/office/2008/main" xmlns:mv="urn:schemas-microsoft-com:mac:vml" xmlns:o="urn:schemas-microsoft-com:office:office" xmlns:v="urn:schemas-microsoft-com:vml" xmlns:w10="urn:schemas-microsoft-com:office:word" xmlns:w="http://schemas.openxmlformats.org/wordprocessingml/2006/main" xmlns:a14="http://schemas.microsoft.com/office/drawing/2010/main">
                                 <a:noFill/>
                               </a14:hiddenFill>
                             </a:ext>
@@ -10052,7 +10171,7 @@
                           </a:ln>
                           <a:extLst>
                             <a:ext uri="{91240B29-F687-4f45-9708-019B960494DF}">
-                              <a14:hiddenLine xmlns:a14="http://schemas.microsoft.com/office/drawing/2010/main" xmlns:w="http://schemas.openxmlformats.org/wordprocessingml/2006/main" xmlns:w10="urn:schemas-microsoft-com:office:word" xmlns:v="urn:schemas-microsoft-com:vml" xmlns:o="urn:schemas-microsoft-com:office:office" xmlns:mv="urn:schemas-microsoft-com:mac:vml" xmlns:mo="http://schemas.microsoft.com/office/mac/office/2008/main" xmlns="" w="9525">
+                              <a14:hiddenLine xmlns="" xmlns:mo="http://schemas.microsoft.com/office/mac/office/2008/main" xmlns:mv="urn:schemas-microsoft-com:mac:vml" xmlns:o="urn:schemas-microsoft-com:office:office" xmlns:v="urn:schemas-microsoft-com:vml" xmlns:w10="urn:schemas-microsoft-com:office:word" xmlns:w="http://schemas.openxmlformats.org/wordprocessingml/2006/main" xmlns:a14="http://schemas.microsoft.com/office/drawing/2010/main" w="9525">
                                 <a:solidFill>
                                   <a:srgbClr val="000000"/>
                                 </a:solidFill>
@@ -10099,7 +10218,7 @@
           </mc:Choice>
           <mc:Fallback>
             <w:pict>
-              <v:group w14:anchorId="03FE5113" id="Group 1" o:spid="_x0000_s1032" style="position:absolute;left:0;text-align:left;margin-left:148.7pt;margin-top:10.35pt;width:177.75pt;height:47.5pt;z-index:251656704" coordorigin="4650,12389" coordsize="3555,950" o:gfxdata="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">
+              <v:group w14:anchorId="03FE5113" id="Group 1" o:spid="_x0000_s1032" style="position:absolute;left:0;text-align:left;margin-left:148.7pt;margin-top:10.35pt;width:177.75pt;height:47.5pt;z-index:251659264" coordorigin="4650,12389" coordsize="3555,950" o:gfxdata="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">
                 <v:rect id="Rectangle 10" o:spid="_x0000_s1033" style="position:absolute;left:5520;top:12919;width:885;height:420;visibility:visible;mso-wrap-style:square;v-text-anchor:top" o:gfxdata="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" stroked="f">
                   <v:textbox inset="5.85pt,.7pt,5.85pt,.7pt">
                     <w:txbxContent>
@@ -10258,7 +10377,7 @@
       <w:pPr>
         <w:pStyle w:val="Heading2"/>
       </w:pPr>
-      <w:bookmarkStart w:id="18" w:name="_Toc396310105"/>
+      <w:bookmarkStart w:id="18" w:name="_Toc442163651"/>
       <w:r>
         <w:t>Other CM rules</w:t>
       </w:r>
@@ -11829,7 +11948,7 @@
         </a:ln>
         <a:extLst>
           <a:ext uri="{909E8E84-426E-40dd-AFC4-6F175D3DCCD1}">
-            <a14:hiddenFill xmlns:a14="http://schemas.microsoft.com/office/drawing/2010/main" xmlns="">
+            <a14:hiddenFill xmlns="" xmlns:a14="http://schemas.microsoft.com/office/drawing/2010/main">
               <a:noFill/>
             </a14:hiddenFill>
           </a:ext>
@@ -11848,7 +11967,7 @@
 </file>
 
 <file path=customXml/itemProps1.xml><?xml version="1.0" encoding="utf-8"?>
-<ds:datastoreItem xmlns:ds="http://schemas.openxmlformats.org/officeDocument/2006/customXml" ds:itemID="{39CB96A8-F30C-43D6-8B3A-E898F68238E6}">
+<ds:datastoreItem xmlns:ds="http://schemas.openxmlformats.org/officeDocument/2006/customXml" ds:itemID="{5D8B95A9-9100-4363-8017-D65DDB72B709}">
   <ds:schemaRefs>
     <ds:schemaRef ds:uri="http://schemas.openxmlformats.org/officeDocument/2006/bibliography"/>
   </ds:schemaRefs>

</xml_diff>

<commit_message>
update author of all document file (report 1-3)
</commit_message>
<xml_diff>
--- a/WIP/Deliverable/Report1/VMN_CMPlan_v1.0_EN.docx
+++ b/WIP/Deliverable/Report1/VMN_CMPlan_v1.0_EN.docx
@@ -1,15 +1,16 @@
 
 <file path=word/document.xml><?xml version="1.0" encoding="utf-8"?>
-<w:document xmlns:wpc="http://schemas.microsoft.com/office/word/2010/wordprocessingCanvas" xmlns:mc="http://schemas.openxmlformats.org/markup-compatibility/2006" xmlns:o="urn:schemas-microsoft-com:office:office" xmlns:r="http://schemas.openxmlformats.org/officeDocument/2006/relationships" xmlns:m="http://schemas.openxmlformats.org/officeDocument/2006/math" xmlns:v="urn:schemas-microsoft-com:vml" xmlns:wp14="http://schemas.microsoft.com/office/word/2010/wordprocessingDrawing" xmlns:wp="http://schemas.openxmlformats.org/drawingml/2006/wordprocessingDrawing" xmlns:w10="urn:schemas-microsoft-com:office:word" xmlns:w="http://schemas.openxmlformats.org/wordprocessingml/2006/main" xmlns:w14="http://schemas.microsoft.com/office/word/2010/wordml" xmlns:w15="http://schemas.microsoft.com/office/word/2012/wordml" xmlns:wpg="http://schemas.microsoft.com/office/word/2010/wordprocessingGroup" xmlns:wpi="http://schemas.microsoft.com/office/word/2010/wordprocessingInk" xmlns:wne="http://schemas.microsoft.com/office/word/2006/wordml" xmlns:wps="http://schemas.microsoft.com/office/word/2010/wordprocessingShape" mc:Ignorable="w14 w15 wp14">
+<w:document xmlns:wpc="http://schemas.microsoft.com/office/word/2010/wordprocessingCanvas" xmlns:mo="http://schemas.microsoft.com/office/mac/office/2008/main" xmlns:mc="http://schemas.openxmlformats.org/markup-compatibility/2006" xmlns:mv="urn:schemas-microsoft-com:mac:vml" xmlns:o="urn:schemas-microsoft-com:office:office" xmlns:r="http://schemas.openxmlformats.org/officeDocument/2006/relationships" xmlns:m="http://schemas.openxmlformats.org/officeDocument/2006/math" xmlns:v="urn:schemas-microsoft-com:vml" xmlns:wp14="http://schemas.microsoft.com/office/word/2010/wordprocessingDrawing" xmlns:wp="http://schemas.openxmlformats.org/drawingml/2006/wordprocessingDrawing" xmlns:w10="urn:schemas-microsoft-com:office:word" xmlns:w="http://schemas.openxmlformats.org/wordprocessingml/2006/main" xmlns:w14="http://schemas.microsoft.com/office/word/2010/wordml" xmlns:wpg="http://schemas.microsoft.com/office/word/2010/wordprocessingGroup" xmlns:wpi="http://schemas.microsoft.com/office/word/2010/wordprocessingInk" xmlns:wne="http://schemas.microsoft.com/office/word/2006/wordml" xmlns:wps="http://schemas.microsoft.com/office/word/2010/wordprocessingShape" mc:Ignorable="w14 wp14">
   <w:body>
     <w:p>
       <w:pPr>
         <w:ind w:left="720" w:firstLine="720"/>
       </w:pPr>
+      <w:bookmarkStart w:id="0" w:name="_GoBack"/>
+      <w:bookmarkEnd w:id="0"/>
       <w:r>
         <w:rPr>
           <w:noProof/>
-          <w:lang w:eastAsia="ja-JP"/>
         </w:rPr>
         <w:drawing>
           <wp:inline distT="0" distB="0" distL="0" distR="0" wp14:anchorId="669E12A2" wp14:editId="593DADD6">
@@ -29,7 +30,7 @@
                     </pic:cNvPicPr>
                   </pic:nvPicPr>
                   <pic:blipFill>
-                    <a:blip r:embed="rId8" cstate="print">
+                    <a:blip r:embed="rId9" cstate="print">
                       <a:extLst>
                         <a:ext uri="{28A0092B-C50C-407E-A947-70E740481C1C}">
                           <a14:useLocalDpi xmlns:a14="http://schemas.microsoft.com/office/drawing/2010/main" val="0"/>
@@ -359,8 +360,28 @@
       </w:r>
       <w:r>
         <w:tab/>
-        <w:t>Nguyễn Hải Đăng</w:t>
       </w:r>
+      <w:proofErr w:type="spellStart"/>
+      <w:r>
+        <w:t>Nguyễn</w:t>
+      </w:r>
+      <w:proofErr w:type="spellEnd"/>
+      <w:r>
+        <w:t xml:space="preserve"> </w:t>
+      </w:r>
+      <w:proofErr w:type="spellStart"/>
+      <w:r>
+        <w:t>Hải</w:t>
+      </w:r>
+      <w:proofErr w:type="spellEnd"/>
+      <w:r>
+        <w:t xml:space="preserve"> </w:t>
+      </w:r>
+      <w:proofErr w:type="spellStart"/>
+      <w:r>
+        <w:t>Đăng</w:t>
+      </w:r>
+      <w:proofErr w:type="spellEnd"/>
       <w:r>
         <w:tab/>
         <w:t xml:space="preserve">              15/01/2016</w:t>
@@ -389,12 +410,22 @@
       <w:r>
         <w:tab/>
       </w:r>
+      <w:proofErr w:type="spellStart"/>
       <w:r>
-        <w:t xml:space="preserve">Nguyễn </w:t>
+        <w:t>Nguyễn</w:t>
+      </w:r>
+      <w:proofErr w:type="spellEnd"/>
+      <w:r>
+        <w:t xml:space="preserve"> </w:t>
       </w:r>
       <w:r>
-        <w:t>Minh Tiến</w:t>
+        <w:t xml:space="preserve">Minh </w:t>
       </w:r>
+      <w:proofErr w:type="spellStart"/>
+      <w:r>
+        <w:t>Tiến</w:t>
+      </w:r>
+      <w:proofErr w:type="spellEnd"/>
       <w:r>
         <w:tab/>
         <w:t xml:space="preserve">          </w:t>
@@ -428,7 +459,22 @@
       </w:r>
       <w:r>
         <w:tab/>
-        <w:t>Nguyễn Văn Sang</w:t>
+      </w:r>
+      <w:proofErr w:type="spellStart"/>
+      <w:r>
+        <w:t>Nguyễn</w:t>
+      </w:r>
+      <w:proofErr w:type="spellEnd"/>
+      <w:r>
+        <w:t xml:space="preserve"> </w:t>
+      </w:r>
+      <w:proofErr w:type="spellStart"/>
+      <w:r>
+        <w:t>Văn</w:t>
+      </w:r>
+      <w:proofErr w:type="spellEnd"/>
+      <w:r>
+        <w:t xml:space="preserve"> Sang</w:t>
       </w:r>
       <w:r>
         <w:t xml:space="preserve">                        </w:t>
@@ -754,6 +800,7 @@
                 <w:szCs w:val="22"/>
               </w:rPr>
             </w:pPr>
+            <w:proofErr w:type="gramStart"/>
             <w:r>
               <w:rPr>
                 <w:sz w:val="22"/>
@@ -768,6 +815,7 @@
               </w:rPr>
               <w:t>1.0</w:t>
             </w:r>
+            <w:proofErr w:type="gramEnd"/>
           </w:p>
         </w:tc>
       </w:tr>
@@ -2060,7 +2108,7 @@
         <w:t>TABLE OF CONTENTS</w:t>
       </w:r>
     </w:p>
-    <w:bookmarkStart w:id="0" w:name="_Toc452446886"/>
+    <w:bookmarkStart w:id="1" w:name="_Toc452446886"/>
     <w:p>
       <w:pPr>
         <w:pStyle w:val="TOC1"/>
@@ -2922,12 +2970,12 @@
         <w:lastRenderedPageBreak/>
         <w:fldChar w:fldCharType="end"/>
       </w:r>
-      <w:bookmarkStart w:id="1" w:name="_Toc442163641"/>
-      <w:bookmarkEnd w:id="0"/>
+      <w:bookmarkStart w:id="2" w:name="_Toc442163641"/>
+      <w:bookmarkEnd w:id="1"/>
       <w:r>
         <w:t>Introduction</w:t>
       </w:r>
-      <w:bookmarkEnd w:id="1"/>
+      <w:bookmarkEnd w:id="2"/>
     </w:p>
     <w:p>
       <w:r>
@@ -2944,16 +2992,17 @@
       <w:pPr>
         <w:pStyle w:val="Heading2"/>
       </w:pPr>
-      <w:bookmarkStart w:id="2" w:name="_Toc442163642"/>
+      <w:bookmarkStart w:id="3" w:name="_Toc442163642"/>
       <w:r>
         <w:t>Role &amp; Responsibility</w:t>
       </w:r>
-      <w:bookmarkEnd w:id="2"/>
+      <w:bookmarkEnd w:id="3"/>
     </w:p>
     <w:p>
       <w:r>
         <w:t xml:space="preserve">Refer to Project Organization section in </w:t>
       </w:r>
+      <w:proofErr w:type="spellStart"/>
       <w:r>
         <w:rPr>
           <w:color w:val="0000FF"/>
@@ -2966,18 +3015,26 @@
           <w:color w:val="0000FF"/>
           <w:u w:val="single"/>
         </w:rPr>
-        <w:t>_Project Plan_v1.0_EN</w:t>
+        <w:t>_Project</w:t>
+      </w:r>
+      <w:proofErr w:type="spellEnd"/>
+      <w:r>
+        <w:rPr>
+          <w:color w:val="0000FF"/>
+          <w:u w:val="single"/>
+        </w:rPr>
+        <w:t xml:space="preserve"> Plan_v1.0_EN</w:t>
       </w:r>
     </w:p>
     <w:p>
       <w:pPr>
         <w:pStyle w:val="Heading2"/>
       </w:pPr>
-      <w:bookmarkStart w:id="3" w:name="_Toc442163643"/>
+      <w:bookmarkStart w:id="4" w:name="_Toc442163643"/>
       <w:r>
         <w:t>Definitions and Acronyms</w:t>
       </w:r>
-      <w:bookmarkEnd w:id="3"/>
+      <w:bookmarkEnd w:id="4"/>
     </w:p>
     <w:p>
       <w:pPr>
@@ -3973,30 +4030,38 @@
       <w:pPr>
         <w:pStyle w:val="Heading1"/>
       </w:pPr>
-      <w:bookmarkStart w:id="4" w:name="_Toc450625505"/>
-      <w:bookmarkStart w:id="5" w:name="_Toc450625576"/>
-      <w:bookmarkStart w:id="6" w:name="_Toc455805989"/>
-      <w:bookmarkStart w:id="7" w:name="_Toc139336490"/>
-      <w:bookmarkStart w:id="8" w:name="_Toc442163644"/>
+      <w:bookmarkStart w:id="5" w:name="_Toc442163644"/>
+      <w:bookmarkStart w:id="6" w:name="_Toc450625505"/>
+      <w:bookmarkStart w:id="7" w:name="_Toc450625576"/>
+      <w:bookmarkStart w:id="8" w:name="_Toc455805989"/>
+      <w:bookmarkStart w:id="9" w:name="_Toc139336490"/>
       <w:r>
         <w:lastRenderedPageBreak/>
         <w:t>configuration management Process</w:t>
       </w:r>
-      <w:bookmarkEnd w:id="8"/>
+      <w:bookmarkEnd w:id="5"/>
     </w:p>
     <w:p>
       <w:pPr>
         <w:pStyle w:val="Heading2"/>
       </w:pPr>
-      <w:bookmarkStart w:id="9" w:name="_Toc442163645"/>
-      <w:bookmarkEnd w:id="4"/>
-      <w:bookmarkEnd w:id="5"/>
+      <w:bookmarkStart w:id="10" w:name="_Toc442163645"/>
       <w:bookmarkEnd w:id="6"/>
       <w:bookmarkEnd w:id="7"/>
+      <w:bookmarkEnd w:id="8"/>
+      <w:bookmarkEnd w:id="9"/>
       <w:r>
-        <w:t>CI Identification &amp; Naming convention</w:t>
+        <w:t xml:space="preserve">CI Identification &amp; </w:t>
       </w:r>
-      <w:bookmarkEnd w:id="9"/>
+      <w:proofErr w:type="gramStart"/>
+      <w:r>
+        <w:t>Naming</w:t>
+      </w:r>
+      <w:proofErr w:type="gramEnd"/>
+      <w:r>
+        <w:t xml:space="preserve"> convention</w:t>
+      </w:r>
+      <w:bookmarkEnd w:id="10"/>
     </w:p>
     <w:p/>
     <w:tbl>
@@ -4163,6 +4228,7 @@
                 <w:lang w:val="en-GB"/>
               </w:rPr>
             </w:pPr>
+            <w:proofErr w:type="spellStart"/>
             <w:r>
               <w:rPr>
                 <w:lang w:eastAsia="zh-CN"/>
@@ -4185,7 +4251,28 @@
               <w:rPr>
                 <w:lang w:eastAsia="zh-CN"/>
               </w:rPr>
-              <w:t>v&lt;x.x&gt;</w:t>
+              <w:t>v</w:t>
+            </w:r>
+            <w:proofErr w:type="spellEnd"/>
+            <w:r>
+              <w:rPr>
+                <w:lang w:eastAsia="zh-CN"/>
+              </w:rPr>
+              <w:t>&lt;</w:t>
+            </w:r>
+            <w:proofErr w:type="spellStart"/>
+            <w:r>
+              <w:rPr>
+                <w:lang w:eastAsia="zh-CN"/>
+              </w:rPr>
+              <w:t>x.x</w:t>
+            </w:r>
+            <w:proofErr w:type="spellEnd"/>
+            <w:r>
+              <w:rPr>
+                <w:lang w:eastAsia="zh-CN"/>
+              </w:rPr>
+              <w:t>&gt;</w:t>
             </w:r>
             <w:r>
               <w:rPr>
@@ -4244,6 +4331,7 @@
                 <w:lang w:val="en-GB"/>
               </w:rPr>
             </w:pPr>
+            <w:proofErr w:type="spellStart"/>
             <w:r>
               <w:rPr>
                 <w:lang w:eastAsia="zh-CN"/>
@@ -4266,7 +4354,28 @@
               <w:rPr>
                 <w:lang w:eastAsia="zh-CN"/>
               </w:rPr>
-              <w:t>v&lt;x.x&gt;_</w:t>
+              <w:t>v</w:t>
+            </w:r>
+            <w:proofErr w:type="spellEnd"/>
+            <w:r>
+              <w:rPr>
+                <w:lang w:eastAsia="zh-CN"/>
+              </w:rPr>
+              <w:t>&lt;</w:t>
+            </w:r>
+            <w:proofErr w:type="spellStart"/>
+            <w:r>
+              <w:rPr>
+                <w:lang w:eastAsia="zh-CN"/>
+              </w:rPr>
+              <w:t>x.x</w:t>
+            </w:r>
+            <w:proofErr w:type="spellEnd"/>
+            <w:r>
+              <w:rPr>
+                <w:lang w:eastAsia="zh-CN"/>
+              </w:rPr>
+              <w:t>&gt;_</w:t>
             </w:r>
             <w:r>
               <w:rPr>
@@ -4319,6 +4428,7 @@
                 <w:lang w:eastAsia="zh-CN"/>
               </w:rPr>
             </w:pPr>
+            <w:proofErr w:type="spellStart"/>
             <w:r>
               <w:rPr>
                 <w:lang w:eastAsia="zh-CN"/>
@@ -4328,6 +4438,7 @@
             <w:r>
               <w:t>_Introduction_EN</w:t>
             </w:r>
+            <w:proofErr w:type="spellEnd"/>
           </w:p>
         </w:tc>
       </w:tr>
@@ -4370,15 +4481,25 @@
             <w:pPr>
               <w:pStyle w:val="bang0"/>
             </w:pPr>
+            <w:proofErr w:type="spellStart"/>
             <w:r>
               <w:t>VMN</w:t>
             </w:r>
             <w:r>
-              <w:t>_Risk Management</w:t>
+              <w:t>_Risk</w:t>
+            </w:r>
+            <w:proofErr w:type="spellEnd"/>
+            <w:r>
+              <w:t xml:space="preserve"> </w:t>
+            </w:r>
+            <w:proofErr w:type="spellStart"/>
+            <w:r>
+              <w:t>Management</w:t>
             </w:r>
             <w:r>
               <w:t>_language</w:t>
             </w:r>
+            <w:proofErr w:type="spellEnd"/>
           </w:p>
         </w:tc>
       </w:tr>
@@ -4421,6 +4542,7 @@
             <w:pPr>
               <w:pStyle w:val="bang0"/>
             </w:pPr>
+            <w:proofErr w:type="spellStart"/>
             <w:r>
               <w:rPr>
                 <w:lang w:eastAsia="zh-CN"/>
@@ -4430,6 +4552,7 @@
             <w:r>
               <w:t>_Tasklist</w:t>
             </w:r>
+            <w:proofErr w:type="spellEnd"/>
           </w:p>
         </w:tc>
       </w:tr>
@@ -4472,6 +4595,7 @@
             <w:pPr>
               <w:pStyle w:val="bang0"/>
             </w:pPr>
+            <w:proofErr w:type="spellStart"/>
             <w:r>
               <w:rPr>
                 <w:lang w:eastAsia="zh-CN"/>
@@ -4485,7 +4609,28 @@
               <w:rPr>
                 <w:lang w:eastAsia="zh-CN"/>
               </w:rPr>
-              <w:t>v&lt;x.x&gt;</w:t>
+              <w:t>v</w:t>
+            </w:r>
+            <w:proofErr w:type="spellEnd"/>
+            <w:r>
+              <w:rPr>
+                <w:lang w:eastAsia="zh-CN"/>
+              </w:rPr>
+              <w:t>&lt;</w:t>
+            </w:r>
+            <w:proofErr w:type="spellStart"/>
+            <w:r>
+              <w:rPr>
+                <w:lang w:eastAsia="zh-CN"/>
+              </w:rPr>
+              <w:t>x.x</w:t>
+            </w:r>
+            <w:proofErr w:type="spellEnd"/>
+            <w:r>
+              <w:rPr>
+                <w:lang w:eastAsia="zh-CN"/>
+              </w:rPr>
+              <w:t>&gt;</w:t>
             </w:r>
             <w:r>
               <w:rPr>
@@ -4551,13 +4696,38 @@
               <w:t xml:space="preserve"> </w:t>
             </w:r>
             <w:r>
-              <w:t>_Examination_</w:t>
-            </w:r>
-            <w:r>
-              <w:rPr>
-                <w:lang w:eastAsia="zh-CN"/>
-              </w:rPr>
-              <w:t>v&lt;x.x&gt;</w:t>
+              <w:t>_</w:t>
+            </w:r>
+            <w:proofErr w:type="spellStart"/>
+            <w:r>
+              <w:t>Examination_</w:t>
+            </w:r>
+            <w:r>
+              <w:rPr>
+                <w:lang w:eastAsia="zh-CN"/>
+              </w:rPr>
+              <w:t>v</w:t>
+            </w:r>
+            <w:proofErr w:type="spellEnd"/>
+            <w:r>
+              <w:rPr>
+                <w:lang w:eastAsia="zh-CN"/>
+              </w:rPr>
+              <w:t>&lt;</w:t>
+            </w:r>
+            <w:proofErr w:type="spellStart"/>
+            <w:r>
+              <w:rPr>
+                <w:lang w:eastAsia="zh-CN"/>
+              </w:rPr>
+              <w:t>x.x</w:t>
+            </w:r>
+            <w:proofErr w:type="spellEnd"/>
+            <w:r>
+              <w:rPr>
+                <w:lang w:eastAsia="zh-CN"/>
+              </w:rPr>
+              <w:t>&gt;</w:t>
             </w:r>
             <w:r>
               <w:rPr>
@@ -4616,6 +4786,7 @@
             <w:pPr>
               <w:pStyle w:val="bang0"/>
             </w:pPr>
+            <w:proofErr w:type="spellStart"/>
             <w:r>
               <w:rPr>
                 <w:lang w:eastAsia="zh-CN"/>
@@ -4632,7 +4803,21 @@
               <w:rPr>
                 <w:lang w:eastAsia="zh-CN"/>
               </w:rPr>
-              <w:t>Software requirement specification</w:t>
+              <w:t>Software</w:t>
+            </w:r>
+            <w:proofErr w:type="spellEnd"/>
+            <w:r>
+              <w:rPr>
+                <w:lang w:eastAsia="zh-CN"/>
+              </w:rPr>
+              <w:t xml:space="preserve"> requirement </w:t>
+            </w:r>
+            <w:proofErr w:type="spellStart"/>
+            <w:r>
+              <w:rPr>
+                <w:lang w:eastAsia="zh-CN"/>
+              </w:rPr>
+              <w:t>specification</w:t>
             </w:r>
             <w:r>
               <w:rPr>
@@ -4644,7 +4829,28 @@
               <w:rPr>
                 <w:lang w:eastAsia="zh-CN"/>
               </w:rPr>
-              <w:t>v&lt;x.x&gt;</w:t>
+              <w:t>v</w:t>
+            </w:r>
+            <w:proofErr w:type="spellEnd"/>
+            <w:r>
+              <w:rPr>
+                <w:lang w:eastAsia="zh-CN"/>
+              </w:rPr>
+              <w:t>&lt;</w:t>
+            </w:r>
+            <w:proofErr w:type="spellStart"/>
+            <w:r>
+              <w:rPr>
+                <w:lang w:eastAsia="zh-CN"/>
+              </w:rPr>
+              <w:t>x.x</w:t>
+            </w:r>
+            <w:proofErr w:type="spellEnd"/>
+            <w:r>
+              <w:rPr>
+                <w:lang w:eastAsia="zh-CN"/>
+              </w:rPr>
+              <w:t>&gt;</w:t>
             </w:r>
             <w:r>
               <w:rPr>
@@ -4700,6 +4906,7 @@
             <w:pPr>
               <w:pStyle w:val="bang0"/>
             </w:pPr>
+            <w:proofErr w:type="spellStart"/>
             <w:r>
               <w:rPr>
                 <w:lang w:eastAsia="zh-CN"/>
@@ -4710,7 +4917,42 @@
               <w:rPr>
                 <w:lang w:eastAsia="zh-CN"/>
               </w:rPr>
-              <w:t>_Screen design_v&lt;x.x&gt;_language</w:t>
+              <w:t>_Screen</w:t>
+            </w:r>
+            <w:proofErr w:type="spellEnd"/>
+            <w:r>
+              <w:rPr>
+                <w:lang w:eastAsia="zh-CN"/>
+              </w:rPr>
+              <w:t xml:space="preserve"> </w:t>
+            </w:r>
+            <w:proofErr w:type="spellStart"/>
+            <w:r>
+              <w:rPr>
+                <w:lang w:eastAsia="zh-CN"/>
+              </w:rPr>
+              <w:t>design_v</w:t>
+            </w:r>
+            <w:proofErr w:type="spellEnd"/>
+            <w:r>
+              <w:rPr>
+                <w:lang w:eastAsia="zh-CN"/>
+              </w:rPr>
+              <w:t>&lt;</w:t>
+            </w:r>
+            <w:proofErr w:type="spellStart"/>
+            <w:r>
+              <w:rPr>
+                <w:lang w:eastAsia="zh-CN"/>
+              </w:rPr>
+              <w:t>x.x</w:t>
+            </w:r>
+            <w:proofErr w:type="spellEnd"/>
+            <w:r>
+              <w:rPr>
+                <w:lang w:eastAsia="zh-CN"/>
+              </w:rPr>
+              <w:t>&gt;_language</w:t>
             </w:r>
           </w:p>
         </w:tc>
@@ -4756,6 +4998,7 @@
             <w:tcW w:w="3576" w:type="dxa"/>
           </w:tcPr>
           <w:p>
+            <w:proofErr w:type="spellStart"/>
             <w:r>
               <w:rPr>
                 <w:lang w:eastAsia="zh-CN"/>
@@ -4766,7 +5009,42 @@
               <w:rPr>
                 <w:lang w:eastAsia="zh-CN"/>
               </w:rPr>
-              <w:t>_Architecture Design_v&lt;x.x&gt;</w:t>
+              <w:t>_Architecture</w:t>
+            </w:r>
+            <w:proofErr w:type="spellEnd"/>
+            <w:r>
+              <w:rPr>
+                <w:lang w:eastAsia="zh-CN"/>
+              </w:rPr>
+              <w:t xml:space="preserve"> </w:t>
+            </w:r>
+            <w:proofErr w:type="spellStart"/>
+            <w:r>
+              <w:rPr>
+                <w:lang w:eastAsia="zh-CN"/>
+              </w:rPr>
+              <w:t>Design_v</w:t>
+            </w:r>
+            <w:proofErr w:type="spellEnd"/>
+            <w:r>
+              <w:rPr>
+                <w:lang w:eastAsia="zh-CN"/>
+              </w:rPr>
+              <w:t>&lt;</w:t>
+            </w:r>
+            <w:proofErr w:type="spellStart"/>
+            <w:r>
+              <w:rPr>
+                <w:lang w:eastAsia="zh-CN"/>
+              </w:rPr>
+              <w:t>x.x</w:t>
+            </w:r>
+            <w:proofErr w:type="spellEnd"/>
+            <w:r>
+              <w:rPr>
+                <w:lang w:eastAsia="zh-CN"/>
+              </w:rPr>
+              <w:t>&gt;</w:t>
             </w:r>
             <w:r>
               <w:rPr>
@@ -4821,6 +5099,7 @@
             <w:tcW w:w="3576" w:type="dxa"/>
           </w:tcPr>
           <w:p>
+            <w:proofErr w:type="spellStart"/>
             <w:r>
               <w:rPr>
                 <w:lang w:eastAsia="zh-CN"/>
@@ -4831,7 +5110,42 @@
               <w:rPr>
                 <w:lang w:eastAsia="zh-CN"/>
               </w:rPr>
-              <w:t>_Class Design_v&lt;x.x&gt;</w:t>
+              <w:t>_Class</w:t>
+            </w:r>
+            <w:proofErr w:type="spellEnd"/>
+            <w:r>
+              <w:rPr>
+                <w:lang w:eastAsia="zh-CN"/>
+              </w:rPr>
+              <w:t xml:space="preserve"> </w:t>
+            </w:r>
+            <w:proofErr w:type="spellStart"/>
+            <w:r>
+              <w:rPr>
+                <w:lang w:eastAsia="zh-CN"/>
+              </w:rPr>
+              <w:t>Design_v</w:t>
+            </w:r>
+            <w:proofErr w:type="spellEnd"/>
+            <w:r>
+              <w:rPr>
+                <w:lang w:eastAsia="zh-CN"/>
+              </w:rPr>
+              <w:t>&lt;</w:t>
+            </w:r>
+            <w:proofErr w:type="spellStart"/>
+            <w:r>
+              <w:rPr>
+                <w:lang w:eastAsia="zh-CN"/>
+              </w:rPr>
+              <w:t>x.x</w:t>
+            </w:r>
+            <w:proofErr w:type="spellEnd"/>
+            <w:r>
+              <w:rPr>
+                <w:lang w:eastAsia="zh-CN"/>
+              </w:rPr>
+              <w:t>&gt;</w:t>
             </w:r>
             <w:r>
               <w:rPr>
@@ -4886,6 +5200,7 @@
             <w:tcW w:w="3576" w:type="dxa"/>
           </w:tcPr>
           <w:p>
+            <w:proofErr w:type="spellStart"/>
             <w:r>
               <w:rPr>
                 <w:lang w:eastAsia="zh-CN"/>
@@ -4896,7 +5211,42 @@
               <w:rPr>
                 <w:lang w:eastAsia="zh-CN"/>
               </w:rPr>
-              <w:t>_Data Design_v&lt;x.x&gt;</w:t>
+              <w:t>_Data</w:t>
+            </w:r>
+            <w:proofErr w:type="spellEnd"/>
+            <w:r>
+              <w:rPr>
+                <w:lang w:eastAsia="zh-CN"/>
+              </w:rPr>
+              <w:t xml:space="preserve"> </w:t>
+            </w:r>
+            <w:proofErr w:type="spellStart"/>
+            <w:r>
+              <w:rPr>
+                <w:lang w:eastAsia="zh-CN"/>
+              </w:rPr>
+              <w:t>Design_v</w:t>
+            </w:r>
+            <w:proofErr w:type="spellEnd"/>
+            <w:r>
+              <w:rPr>
+                <w:lang w:eastAsia="zh-CN"/>
+              </w:rPr>
+              <w:t>&lt;</w:t>
+            </w:r>
+            <w:proofErr w:type="spellStart"/>
+            <w:r>
+              <w:rPr>
+                <w:lang w:eastAsia="zh-CN"/>
+              </w:rPr>
+              <w:t>x.x</w:t>
+            </w:r>
+            <w:proofErr w:type="spellEnd"/>
+            <w:r>
+              <w:rPr>
+                <w:lang w:eastAsia="zh-CN"/>
+              </w:rPr>
+              <w:t>&gt;</w:t>
             </w:r>
             <w:r>
               <w:rPr>
@@ -4956,11 +5306,33 @@
                 <w:lang w:eastAsia="zh-CN"/>
               </w:rPr>
             </w:pPr>
-            <w:r>
-              <w:rPr>
-                <w:lang w:eastAsia="zh-CN"/>
-              </w:rPr>
-              <w:t>Prototype_v&lt;x.x&gt;</w:t>
+            <w:proofErr w:type="spellStart"/>
+            <w:r>
+              <w:rPr>
+                <w:lang w:eastAsia="zh-CN"/>
+              </w:rPr>
+              <w:t>Prototype_v</w:t>
+            </w:r>
+            <w:proofErr w:type="spellEnd"/>
+            <w:r>
+              <w:rPr>
+                <w:lang w:eastAsia="zh-CN"/>
+              </w:rPr>
+              <w:t>&lt;</w:t>
+            </w:r>
+            <w:proofErr w:type="spellStart"/>
+            <w:r>
+              <w:rPr>
+                <w:lang w:eastAsia="zh-CN"/>
+              </w:rPr>
+              <w:t>x.x</w:t>
+            </w:r>
+            <w:proofErr w:type="spellEnd"/>
+            <w:r>
+              <w:rPr>
+                <w:lang w:eastAsia="zh-CN"/>
+              </w:rPr>
+              <w:t>&gt;</w:t>
             </w:r>
           </w:p>
         </w:tc>
@@ -5022,6 +5394,7 @@
                 <w:lang w:val="en-GB"/>
               </w:rPr>
             </w:pPr>
+            <w:proofErr w:type="spellStart"/>
             <w:r>
               <w:rPr>
                 <w:lang w:eastAsia="zh-CN"/>
@@ -5032,13 +5405,48 @@
               <w:rPr>
                 <w:lang w:eastAsia="zh-CN"/>
               </w:rPr>
-              <w:t>_Source Code_</w:t>
-            </w:r>
-            <w:r>
-              <w:rPr>
-                <w:lang w:eastAsia="zh-CN"/>
-              </w:rPr>
-              <w:t>v&lt;x.x&gt;</w:t>
+              <w:t>_Source</w:t>
+            </w:r>
+            <w:proofErr w:type="spellEnd"/>
+            <w:r>
+              <w:rPr>
+                <w:lang w:eastAsia="zh-CN"/>
+              </w:rPr>
+              <w:t xml:space="preserve"> </w:t>
+            </w:r>
+            <w:proofErr w:type="spellStart"/>
+            <w:r>
+              <w:rPr>
+                <w:lang w:eastAsia="zh-CN"/>
+              </w:rPr>
+              <w:t>Code_</w:t>
+            </w:r>
+            <w:r>
+              <w:rPr>
+                <w:lang w:eastAsia="zh-CN"/>
+              </w:rPr>
+              <w:t>v</w:t>
+            </w:r>
+            <w:proofErr w:type="spellEnd"/>
+            <w:r>
+              <w:rPr>
+                <w:lang w:eastAsia="zh-CN"/>
+              </w:rPr>
+              <w:t>&lt;</w:t>
+            </w:r>
+            <w:proofErr w:type="spellStart"/>
+            <w:r>
+              <w:rPr>
+                <w:lang w:eastAsia="zh-CN"/>
+              </w:rPr>
+              <w:t>x.x</w:t>
+            </w:r>
+            <w:proofErr w:type="spellEnd"/>
+            <w:r>
+              <w:rPr>
+                <w:lang w:eastAsia="zh-CN"/>
+              </w:rPr>
+              <w:t>&gt;</w:t>
             </w:r>
             <w:r>
               <w:rPr>
@@ -5100,6 +5508,7 @@
                 <w:lang w:val="en-GB"/>
               </w:rPr>
             </w:pPr>
+            <w:proofErr w:type="spellStart"/>
             <w:r>
               <w:rPr>
                 <w:lang w:eastAsia="zh-CN"/>
@@ -5118,12 +5527,14 @@
               </w:rPr>
               <w:t>Test</w:t>
             </w:r>
+            <w:proofErr w:type="spellEnd"/>
             <w:r>
               <w:rPr>
                 <w:lang w:eastAsia="zh-CN"/>
               </w:rPr>
               <w:t xml:space="preserve"> </w:t>
             </w:r>
+            <w:proofErr w:type="spellStart"/>
             <w:r>
               <w:rPr>
                 <w:lang w:eastAsia="zh-CN"/>
@@ -5134,7 +5545,28 @@
               <w:rPr>
                 <w:lang w:eastAsia="zh-CN"/>
               </w:rPr>
-              <w:t>v&lt;x.x&gt;</w:t>
+              <w:t>v</w:t>
+            </w:r>
+            <w:proofErr w:type="spellEnd"/>
+            <w:r>
+              <w:rPr>
+                <w:lang w:eastAsia="zh-CN"/>
+              </w:rPr>
+              <w:t>&lt;</w:t>
+            </w:r>
+            <w:proofErr w:type="spellStart"/>
+            <w:r>
+              <w:rPr>
+                <w:lang w:eastAsia="zh-CN"/>
+              </w:rPr>
+              <w:t>x.x</w:t>
+            </w:r>
+            <w:proofErr w:type="spellEnd"/>
+            <w:r>
+              <w:rPr>
+                <w:lang w:eastAsia="zh-CN"/>
+              </w:rPr>
+              <w:t>&gt;</w:t>
             </w:r>
             <w:r>
               <w:rPr>
@@ -5199,6 +5631,7 @@
                 <w:lang w:val="en-GB"/>
               </w:rPr>
             </w:pPr>
+            <w:proofErr w:type="spellStart"/>
             <w:r>
               <w:rPr>
                 <w:lang w:eastAsia="zh-CN"/>
@@ -5209,7 +5642,21 @@
               <w:rPr>
                 <w:lang w:eastAsia="zh-CN"/>
               </w:rPr>
-              <w:t>_System Test Case</w:t>
+              <w:t>_System</w:t>
+            </w:r>
+            <w:proofErr w:type="spellEnd"/>
+            <w:r>
+              <w:rPr>
+                <w:lang w:eastAsia="zh-CN"/>
+              </w:rPr>
+              <w:t xml:space="preserve"> Test </w:t>
+            </w:r>
+            <w:proofErr w:type="spellStart"/>
+            <w:r>
+              <w:rPr>
+                <w:lang w:eastAsia="zh-CN"/>
+              </w:rPr>
+              <w:t>Case</w:t>
             </w:r>
             <w:r>
               <w:rPr>
@@ -5221,7 +5668,28 @@
               <w:rPr>
                 <w:lang w:eastAsia="zh-CN"/>
               </w:rPr>
-              <w:t>v&lt;x.x&gt;</w:t>
+              <w:t>v</w:t>
+            </w:r>
+            <w:proofErr w:type="spellEnd"/>
+            <w:r>
+              <w:rPr>
+                <w:lang w:eastAsia="zh-CN"/>
+              </w:rPr>
+              <w:t>&lt;</w:t>
+            </w:r>
+            <w:proofErr w:type="spellStart"/>
+            <w:r>
+              <w:rPr>
+                <w:lang w:eastAsia="zh-CN"/>
+              </w:rPr>
+              <w:t>x.x</w:t>
+            </w:r>
+            <w:proofErr w:type="spellEnd"/>
+            <w:r>
+              <w:rPr>
+                <w:lang w:eastAsia="zh-CN"/>
+              </w:rPr>
+              <w:t>&gt;</w:t>
             </w:r>
             <w:r>
               <w:rPr>
@@ -5280,6 +5748,7 @@
                 <w:lang w:val="en-GB"/>
               </w:rPr>
             </w:pPr>
+            <w:proofErr w:type="spellStart"/>
             <w:r>
               <w:rPr>
                 <w:lang w:eastAsia="zh-CN"/>
@@ -5290,7 +5759,21 @@
               <w:rPr>
                 <w:lang w:eastAsia="zh-CN"/>
               </w:rPr>
-              <w:t>_Integration Test</w:t>
+              <w:t>_Integration</w:t>
+            </w:r>
+            <w:proofErr w:type="spellEnd"/>
+            <w:r>
+              <w:rPr>
+                <w:lang w:eastAsia="zh-CN"/>
+              </w:rPr>
+              <w:t xml:space="preserve"> </w:t>
+            </w:r>
+            <w:proofErr w:type="spellStart"/>
+            <w:r>
+              <w:rPr>
+                <w:lang w:eastAsia="zh-CN"/>
+              </w:rPr>
+              <w:t>Test</w:t>
             </w:r>
             <w:r>
               <w:rPr>
@@ -5302,7 +5785,28 @@
               <w:rPr>
                 <w:lang w:eastAsia="zh-CN"/>
               </w:rPr>
-              <w:t>v&lt;x.x&gt;</w:t>
+              <w:t>v</w:t>
+            </w:r>
+            <w:proofErr w:type="spellEnd"/>
+            <w:r>
+              <w:rPr>
+                <w:lang w:eastAsia="zh-CN"/>
+              </w:rPr>
+              <w:t>&lt;</w:t>
+            </w:r>
+            <w:proofErr w:type="spellStart"/>
+            <w:r>
+              <w:rPr>
+                <w:lang w:eastAsia="zh-CN"/>
+              </w:rPr>
+              <w:t>x.x</w:t>
+            </w:r>
+            <w:proofErr w:type="spellEnd"/>
+            <w:r>
+              <w:rPr>
+                <w:lang w:eastAsia="zh-CN"/>
+              </w:rPr>
+              <w:t>&gt;</w:t>
             </w:r>
             <w:r>
               <w:rPr>
@@ -5361,6 +5865,7 @@
                 <w:lang w:val="en-GB"/>
               </w:rPr>
             </w:pPr>
+            <w:proofErr w:type="spellStart"/>
             <w:r>
               <w:rPr>
                 <w:lang w:eastAsia="zh-CN"/>
@@ -5379,6 +5884,7 @@
               </w:rPr>
               <w:t>Unit</w:t>
             </w:r>
+            <w:proofErr w:type="spellEnd"/>
             <w:r>
               <w:rPr>
                 <w:lang w:eastAsia="zh-CN"/>
@@ -5395,7 +5901,14 @@
               <w:rPr>
                 <w:lang w:eastAsia="zh-CN"/>
               </w:rPr>
-              <w:t xml:space="preserve"> Case</w:t>
+              <w:t xml:space="preserve"> </w:t>
+            </w:r>
+            <w:proofErr w:type="spellStart"/>
+            <w:r>
+              <w:rPr>
+                <w:lang w:eastAsia="zh-CN"/>
+              </w:rPr>
+              <w:t>Case</w:t>
             </w:r>
             <w:r>
               <w:rPr>
@@ -5407,7 +5920,28 @@
               <w:rPr>
                 <w:lang w:eastAsia="zh-CN"/>
               </w:rPr>
-              <w:t>v&lt;x.x&gt;</w:t>
+              <w:t>v</w:t>
+            </w:r>
+            <w:proofErr w:type="spellEnd"/>
+            <w:r>
+              <w:rPr>
+                <w:lang w:eastAsia="zh-CN"/>
+              </w:rPr>
+              <w:t>&lt;</w:t>
+            </w:r>
+            <w:proofErr w:type="spellStart"/>
+            <w:r>
+              <w:rPr>
+                <w:lang w:eastAsia="zh-CN"/>
+              </w:rPr>
+              <w:t>x.x</w:t>
+            </w:r>
+            <w:proofErr w:type="spellEnd"/>
+            <w:r>
+              <w:rPr>
+                <w:lang w:eastAsia="zh-CN"/>
+              </w:rPr>
+              <w:t>&gt;</w:t>
             </w:r>
             <w:r>
               <w:rPr>
@@ -5472,6 +6006,7 @@
                 <w:lang w:val="en-GB"/>
               </w:rPr>
             </w:pPr>
+            <w:proofErr w:type="spellStart"/>
             <w:r>
               <w:rPr>
                 <w:lang w:eastAsia="zh-CN"/>
@@ -5488,7 +6023,21 @@
               <w:rPr>
                 <w:lang w:eastAsia="zh-CN"/>
               </w:rPr>
-              <w:t>Component Test Case</w:t>
+              <w:t>Component</w:t>
+            </w:r>
+            <w:proofErr w:type="spellEnd"/>
+            <w:r>
+              <w:rPr>
+                <w:lang w:eastAsia="zh-CN"/>
+              </w:rPr>
+              <w:t xml:space="preserve"> Test </w:t>
+            </w:r>
+            <w:proofErr w:type="spellStart"/>
+            <w:r>
+              <w:rPr>
+                <w:lang w:eastAsia="zh-CN"/>
+              </w:rPr>
+              <w:t>Case</w:t>
             </w:r>
             <w:r>
               <w:rPr>
@@ -5500,7 +6049,28 @@
               <w:rPr>
                 <w:lang w:eastAsia="zh-CN"/>
               </w:rPr>
-              <w:t>v&lt;x.x&gt;</w:t>
+              <w:t>v</w:t>
+            </w:r>
+            <w:proofErr w:type="spellEnd"/>
+            <w:r>
+              <w:rPr>
+                <w:lang w:eastAsia="zh-CN"/>
+              </w:rPr>
+              <w:t>&lt;</w:t>
+            </w:r>
+            <w:proofErr w:type="spellStart"/>
+            <w:r>
+              <w:rPr>
+                <w:lang w:eastAsia="zh-CN"/>
+              </w:rPr>
+              <w:t>x.x</w:t>
+            </w:r>
+            <w:proofErr w:type="spellEnd"/>
+            <w:r>
+              <w:rPr>
+                <w:lang w:eastAsia="zh-CN"/>
+              </w:rPr>
+              <w:t>&gt;</w:t>
             </w:r>
             <w:r>
               <w:rPr>
@@ -5578,7 +6148,14 @@
               <w:rPr>
                 <w:lang w:eastAsia="zh-CN"/>
               </w:rPr>
-              <w:t>Test Report</w:t>
+              <w:t xml:space="preserve">Test </w:t>
+            </w:r>
+            <w:proofErr w:type="spellStart"/>
+            <w:r>
+              <w:rPr>
+                <w:lang w:eastAsia="zh-CN"/>
+              </w:rPr>
+              <w:t>Report</w:t>
             </w:r>
             <w:r>
               <w:rPr>
@@ -5590,7 +6167,28 @@
               <w:rPr>
                 <w:lang w:eastAsia="zh-CN"/>
               </w:rPr>
-              <w:t>v&lt;x.x&gt;</w:t>
+              <w:t>v</w:t>
+            </w:r>
+            <w:proofErr w:type="spellEnd"/>
+            <w:r>
+              <w:rPr>
+                <w:lang w:eastAsia="zh-CN"/>
+              </w:rPr>
+              <w:t>&lt;</w:t>
+            </w:r>
+            <w:proofErr w:type="spellStart"/>
+            <w:r>
+              <w:rPr>
+                <w:lang w:eastAsia="zh-CN"/>
+              </w:rPr>
+              <w:t>x.x</w:t>
+            </w:r>
+            <w:proofErr w:type="spellEnd"/>
+            <w:r>
+              <w:rPr>
+                <w:lang w:eastAsia="zh-CN"/>
+              </w:rPr>
+              <w:t>&gt;</w:t>
             </w:r>
             <w:r>
               <w:rPr>
@@ -5629,11 +6227,19 @@
             <w:pPr>
               <w:pStyle w:val="bang0"/>
             </w:pPr>
-            <w:r>
-              <w:rPr>
-                <w:lang w:eastAsia="zh-CN"/>
-              </w:rPr>
-              <w:t>Guideline_Name of guideline</w:t>
+            <w:proofErr w:type="spellStart"/>
+            <w:r>
+              <w:rPr>
+                <w:lang w:eastAsia="zh-CN"/>
+              </w:rPr>
+              <w:t>Guideline_Name</w:t>
+            </w:r>
+            <w:proofErr w:type="spellEnd"/>
+            <w:r>
+              <w:rPr>
+                <w:lang w:eastAsia="zh-CN"/>
+              </w:rPr>
+              <w:t xml:space="preserve"> of guideline</w:t>
             </w:r>
           </w:p>
         </w:tc>
@@ -5661,11 +6267,19 @@
               </w:rPr>
               <w:t>_</w:t>
             </w:r>
-            <w:r>
-              <w:rPr>
-                <w:lang w:eastAsia="zh-CN"/>
-              </w:rPr>
-              <w:t>Guideline_Title of guideline</w:t>
+            <w:proofErr w:type="spellStart"/>
+            <w:r>
+              <w:rPr>
+                <w:lang w:eastAsia="zh-CN"/>
+              </w:rPr>
+              <w:t>Guideline_Title</w:t>
+            </w:r>
+            <w:proofErr w:type="spellEnd"/>
+            <w:r>
+              <w:rPr>
+                <w:lang w:eastAsia="zh-CN"/>
+              </w:rPr>
+              <w:t xml:space="preserve"> of guideline</w:t>
             </w:r>
           </w:p>
         </w:tc>
@@ -5699,8 +6313,16 @@
               <w:rPr>
                 <w:lang w:eastAsia="zh-CN"/>
               </w:rPr>
-              <w:t>Coding Convention/Stadard</w:t>
-            </w:r>
+              <w:t>Coding Convention/</w:t>
+            </w:r>
+            <w:proofErr w:type="spellStart"/>
+            <w:r>
+              <w:rPr>
+                <w:lang w:eastAsia="zh-CN"/>
+              </w:rPr>
+              <w:t>Stadard</w:t>
+            </w:r>
+            <w:proofErr w:type="spellEnd"/>
           </w:p>
         </w:tc>
         <w:tc>
@@ -5761,11 +6383,19 @@
             <w:pPr>
               <w:pStyle w:val="bang0"/>
             </w:pPr>
-            <w:r>
-              <w:rPr>
-                <w:lang w:eastAsia="zh-CN"/>
-              </w:rPr>
-              <w:t>Checklist_Name of checklist</w:t>
+            <w:proofErr w:type="spellStart"/>
+            <w:r>
+              <w:rPr>
+                <w:lang w:eastAsia="zh-CN"/>
+              </w:rPr>
+              <w:t>Checklist_Name</w:t>
+            </w:r>
+            <w:proofErr w:type="spellEnd"/>
+            <w:r>
+              <w:rPr>
+                <w:lang w:eastAsia="zh-CN"/>
+              </w:rPr>
+              <w:t xml:space="preserve"> of checklist</w:t>
             </w:r>
           </w:p>
         </w:tc>
@@ -5781,17 +6411,53 @@
                 <w:lang w:val="en-GB"/>
               </w:rPr>
             </w:pPr>
-            <w:r>
-              <w:rPr>
-                <w:lang w:eastAsia="zh-CN"/>
-              </w:rPr>
-              <w:t>Checklist_Title of checklist</w:t>
-            </w:r>
-            <w:r>
-              <w:rPr>
-                <w:lang w:eastAsia="zh-CN"/>
-              </w:rPr>
-              <w:t>_v&lt;x.x&gt;</w:t>
+            <w:proofErr w:type="spellStart"/>
+            <w:r>
+              <w:rPr>
+                <w:lang w:eastAsia="zh-CN"/>
+              </w:rPr>
+              <w:t>Checklist_Title</w:t>
+            </w:r>
+            <w:proofErr w:type="spellEnd"/>
+            <w:r>
+              <w:rPr>
+                <w:lang w:eastAsia="zh-CN"/>
+              </w:rPr>
+              <w:t xml:space="preserve"> of </w:t>
+            </w:r>
+            <w:proofErr w:type="spellStart"/>
+            <w:r>
+              <w:rPr>
+                <w:lang w:eastAsia="zh-CN"/>
+              </w:rPr>
+              <w:t>checklist</w:t>
+            </w:r>
+            <w:r>
+              <w:rPr>
+                <w:lang w:eastAsia="zh-CN"/>
+              </w:rPr>
+              <w:t>_v</w:t>
+            </w:r>
+            <w:proofErr w:type="spellEnd"/>
+            <w:r>
+              <w:rPr>
+                <w:lang w:eastAsia="zh-CN"/>
+              </w:rPr>
+              <w:t>&lt;</w:t>
+            </w:r>
+            <w:proofErr w:type="spellStart"/>
+            <w:r>
+              <w:rPr>
+                <w:lang w:eastAsia="zh-CN"/>
+              </w:rPr>
+              <w:t>x.x</w:t>
+            </w:r>
+            <w:proofErr w:type="spellEnd"/>
+            <w:r>
+              <w:rPr>
+                <w:lang w:eastAsia="zh-CN"/>
+              </w:rPr>
+              <w:t>&gt;</w:t>
             </w:r>
           </w:p>
         </w:tc>
@@ -5851,8 +6517,24 @@
               <w:rPr>
                 <w:lang w:eastAsia="zh-CN"/>
               </w:rPr>
-              <w:t>***.docx</w:t>
-            </w:r>
+              <w:t>***</w:t>
+            </w:r>
+            <w:proofErr w:type="gramStart"/>
+            <w:r>
+              <w:rPr>
+                <w:lang w:eastAsia="zh-CN"/>
+              </w:rPr>
+              <w:t>.</w:t>
+            </w:r>
+            <w:proofErr w:type="spellStart"/>
+            <w:r>
+              <w:rPr>
+                <w:lang w:eastAsia="zh-CN"/>
+              </w:rPr>
+              <w:t>docx</w:t>
+            </w:r>
+            <w:proofErr w:type="spellEnd"/>
+            <w:proofErr w:type="gramEnd"/>
           </w:p>
         </w:tc>
       </w:tr>
@@ -5908,8 +6590,18 @@
               <w:rPr>
                 <w:lang w:eastAsia="zh-CN"/>
               </w:rPr>
-              <w:t>***.mpp</w:t>
-            </w:r>
+              <w:t>***.</w:t>
+            </w:r>
+            <w:proofErr w:type="spellStart"/>
+            <w:proofErr w:type="gramStart"/>
+            <w:r>
+              <w:rPr>
+                <w:lang w:eastAsia="zh-CN"/>
+              </w:rPr>
+              <w:t>mpp</w:t>
+            </w:r>
+            <w:proofErr w:type="spellEnd"/>
+            <w:proofErr w:type="gramEnd"/>
           </w:p>
         </w:tc>
       </w:tr>
@@ -5965,8 +6657,18 @@
               <w:rPr>
                 <w:lang w:eastAsia="zh-CN"/>
               </w:rPr>
-              <w:t>***.xls</w:t>
-            </w:r>
+              <w:t>***.</w:t>
+            </w:r>
+            <w:proofErr w:type="spellStart"/>
+            <w:proofErr w:type="gramStart"/>
+            <w:r>
+              <w:rPr>
+                <w:lang w:eastAsia="zh-CN"/>
+              </w:rPr>
+              <w:t>xls</w:t>
+            </w:r>
+            <w:proofErr w:type="spellEnd"/>
+            <w:proofErr w:type="gramEnd"/>
           </w:p>
         </w:tc>
       </w:tr>
@@ -5980,13 +6682,13 @@
       <w:pPr>
         <w:pStyle w:val="Heading2"/>
       </w:pPr>
-      <w:bookmarkStart w:id="10" w:name="_Toc388391914"/>
-      <w:bookmarkStart w:id="11" w:name="_Toc442163646"/>
+      <w:bookmarkStart w:id="11" w:name="_Toc388391914"/>
+      <w:bookmarkStart w:id="12" w:name="_Toc442163646"/>
       <w:r>
         <w:t>Project Infrastructure</w:t>
       </w:r>
-      <w:bookmarkEnd w:id="10"/>
       <w:bookmarkEnd w:id="11"/>
+      <w:bookmarkEnd w:id="12"/>
     </w:p>
     <w:tbl>
       <w:tblPr>
@@ -6142,9 +6844,11 @@
                 <w:lang w:val="vi-VN"/>
               </w:rPr>
             </w:pPr>
+            <w:proofErr w:type="spellStart"/>
             <w:r>
               <w:t>Git</w:t>
             </w:r>
+            <w:proofErr w:type="spellEnd"/>
           </w:p>
         </w:tc>
         <w:tc>
@@ -6220,9 +6924,11 @@
               </w:rPr>
               <w:t>GitHub D</w:t>
             </w:r>
+            <w:proofErr w:type="spellStart"/>
             <w:r>
               <w:t>es</w:t>
             </w:r>
+            <w:proofErr w:type="spellEnd"/>
             <w:r>
               <w:rPr>
                 <w:lang w:val="vi-VN"/>
@@ -6629,7 +7335,7 @@
                 <w:u w:val="single"/>
               </w:rPr>
             </w:pPr>
-            <w:hyperlink r:id="rId9" w:history="1">
+            <w:hyperlink r:id="rId10" w:history="1">
               <w:r>
                 <w:rPr>
                   <w:rStyle w:val="Hyperlink"/>
@@ -6733,9 +7439,11 @@
             <w:pPr>
               <w:pStyle w:val="bang0"/>
             </w:pPr>
+            <w:proofErr w:type="spellStart"/>
             <w:r>
               <w:t>Lightsh</w:t>
             </w:r>
+            <w:proofErr w:type="spellEnd"/>
             <w:r>
               <w:rPr>
                 <w:lang w:val="vi-VN"/>
@@ -6902,7 +7610,7 @@
                 <w:lang w:val="en-GB"/>
               </w:rPr>
             </w:pPr>
-            <w:hyperlink r:id="rId10" w:history="1">
+            <w:hyperlink r:id="rId11" w:history="1">
               <w:r>
                 <w:rPr>
                   <w:rStyle w:val="Hyperlink"/>
@@ -7163,8 +7871,6 @@
               </w:rPr>
               <w:t>https://atom.io/</w:t>
             </w:r>
-            <w:bookmarkStart w:id="12" w:name="_GoBack"/>
-            <w:bookmarkEnd w:id="12"/>
           </w:p>
         </w:tc>
       </w:tr>
@@ -7200,7 +7906,6 @@
       <w:r>
         <w:rPr>
           <w:noProof/>
-          <w:lang w:eastAsia="ja-JP"/>
         </w:rPr>
         <w:drawing>
           <wp:inline distT="0" distB="0" distL="0" distR="0" wp14:anchorId="2E42D48B" wp14:editId="54E09E41">
@@ -7218,7 +7923,7 @@
                     <pic:cNvPicPr/>
                   </pic:nvPicPr>
                   <pic:blipFill>
-                    <a:blip r:embed="rId11">
+                    <a:blip r:embed="rId12">
                       <a:extLst>
                         <a:ext uri="{28A0092B-C50C-407E-A947-70E740481C1C}">
                           <a14:useLocalDpi xmlns:a14="http://schemas.microsoft.com/office/drawing/2010/main" val="0"/>
@@ -7339,7 +8044,6 @@
       <w:r>
         <w:rPr>
           <w:noProof/>
-          <w:lang w:eastAsia="ja-JP"/>
         </w:rPr>
         <w:drawing>
           <wp:inline distT="0" distB="0" distL="0" distR="0" wp14:anchorId="2877A25C" wp14:editId="6A15D93E">
@@ -7357,7 +8061,7 @@
                     <pic:cNvPicPr/>
                   </pic:nvPicPr>
                   <pic:blipFill>
-                    <a:blip r:embed="rId12">
+                    <a:blip r:embed="rId13">
                       <a:extLst>
                         <a:ext uri="{28A0092B-C50C-407E-A947-70E740481C1C}">
                           <a14:useLocalDpi xmlns:a14="http://schemas.microsoft.com/office/drawing/2010/main" val="0"/>
@@ -8415,19 +9119,33 @@
               <w:rPr>
                 <w:lang w:val="da-DK"/>
               </w:rPr>
-              <w:t>Documents of Requi</w:t>
-            </w:r>
+              <w:t xml:space="preserve">Documents of </w:t>
+            </w:r>
+            <w:proofErr w:type="spellStart"/>
             <w:r>
               <w:rPr>
                 <w:lang w:val="da-DK"/>
               </w:rPr>
+              <w:t>Requi</w:t>
+            </w:r>
+            <w:r>
+              <w:rPr>
+                <w:lang w:val="da-DK"/>
+              </w:rPr>
               <w:t>r</w:t>
             </w:r>
             <w:r>
               <w:rPr>
                 <w:lang w:val="da-DK"/>
               </w:rPr>
-              <w:t>ements, Design, Test, …</w:t>
+              <w:t>ements</w:t>
+            </w:r>
+            <w:proofErr w:type="spellEnd"/>
+            <w:r>
+              <w:rPr>
+                <w:lang w:val="da-DK"/>
+              </w:rPr>
+              <w:t>, Design, Test, …</w:t>
             </w:r>
           </w:p>
         </w:tc>
@@ -8610,8 +9328,72 @@
               <w:rPr>
                 <w:lang w:val="da-DK"/>
               </w:rPr>
-              <w:t>Store project meeting minutes, including meeting minutes with customer</w:t>
-            </w:r>
+              <w:t xml:space="preserve">Store </w:t>
+            </w:r>
+            <w:proofErr w:type="spellStart"/>
+            <w:r>
+              <w:rPr>
+                <w:lang w:val="da-DK"/>
+              </w:rPr>
+              <w:t>project</w:t>
+            </w:r>
+            <w:proofErr w:type="spellEnd"/>
+            <w:r>
+              <w:rPr>
+                <w:lang w:val="da-DK"/>
+              </w:rPr>
+              <w:t xml:space="preserve"> meeting </w:t>
+            </w:r>
+            <w:proofErr w:type="spellStart"/>
+            <w:r>
+              <w:rPr>
+                <w:lang w:val="da-DK"/>
+              </w:rPr>
+              <w:t>minutes</w:t>
+            </w:r>
+            <w:proofErr w:type="spellEnd"/>
+            <w:r>
+              <w:rPr>
+                <w:lang w:val="da-DK"/>
+              </w:rPr>
+              <w:t xml:space="preserve">, </w:t>
+            </w:r>
+            <w:proofErr w:type="spellStart"/>
+            <w:r>
+              <w:rPr>
+                <w:lang w:val="da-DK"/>
+              </w:rPr>
+              <w:t>including</w:t>
+            </w:r>
+            <w:proofErr w:type="spellEnd"/>
+            <w:r>
+              <w:rPr>
+                <w:lang w:val="da-DK"/>
+              </w:rPr>
+              <w:t xml:space="preserve"> meeting </w:t>
+            </w:r>
+            <w:proofErr w:type="spellStart"/>
+            <w:r>
+              <w:rPr>
+                <w:lang w:val="da-DK"/>
+              </w:rPr>
+              <w:t>minutes</w:t>
+            </w:r>
+            <w:proofErr w:type="spellEnd"/>
+            <w:r>
+              <w:rPr>
+                <w:lang w:val="da-DK"/>
+              </w:rPr>
+              <w:t xml:space="preserve"> with </w:t>
+            </w:r>
+            <w:proofErr w:type="spellStart"/>
+            <w:r>
+              <w:rPr>
+                <w:lang w:val="da-DK"/>
+              </w:rPr>
+              <w:t>customer</w:t>
+            </w:r>
+            <w:proofErr w:type="spellEnd"/>
           </w:p>
         </w:tc>
         <w:tc>
@@ -8692,7 +9474,63 @@
               <w:rPr>
                 <w:lang w:val="da-DK"/>
               </w:rPr>
-              <w:t>Store Proposal, Estimation, Project Plans, Project schedule, Task list</w:t>
+              <w:t xml:space="preserve">Store </w:t>
+            </w:r>
+            <w:proofErr w:type="spellStart"/>
+            <w:r>
+              <w:rPr>
+                <w:lang w:val="da-DK"/>
+              </w:rPr>
+              <w:t>Proposal</w:t>
+            </w:r>
+            <w:proofErr w:type="spellEnd"/>
+            <w:r>
+              <w:rPr>
+                <w:lang w:val="da-DK"/>
+              </w:rPr>
+              <w:t xml:space="preserve">, </w:t>
+            </w:r>
+            <w:proofErr w:type="spellStart"/>
+            <w:r>
+              <w:rPr>
+                <w:lang w:val="da-DK"/>
+              </w:rPr>
+              <w:t>Estimation</w:t>
+            </w:r>
+            <w:proofErr w:type="spellEnd"/>
+            <w:r>
+              <w:rPr>
+                <w:lang w:val="da-DK"/>
+              </w:rPr>
+              <w:t xml:space="preserve">, Project Plans, Project </w:t>
+            </w:r>
+            <w:proofErr w:type="spellStart"/>
+            <w:r>
+              <w:rPr>
+                <w:lang w:val="da-DK"/>
+              </w:rPr>
+              <w:t>schedule</w:t>
+            </w:r>
+            <w:proofErr w:type="spellEnd"/>
+            <w:r>
+              <w:rPr>
+                <w:lang w:val="da-DK"/>
+              </w:rPr>
+              <w:t xml:space="preserve">, </w:t>
+            </w:r>
+            <w:proofErr w:type="spellStart"/>
+            <w:r>
+              <w:rPr>
+                <w:lang w:val="da-DK"/>
+              </w:rPr>
+              <w:t>Task</w:t>
+            </w:r>
+            <w:proofErr w:type="spellEnd"/>
+            <w:r>
+              <w:rPr>
+                <w:lang w:val="da-DK"/>
+              </w:rPr>
+              <w:t xml:space="preserve"> list</w:t>
             </w:r>
           </w:p>
         </w:tc>
@@ -8782,50 +9620,168 @@
               <w:rPr>
                 <w:lang w:val="da-DK"/>
               </w:rPr>
-              <w:t>Store project records, divided into</w:t>
-            </w:r>
-          </w:p>
-          <w:p>
-            <w:pPr>
-              <w:pStyle w:val="bang0"/>
+              <w:t xml:space="preserve">Store </w:t>
+            </w:r>
+            <w:proofErr w:type="spellStart"/>
+            <w:r>
               <w:rPr>
                 <w:lang w:val="da-DK"/>
               </w:rPr>
-            </w:pPr>
+              <w:t>project</w:t>
+            </w:r>
+            <w:proofErr w:type="spellEnd"/>
             <w:r>
               <w:rPr>
                 <w:lang w:val="da-DK"/>
               </w:rPr>
-              <w:t>Review: include Review, Test and  Inspection records</w:t>
-            </w:r>
-          </w:p>
-          <w:p>
-            <w:pPr>
-              <w:pStyle w:val="bang0"/>
+              <w:t xml:space="preserve"> </w:t>
+            </w:r>
+            <w:proofErr w:type="spellStart"/>
+            <w:r>
               <w:rPr>
                 <w:lang w:val="da-DK"/>
               </w:rPr>
-            </w:pPr>
+              <w:t>records</w:t>
+            </w:r>
+            <w:proofErr w:type="spellEnd"/>
             <w:r>
               <w:rPr>
                 <w:lang w:val="da-DK"/>
               </w:rPr>
-              <w:t>Change request</w:t>
-            </w:r>
-          </w:p>
-          <w:p>
-            <w:pPr>
-              <w:pStyle w:val="bang0"/>
+              <w:t xml:space="preserve">, </w:t>
+            </w:r>
+            <w:proofErr w:type="spellStart"/>
+            <w:r>
               <w:rPr>
                 <w:lang w:val="da-DK"/>
               </w:rPr>
-            </w:pPr>
+              <w:t>divided</w:t>
+            </w:r>
+            <w:proofErr w:type="spellEnd"/>
             <w:r>
               <w:rPr>
                 <w:lang w:val="da-DK"/>
               </w:rPr>
+              <w:t xml:space="preserve"> </w:t>
+            </w:r>
+            <w:proofErr w:type="spellStart"/>
+            <w:r>
+              <w:rPr>
+                <w:lang w:val="da-DK"/>
+              </w:rPr>
+              <w:t>into</w:t>
+            </w:r>
+            <w:proofErr w:type="spellEnd"/>
+          </w:p>
+          <w:p>
+            <w:pPr>
+              <w:pStyle w:val="bang0"/>
+              <w:rPr>
+                <w:lang w:val="da-DK"/>
+              </w:rPr>
+            </w:pPr>
+            <w:proofErr w:type="spellStart"/>
+            <w:r>
+              <w:rPr>
+                <w:lang w:val="da-DK"/>
+              </w:rPr>
+              <w:t>Review</w:t>
+            </w:r>
+            <w:proofErr w:type="spellEnd"/>
+            <w:r>
+              <w:rPr>
+                <w:lang w:val="da-DK"/>
+              </w:rPr>
+              <w:t xml:space="preserve">: </w:t>
+            </w:r>
+            <w:proofErr w:type="spellStart"/>
+            <w:r>
+              <w:rPr>
+                <w:lang w:val="da-DK"/>
+              </w:rPr>
+              <w:t>include</w:t>
+            </w:r>
+            <w:proofErr w:type="spellEnd"/>
+            <w:r>
+              <w:rPr>
+                <w:lang w:val="da-DK"/>
+              </w:rPr>
+              <w:t xml:space="preserve"> </w:t>
+            </w:r>
+            <w:proofErr w:type="spellStart"/>
+            <w:r>
+              <w:rPr>
+                <w:lang w:val="da-DK"/>
+              </w:rPr>
+              <w:t>Review</w:t>
+            </w:r>
+            <w:proofErr w:type="spellEnd"/>
+            <w:r>
+              <w:rPr>
+                <w:lang w:val="da-DK"/>
+              </w:rPr>
+              <w:t xml:space="preserve">, Test and  </w:t>
+            </w:r>
+            <w:proofErr w:type="spellStart"/>
+            <w:r>
+              <w:rPr>
+                <w:lang w:val="da-DK"/>
+              </w:rPr>
+              <w:t>Inspection</w:t>
+            </w:r>
+            <w:proofErr w:type="spellEnd"/>
+            <w:r>
+              <w:rPr>
+                <w:lang w:val="da-DK"/>
+              </w:rPr>
+              <w:t xml:space="preserve"> </w:t>
+            </w:r>
+            <w:proofErr w:type="spellStart"/>
+            <w:r>
+              <w:rPr>
+                <w:lang w:val="da-DK"/>
+              </w:rPr>
+              <w:t>records</w:t>
+            </w:r>
+            <w:proofErr w:type="spellEnd"/>
+          </w:p>
+          <w:p>
+            <w:pPr>
+              <w:pStyle w:val="bang0"/>
+              <w:rPr>
+                <w:lang w:val="da-DK"/>
+              </w:rPr>
+            </w:pPr>
+            <w:r>
+              <w:rPr>
+                <w:lang w:val="da-DK"/>
+              </w:rPr>
+              <w:t xml:space="preserve">Change </w:t>
+            </w:r>
+            <w:proofErr w:type="spellStart"/>
+            <w:r>
+              <w:rPr>
+                <w:lang w:val="da-DK"/>
+              </w:rPr>
+              <w:t>request</w:t>
+            </w:r>
+            <w:proofErr w:type="spellEnd"/>
+          </w:p>
+          <w:p>
+            <w:pPr>
+              <w:pStyle w:val="bang0"/>
+              <w:rPr>
+                <w:lang w:val="da-DK"/>
+              </w:rPr>
+            </w:pPr>
+            <w:proofErr w:type="spellStart"/>
+            <w:r>
+              <w:rPr>
+                <w:lang w:val="da-DK"/>
+              </w:rPr>
               <w:t>Acceptance</w:t>
             </w:r>
+            <w:proofErr w:type="spellEnd"/>
           </w:p>
           <w:p>
             <w:pPr>
@@ -8940,8 +9896,16 @@
               <w:rPr>
                 <w:lang w:val="da-DK"/>
               </w:rPr>
-              <w:t>Store VSS file of Source code</w:t>
-            </w:r>
+              <w:t xml:space="preserve">Store VSS file of Source </w:t>
+            </w:r>
+            <w:proofErr w:type="spellStart"/>
+            <w:r>
+              <w:rPr>
+                <w:lang w:val="da-DK"/>
+              </w:rPr>
+              <w:t>code</w:t>
+            </w:r>
+            <w:proofErr w:type="spellEnd"/>
           </w:p>
         </w:tc>
         <w:tc>
@@ -9283,8 +10247,16 @@
               <w:rPr>
                 <w:lang w:val="da-DK"/>
               </w:rPr>
-              <w:t>Final document</w:t>
-            </w:r>
+              <w:t xml:space="preserve">Final </w:t>
+            </w:r>
+            <w:proofErr w:type="spellStart"/>
+            <w:r>
+              <w:rPr>
+                <w:lang w:val="da-DK"/>
+              </w:rPr>
+              <w:t>document</w:t>
+            </w:r>
+            <w:proofErr w:type="spellEnd"/>
           </w:p>
           <w:p>
             <w:pPr>
@@ -9342,8 +10314,13 @@
         <w:ind w:left="0"/>
       </w:pPr>
       <w:r>
-        <w:t>Access right of non-project team members (ex: auditor, external reviewer, etc</w:t>
+        <w:t xml:space="preserve">Access right of non-project team members (ex: auditor, external reviewer, </w:t>
       </w:r>
+      <w:proofErr w:type="spellStart"/>
+      <w:r>
+        <w:t>etc</w:t>
+      </w:r>
+      <w:proofErr w:type="spellEnd"/>
       <w:r>
         <w:t>…</w:t>
       </w:r>
@@ -9381,13 +10358,23 @@
         <w:t>l project team members. If some</w:t>
       </w:r>
       <w:r>
-        <w:t>one has a request for data reference, audit, etc</w:t>
+        <w:t xml:space="preserve">one has a request for data reference, audit, </w:t>
       </w:r>
+      <w:proofErr w:type="spellStart"/>
+      <w:proofErr w:type="gramStart"/>
+      <w:r>
+        <w:t>etc</w:t>
+      </w:r>
+      <w:proofErr w:type="spellEnd"/>
       <w:r>
         <w:t>…</w:t>
       </w:r>
       <w:r>
-        <w:t>, he or she must get the approval of authorized person, normally Group Leader or Division Leader, and then send the request to IT Department. IT Department is responsible for implementing such kind of requests.</w:t>
+        <w:t>,</w:t>
+      </w:r>
+      <w:proofErr w:type="gramEnd"/>
+      <w:r>
+        <w:t xml:space="preserve"> he or she must get the approval of authorized person, normally Group Leader or Division Leader, and then send the request to IT Department. IT Department is responsible for implementing such kind of requests.</w:t>
       </w:r>
     </w:p>
     <w:p>
@@ -9412,7 +10399,6 @@
       <w:r>
         <w:rPr>
           <w:noProof/>
-          <w:lang w:eastAsia="ja-JP"/>
         </w:rPr>
         <mc:AlternateContent>
           <mc:Choice Requires="wpg">
@@ -9467,7 +10453,7 @@
                           </a:ln>
                           <a:extLst>
                             <a:ext uri="{91240B29-F687-4f45-9708-019B960494DF}">
-                              <a14:hiddenLine xmlns="" xmlns:mo="http://schemas.microsoft.com/office/mac/office/2008/main" xmlns:mv="urn:schemas-microsoft-com:mac:vml" xmlns:o="urn:schemas-microsoft-com:office:office" xmlns:v="urn:schemas-microsoft-com:vml" xmlns:w10="urn:schemas-microsoft-com:office:word" xmlns:w="http://schemas.openxmlformats.org/wordprocessingml/2006/main" xmlns:a14="http://schemas.microsoft.com/office/drawing/2010/main" w="9525">
+                              <a14:hiddenLine xmlns:a14="http://schemas.microsoft.com/office/drawing/2010/main" w="9525">
                                 <a:solidFill>
                                   <a:srgbClr val="000000"/>
                                 </a:solidFill>
@@ -9521,7 +10507,7 @@
                           </a:ln>
                           <a:extLst>
                             <a:ext uri="{909E8E84-426E-40dd-AFC4-6F175D3DCCD1}">
-                              <a14:hiddenFill xmlns="" xmlns:mo="http://schemas.microsoft.com/office/mac/office/2008/main" xmlns:mv="urn:schemas-microsoft-com:mac:vml" xmlns:o="urn:schemas-microsoft-com:office:office" xmlns:v="urn:schemas-microsoft-com:vml" xmlns:w10="urn:schemas-microsoft-com:office:word" xmlns:w="http://schemas.openxmlformats.org/wordprocessingml/2006/main" xmlns:a14="http://schemas.microsoft.com/office/drawing/2010/main">
+                              <a14:hiddenFill xmlns:a14="http://schemas.microsoft.com/office/drawing/2010/main">
                                 <a:noFill/>
                               </a14:hiddenFill>
                             </a:ext>
@@ -9550,7 +10536,7 @@
                           </a:ln>
                           <a:extLst>
                             <a:ext uri="{91240B29-F687-4f45-9708-019B960494DF}">
-                              <a14:hiddenLine xmlns="" xmlns:mo="http://schemas.microsoft.com/office/mac/office/2008/main" xmlns:mv="urn:schemas-microsoft-com:mac:vml" xmlns:o="urn:schemas-microsoft-com:office:office" xmlns:v="urn:schemas-microsoft-com:vml" xmlns:w10="urn:schemas-microsoft-com:office:word" xmlns:w="http://schemas.openxmlformats.org/wordprocessingml/2006/main" xmlns:a14="http://schemas.microsoft.com/office/drawing/2010/main" w="9525">
+                              <a14:hiddenLine xmlns:a14="http://schemas.microsoft.com/office/drawing/2010/main" w="9525">
                                 <a:solidFill>
                                   <a:srgbClr val="000000"/>
                                 </a:solidFill>
@@ -9602,7 +10588,7 @@
                           </a:ln>
                           <a:extLst>
                             <a:ext uri="{91240B29-F687-4f45-9708-019B960494DF}">
-                              <a14:hiddenLine xmlns="" xmlns:mo="http://schemas.microsoft.com/office/mac/office/2008/main" xmlns:mv="urn:schemas-microsoft-com:mac:vml" xmlns:o="urn:schemas-microsoft-com:office:office" xmlns:v="urn:schemas-microsoft-com:vml" xmlns:w10="urn:schemas-microsoft-com:office:word" xmlns:w="http://schemas.openxmlformats.org/wordprocessingml/2006/main" xmlns:a14="http://schemas.microsoft.com/office/drawing/2010/main" w="9525">
+                              <a14:hiddenLine xmlns:a14="http://schemas.microsoft.com/office/drawing/2010/main" w="9525">
                                 <a:solidFill>
                                   <a:srgbClr val="000000"/>
                                 </a:solidFill>
@@ -9659,7 +10645,7 @@
                           </a:ln>
                           <a:extLst>
                             <a:ext uri="{909E8E84-426E-40dd-AFC4-6F175D3DCCD1}">
-                              <a14:hiddenFill xmlns="" xmlns:mo="http://schemas.microsoft.com/office/mac/office/2008/main" xmlns:mv="urn:schemas-microsoft-com:mac:vml" xmlns:o="urn:schemas-microsoft-com:office:office" xmlns:v="urn:schemas-microsoft-com:vml" xmlns:w10="urn:schemas-microsoft-com:office:word" xmlns:w="http://schemas.openxmlformats.org/wordprocessingml/2006/main" xmlns:a14="http://schemas.microsoft.com/office/drawing/2010/main">
+                              <a14:hiddenFill xmlns:a14="http://schemas.microsoft.com/office/drawing/2010/main">
                                 <a:noFill/>
                               </a14:hiddenFill>
                             </a:ext>
@@ -9679,7 +10665,7 @@
               </wp:anchor>
             </w:drawing>
           </mc:Choice>
-          <mc:Fallback>
+          <mc:Fallback xmlns:w15="http://schemas.microsoft.com/office/word/2012/wordml">
             <w:pict>
               <v:group w14:anchorId="35BE2BB2" id="Group 9" o:spid="_x0000_s1026" style="position:absolute;left:0;text-align:left;margin-left:149.25pt;margin-top:12.65pt;width:133.5pt;height:47.5pt;z-index:251657216" coordorigin="4425,7199" coordsize="2670,950" o:gfxdata="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">
                 <v:rect id="Rectangle 4" o:spid="_x0000_s1027" style="position:absolute;left:5295;top:7729;width:885;height:420;visibility:visible;mso-wrap-style:square;v-text-anchor:top" o:gfxdata="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" stroked="f">
@@ -9823,6 +10809,7 @@
       </w:r>
     </w:p>
     <w:p>
+      <w:proofErr w:type="gramStart"/>
       <w:r>
         <w:t>Software execut</w:t>
       </w:r>
@@ -9830,7 +10817,11 @@
         <w:t>able</w:t>
       </w:r>
       <w:r>
-        <w:t xml:space="preserve"> and support files are generally identified by name and version number, such as “Main DB v1.1.a”. The scratch edition will be </w:t>
+        <w:t xml:space="preserve"> and support files are generally identified by name and version number, such as “Main DB v1.1.a”</w:t>
+      </w:r>
+      <w:proofErr w:type="gramEnd"/>
+      <w:r>
+        <w:t xml:space="preserve">. The scratch edition will be </w:t>
       </w:r>
       <w:r>
         <w:rPr>
@@ -9851,7 +10842,6 @@
       <w:r>
         <w:rPr>
           <w:noProof/>
-          <w:lang w:eastAsia="ja-JP"/>
         </w:rPr>
         <mc:AlternateContent>
           <mc:Choice Requires="wpg">
@@ -9906,7 +10896,7 @@
                           </a:ln>
                           <a:extLst>
                             <a:ext uri="{91240B29-F687-4f45-9708-019B960494DF}">
-                              <a14:hiddenLine xmlns="" xmlns:mo="http://schemas.microsoft.com/office/mac/office/2008/main" xmlns:mv="urn:schemas-microsoft-com:mac:vml" xmlns:o="urn:schemas-microsoft-com:office:office" xmlns:v="urn:schemas-microsoft-com:vml" xmlns:w10="urn:schemas-microsoft-com:office:word" xmlns:w="http://schemas.openxmlformats.org/wordprocessingml/2006/main" xmlns:a14="http://schemas.microsoft.com/office/drawing/2010/main" w="9525">
+                              <a14:hiddenLine xmlns:a14="http://schemas.microsoft.com/office/drawing/2010/main" w="9525">
                                 <a:solidFill>
                                   <a:srgbClr val="000000"/>
                                 </a:solidFill>
@@ -9963,7 +10953,7 @@
                           </a:ln>
                           <a:extLst>
                             <a:ext uri="{909E8E84-426E-40dd-AFC4-6F175D3DCCD1}">
-                              <a14:hiddenFill xmlns="" xmlns:mo="http://schemas.microsoft.com/office/mac/office/2008/main" xmlns:mv="urn:schemas-microsoft-com:mac:vml" xmlns:o="urn:schemas-microsoft-com:office:office" xmlns:v="urn:schemas-microsoft-com:vml" xmlns:w10="urn:schemas-microsoft-com:office:word" xmlns:w="http://schemas.openxmlformats.org/wordprocessingml/2006/main" xmlns:a14="http://schemas.microsoft.com/office/drawing/2010/main">
+                              <a14:hiddenFill xmlns:a14="http://schemas.microsoft.com/office/drawing/2010/main">
                                 <a:noFill/>
                               </a14:hiddenFill>
                             </a:ext>
@@ -9992,7 +10982,7 @@
                           </a:ln>
                           <a:extLst>
                             <a:ext uri="{91240B29-F687-4f45-9708-019B960494DF}">
-                              <a14:hiddenLine xmlns="" xmlns:mo="http://schemas.microsoft.com/office/mac/office/2008/main" xmlns:mv="urn:schemas-microsoft-com:mac:vml" xmlns:o="urn:schemas-microsoft-com:office:office" xmlns:v="urn:schemas-microsoft-com:vml" xmlns:w10="urn:schemas-microsoft-com:office:word" xmlns:w="http://schemas.openxmlformats.org/wordprocessingml/2006/main" xmlns:a14="http://schemas.microsoft.com/office/drawing/2010/main" w="9525">
+                              <a14:hiddenLine xmlns:a14="http://schemas.microsoft.com/office/drawing/2010/main" w="9525">
                                 <a:solidFill>
                                   <a:srgbClr val="000000"/>
                                 </a:solidFill>
@@ -10045,7 +11035,7 @@
                           </a:ln>
                           <a:extLst>
                             <a:ext uri="{91240B29-F687-4f45-9708-019B960494DF}">
-                              <a14:hiddenLine xmlns="" xmlns:mo="http://schemas.microsoft.com/office/mac/office/2008/main" xmlns:mv="urn:schemas-microsoft-com:mac:vml" xmlns:o="urn:schemas-microsoft-com:office:office" xmlns:v="urn:schemas-microsoft-com:vml" xmlns:w10="urn:schemas-microsoft-com:office:word" xmlns:w="http://schemas.openxmlformats.org/wordprocessingml/2006/main" xmlns:a14="http://schemas.microsoft.com/office/drawing/2010/main" w="9525">
+                              <a14:hiddenLine xmlns:a14="http://schemas.microsoft.com/office/drawing/2010/main" w="9525">
                                 <a:solidFill>
                                   <a:srgbClr val="000000"/>
                                 </a:solidFill>
@@ -10112,7 +11102,7 @@
                           </a:ln>
                           <a:extLst>
                             <a:ext uri="{909E8E84-426E-40dd-AFC4-6F175D3DCCD1}">
-                              <a14:hiddenFill xmlns="" xmlns:mo="http://schemas.microsoft.com/office/mac/office/2008/main" xmlns:mv="urn:schemas-microsoft-com:mac:vml" xmlns:o="urn:schemas-microsoft-com:office:office" xmlns:v="urn:schemas-microsoft-com:vml" xmlns:w10="urn:schemas-microsoft-com:office:word" xmlns:w="http://schemas.openxmlformats.org/wordprocessingml/2006/main" xmlns:a14="http://schemas.microsoft.com/office/drawing/2010/main">
+                              <a14:hiddenFill xmlns:a14="http://schemas.microsoft.com/office/drawing/2010/main">
                                 <a:noFill/>
                               </a14:hiddenFill>
                             </a:ext>
@@ -10142,7 +11132,7 @@
                           </a:ln>
                           <a:extLst>
                             <a:ext uri="{909E8E84-426E-40dd-AFC4-6F175D3DCCD1}">
-                              <a14:hiddenFill xmlns="" xmlns:mo="http://schemas.microsoft.com/office/mac/office/2008/main" xmlns:mv="urn:schemas-microsoft-com:mac:vml" xmlns:o="urn:schemas-microsoft-com:office:office" xmlns:v="urn:schemas-microsoft-com:vml" xmlns:w10="urn:schemas-microsoft-com:office:word" xmlns:w="http://schemas.openxmlformats.org/wordprocessingml/2006/main" xmlns:a14="http://schemas.microsoft.com/office/drawing/2010/main">
+                              <a14:hiddenFill xmlns:a14="http://schemas.microsoft.com/office/drawing/2010/main">
                                 <a:noFill/>
                               </a14:hiddenFill>
                             </a:ext>
@@ -10171,7 +11161,7 @@
                           </a:ln>
                           <a:extLst>
                             <a:ext uri="{91240B29-F687-4f45-9708-019B960494DF}">
-                              <a14:hiddenLine xmlns="" xmlns:mo="http://schemas.microsoft.com/office/mac/office/2008/main" xmlns:mv="urn:schemas-microsoft-com:mac:vml" xmlns:o="urn:schemas-microsoft-com:office:office" xmlns:v="urn:schemas-microsoft-com:vml" xmlns:w10="urn:schemas-microsoft-com:office:word" xmlns:w="http://schemas.openxmlformats.org/wordprocessingml/2006/main" xmlns:a14="http://schemas.microsoft.com/office/drawing/2010/main" w="9525">
+                              <a14:hiddenLine xmlns:a14="http://schemas.microsoft.com/office/drawing/2010/main" w="9525">
                                 <a:solidFill>
                                   <a:srgbClr val="000000"/>
                                 </a:solidFill>
@@ -10216,7 +11206,7 @@
               </wp:anchor>
             </w:drawing>
           </mc:Choice>
-          <mc:Fallback>
+          <mc:Fallback xmlns:w15="http://schemas.microsoft.com/office/word/2012/wordml">
             <w:pict>
               <v:group w14:anchorId="03FE5113" id="Group 1" o:spid="_x0000_s1032" style="position:absolute;left:0;text-align:left;margin-left:148.7pt;margin-top:10.35pt;width:177.75pt;height:47.5pt;z-index:251659264" coordorigin="4650,12389" coordsize="3555,950" o:gfxdata="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">
                 <v:rect id="Rectangle 10" o:spid="_x0000_s1033" style="position:absolute;left:5520;top:12919;width:885;height:420;visibility:visible;mso-wrap-style:square;v-text-anchor:top" o:gfxdata="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" stroked="f">
@@ -10409,7 +11399,7 @@
 </file>
 
 <file path=word/endnotes.xml><?xml version="1.0" encoding="utf-8"?>
-<w:endnotes xmlns:wpc="http://schemas.microsoft.com/office/word/2010/wordprocessingCanvas" xmlns:mc="http://schemas.openxmlformats.org/markup-compatibility/2006" xmlns:o="urn:schemas-microsoft-com:office:office" xmlns:r="http://schemas.openxmlformats.org/officeDocument/2006/relationships" xmlns:m="http://schemas.openxmlformats.org/officeDocument/2006/math" xmlns:v="urn:schemas-microsoft-com:vml" xmlns:wp14="http://schemas.microsoft.com/office/word/2010/wordprocessingDrawing" xmlns:wp="http://schemas.openxmlformats.org/drawingml/2006/wordprocessingDrawing" xmlns:w10="urn:schemas-microsoft-com:office:word" xmlns:w="http://schemas.openxmlformats.org/wordprocessingml/2006/main" xmlns:w14="http://schemas.microsoft.com/office/word/2010/wordml" xmlns:w15="http://schemas.microsoft.com/office/word/2012/wordml" xmlns:wpg="http://schemas.microsoft.com/office/word/2010/wordprocessingGroup" xmlns:wpi="http://schemas.microsoft.com/office/word/2010/wordprocessingInk" xmlns:wne="http://schemas.microsoft.com/office/word/2006/wordml" xmlns:wps="http://schemas.microsoft.com/office/word/2010/wordprocessingShape" mc:Ignorable="w14 w15 wp14">
+<w:endnotes xmlns:wpc="http://schemas.microsoft.com/office/word/2010/wordprocessingCanvas" xmlns:mo="http://schemas.microsoft.com/office/mac/office/2008/main" xmlns:mc="http://schemas.openxmlformats.org/markup-compatibility/2006" xmlns:mv="urn:schemas-microsoft-com:mac:vml" xmlns:o="urn:schemas-microsoft-com:office:office" xmlns:r="http://schemas.openxmlformats.org/officeDocument/2006/relationships" xmlns:m="http://schemas.openxmlformats.org/officeDocument/2006/math" xmlns:v="urn:schemas-microsoft-com:vml" xmlns:wp14="http://schemas.microsoft.com/office/word/2010/wordprocessingDrawing" xmlns:wp="http://schemas.openxmlformats.org/drawingml/2006/wordprocessingDrawing" xmlns:w10="urn:schemas-microsoft-com:office:word" xmlns:w="http://schemas.openxmlformats.org/wordprocessingml/2006/main" xmlns:w14="http://schemas.microsoft.com/office/word/2010/wordml" xmlns:wpg="http://schemas.microsoft.com/office/word/2010/wordprocessingGroup" xmlns:wpi="http://schemas.microsoft.com/office/word/2010/wordprocessingInk" xmlns:wne="http://schemas.microsoft.com/office/word/2006/wordml" xmlns:wps="http://schemas.microsoft.com/office/word/2010/wordprocessingShape" mc:Ignorable="w14 wp14">
   <w:endnote w:type="separator" w:id="-1">
     <w:p>
       <w:r>
@@ -10428,7 +11418,7 @@
 </file>
 
 <file path=word/footnotes.xml><?xml version="1.0" encoding="utf-8"?>
-<w:footnotes xmlns:wpc="http://schemas.microsoft.com/office/word/2010/wordprocessingCanvas" xmlns:mc="http://schemas.openxmlformats.org/markup-compatibility/2006" xmlns:o="urn:schemas-microsoft-com:office:office" xmlns:r="http://schemas.openxmlformats.org/officeDocument/2006/relationships" xmlns:m="http://schemas.openxmlformats.org/officeDocument/2006/math" xmlns:v="urn:schemas-microsoft-com:vml" xmlns:wp14="http://schemas.microsoft.com/office/word/2010/wordprocessingDrawing" xmlns:wp="http://schemas.openxmlformats.org/drawingml/2006/wordprocessingDrawing" xmlns:w10="urn:schemas-microsoft-com:office:word" xmlns:w="http://schemas.openxmlformats.org/wordprocessingml/2006/main" xmlns:w14="http://schemas.microsoft.com/office/word/2010/wordml" xmlns:w15="http://schemas.microsoft.com/office/word/2012/wordml" xmlns:wpg="http://schemas.microsoft.com/office/word/2010/wordprocessingGroup" xmlns:wpi="http://schemas.microsoft.com/office/word/2010/wordprocessingInk" xmlns:wne="http://schemas.microsoft.com/office/word/2006/wordml" xmlns:wps="http://schemas.microsoft.com/office/word/2010/wordprocessingShape" mc:Ignorable="w14 w15 wp14">
+<w:footnotes xmlns:wpc="http://schemas.microsoft.com/office/word/2010/wordprocessingCanvas" xmlns:mo="http://schemas.microsoft.com/office/mac/office/2008/main" xmlns:mc="http://schemas.openxmlformats.org/markup-compatibility/2006" xmlns:mv="urn:schemas-microsoft-com:mac:vml" xmlns:o="urn:schemas-microsoft-com:office:office" xmlns:r="http://schemas.openxmlformats.org/officeDocument/2006/relationships" xmlns:m="http://schemas.openxmlformats.org/officeDocument/2006/math" xmlns:v="urn:schemas-microsoft-com:vml" xmlns:wp14="http://schemas.microsoft.com/office/word/2010/wordprocessingDrawing" xmlns:wp="http://schemas.openxmlformats.org/drawingml/2006/wordprocessingDrawing" xmlns:w10="urn:schemas-microsoft-com:office:word" xmlns:w="http://schemas.openxmlformats.org/wordprocessingml/2006/main" xmlns:w14="http://schemas.microsoft.com/office/word/2010/wordml" xmlns:wpg="http://schemas.microsoft.com/office/word/2010/wordprocessingGroup" xmlns:wpi="http://schemas.microsoft.com/office/word/2010/wordprocessingInk" xmlns:wne="http://schemas.microsoft.com/office/word/2006/wordml" xmlns:wps="http://schemas.microsoft.com/office/word/2010/wordprocessingShape" mc:Ignorable="w14 wp14">
   <w:footnote w:type="separator" w:id="-1">
     <w:p>
       <w:r>
@@ -10447,7 +11437,7 @@
 </file>
 
 <file path=word/numbering.xml><?xml version="1.0" encoding="utf-8"?>
-<w:numbering xmlns:wpc="http://schemas.microsoft.com/office/word/2010/wordprocessingCanvas" xmlns:mc="http://schemas.openxmlformats.org/markup-compatibility/2006" xmlns:o="urn:schemas-microsoft-com:office:office" xmlns:r="http://schemas.openxmlformats.org/officeDocument/2006/relationships" xmlns:m="http://schemas.openxmlformats.org/officeDocument/2006/math" xmlns:v="urn:schemas-microsoft-com:vml" xmlns:wp14="http://schemas.microsoft.com/office/word/2010/wordprocessingDrawing" xmlns:wp="http://schemas.openxmlformats.org/drawingml/2006/wordprocessingDrawing" xmlns:w10="urn:schemas-microsoft-com:office:word" xmlns:w="http://schemas.openxmlformats.org/wordprocessingml/2006/main" xmlns:w14="http://schemas.microsoft.com/office/word/2010/wordml" xmlns:w15="http://schemas.microsoft.com/office/word/2012/wordml" xmlns:wpg="http://schemas.microsoft.com/office/word/2010/wordprocessingGroup" xmlns:wpi="http://schemas.microsoft.com/office/word/2010/wordprocessingInk" xmlns:wne="http://schemas.microsoft.com/office/word/2006/wordml" xmlns:wps="http://schemas.microsoft.com/office/word/2010/wordprocessingShape" mc:Ignorable="w14 w15 wp14">
+<w:numbering xmlns:wpc="http://schemas.microsoft.com/office/word/2010/wordprocessingCanvas" xmlns:mo="http://schemas.microsoft.com/office/mac/office/2008/main" xmlns:mc="http://schemas.openxmlformats.org/markup-compatibility/2006" xmlns:mv="urn:schemas-microsoft-com:mac:vml" xmlns:o="urn:schemas-microsoft-com:office:office" xmlns:r="http://schemas.openxmlformats.org/officeDocument/2006/relationships" xmlns:m="http://schemas.openxmlformats.org/officeDocument/2006/math" xmlns:v="urn:schemas-microsoft-com:vml" xmlns:wp14="http://schemas.microsoft.com/office/word/2010/wordprocessingDrawing" xmlns:wp="http://schemas.openxmlformats.org/drawingml/2006/wordprocessingDrawing" xmlns:w10="urn:schemas-microsoft-com:office:word" xmlns:w="http://schemas.openxmlformats.org/wordprocessingml/2006/main" xmlns:w14="http://schemas.microsoft.com/office/word/2010/wordml" xmlns:wpg="http://schemas.microsoft.com/office/word/2010/wordprocessingGroup" xmlns:wpi="http://schemas.microsoft.com/office/word/2010/wordprocessingInk" xmlns:wne="http://schemas.microsoft.com/office/word/2006/wordml" xmlns:wps="http://schemas.microsoft.com/office/word/2010/wordprocessingShape" mc:Ignorable="w14 wp14">
   <w:abstractNum w:abstractNumId="0">
     <w:nsid w:val="1041325D"/>
     <w:multiLevelType w:val="multilevel"/>
@@ -10595,7 +11585,7 @@
 </file>
 
 <file path=word/styles.xml><?xml version="1.0" encoding="utf-8"?>
-<w:styles xmlns:mc="http://schemas.openxmlformats.org/markup-compatibility/2006" xmlns:r="http://schemas.openxmlformats.org/officeDocument/2006/relationships" xmlns:w="http://schemas.openxmlformats.org/wordprocessingml/2006/main" xmlns:w14="http://schemas.microsoft.com/office/word/2010/wordml" xmlns:w15="http://schemas.microsoft.com/office/word/2012/wordml" mc:Ignorable="w14 w15">
+<w:styles xmlns:mc="http://schemas.openxmlformats.org/markup-compatibility/2006" xmlns:r="http://schemas.openxmlformats.org/officeDocument/2006/relationships" xmlns:w="http://schemas.openxmlformats.org/wordprocessingml/2006/main" xmlns:w14="http://schemas.microsoft.com/office/word/2010/wordml" mc:Ignorable="w14">
   <w:docDefaults>
     <w:rPrDefault>
       <w:rPr>
@@ -10611,369 +11601,1009 @@
       </w:pPr>
     </w:pPrDefault>
   </w:docDefaults>
-  <w:latentStyles w:defLockedState="0" w:defUIPriority="99" w:defSemiHidden="0" w:defUnhideWhenUsed="0" w:defQFormat="0" w:count="371">
-    <w:lsdException w:name="Normal" w:uiPriority="0" w:qFormat="1"/>
-    <w:lsdException w:name="heading 1" w:uiPriority="0" w:qFormat="1"/>
-    <w:lsdException w:name="heading 2" w:semiHidden="1" w:uiPriority="0" w:unhideWhenUsed="1" w:qFormat="1"/>
-    <w:lsdException w:name="heading 3" w:semiHidden="1" w:uiPriority="0" w:unhideWhenUsed="1" w:qFormat="1"/>
-    <w:lsdException w:name="heading 4" w:semiHidden="1" w:uiPriority="0" w:unhideWhenUsed="1" w:qFormat="1"/>
-    <w:lsdException w:name="heading 5" w:semiHidden="1" w:uiPriority="9" w:unhideWhenUsed="1" w:qFormat="1"/>
-    <w:lsdException w:name="heading 6" w:semiHidden="1" w:uiPriority="9" w:unhideWhenUsed="1" w:qFormat="1"/>
-    <w:lsdException w:name="heading 7" w:semiHidden="1" w:uiPriority="9" w:unhideWhenUsed="1" w:qFormat="1"/>
-    <w:lsdException w:name="heading 8" w:semiHidden="1" w:uiPriority="9" w:unhideWhenUsed="1" w:qFormat="1"/>
-    <w:lsdException w:name="heading 9" w:semiHidden="1" w:uiPriority="9" w:unhideWhenUsed="1" w:qFormat="1"/>
-    <w:lsdException w:name="index 1" w:semiHidden="1" w:unhideWhenUsed="1"/>
-    <w:lsdException w:name="index 2" w:semiHidden="1" w:unhideWhenUsed="1"/>
-    <w:lsdException w:name="index 3" w:semiHidden="1" w:unhideWhenUsed="1"/>
-    <w:lsdException w:name="index 4" w:semiHidden="1" w:unhideWhenUsed="1"/>
-    <w:lsdException w:name="index 5" w:semiHidden="1" w:unhideWhenUsed="1"/>
-    <w:lsdException w:name="index 6" w:semiHidden="1" w:unhideWhenUsed="1"/>
-    <w:lsdException w:name="index 7" w:semiHidden="1" w:unhideWhenUsed="1"/>
-    <w:lsdException w:name="index 8" w:semiHidden="1" w:unhideWhenUsed="1"/>
-    <w:lsdException w:name="index 9" w:semiHidden="1" w:unhideWhenUsed="1"/>
-    <w:lsdException w:name="toc 1" w:semiHidden="1" w:uiPriority="39" w:unhideWhenUsed="1"/>
-    <w:lsdException w:name="toc 2" w:semiHidden="1" w:uiPriority="39" w:unhideWhenUsed="1"/>
-    <w:lsdException w:name="toc 3" w:semiHidden="1" w:uiPriority="39" w:unhideWhenUsed="1"/>
-    <w:lsdException w:name="toc 4" w:semiHidden="1" w:uiPriority="39" w:unhideWhenUsed="1"/>
-    <w:lsdException w:name="toc 5" w:semiHidden="1" w:uiPriority="39" w:unhideWhenUsed="1"/>
-    <w:lsdException w:name="toc 6" w:semiHidden="1" w:uiPriority="39" w:unhideWhenUsed="1"/>
-    <w:lsdException w:name="toc 7" w:semiHidden="1" w:uiPriority="39" w:unhideWhenUsed="1"/>
-    <w:lsdException w:name="toc 8" w:semiHidden="1" w:uiPriority="39" w:unhideWhenUsed="1"/>
-    <w:lsdException w:name="toc 9" w:semiHidden="1" w:uiPriority="39" w:unhideWhenUsed="1"/>
-    <w:lsdException w:name="Normal Indent" w:semiHidden="1" w:uiPriority="0" w:unhideWhenUsed="1"/>
-    <w:lsdException w:name="footnote text" w:semiHidden="1" w:unhideWhenUsed="1"/>
-    <w:lsdException w:name="annotation text" w:semiHidden="1" w:unhideWhenUsed="1"/>
-    <w:lsdException w:name="header" w:semiHidden="1" w:uiPriority="0" w:unhideWhenUsed="1"/>
-    <w:lsdException w:name="footer" w:semiHidden="1" w:uiPriority="0" w:unhideWhenUsed="1"/>
-    <w:lsdException w:name="index heading" w:semiHidden="1" w:unhideWhenUsed="1"/>
-    <w:lsdException w:name="caption" w:semiHidden="1" w:uiPriority="35" w:unhideWhenUsed="1" w:qFormat="1"/>
-    <w:lsdException w:name="table of figures" w:semiHidden="1" w:unhideWhenUsed="1"/>
-    <w:lsdException w:name="envelope address" w:semiHidden="1" w:unhideWhenUsed="1"/>
-    <w:lsdException w:name="envelope return" w:semiHidden="1" w:unhideWhenUsed="1"/>
-    <w:lsdException w:name="footnote reference" w:semiHidden="1" w:unhideWhenUsed="1"/>
-    <w:lsdException w:name="annotation reference" w:semiHidden="1" w:unhideWhenUsed="1"/>
-    <w:lsdException w:name="line number" w:semiHidden="1" w:unhideWhenUsed="1"/>
-    <w:lsdException w:name="page number" w:semiHidden="1" w:uiPriority="0" w:unhideWhenUsed="1"/>
-    <w:lsdException w:name="endnote reference" w:semiHidden="1" w:unhideWhenUsed="1"/>
-    <w:lsdException w:name="endnote text" w:semiHidden="1" w:unhideWhenUsed="1"/>
-    <w:lsdException w:name="table of authorities" w:semiHidden="1" w:unhideWhenUsed="1"/>
-    <w:lsdException w:name="macro" w:semiHidden="1" w:unhideWhenUsed="1"/>
-    <w:lsdException w:name="toa heading" w:semiHidden="1" w:unhideWhenUsed="1"/>
-    <w:lsdException w:name="List" w:semiHidden="1" w:unhideWhenUsed="1"/>
-    <w:lsdException w:name="List Bullet" w:semiHidden="1" w:unhideWhenUsed="1"/>
-    <w:lsdException w:name="List Number" w:semiHidden="1" w:unhideWhenUsed="1"/>
-    <w:lsdException w:name="List 2" w:semiHidden="1" w:unhideWhenUsed="1"/>
-    <w:lsdException w:name="List 3" w:semiHidden="1" w:unhideWhenUsed="1"/>
-    <w:lsdException w:name="List 4" w:semiHidden="1" w:unhideWhenUsed="1"/>
-    <w:lsdException w:name="List 5" w:semiHidden="1" w:unhideWhenUsed="1"/>
-    <w:lsdException w:name="List Bullet 2" w:semiHidden="1" w:unhideWhenUsed="1"/>
-    <w:lsdException w:name="List Bullet 3" w:semiHidden="1" w:unhideWhenUsed="1"/>
-    <w:lsdException w:name="List Bullet 4" w:semiHidden="1" w:unhideWhenUsed="1"/>
-    <w:lsdException w:name="List Bullet 5" w:semiHidden="1" w:unhideWhenUsed="1"/>
-    <w:lsdException w:name="List Number 2" w:semiHidden="1" w:unhideWhenUsed="1"/>
-    <w:lsdException w:name="List Number 3" w:semiHidden="1" w:unhideWhenUsed="1"/>
-    <w:lsdException w:name="List Number 4" w:semiHidden="1" w:unhideWhenUsed="1"/>
-    <w:lsdException w:name="List Number 5" w:semiHidden="1" w:unhideWhenUsed="1"/>
-    <w:lsdException w:name="Title" w:uiPriority="10" w:qFormat="1"/>
-    <w:lsdException w:name="Closing" w:semiHidden="1" w:unhideWhenUsed="1"/>
-    <w:lsdException w:name="Signature" w:semiHidden="1" w:unhideWhenUsed="1"/>
-    <w:lsdException w:name="Default Paragraph Font" w:semiHidden="1" w:uiPriority="1" w:unhideWhenUsed="1"/>
-    <w:lsdException w:name="Body Text" w:semiHidden="1" w:uiPriority="0" w:unhideWhenUsed="1"/>
-    <w:lsdException w:name="Body Text Indent" w:semiHidden="1" w:uiPriority="0" w:unhideWhenUsed="1"/>
-    <w:lsdException w:name="List Continue" w:semiHidden="1" w:unhideWhenUsed="1"/>
-    <w:lsdException w:name="List Continue 2" w:semiHidden="1" w:unhideWhenUsed="1"/>
-    <w:lsdException w:name="List Continue 3" w:semiHidden="1" w:unhideWhenUsed="1"/>
-    <w:lsdException w:name="List Continue 4" w:semiHidden="1" w:unhideWhenUsed="1"/>
-    <w:lsdException w:name="List Continue 5" w:semiHidden="1" w:unhideWhenUsed="1"/>
-    <w:lsdException w:name="Message Header" w:semiHidden="1" w:unhideWhenUsed="1"/>
-    <w:lsdException w:name="Subtitle" w:uiPriority="11" w:qFormat="1"/>
-    <w:lsdException w:name="Salutation" w:semiHidden="1" w:unhideWhenUsed="1"/>
-    <w:lsdException w:name="Date" w:semiHidden="1" w:unhideWhenUsed="1"/>
-    <w:lsdException w:name="Body Text First Indent" w:semiHidden="1" w:unhideWhenUsed="1"/>
-    <w:lsdException w:name="Body Text First Indent 2" w:semiHidden="1" w:unhideWhenUsed="1"/>
-    <w:lsdException w:name="Note Heading" w:semiHidden="1" w:unhideWhenUsed="1"/>
-    <w:lsdException w:name="Body Text 2" w:semiHidden="1" w:unhideWhenUsed="1"/>
-    <w:lsdException w:name="Body Text 3" w:semiHidden="1" w:unhideWhenUsed="1"/>
-    <w:lsdException w:name="Body Text Indent 2" w:semiHidden="1" w:unhideWhenUsed="1"/>
-    <w:lsdException w:name="Body Text Indent 3" w:semiHidden="1" w:unhideWhenUsed="1"/>
-    <w:lsdException w:name="Block Text" w:semiHidden="1" w:unhideWhenUsed="1"/>
-    <w:lsdException w:name="Hyperlink" w:semiHidden="1" w:unhideWhenUsed="1"/>
-    <w:lsdException w:name="FollowedHyperlink" w:semiHidden="1" w:unhideWhenUsed="1"/>
-    <w:lsdException w:name="Strong" w:uiPriority="22" w:qFormat="1"/>
-    <w:lsdException w:name="Emphasis" w:uiPriority="20" w:qFormat="1"/>
-    <w:lsdException w:name="Document Map" w:semiHidden="1" w:unhideWhenUsed="1"/>
-    <w:lsdException w:name="Plain Text" w:semiHidden="1" w:unhideWhenUsed="1"/>
-    <w:lsdException w:name="E-mail Signature" w:semiHidden="1" w:unhideWhenUsed="1"/>
-    <w:lsdException w:name="HTML Top of Form" w:semiHidden="1" w:unhideWhenUsed="1"/>
-    <w:lsdException w:name="HTML Bottom of Form" w:semiHidden="1" w:unhideWhenUsed="1"/>
-    <w:lsdException w:name="Normal (Web)" w:semiHidden="1" w:unhideWhenUsed="1"/>
-    <w:lsdException w:name="HTML Acronym" w:semiHidden="1" w:unhideWhenUsed="1"/>
-    <w:lsdException w:name="HTML Address" w:semiHidden="1" w:unhideWhenUsed="1"/>
-    <w:lsdException w:name="HTML Cite" w:semiHidden="1" w:unhideWhenUsed="1"/>
-    <w:lsdException w:name="HTML Code" w:semiHidden="1" w:unhideWhenUsed="1"/>
-    <w:lsdException w:name="HTML Definition" w:semiHidden="1" w:unhideWhenUsed="1"/>
-    <w:lsdException w:name="HTML Keyboard" w:semiHidden="1" w:unhideWhenUsed="1"/>
-    <w:lsdException w:name="HTML Preformatted" w:semiHidden="1" w:unhideWhenUsed="1"/>
-    <w:lsdException w:name="HTML Sample" w:semiHidden="1" w:unhideWhenUsed="1"/>
-    <w:lsdException w:name="HTML Typewriter" w:semiHidden="1" w:unhideWhenUsed="1"/>
-    <w:lsdException w:name="HTML Variable" w:semiHidden="1" w:unhideWhenUsed="1"/>
-    <w:lsdException w:name="Normal Table" w:semiHidden="1" w:unhideWhenUsed="1"/>
-    <w:lsdException w:name="annotation subject" w:semiHidden="1" w:unhideWhenUsed="1"/>
-    <w:lsdException w:name="No List" w:semiHidden="1" w:unhideWhenUsed="1"/>
-    <w:lsdException w:name="Outline List 1" w:semiHidden="1" w:unhideWhenUsed="1"/>
-    <w:lsdException w:name="Outline List 2" w:semiHidden="1" w:unhideWhenUsed="1"/>
-    <w:lsdException w:name="Outline List 3" w:semiHidden="1" w:unhideWhenUsed="1"/>
-    <w:lsdException w:name="Table Simple 1" w:semiHidden="1" w:unhideWhenUsed="1"/>
-    <w:lsdException w:name="Table Simple 2" w:semiHidden="1" w:unhideWhenUsed="1"/>
-    <w:lsdException w:name="Table Simple 3" w:semiHidden="1" w:unhideWhenUsed="1"/>
-    <w:lsdException w:name="Table Classic 1" w:semiHidden="1" w:unhideWhenUsed="1"/>
-    <w:lsdException w:name="Table Classic 2" w:semiHidden="1" w:unhideWhenUsed="1"/>
-    <w:lsdException w:name="Table Classic 3" w:semiHidden="1" w:unhideWhenUsed="1"/>
-    <w:lsdException w:name="Table Classic 4" w:semiHidden="1" w:unhideWhenUsed="1"/>
-    <w:lsdException w:name="Table Colorful 1" w:semiHidden="1" w:unhideWhenUsed="1"/>
-    <w:lsdException w:name="Table Colorful 2" w:semiHidden="1" w:unhideWhenUsed="1"/>
-    <w:lsdException w:name="Table Colorful 3" w:semiHidden="1" w:unhideWhenUsed="1"/>
-    <w:lsdException w:name="Table Columns 1" w:semiHidden="1" w:unhideWhenUsed="1"/>
-    <w:lsdException w:name="Table Columns 2" w:semiHidden="1" w:unhideWhenUsed="1"/>
-    <w:lsdException w:name="Table Columns 3" w:semiHidden="1" w:unhideWhenUsed="1"/>
-    <w:lsdException w:name="Table Columns 4" w:semiHidden="1" w:unhideWhenUsed="1"/>
-    <w:lsdException w:name="Table Columns 5" w:semiHidden="1" w:unhideWhenUsed="1"/>
-    <w:lsdException w:name="Table Grid 1" w:semiHidden="1" w:unhideWhenUsed="1"/>
-    <w:lsdException w:name="Table Grid 2" w:semiHidden="1" w:unhideWhenUsed="1"/>
-    <w:lsdException w:name="Table Grid 3" w:semiHidden="1" w:unhideWhenUsed="1"/>
-    <w:lsdException w:name="Table Grid 4" w:semiHidden="1" w:unhideWhenUsed="1"/>
-    <w:lsdException w:name="Table Grid 5" w:semiHidden="1" w:unhideWhenUsed="1"/>
-    <w:lsdException w:name="Table Grid 6" w:semiHidden="1" w:unhideWhenUsed="1"/>
-    <w:lsdException w:name="Table Grid 7" w:semiHidden="1" w:unhideWhenUsed="1"/>
-    <w:lsdException w:name="Table Grid 8" w:semiHidden="1" w:unhideWhenUsed="1"/>
-    <w:lsdException w:name="Table List 1" w:semiHidden="1" w:unhideWhenUsed="1"/>
-    <w:lsdException w:name="Table List 2" w:semiHidden="1" w:unhideWhenUsed="1"/>
-    <w:lsdException w:name="Table List 3" w:semiHidden="1" w:unhideWhenUsed="1"/>
-    <w:lsdException w:name="Table List 4" w:semiHidden="1" w:unhideWhenUsed="1"/>
-    <w:lsdException w:name="Table List 5" w:semiHidden="1" w:unhideWhenUsed="1"/>
-    <w:lsdException w:name="Table List 6" w:semiHidden="1" w:unhideWhenUsed="1"/>
-    <w:lsdException w:name="Table List 7" w:semiHidden="1" w:unhideWhenUsed="1"/>
-    <w:lsdException w:name="Table List 8" w:semiHidden="1" w:unhideWhenUsed="1"/>
-    <w:lsdException w:name="Table 3D effects 1" w:semiHidden="1" w:unhideWhenUsed="1"/>
-    <w:lsdException w:name="Table 3D effects 2" w:semiHidden="1" w:unhideWhenUsed="1"/>
-    <w:lsdException w:name="Table 3D effects 3" w:semiHidden="1" w:unhideWhenUsed="1"/>
-    <w:lsdException w:name="Table Contemporary" w:semiHidden="1" w:unhideWhenUsed="1"/>
-    <w:lsdException w:name="Table Elegant" w:semiHidden="1" w:unhideWhenUsed="1"/>
-    <w:lsdException w:name="Table Professional" w:semiHidden="1" w:unhideWhenUsed="1"/>
-    <w:lsdException w:name="Table Subtle 1" w:semiHidden="1" w:unhideWhenUsed="1"/>
-    <w:lsdException w:name="Table Subtle 2" w:semiHidden="1" w:unhideWhenUsed="1"/>
-    <w:lsdException w:name="Table Web 1" w:semiHidden="1" w:unhideWhenUsed="1"/>
-    <w:lsdException w:name="Table Web 2" w:semiHidden="1" w:unhideWhenUsed="1"/>
-    <w:lsdException w:name="Table Web 3" w:semiHidden="1" w:unhideWhenUsed="1"/>
-    <w:lsdException w:name="Balloon Text" w:semiHidden="1" w:unhideWhenUsed="1"/>
-    <w:lsdException w:name="Table Grid" w:uiPriority="59"/>
-    <w:lsdException w:name="Table Theme" w:semiHidden="1" w:unhideWhenUsed="1"/>
-    <w:lsdException w:name="Placeholder Text" w:semiHidden="1"/>
-    <w:lsdException w:name="No Spacing" w:uiPriority="1" w:qFormat="1"/>
-    <w:lsdException w:name="Light Shading" w:uiPriority="60"/>
-    <w:lsdException w:name="Light List" w:uiPriority="61"/>
-    <w:lsdException w:name="Light Grid" w:uiPriority="62"/>
-    <w:lsdException w:name="Medium Shading 1" w:uiPriority="63"/>
-    <w:lsdException w:name="Medium Shading 2" w:uiPriority="64"/>
-    <w:lsdException w:name="Medium List 1" w:uiPriority="65"/>
-    <w:lsdException w:name="Medium List 2" w:uiPriority="66"/>
-    <w:lsdException w:name="Medium Grid 1" w:uiPriority="67"/>
-    <w:lsdException w:name="Medium Grid 2" w:uiPriority="68"/>
-    <w:lsdException w:name="Medium Grid 3" w:uiPriority="69"/>
-    <w:lsdException w:name="Dark List" w:uiPriority="70"/>
-    <w:lsdException w:name="Colorful Shading" w:uiPriority="71"/>
-    <w:lsdException w:name="Colorful List" w:uiPriority="72"/>
-    <w:lsdException w:name="Colorful Grid" w:uiPriority="73"/>
-    <w:lsdException w:name="Light Shading Accent 1" w:uiPriority="60"/>
-    <w:lsdException w:name="Light List Accent 1" w:uiPriority="61"/>
-    <w:lsdException w:name="Light Grid Accent 1" w:uiPriority="62"/>
-    <w:lsdException w:name="Medium Shading 1 Accent 1" w:uiPriority="63"/>
-    <w:lsdException w:name="Medium Shading 2 Accent 1" w:uiPriority="64"/>
-    <w:lsdException w:name="Medium List 1 Accent 1" w:uiPriority="65"/>
-    <w:lsdException w:name="Revision" w:semiHidden="1"/>
-    <w:lsdException w:name="List Paragraph" w:uiPriority="34" w:qFormat="1"/>
-    <w:lsdException w:name="Quote" w:uiPriority="29" w:qFormat="1"/>
-    <w:lsdException w:name="Intense Quote" w:uiPriority="30" w:qFormat="1"/>
-    <w:lsdException w:name="Medium List 2 Accent 1" w:uiPriority="66"/>
-    <w:lsdException w:name="Medium Grid 1 Accent 1" w:uiPriority="67"/>
-    <w:lsdException w:name="Medium Grid 2 Accent 1" w:uiPriority="68"/>
-    <w:lsdException w:name="Medium Grid 3 Accent 1" w:uiPriority="69"/>
-    <w:lsdException w:name="Dark List Accent 1" w:uiPriority="70"/>
-    <w:lsdException w:name="Colorful Shading Accent 1" w:uiPriority="71"/>
-    <w:lsdException w:name="Colorful List Accent 1" w:uiPriority="72"/>
-    <w:lsdException w:name="Colorful Grid Accent 1" w:uiPriority="73"/>
-    <w:lsdException w:name="Light Shading Accent 2" w:uiPriority="60"/>
-    <w:lsdException w:name="Light List Accent 2" w:uiPriority="61"/>
-    <w:lsdException w:name="Light Grid Accent 2" w:uiPriority="62"/>
-    <w:lsdException w:name="Medium Shading 1 Accent 2" w:uiPriority="63"/>
-    <w:lsdException w:name="Medium Shading 2 Accent 2" w:uiPriority="64"/>
-    <w:lsdException w:name="Medium List 1 Accent 2" w:uiPriority="65"/>
-    <w:lsdException w:name="Medium List 2 Accent 2" w:uiPriority="66"/>
-    <w:lsdException w:name="Medium Grid 1 Accent 2" w:uiPriority="67"/>
-    <w:lsdException w:name="Medium Grid 2 Accent 2" w:uiPriority="68"/>
-    <w:lsdException w:name="Medium Grid 3 Accent 2" w:uiPriority="69"/>
-    <w:lsdException w:name="Dark List Accent 2" w:uiPriority="70"/>
-    <w:lsdException w:name="Colorful Shading Accent 2" w:uiPriority="71"/>
-    <w:lsdException w:name="Colorful List Accent 2" w:uiPriority="72"/>
-    <w:lsdException w:name="Colorful Grid Accent 2" w:uiPriority="73"/>
-    <w:lsdException w:name="Light Shading Accent 3" w:uiPriority="60"/>
-    <w:lsdException w:name="Light List Accent 3" w:uiPriority="61"/>
-    <w:lsdException w:name="Light Grid Accent 3" w:uiPriority="62"/>
-    <w:lsdException w:name="Medium Shading 1 Accent 3" w:uiPriority="63"/>
-    <w:lsdException w:name="Medium Shading 2 Accent 3" w:uiPriority="64"/>
-    <w:lsdException w:name="Medium List 1 Accent 3" w:uiPriority="65"/>
-    <w:lsdException w:name="Medium List 2 Accent 3" w:uiPriority="66"/>
-    <w:lsdException w:name="Medium Grid 1 Accent 3" w:uiPriority="67"/>
-    <w:lsdException w:name="Medium Grid 2 Accent 3" w:uiPriority="68"/>
-    <w:lsdException w:name="Medium Grid 3 Accent 3" w:uiPriority="69"/>
-    <w:lsdException w:name="Dark List Accent 3" w:uiPriority="70"/>
-    <w:lsdException w:name="Colorful Shading Accent 3" w:uiPriority="71"/>
-    <w:lsdException w:name="Colorful List Accent 3" w:uiPriority="72"/>
-    <w:lsdException w:name="Colorful Grid Accent 3" w:uiPriority="73"/>
-    <w:lsdException w:name="Light Shading Accent 4" w:uiPriority="60"/>
-    <w:lsdException w:name="Light List Accent 4" w:uiPriority="61"/>
-    <w:lsdException w:name="Light Grid Accent 4" w:uiPriority="62"/>
-    <w:lsdException w:name="Medium Shading 1 Accent 4" w:uiPriority="63"/>
-    <w:lsdException w:name="Medium Shading 2 Accent 4" w:uiPriority="64"/>
-    <w:lsdException w:name="Medium List 1 Accent 4" w:uiPriority="65"/>
-    <w:lsdException w:name="Medium List 2 Accent 4" w:uiPriority="66"/>
-    <w:lsdException w:name="Medium Grid 1 Accent 4" w:uiPriority="67"/>
-    <w:lsdException w:name="Medium Grid 2 Accent 4" w:uiPriority="68"/>
-    <w:lsdException w:name="Medium Grid 3 Accent 4" w:uiPriority="69"/>
-    <w:lsdException w:name="Dark List Accent 4" w:uiPriority="70"/>
-    <w:lsdException w:name="Colorful Shading Accent 4" w:uiPriority="71"/>
-    <w:lsdException w:name="Colorful List Accent 4" w:uiPriority="72"/>
-    <w:lsdException w:name="Colorful Grid Accent 4" w:uiPriority="73"/>
-    <w:lsdException w:name="Light Shading Accent 5" w:uiPriority="60"/>
-    <w:lsdException w:name="Light List Accent 5" w:uiPriority="61"/>
-    <w:lsdException w:name="Light Grid Accent 5" w:uiPriority="62"/>
-    <w:lsdException w:name="Medium Shading 1 Accent 5" w:uiPriority="63"/>
-    <w:lsdException w:name="Medium Shading 2 Accent 5" w:uiPriority="64"/>
-    <w:lsdException w:name="Medium List 1 Accent 5" w:uiPriority="65"/>
-    <w:lsdException w:name="Medium List 2 Accent 5" w:uiPriority="66"/>
-    <w:lsdException w:name="Medium Grid 1 Accent 5" w:uiPriority="67"/>
-    <w:lsdException w:name="Medium Grid 2 Accent 5" w:uiPriority="68"/>
-    <w:lsdException w:name="Medium Grid 3 Accent 5" w:uiPriority="69"/>
-    <w:lsdException w:name="Dark List Accent 5" w:uiPriority="70"/>
-    <w:lsdException w:name="Colorful Shading Accent 5" w:uiPriority="71"/>
-    <w:lsdException w:name="Colorful List Accent 5" w:uiPriority="72"/>
-    <w:lsdException w:name="Colorful Grid Accent 5" w:uiPriority="73"/>
-    <w:lsdException w:name="Light Shading Accent 6" w:uiPriority="60"/>
-    <w:lsdException w:name="Light List Accent 6" w:uiPriority="61"/>
-    <w:lsdException w:name="Light Grid Accent 6" w:uiPriority="62"/>
-    <w:lsdException w:name="Medium Shading 1 Accent 6" w:uiPriority="63"/>
-    <w:lsdException w:name="Medium Shading 2 Accent 6" w:uiPriority="64"/>
-    <w:lsdException w:name="Medium List 1 Accent 6" w:uiPriority="65"/>
-    <w:lsdException w:name="Medium List 2 Accent 6" w:uiPriority="66"/>
-    <w:lsdException w:name="Medium Grid 1 Accent 6" w:uiPriority="67"/>
-    <w:lsdException w:name="Medium Grid 2 Accent 6" w:uiPriority="68"/>
-    <w:lsdException w:name="Medium Grid 3 Accent 6" w:uiPriority="69"/>
-    <w:lsdException w:name="Dark List Accent 6" w:uiPriority="70"/>
-    <w:lsdException w:name="Colorful Shading Accent 6" w:uiPriority="71"/>
-    <w:lsdException w:name="Colorful List Accent 6" w:uiPriority="72"/>
-    <w:lsdException w:name="Colorful Grid Accent 6" w:uiPriority="73"/>
-    <w:lsdException w:name="Subtle Emphasis" w:uiPriority="19" w:qFormat="1"/>
-    <w:lsdException w:name="Intense Emphasis" w:uiPriority="21" w:qFormat="1"/>
-    <w:lsdException w:name="Subtle Reference" w:uiPriority="31" w:qFormat="1"/>
-    <w:lsdException w:name="Intense Reference" w:uiPriority="32" w:qFormat="1"/>
-    <w:lsdException w:name="Book Title" w:uiPriority="33" w:qFormat="1"/>
-    <w:lsdException w:name="Bibliography" w:semiHidden="1" w:uiPriority="37" w:unhideWhenUsed="1"/>
-    <w:lsdException w:name="TOC Heading" w:semiHidden="1" w:uiPriority="39" w:unhideWhenUsed="1" w:qFormat="1"/>
-    <w:lsdException w:name="Grid Table 4" w:uiPriority="49"/>
-    <w:lsdException w:name="Grid Table 5 Dark" w:uiPriority="50"/>
-    <w:lsdException w:name="Grid Table 6 Colorful" w:uiPriority="51"/>
-    <w:lsdException w:name="Grid Table 7 Colorful" w:uiPriority="52"/>
-    <w:lsdException w:name="Grid Table 1 Light Accent 1" w:uiPriority="46"/>
-    <w:lsdException w:name="Grid Table 2 Accent 1" w:uiPriority="47"/>
-    <w:lsdException w:name="Grid Table 3 Accent 1" w:uiPriority="48"/>
-    <w:lsdException w:name="Grid Table 4 Accent 1" w:uiPriority="49"/>
-    <w:lsdException w:name="Grid Table 5 Dark Accent 1" w:uiPriority="50"/>
-    <w:lsdException w:name="Grid Table 6 Colorful Accent 1" w:uiPriority="51"/>
-    <w:lsdException w:name="Grid Table 7 Colorful Accent 1" w:uiPriority="52"/>
-    <w:lsdException w:name="Grid Table 1 Light Accent 2" w:uiPriority="46"/>
-    <w:lsdException w:name="Grid Table 2 Accent 2" w:uiPriority="47"/>
-    <w:lsdException w:name="Grid Table 3 Accent 2" w:uiPriority="48"/>
-    <w:lsdException w:name="Grid Table 4 Accent 2" w:uiPriority="49"/>
-    <w:lsdException w:name="Grid Table 5 Dark Accent 2" w:uiPriority="50"/>
-    <w:lsdException w:name="Grid Table 6 Colorful Accent 2" w:uiPriority="51"/>
-    <w:lsdException w:name="Grid Table 7 Colorful Accent 2" w:uiPriority="52"/>
-    <w:lsdException w:name="Grid Table 1 Light Accent 3" w:uiPriority="46"/>
-    <w:lsdException w:name="Grid Table 2 Accent 3" w:uiPriority="47"/>
-    <w:lsdException w:name="Grid Table 3 Accent 3" w:uiPriority="48"/>
-    <w:lsdException w:name="Grid Table 4 Accent 3" w:uiPriority="49"/>
-    <w:lsdException w:name="Grid Table 5 Dark Accent 3" w:uiPriority="50"/>
-    <w:lsdException w:name="Grid Table 6 Colorful Accent 3" w:uiPriority="51"/>
-    <w:lsdException w:name="Grid Table 7 Colorful Accent 3" w:uiPriority="52"/>
-    <w:lsdException w:name="Grid Table 1 Light Accent 4" w:uiPriority="46"/>
-    <w:lsdException w:name="Grid Table 2 Accent 4" w:uiPriority="47"/>
-    <w:lsdException w:name="Grid Table 3 Accent 4" w:uiPriority="48"/>
-    <w:lsdException w:name="Grid Table 4 Accent 4" w:uiPriority="49"/>
-    <w:lsdException w:name="Grid Table 5 Dark Accent 4" w:uiPriority="50"/>
-    <w:lsdException w:name="Grid Table 6 Colorful Accent 4" w:uiPriority="51"/>
-    <w:lsdException w:name="Grid Table 7 Colorful Accent 4" w:uiPriority="52"/>
-    <w:lsdException w:name="Grid Table 1 Light Accent 5" w:uiPriority="46"/>
-    <w:lsdException w:name="Grid Table 2 Accent 5" w:uiPriority="47"/>
-    <w:lsdException w:name="Grid Table 3 Accent 5" w:uiPriority="48"/>
-    <w:lsdException w:name="Grid Table 4 Accent 5" w:uiPriority="49"/>
-    <w:lsdException w:name="Grid Table 5 Dark Accent 5" w:uiPriority="50"/>
-    <w:lsdException w:name="Grid Table 6 Colorful Accent 5" w:uiPriority="51"/>
-    <w:lsdException w:name="Grid Table 7 Colorful Accent 5" w:uiPriority="52"/>
-    <w:lsdException w:name="Grid Table 1 Light Accent 6" w:uiPriority="46"/>
-    <w:lsdException w:name="Grid Table 2 Accent 6" w:uiPriority="47"/>
-    <w:lsdException w:name="Grid Table 3 Accent 6" w:uiPriority="48"/>
-    <w:lsdException w:name="Grid Table 4 Accent 6" w:uiPriority="49"/>
-    <w:lsdException w:name="Grid Table 5 Dark Accent 6" w:uiPriority="50"/>
-    <w:lsdException w:name="Grid Table 6 Colorful Accent 6" w:uiPriority="51"/>
-    <w:lsdException w:name="Grid Table 7 Colorful Accent 6" w:uiPriority="52"/>
-    <w:lsdException w:name="List Table 1 Light" w:uiPriority="46"/>
-    <w:lsdException w:name="List Table 2" w:uiPriority="47"/>
-    <w:lsdException w:name="List Table 3" w:uiPriority="48"/>
-    <w:lsdException w:name="List Table 4" w:uiPriority="49"/>
-    <w:lsdException w:name="List Table 5 Dark" w:uiPriority="50"/>
-    <w:lsdException w:name="List Table 6 Colorful" w:uiPriority="51"/>
-    <w:lsdException w:name="List Table 7 Colorful" w:uiPriority="52"/>
-    <w:lsdException w:name="List Table 1 Light Accent 1" w:uiPriority="46"/>
-    <w:lsdException w:name="List Table 2 Accent 1" w:uiPriority="47"/>
-    <w:lsdException w:name="List Table 3 Accent 1" w:uiPriority="48"/>
-    <w:lsdException w:name="List Table 4 Accent 1" w:uiPriority="49"/>
-    <w:lsdException w:name="List Table 5 Dark Accent 1" w:uiPriority="50"/>
-    <w:lsdException w:name="List Table 6 Colorful Accent 1" w:uiPriority="51"/>
-    <w:lsdException w:name="List Table 7 Colorful Accent 1" w:uiPriority="52"/>
-    <w:lsdException w:name="List Table 1 Light Accent 2" w:uiPriority="46"/>
-    <w:lsdException w:name="List Table 2 Accent 2" w:uiPriority="47"/>
-    <w:lsdException w:name="List Table 3 Accent 2" w:uiPriority="48"/>
-    <w:lsdException w:name="List Table 4 Accent 2" w:uiPriority="49"/>
-    <w:lsdException w:name="List Table 5 Dark Accent 2" w:uiPriority="50"/>
-    <w:lsdException w:name="List Table 6 Colorful Accent 2" w:uiPriority="51"/>
-    <w:lsdException w:name="List Table 7 Colorful Accent 2" w:uiPriority="52"/>
-    <w:lsdException w:name="List Table 1 Light Accent 3" w:uiPriority="46"/>
-    <w:lsdException w:name="List Table 2 Accent 3" w:uiPriority="47"/>
-    <w:lsdException w:name="List Table 3 Accent 3" w:uiPriority="48"/>
-    <w:lsdException w:name="List Table 4 Accent 3" w:uiPriority="49"/>
-    <w:lsdException w:name="List Table 5 Dark Accent 3" w:uiPriority="50"/>
-    <w:lsdException w:name="List Table 6 Colorful Accent 3" w:uiPriority="51"/>
-    <w:lsdException w:name="List Table 7 Colorful Accent 3" w:uiPriority="52"/>
-    <w:lsdException w:name="List Table 1 Light Accent 4" w:uiPriority="46"/>
-    <w:lsdException w:name="List Table 2 Accent 4" w:uiPriority="47"/>
-    <w:lsdException w:name="List Table 3 Accent 4" w:uiPriority="48"/>
-    <w:lsdException w:name="List Table 4 Accent 4" w:uiPriority="49"/>
-    <w:lsdException w:name="List Table 5 Dark Accent 4" w:uiPriority="50"/>
-    <w:lsdException w:name="List Table 6 Colorful Accent 4" w:uiPriority="51"/>
-    <w:lsdException w:name="List Table 7 Colorful Accent 4" w:uiPriority="52"/>
-    <w:lsdException w:name="List Table 1 Light Accent 5" w:uiPriority="46"/>
-    <w:lsdException w:name="List Table 2 Accent 5" w:uiPriority="47"/>
-    <w:lsdException w:name="List Table 3 Accent 5" w:uiPriority="48"/>
-    <w:lsdException w:name="List Table 4 Accent 5" w:uiPriority="49"/>
-    <w:lsdException w:name="List Table 5 Dark Accent 5" w:uiPriority="50"/>
-    <w:lsdException w:name="List Table 6 Colorful Accent 5" w:uiPriority="51"/>
-    <w:lsdException w:name="List Table 7 Colorful Accent 5" w:uiPriority="52"/>
-    <w:lsdException w:name="List Table 1 Light Accent 6" w:uiPriority="46"/>
-    <w:lsdException w:name="List Table 2 Accent 6" w:uiPriority="47"/>
-    <w:lsdException w:name="List Table 3 Accent 6" w:uiPriority="48"/>
-    <w:lsdException w:name="List Table 4 Accent 6" w:uiPriority="49"/>
-    <w:lsdException w:name="List Table 5 Dark Accent 6" w:uiPriority="50"/>
-    <w:lsdException w:name="List Table 6 Colorful Accent 6" w:uiPriority="51"/>
-    <w:lsdException w:name="List Table 7 Colorful Accent 6" w:uiPriority="52"/>
+  <w:latentStyles w:defLockedState="0" w:defUIPriority="99" w:defSemiHidden="1" w:defUnhideWhenUsed="1" w:defQFormat="0" w:count="276">
+    <w:lsdException w:name="Normal" w:semiHidden="0" w:uiPriority="0" w:unhideWhenUsed="0" w:qFormat="1"/>
+    <w:lsdException w:name="heading 1" w:semiHidden="0" w:uiPriority="0" w:unhideWhenUsed="0" w:qFormat="1"/>
+    <w:lsdException w:name="heading 2" w:uiPriority="0" w:qFormat="1"/>
+    <w:lsdException w:name="heading 3" w:uiPriority="0" w:qFormat="1"/>
+    <w:lsdException w:name="heading 4" w:uiPriority="0" w:qFormat="1"/>
+    <w:lsdException w:name="heading 5" w:uiPriority="9" w:qFormat="1"/>
+    <w:lsdException w:name="heading 6" w:uiPriority="9" w:qFormat="1"/>
+    <w:lsdException w:name="heading 7" w:uiPriority="9" w:qFormat="1"/>
+    <w:lsdException w:name="heading 8" w:uiPriority="9" w:qFormat="1"/>
+    <w:lsdException w:name="heading 9" w:uiPriority="9" w:qFormat="1"/>
+    <w:lsdException w:name="toc 1" w:uiPriority="39"/>
+    <w:lsdException w:name="toc 2" w:uiPriority="39"/>
+    <w:lsdException w:name="toc 3" w:uiPriority="39"/>
+    <w:lsdException w:name="toc 4" w:uiPriority="39"/>
+    <w:lsdException w:name="toc 5" w:uiPriority="39"/>
+    <w:lsdException w:name="toc 6" w:uiPriority="39"/>
+    <w:lsdException w:name="toc 7" w:uiPriority="39"/>
+    <w:lsdException w:name="toc 8" w:uiPriority="39"/>
+    <w:lsdException w:name="toc 9" w:uiPriority="39"/>
+    <w:lsdException w:name="Normal Indent" w:uiPriority="0"/>
+    <w:lsdException w:name="header" w:uiPriority="0"/>
+    <w:lsdException w:name="footer" w:uiPriority="0"/>
+    <w:lsdException w:name="caption" w:uiPriority="35" w:qFormat="1"/>
+    <w:lsdException w:name="page number" w:uiPriority="0"/>
+    <w:lsdException w:name="Title" w:semiHidden="0" w:uiPriority="10" w:unhideWhenUsed="0" w:qFormat="1"/>
+    <w:lsdException w:name="Default Paragraph Font" w:uiPriority="1"/>
+    <w:lsdException w:name="Body Text" w:uiPriority="0"/>
+    <w:lsdException w:name="Body Text Indent" w:uiPriority="0"/>
+    <w:lsdException w:name="Subtitle" w:semiHidden="0" w:uiPriority="11" w:unhideWhenUsed="0" w:qFormat="1"/>
+    <w:lsdException w:name="Strong" w:semiHidden="0" w:uiPriority="22" w:unhideWhenUsed="0" w:qFormat="1"/>
+    <w:lsdException w:name="Emphasis" w:semiHidden="0" w:uiPriority="20" w:unhideWhenUsed="0" w:qFormat="1"/>
+    <w:lsdException w:name="Table Grid" w:semiHidden="0" w:uiPriority="59" w:unhideWhenUsed="0"/>
+    <w:lsdException w:name="Note Level 1" w:semiHidden="0" w:unhideWhenUsed="0"/>
+    <w:lsdException w:name="Note Level 2" w:semiHidden="0" w:unhideWhenUsed="0"/>
+    <w:lsdException w:name="Note Level 3" w:semiHidden="0" w:unhideWhenUsed="0"/>
+    <w:lsdException w:name="Note Level 4" w:semiHidden="0" w:unhideWhenUsed="0"/>
+    <w:lsdException w:name="Note Level 5" w:semiHidden="0" w:unhideWhenUsed="0"/>
+    <w:lsdException w:name="Note Level 6" w:semiHidden="0" w:unhideWhenUsed="0"/>
+    <w:lsdException w:name="Note Level 7" w:semiHidden="0" w:unhideWhenUsed="0"/>
+    <w:lsdException w:name="Note Level 8" w:semiHidden="0" w:unhideWhenUsed="0"/>
+    <w:lsdException w:name="Note Level 9" w:semiHidden="0" w:unhideWhenUsed="0"/>
+    <w:lsdException w:name="Placeholder Text" w:unhideWhenUsed="0"/>
+    <w:lsdException w:name="No Spacing" w:semiHidden="0" w:uiPriority="1" w:unhideWhenUsed="0" w:qFormat="1"/>
+    <w:lsdException w:name="Light Shading" w:semiHidden="0" w:uiPriority="60" w:unhideWhenUsed="0"/>
+    <w:lsdException w:name="Light List" w:semiHidden="0" w:uiPriority="61" w:unhideWhenUsed="0"/>
+    <w:lsdException w:name="Light Grid" w:semiHidden="0" w:uiPriority="62" w:unhideWhenUsed="0"/>
+    <w:lsdException w:name="Medium Shading 1" w:semiHidden="0" w:uiPriority="63" w:unhideWhenUsed="0"/>
+    <w:lsdException w:name="Medium Shading 2" w:semiHidden="0" w:uiPriority="64" w:unhideWhenUsed="0"/>
+    <w:lsdException w:name="Medium List 1" w:semiHidden="0" w:uiPriority="65" w:unhideWhenUsed="0"/>
+    <w:lsdException w:name="Medium List 2" w:semiHidden="0" w:uiPriority="66" w:unhideWhenUsed="0"/>
+    <w:lsdException w:name="Medium Grid 1" w:semiHidden="0" w:uiPriority="67" w:unhideWhenUsed="0"/>
+    <w:lsdException w:name="Medium Grid 2" w:semiHidden="0" w:uiPriority="68" w:unhideWhenUsed="0"/>
+    <w:lsdException w:name="Medium Grid 3" w:semiHidden="0" w:uiPriority="69" w:unhideWhenUsed="0"/>
+    <w:lsdException w:name="Dark List" w:semiHidden="0" w:uiPriority="70" w:unhideWhenUsed="0"/>
+    <w:lsdException w:name="Colorful Shading" w:semiHidden="0" w:uiPriority="71" w:unhideWhenUsed="0"/>
+    <w:lsdException w:name="Colorful List" w:semiHidden="0" w:uiPriority="72" w:unhideWhenUsed="0"/>
+    <w:lsdException w:name="Colorful Grid" w:semiHidden="0" w:uiPriority="73" w:unhideWhenUsed="0"/>
+    <w:lsdException w:name="Light Shading Accent 1" w:semiHidden="0" w:uiPriority="60" w:unhideWhenUsed="0"/>
+    <w:lsdException w:name="Light List Accent 1" w:semiHidden="0" w:uiPriority="61" w:unhideWhenUsed="0"/>
+    <w:lsdException w:name="Light Grid Accent 1" w:semiHidden="0" w:uiPriority="62" w:unhideWhenUsed="0"/>
+    <w:lsdException w:name="Medium Shading 1 Accent 1" w:semiHidden="0" w:uiPriority="63" w:unhideWhenUsed="0"/>
+    <w:lsdException w:name="Medium Shading 2 Accent 1" w:semiHidden="0" w:uiPriority="64" w:unhideWhenUsed="0"/>
+    <w:lsdException w:name="Medium List 1 Accent 1" w:semiHidden="0" w:uiPriority="65" w:unhideWhenUsed="0"/>
+    <w:lsdException w:name="Revision" w:unhideWhenUsed="0"/>
+    <w:lsdException w:name="List Paragraph" w:semiHidden="0" w:uiPriority="34" w:unhideWhenUsed="0" w:qFormat="1"/>
+    <w:lsdException w:name="Quote" w:semiHidden="0" w:uiPriority="29" w:unhideWhenUsed="0" w:qFormat="1"/>
+    <w:lsdException w:name="Intense Quote" w:semiHidden="0" w:uiPriority="30" w:unhideWhenUsed="0" w:qFormat="1"/>
+    <w:lsdException w:name="Medium List 2 Accent 1" w:semiHidden="0" w:uiPriority="66" w:unhideWhenUsed="0"/>
+    <w:lsdException w:name="Medium Grid 1 Accent 1" w:semiHidden="0" w:uiPriority="67" w:unhideWhenUsed="0"/>
+    <w:lsdException w:name="Medium Grid 2 Accent 1" w:semiHidden="0" w:uiPriority="68" w:unhideWhenUsed="0"/>
+    <w:lsdException w:name="Medium Grid 3 Accent 1" w:semiHidden="0" w:uiPriority="69" w:unhideWhenUsed="0"/>
+    <w:lsdException w:name="Dark List Accent 1" w:semiHidden="0" w:uiPriority="70" w:unhideWhenUsed="0"/>
+    <w:lsdException w:name="Colorful Shading Accent 1" w:semiHidden="0" w:uiPriority="71" w:unhideWhenUsed="0"/>
+    <w:lsdException w:name="Colorful List Accent 1" w:semiHidden="0" w:uiPriority="72" w:unhideWhenUsed="0"/>
+    <w:lsdException w:name="Colorful Grid Accent 1" w:semiHidden="0" w:uiPriority="73" w:unhideWhenUsed="0"/>
+    <w:lsdException w:name="Light Shading Accent 2" w:semiHidden="0" w:uiPriority="60" w:unhideWhenUsed="0"/>
+    <w:lsdException w:name="Light List Accent 2" w:semiHidden="0" w:uiPriority="61" w:unhideWhenUsed="0"/>
+    <w:lsdException w:name="Light Grid Accent 2" w:semiHidden="0" w:uiPriority="62" w:unhideWhenUsed="0"/>
+    <w:lsdException w:name="Medium Shading 1 Accent 2" w:semiHidden="0" w:uiPriority="63" w:unhideWhenUsed="0"/>
+    <w:lsdException w:name="Medium Shading 2 Accent 2" w:semiHidden="0" w:uiPriority="64" w:unhideWhenUsed="0"/>
+    <w:lsdException w:name="Medium List 1 Accent 2" w:semiHidden="0" w:uiPriority="65" w:unhideWhenUsed="0"/>
+    <w:lsdException w:name="Medium List 2 Accent 2" w:semiHidden="0" w:uiPriority="66" w:unhideWhenUsed="0"/>
+    <w:lsdException w:name="Medium Grid 1 Accent 2" w:semiHidden="0" w:uiPriority="67" w:unhideWhenUsed="0"/>
+    <w:lsdException w:name="Medium Grid 2 Accent 2" w:semiHidden="0" w:uiPriority="68" w:unhideWhenUsed="0"/>
+    <w:lsdException w:name="Medium Grid 3 Accent 2" w:semiHidden="0" w:uiPriority="69" w:unhideWhenUsed="0"/>
+    <w:lsdException w:name="Dark List Accent 2" w:semiHidden="0" w:uiPriority="70" w:unhideWhenUsed="0"/>
+    <w:lsdException w:name="Colorful Shading Accent 2" w:semiHidden="0" w:uiPriority="71" w:unhideWhenUsed="0"/>
+    <w:lsdException w:name="Colorful List Accent 2" w:semiHidden="0" w:uiPriority="72" w:unhideWhenUsed="0"/>
+    <w:lsdException w:name="Colorful Grid Accent 2" w:semiHidden="0" w:uiPriority="73" w:unhideWhenUsed="0"/>
+    <w:lsdException w:name="Light Shading Accent 3" w:semiHidden="0" w:uiPriority="60" w:unhideWhenUsed="0"/>
+    <w:lsdException w:name="Light List Accent 3" w:semiHidden="0" w:uiPriority="61" w:unhideWhenUsed="0"/>
+    <w:lsdException w:name="Light Grid Accent 3" w:semiHidden="0" w:uiPriority="62" w:unhideWhenUsed="0"/>
+    <w:lsdException w:name="Medium Shading 1 Accent 3" w:semiHidden="0" w:uiPriority="63" w:unhideWhenUsed="0"/>
+    <w:lsdException w:name="Medium Shading 2 Accent 3" w:semiHidden="0" w:uiPriority="64" w:unhideWhenUsed="0"/>
+    <w:lsdException w:name="Medium List 1 Accent 3" w:semiHidden="0" w:uiPriority="65" w:unhideWhenUsed="0"/>
+    <w:lsdException w:name="Medium List 2 Accent 3" w:semiHidden="0" w:uiPriority="66" w:unhideWhenUsed="0"/>
+    <w:lsdException w:name="Medium Grid 1 Accent 3" w:semiHidden="0" w:uiPriority="67" w:unhideWhenUsed="0"/>
+    <w:lsdException w:name="Medium Grid 2 Accent 3" w:semiHidden="0" w:uiPriority="68" w:unhideWhenUsed="0"/>
+    <w:lsdException w:name="Medium Grid 3 Accent 3" w:semiHidden="0" w:uiPriority="69" w:unhideWhenUsed="0"/>
+    <w:lsdException w:name="Dark List Accent 3" w:semiHidden="0" w:uiPriority="70" w:unhideWhenUsed="0"/>
+    <w:lsdException w:name="Colorful Shading Accent 3" w:semiHidden="0" w:uiPriority="71" w:unhideWhenUsed="0"/>
+    <w:lsdException w:name="Colorful List Accent 3" w:semiHidden="0" w:uiPriority="72" w:unhideWhenUsed="0"/>
+    <w:lsdException w:name="Colorful Grid Accent 3" w:semiHidden="0" w:uiPriority="73" w:unhideWhenUsed="0"/>
+    <w:lsdException w:name="Light Shading Accent 4" w:semiHidden="0" w:uiPriority="60" w:unhideWhenUsed="0"/>
+    <w:lsdException w:name="Light List Accent 4" w:semiHidden="0" w:uiPriority="61" w:unhideWhenUsed="0"/>
+    <w:lsdException w:name="Light Grid Accent 4" w:semiHidden="0" w:uiPriority="62" w:unhideWhenUsed="0"/>
+    <w:lsdException w:name="Medium Shading 1 Accent 4" w:semiHidden="0" w:uiPriority="63" w:unhideWhenUsed="0"/>
+    <w:lsdException w:name="Medium Shading 2 Accent 4" w:semiHidden="0" w:uiPriority="64" w:unhideWhenUsed="0"/>
+    <w:lsdException w:name="Medium List 1 Accent 4" w:semiHidden="0" w:uiPriority="65" w:unhideWhenUsed="0"/>
+    <w:lsdException w:name="Medium List 2 Accent 4" w:semiHidden="0" w:uiPriority="66" w:unhideWhenUsed="0"/>
+    <w:lsdException w:name="Medium Grid 1 Accent 4" w:semiHidden="0" w:uiPriority="67" w:unhideWhenUsed="0"/>
+    <w:lsdException w:name="Medium Grid 2 Accent 4" w:semiHidden="0" w:uiPriority="68" w:unhideWhenUsed="0"/>
+    <w:lsdException w:name="Medium Grid 3 Accent 4" w:semiHidden="0" w:uiPriority="69" w:unhideWhenUsed="0"/>
+    <w:lsdException w:name="Dark List Accent 4" w:semiHidden="0" w:uiPriority="70" w:unhideWhenUsed="0"/>
+    <w:lsdException w:name="Colorful Shading Accent 4" w:semiHidden="0" w:uiPriority="71" w:unhideWhenUsed="0"/>
+    <w:lsdException w:name="Colorful List Accent 4" w:semiHidden="0" w:uiPriority="72" w:unhideWhenUsed="0"/>
+    <w:lsdException w:name="Colorful Grid Accent 4" w:semiHidden="0" w:uiPriority="73" w:unhideWhenUsed="0"/>
+    <w:lsdException w:name="Light Shading Accent 5" w:semiHidden="0" w:uiPriority="60" w:unhideWhenUsed="0"/>
+    <w:lsdException w:name="Light List Accent 5" w:semiHidden="0" w:uiPriority="61" w:unhideWhenUsed="0"/>
+    <w:lsdException w:name="Light Grid Accent 5" w:semiHidden="0" w:uiPriority="62" w:unhideWhenUsed="0"/>
+    <w:lsdException w:name="Medium Shading 1 Accent 5" w:semiHidden="0" w:uiPriority="63" w:unhideWhenUsed="0"/>
+    <w:lsdException w:name="Medium Shading 2 Accent 5" w:semiHidden="0" w:uiPriority="64" w:unhideWhenUsed="0"/>
+    <w:lsdException w:name="Medium List 1 Accent 5" w:semiHidden="0" w:uiPriority="65" w:unhideWhenUsed="0"/>
+    <w:lsdException w:name="Medium List 2 Accent 5" w:semiHidden="0" w:uiPriority="66" w:unhideWhenUsed="0"/>
+    <w:lsdException w:name="Medium Grid 1 Accent 5" w:semiHidden="0" w:uiPriority="67" w:unhideWhenUsed="0"/>
+    <w:lsdException w:name="Medium Grid 2 Accent 5" w:semiHidden="0" w:uiPriority="68" w:unhideWhenUsed="0"/>
+    <w:lsdException w:name="Medium Grid 3 Accent 5" w:semiHidden="0" w:uiPriority="69" w:unhideWhenUsed="0"/>
+    <w:lsdException w:name="Dark List Accent 5" w:semiHidden="0" w:uiPriority="70" w:unhideWhenUsed="0"/>
+    <w:lsdException w:name="Colorful Shading Accent 5" w:semiHidden="0" w:uiPriority="71" w:unhideWhenUsed="0"/>
+    <w:lsdException w:name="Colorful List Accent 5" w:semiHidden="0" w:uiPriority="72" w:unhideWhenUsed="0"/>
+    <w:lsdException w:name="Colorful Grid Accent 5" w:semiHidden="0" w:uiPriority="73" w:unhideWhenUsed="0"/>
+    <w:lsdException w:name="Light Shading Accent 6" w:semiHidden="0" w:uiPriority="60" w:unhideWhenUsed="0"/>
+    <w:lsdException w:name="Light List Accent 6" w:semiHidden="0" w:uiPriority="61" w:unhideWhenUsed="0"/>
+    <w:lsdException w:name="Light Grid Accent 6" w:semiHidden="0" w:uiPriority="62" w:unhideWhenUsed="0"/>
+    <w:lsdException w:name="Medium Shading 1 Accent 6" w:semiHidden="0" w:uiPriority="63" w:unhideWhenUsed="0"/>
+    <w:lsdException w:name="Medium Shading 2 Accent 6" w:semiHidden="0" w:uiPriority="64" w:unhideWhenUsed="0"/>
+    <w:lsdException w:name="Medium List 1 Accent 6" w:semiHidden="0" w:uiPriority="65" w:unhideWhenUsed="0"/>
+    <w:lsdException w:name="Medium List 2 Accent 6" w:semiHidden="0" w:uiPriority="66" w:unhideWhenUsed="0"/>
+    <w:lsdException w:name="Medium Grid 1 Accent 6" w:semiHidden="0" w:uiPriority="67" w:unhideWhenUsed="0"/>
+    <w:lsdException w:name="Medium Grid 2 Accent 6" w:semiHidden="0" w:uiPriority="68" w:unhideWhenUsed="0"/>
+    <w:lsdException w:name="Medium Grid 3 Accent 6" w:semiHidden="0" w:uiPriority="69" w:unhideWhenUsed="0"/>
+    <w:lsdException w:name="Dark List Accent 6" w:semiHidden="0" w:uiPriority="70" w:unhideWhenUsed="0"/>
+    <w:lsdException w:name="Colorful Shading Accent 6" w:semiHidden="0" w:uiPriority="71" w:unhideWhenUsed="0"/>
+    <w:lsdException w:name="Colorful List Accent 6" w:semiHidden="0" w:uiPriority="72" w:unhideWhenUsed="0"/>
+    <w:lsdException w:name="Colorful Grid Accent 6" w:semiHidden="0" w:uiPriority="73" w:unhideWhenUsed="0"/>
+    <w:lsdException w:name="Subtle Emphasis" w:semiHidden="0" w:uiPriority="19" w:unhideWhenUsed="0" w:qFormat="1"/>
+    <w:lsdException w:name="Intense Emphasis" w:semiHidden="0" w:uiPriority="21" w:unhideWhenUsed="0" w:qFormat="1"/>
+    <w:lsdException w:name="Subtle Reference" w:semiHidden="0" w:uiPriority="31" w:unhideWhenUsed="0" w:qFormat="1"/>
+    <w:lsdException w:name="Intense Reference" w:semiHidden="0" w:uiPriority="32" w:unhideWhenUsed="0" w:qFormat="1"/>
+    <w:lsdException w:name="Book Title" w:semiHidden="0" w:uiPriority="33" w:unhideWhenUsed="0" w:qFormat="1"/>
+    <w:lsdException w:name="Bibliography" w:uiPriority="37"/>
+    <w:lsdException w:name="TOC Heading" w:uiPriority="39" w:qFormat="1"/>
+  </w:latentStyles>
+  <w:style w:type="paragraph" w:default="1" w:styleId="Normal">
+    <w:name w:val="Normal"/>
+    <w:autoRedefine/>
+    <w:qFormat/>
+    <w:rsid w:val="00A101D7"/>
+    <w:pPr>
+      <w:keepLines/>
+      <w:spacing w:before="120" w:after="0" w:line="240" w:lineRule="auto"/>
+      <w:ind w:left="90"/>
+      <w:jc w:val="both"/>
+    </w:pPr>
+    <w:rPr>
+      <w:rFonts w:ascii="Times New Roman" w:eastAsia="Times New Roman" w:hAnsi="Times New Roman" w:cs="Times New Roman"/>
+      <w:lang w:eastAsia="en-US"/>
+    </w:rPr>
+  </w:style>
+  <w:style w:type="paragraph" w:styleId="Heading1">
+    <w:name w:val="heading 1"/>
+    <w:aliases w:val="H1"/>
+    <w:basedOn w:val="Normal"/>
+    <w:next w:val="Heading2"/>
+    <w:link w:val="Heading1Char"/>
+    <w:autoRedefine/>
+    <w:qFormat/>
+    <w:rsid w:val="007D74DA"/>
+    <w:pPr>
+      <w:pageBreakBefore/>
+      <w:numPr>
+        <w:numId w:val="1"/>
+      </w:numPr>
+      <w:tabs>
+        <w:tab w:val="clear" w:pos="360"/>
+        <w:tab w:val="num" w:pos="426"/>
+      </w:tabs>
+      <w:spacing w:before="240" w:after="120" w:line="360" w:lineRule="auto"/>
+      <w:ind w:left="432" w:hanging="432"/>
+      <w:outlineLvl w:val="0"/>
+    </w:pPr>
+    <w:rPr>
+      <w:b/>
+      <w:bCs/>
+      <w:caps/>
+      <w:kern w:val="28"/>
+      <w:sz w:val="28"/>
+      <w:szCs w:val="28"/>
+    </w:rPr>
+  </w:style>
+  <w:style w:type="paragraph" w:styleId="Heading2">
+    <w:name w:val="heading 2"/>
+    <w:aliases w:val="l2,H2"/>
+    <w:basedOn w:val="Normal"/>
+    <w:next w:val="NormalIndent"/>
+    <w:link w:val="Heading2Char"/>
+    <w:autoRedefine/>
+    <w:qFormat/>
+    <w:rsid w:val="005125FA"/>
+    <w:pPr>
+      <w:keepNext/>
+      <w:numPr>
+        <w:ilvl w:val="1"/>
+        <w:numId w:val="1"/>
+      </w:numPr>
+      <w:spacing w:before="240" w:after="120" w:line="360" w:lineRule="auto"/>
+      <w:ind w:left="562" w:hanging="562"/>
+      <w:outlineLvl w:val="1"/>
+    </w:pPr>
+    <w:rPr>
+      <w:b/>
+      <w:bCs/>
+      <w:iCs/>
+      <w:sz w:val="24"/>
+      <w:szCs w:val="24"/>
+    </w:rPr>
+  </w:style>
+  <w:style w:type="paragraph" w:styleId="Heading3">
+    <w:name w:val="heading 3"/>
+    <w:basedOn w:val="Normal"/>
+    <w:next w:val="Normal"/>
+    <w:link w:val="Heading3Char"/>
+    <w:autoRedefine/>
+    <w:qFormat/>
+    <w:rsid w:val="00360703"/>
+    <w:pPr>
+      <w:keepNext/>
+      <w:numPr>
+        <w:ilvl w:val="2"/>
+        <w:numId w:val="1"/>
+      </w:numPr>
+      <w:tabs>
+        <w:tab w:val="clear" w:pos="2214"/>
+      </w:tabs>
+      <w:spacing w:before="240" w:after="240" w:line="360" w:lineRule="auto"/>
+      <w:ind w:left="1224"/>
+      <w:outlineLvl w:val="2"/>
+    </w:pPr>
+    <w:rPr>
+      <w:b/>
+      <w:bCs/>
+    </w:rPr>
+  </w:style>
+  <w:style w:type="paragraph" w:styleId="Heading4">
+    <w:name w:val="heading 4"/>
+    <w:basedOn w:val="Normal"/>
+    <w:next w:val="Normal"/>
+    <w:link w:val="Heading4Char"/>
+    <w:autoRedefine/>
+    <w:qFormat/>
+    <w:rsid w:val="00360703"/>
+    <w:pPr>
+      <w:keepNext/>
+      <w:keepLines w:val="0"/>
+      <w:spacing w:before="240" w:after="120" w:line="360" w:lineRule="auto"/>
+      <w:ind w:left="86"/>
+      <w:outlineLvl w:val="3"/>
+    </w:pPr>
+    <w:rPr>
+      <w:b/>
+      <w:bCs/>
+    </w:rPr>
+  </w:style>
+  <w:style w:type="paragraph" w:styleId="Heading7">
+    <w:name w:val="heading 7"/>
+    <w:basedOn w:val="Normal"/>
+    <w:next w:val="Normal"/>
+    <w:link w:val="Heading7Char"/>
+    <w:uiPriority w:val="9"/>
+    <w:semiHidden/>
+    <w:unhideWhenUsed/>
+    <w:qFormat/>
+    <w:rsid w:val="0087104C"/>
+    <w:pPr>
+      <w:keepNext/>
+      <w:spacing w:before="200"/>
+      <w:outlineLvl w:val="6"/>
+    </w:pPr>
+    <w:rPr>
+      <w:rFonts w:asciiTheme="majorHAnsi" w:eastAsiaTheme="majorEastAsia" w:hAnsiTheme="majorHAnsi" w:cstheme="majorBidi"/>
+      <w:i/>
+      <w:iCs/>
+      <w:color w:val="404040" w:themeColor="text1" w:themeTint="BF"/>
+    </w:rPr>
+  </w:style>
+  <w:style w:type="character" w:default="1" w:styleId="DefaultParagraphFont">
+    <w:name w:val="Default Paragraph Font"/>
+    <w:uiPriority w:val="1"/>
+    <w:semiHidden/>
+    <w:unhideWhenUsed/>
+  </w:style>
+  <w:style w:type="table" w:default="1" w:styleId="TableNormal">
+    <w:name w:val="Normal Table"/>
+    <w:uiPriority w:val="99"/>
+    <w:semiHidden/>
+    <w:unhideWhenUsed/>
+    <w:tblPr>
+      <w:tblInd w:w="0" w:type="dxa"/>
+      <w:tblCellMar>
+        <w:top w:w="0" w:type="dxa"/>
+        <w:left w:w="108" w:type="dxa"/>
+        <w:bottom w:w="0" w:type="dxa"/>
+        <w:right w:w="108" w:type="dxa"/>
+      </w:tblCellMar>
+    </w:tblPr>
+  </w:style>
+  <w:style w:type="numbering" w:default="1" w:styleId="NoList">
+    <w:name w:val="No List"/>
+    <w:uiPriority w:val="99"/>
+    <w:semiHidden/>
+    <w:unhideWhenUsed/>
+  </w:style>
+  <w:style w:type="character" w:customStyle="1" w:styleId="Heading1Char">
+    <w:name w:val="Heading 1 Char"/>
+    <w:aliases w:val="H1 Char"/>
+    <w:basedOn w:val="DefaultParagraphFont"/>
+    <w:link w:val="Heading1"/>
+    <w:rsid w:val="007D74DA"/>
+    <w:rPr>
+      <w:rFonts w:ascii="Times New Roman" w:eastAsia="Times New Roman" w:hAnsi="Times New Roman" w:cs="Times New Roman"/>
+      <w:b/>
+      <w:bCs/>
+      <w:caps/>
+      <w:kern w:val="28"/>
+      <w:sz w:val="28"/>
+      <w:szCs w:val="28"/>
+      <w:lang w:eastAsia="en-US"/>
+    </w:rPr>
+  </w:style>
+  <w:style w:type="character" w:customStyle="1" w:styleId="Heading2Char">
+    <w:name w:val="Heading 2 Char"/>
+    <w:aliases w:val="l2 Char,H2 Char"/>
+    <w:basedOn w:val="DefaultParagraphFont"/>
+    <w:link w:val="Heading2"/>
+    <w:rsid w:val="005125FA"/>
+    <w:rPr>
+      <w:rFonts w:ascii="Times New Roman" w:eastAsia="Times New Roman" w:hAnsi="Times New Roman" w:cs="Times New Roman"/>
+      <w:b/>
+      <w:bCs/>
+      <w:iCs/>
+      <w:sz w:val="24"/>
+      <w:szCs w:val="24"/>
+      <w:lang w:eastAsia="en-US"/>
+    </w:rPr>
+  </w:style>
+  <w:style w:type="character" w:customStyle="1" w:styleId="Heading3Char">
+    <w:name w:val="Heading 3 Char"/>
+    <w:basedOn w:val="DefaultParagraphFont"/>
+    <w:link w:val="Heading3"/>
+    <w:rsid w:val="00360703"/>
+    <w:rPr>
+      <w:rFonts w:ascii="Arial" w:eastAsia="Times New Roman" w:hAnsi="Arial" w:cs="Tahoma"/>
+      <w:b/>
+      <w:bCs/>
+      <w:sz w:val="20"/>
+      <w:szCs w:val="20"/>
+      <w:lang w:eastAsia="en-US"/>
+    </w:rPr>
+  </w:style>
+  <w:style w:type="character" w:customStyle="1" w:styleId="Heading4Char">
+    <w:name w:val="Heading 4 Char"/>
+    <w:basedOn w:val="DefaultParagraphFont"/>
+    <w:link w:val="Heading4"/>
+    <w:rsid w:val="00360703"/>
+    <w:rPr>
+      <w:rFonts w:ascii="Arial" w:eastAsia="Times New Roman" w:hAnsi="Arial" w:cs="Tahoma"/>
+      <w:b/>
+      <w:bCs/>
+      <w:sz w:val="20"/>
+      <w:szCs w:val="20"/>
+      <w:lang w:eastAsia="en-US"/>
+    </w:rPr>
+  </w:style>
+  <w:style w:type="paragraph" w:styleId="BodyTextIndent">
+    <w:name w:val="Body Text Indent"/>
+    <w:basedOn w:val="Normal"/>
+    <w:link w:val="BodyTextIndentChar"/>
+    <w:rsid w:val="0087104C"/>
+    <w:pPr>
+      <w:ind w:left="0"/>
+    </w:pPr>
+  </w:style>
+  <w:style w:type="character" w:customStyle="1" w:styleId="BodyTextIndentChar">
+    <w:name w:val="Body Text Indent Char"/>
+    <w:basedOn w:val="DefaultParagraphFont"/>
+    <w:link w:val="BodyTextIndent"/>
+    <w:rsid w:val="0087104C"/>
+    <w:rPr>
+      <w:rFonts w:ascii="Arial" w:eastAsia="Times New Roman" w:hAnsi="Arial" w:cs="Tahoma"/>
+      <w:sz w:val="20"/>
+      <w:szCs w:val="20"/>
+      <w:lang w:eastAsia="en-US"/>
+    </w:rPr>
+  </w:style>
+  <w:style w:type="paragraph" w:styleId="Footer">
+    <w:name w:val="footer"/>
+    <w:basedOn w:val="Normal"/>
+    <w:link w:val="FooterChar"/>
+    <w:rsid w:val="0087104C"/>
+    <w:pPr>
+      <w:tabs>
+        <w:tab w:val="center" w:pos="4320"/>
+        <w:tab w:val="right" w:pos="8640"/>
+      </w:tabs>
+      <w:ind w:left="0"/>
+    </w:pPr>
+  </w:style>
+  <w:style w:type="character" w:customStyle="1" w:styleId="FooterChar">
+    <w:name w:val="Footer Char"/>
+    <w:basedOn w:val="DefaultParagraphFont"/>
+    <w:link w:val="Footer"/>
+    <w:rsid w:val="0087104C"/>
+    <w:rPr>
+      <w:rFonts w:ascii="Arial" w:eastAsia="Times New Roman" w:hAnsi="Arial" w:cs="Tahoma"/>
+      <w:sz w:val="20"/>
+      <w:szCs w:val="20"/>
+      <w:lang w:eastAsia="en-US"/>
+    </w:rPr>
+  </w:style>
+  <w:style w:type="paragraph" w:styleId="Header">
+    <w:name w:val="header"/>
+    <w:basedOn w:val="Normal"/>
+    <w:link w:val="HeaderChar"/>
+    <w:autoRedefine/>
+    <w:rsid w:val="007D74DA"/>
+    <w:pPr>
+      <w:pBdr>
+        <w:bottom w:val="single" w:sz="2" w:space="1" w:color="808080"/>
+      </w:pBdr>
+      <w:ind w:left="0"/>
+    </w:pPr>
+    <w:rPr>
+      <w:color w:val="000000" w:themeColor="text1"/>
+      <w:sz w:val="21"/>
+      <w:szCs w:val="21"/>
+      <w:lang w:val="fr-FR"/>
+    </w:rPr>
+  </w:style>
+  <w:style w:type="character" w:customStyle="1" w:styleId="HeaderChar">
+    <w:name w:val="Header Char"/>
+    <w:basedOn w:val="DefaultParagraphFont"/>
+    <w:link w:val="Header"/>
+    <w:rsid w:val="007D74DA"/>
+    <w:rPr>
+      <w:rFonts w:ascii="Times New Roman" w:eastAsia="Times New Roman" w:hAnsi="Times New Roman" w:cs="Times New Roman"/>
+      <w:color w:val="000000" w:themeColor="text1"/>
+      <w:sz w:val="21"/>
+      <w:szCs w:val="21"/>
+      <w:lang w:val="fr-FR" w:eastAsia="en-US"/>
+    </w:rPr>
+  </w:style>
+  <w:style w:type="character" w:styleId="Hyperlink">
+    <w:name w:val="Hyperlink"/>
+    <w:basedOn w:val="DefaultParagraphFont"/>
+    <w:uiPriority w:val="99"/>
+    <w:rsid w:val="0087104C"/>
+    <w:rPr>
+      <w:color w:val="0000FF"/>
+      <w:u w:val="single"/>
+    </w:rPr>
+  </w:style>
+  <w:style w:type="paragraph" w:customStyle="1" w:styleId="NormalCaption">
+    <w:name w:val="NormalCaption"/>
+    <w:basedOn w:val="Normal"/>
+    <w:autoRedefine/>
+    <w:rsid w:val="0087104C"/>
+    <w:pPr>
+      <w:spacing w:after="120"/>
+      <w:ind w:left="0"/>
+      <w:jc w:val="center"/>
+    </w:pPr>
+    <w:rPr>
+      <w:b/>
+      <w:bCs/>
+    </w:rPr>
+  </w:style>
+  <w:style w:type="character" w:styleId="PageNumber">
+    <w:name w:val="page number"/>
+    <w:basedOn w:val="DefaultParagraphFont"/>
+    <w:rsid w:val="0087104C"/>
+    <w:rPr>
+      <w:rFonts w:ascii="Arial" w:hAnsi="Arial"/>
+      <w:color w:val="C0C0C0"/>
+      <w:sz w:val="16"/>
+      <w:szCs w:val="16"/>
+    </w:rPr>
+  </w:style>
+  <w:style w:type="paragraph" w:styleId="NormalIndent">
+    <w:name w:val="Normal Indent"/>
+    <w:basedOn w:val="Normal"/>
+    <w:autoRedefine/>
+    <w:rsid w:val="00D2630F"/>
+    <w:pPr>
+      <w:spacing w:before="80" w:after="80"/>
+      <w:ind w:left="0"/>
+    </w:pPr>
+    <w:rPr>
+      <w:rFonts w:cs="Arial"/>
+    </w:rPr>
+  </w:style>
+  <w:style w:type="paragraph" w:styleId="TOC1">
+    <w:name w:val="toc 1"/>
+    <w:basedOn w:val="Normal"/>
+    <w:next w:val="Normal"/>
+    <w:autoRedefine/>
+    <w:uiPriority w:val="39"/>
+    <w:rsid w:val="0087104C"/>
+    <w:pPr>
+      <w:tabs>
+        <w:tab w:val="left" w:pos="1080"/>
+        <w:tab w:val="right" w:leader="dot" w:pos="8305"/>
+      </w:tabs>
+      <w:spacing w:before="240" w:after="120"/>
+      <w:ind w:left="720"/>
+    </w:pPr>
+    <w:rPr>
+      <w:b/>
+      <w:bCs/>
+      <w:caps/>
+      <w:noProof/>
+    </w:rPr>
+  </w:style>
+  <w:style w:type="paragraph" w:styleId="TOC2">
+    <w:name w:val="toc 2"/>
+    <w:basedOn w:val="Normal"/>
+    <w:next w:val="Normal"/>
+    <w:autoRedefine/>
+    <w:uiPriority w:val="39"/>
+    <w:rsid w:val="0087104C"/>
+    <w:pPr>
+      <w:tabs>
+        <w:tab w:val="left" w:pos="1800"/>
+        <w:tab w:val="right" w:leader="dot" w:pos="8305"/>
+      </w:tabs>
+      <w:spacing w:before="60"/>
+      <w:ind w:left="1080"/>
+    </w:pPr>
+    <w:rPr>
+      <w:noProof/>
+      <w:sz w:val="16"/>
+      <w:szCs w:val="16"/>
+    </w:rPr>
+  </w:style>
+  <w:style w:type="paragraph" w:styleId="BodyText">
+    <w:name w:val="Body Text"/>
+    <w:basedOn w:val="Normal"/>
+    <w:link w:val="BodyTextChar"/>
+    <w:rsid w:val="0087104C"/>
+    <w:pPr>
+      <w:spacing w:before="0"/>
+      <w:jc w:val="center"/>
+    </w:pPr>
+  </w:style>
+  <w:style w:type="character" w:customStyle="1" w:styleId="BodyTextChar">
+    <w:name w:val="Body Text Char"/>
+    <w:basedOn w:val="DefaultParagraphFont"/>
+    <w:link w:val="BodyText"/>
+    <w:rsid w:val="0087104C"/>
+    <w:rPr>
+      <w:rFonts w:ascii="Arial" w:eastAsia="Times New Roman" w:hAnsi="Arial" w:cs="Tahoma"/>
+      <w:lang w:eastAsia="en-US"/>
+    </w:rPr>
+  </w:style>
+  <w:style w:type="paragraph" w:customStyle="1" w:styleId="NormalTB">
+    <w:name w:val="NormalTB"/>
+    <w:rsid w:val="0087104C"/>
+    <w:pPr>
+      <w:spacing w:after="0" w:line="240" w:lineRule="auto"/>
+      <w:jc w:val="center"/>
+    </w:pPr>
+    <w:rPr>
+      <w:rFonts w:ascii=".VnTime" w:eastAsia="Times New Roman" w:hAnsi=".VnTime" w:cs="Times New Roman"/>
+      <w:sz w:val="20"/>
+      <w:szCs w:val="20"/>
+      <w:lang w:val="en-GB" w:eastAsia="en-US"/>
+    </w:rPr>
+  </w:style>
+  <w:style w:type="paragraph" w:customStyle="1" w:styleId="Bang">
+    <w:name w:val="Bang"/>
+    <w:basedOn w:val="Normal"/>
+    <w:autoRedefine/>
+    <w:rsid w:val="0087104C"/>
+    <w:pPr>
+      <w:spacing w:before="80" w:after="80"/>
+      <w:ind w:left="0"/>
+    </w:pPr>
+    <w:rPr>
+      <w:sz w:val="16"/>
+      <w:szCs w:val="16"/>
+    </w:rPr>
+  </w:style>
+  <w:style w:type="paragraph" w:customStyle="1" w:styleId="NormalH">
+    <w:name w:val="NormalH"/>
+    <w:basedOn w:val="Normal"/>
+    <w:autoRedefine/>
+    <w:rsid w:val="0087104C"/>
+    <w:pPr>
+      <w:pageBreakBefore/>
+      <w:tabs>
+        <w:tab w:val="left" w:pos="2160"/>
+        <w:tab w:val="right" w:pos="5040"/>
+        <w:tab w:val="left" w:pos="5760"/>
+        <w:tab w:val="right" w:pos="8640"/>
+      </w:tabs>
+      <w:spacing w:before="360" w:after="240"/>
+      <w:ind w:left="0"/>
+    </w:pPr>
+    <w:rPr>
+      <w:rFonts w:ascii="Verdana" w:hAnsi="Verdana"/>
+      <w:b/>
+      <w:bCs/>
+      <w:caps/>
+      <w:color w:val="003400"/>
+      <w:szCs w:val="24"/>
+    </w:rPr>
+  </w:style>
+  <w:style w:type="paragraph" w:customStyle="1" w:styleId="HeadingBig">
+    <w:name w:val="Heading Big"/>
+    <w:basedOn w:val="NormalTB"/>
+    <w:rsid w:val="0087104C"/>
+    <w:pPr>
+      <w:widowControl w:val="0"/>
+      <w:spacing w:before="120"/>
+    </w:pPr>
+    <w:rPr>
+      <w:rFonts w:ascii="Swis721 BlkEx BT" w:hAnsi="Swis721 BlkEx BT"/>
+      <w:b/>
+      <w:bCs/>
+      <w:i/>
+      <w:iCs/>
+      <w:color w:val="6E2500"/>
+      <w:spacing w:val="30"/>
+      <w:sz w:val="40"/>
+      <w:szCs w:val="32"/>
+      <w:lang w:val="en-US"/>
+    </w:rPr>
+  </w:style>
+  <w:style w:type="paragraph" w:customStyle="1" w:styleId="bang0">
+    <w:name w:val="bang"/>
+    <w:basedOn w:val="Normal"/>
+    <w:autoRedefine/>
+    <w:rsid w:val="001C4FDA"/>
+    <w:pPr>
+      <w:keepLines w:val="0"/>
+      <w:autoSpaceDE w:val="0"/>
+      <w:autoSpaceDN w:val="0"/>
+      <w:spacing w:before="80" w:after="80"/>
+      <w:ind w:left="0"/>
+    </w:pPr>
+    <w:rPr>
+      <w:rFonts w:eastAsia="MS Mincho"/>
+      <w:color w:val="222222"/>
+      <w:shd w:val="clear" w:color="auto" w:fill="FFFFFF"/>
+    </w:rPr>
+  </w:style>
+  <w:style w:type="paragraph" w:customStyle="1" w:styleId="HelpText">
+    <w:name w:val="Help Text"/>
+    <w:basedOn w:val="Normal"/>
+    <w:autoRedefine/>
+    <w:rsid w:val="0087104C"/>
+    <w:pPr>
+      <w:keepLines w:val="0"/>
+      <w:spacing w:before="0"/>
+      <w:ind w:left="1166" w:hanging="734"/>
+    </w:pPr>
+    <w:rPr>
+      <w:i/>
+      <w:color w:val="0000FF"/>
+      <w:lang w:eastAsia="de-DE"/>
+    </w:rPr>
+  </w:style>
+  <w:style w:type="paragraph" w:customStyle="1" w:styleId="HelpCont">
+    <w:name w:val="Help Cont"/>
+    <w:basedOn w:val="HelpText"/>
+    <w:rsid w:val="0087104C"/>
+    <w:pPr>
+      <w:ind w:firstLine="0"/>
+    </w:pPr>
+    <w:rPr>
+      <w:rFonts w:ascii="Helvetica" w:hAnsi="Helvetica"/>
+    </w:rPr>
+  </w:style>
+  <w:style w:type="paragraph" w:customStyle="1" w:styleId="HelpBullet">
+    <w:name w:val="Help Bullet"/>
+    <w:basedOn w:val="HelpText"/>
+    <w:rsid w:val="0087104C"/>
+    <w:pPr>
+      <w:numPr>
+        <w:numId w:val="2"/>
+      </w:numPr>
+      <w:tabs>
+        <w:tab w:val="clear" w:pos="360"/>
+        <w:tab w:val="num" w:pos="1134"/>
+      </w:tabs>
+      <w:ind w:left="1134" w:hanging="283"/>
+    </w:pPr>
+  </w:style>
+  <w:style w:type="paragraph" w:customStyle="1" w:styleId="Body">
+    <w:name w:val="Body"/>
+    <w:basedOn w:val="Normal"/>
+    <w:rsid w:val="0087104C"/>
+    <w:pPr>
+      <w:keepLines w:val="0"/>
+      <w:ind w:left="709"/>
+    </w:pPr>
+    <w:rPr>
+      <w:lang w:eastAsia="de-DE"/>
+    </w:rPr>
+  </w:style>
+  <w:style w:type="paragraph" w:customStyle="1" w:styleId="Bangheader">
+    <w:name w:val="Bangheader"/>
+    <w:basedOn w:val="Heading7"/>
+    <w:autoRedefine/>
+    <w:rsid w:val="0087104C"/>
+    <w:pPr>
+      <w:keepNext w:val="0"/>
+      <w:keepLines w:val="0"/>
+      <w:autoSpaceDE w:val="0"/>
+      <w:autoSpaceDN w:val="0"/>
+      <w:spacing w:before="80" w:after="80"/>
+      <w:ind w:left="0"/>
+      <w:jc w:val="center"/>
+    </w:pPr>
+    <w:rPr>
+      <w:rFonts w:ascii="Arial" w:eastAsia="MS Mincho" w:hAnsi="Arial" w:cs="Tahoma"/>
+      <w:b/>
+      <w:i w:val="0"/>
+      <w:color w:val="auto"/>
+      <w:sz w:val="16"/>
+      <w:szCs w:val="16"/>
+    </w:rPr>
+  </w:style>
+  <w:style w:type="paragraph" w:customStyle="1" w:styleId="Table">
+    <w:name w:val="Table"/>
+    <w:basedOn w:val="Normal"/>
+    <w:autoRedefine/>
+    <w:rsid w:val="0087104C"/>
+    <w:pPr>
+      <w:keepLines w:val="0"/>
+      <w:spacing w:after="120"/>
+      <w:ind w:left="0"/>
+      <w:jc w:val="center"/>
+    </w:pPr>
+    <w:rPr>
+      <w:rFonts w:eastAsia="MS Mincho"/>
+      <w:color w:val="0000FF"/>
+      <w:sz w:val="28"/>
+      <w:szCs w:val="28"/>
+    </w:rPr>
+  </w:style>
+  <w:style w:type="paragraph" w:customStyle="1" w:styleId="StyleJustified">
+    <w:name w:val="Style Justified"/>
+    <w:basedOn w:val="Normal"/>
+    <w:rsid w:val="0087104C"/>
+    <w:pPr>
+      <w:keepLines w:val="0"/>
+      <w:ind w:left="425"/>
+    </w:pPr>
+  </w:style>
+  <w:style w:type="character" w:customStyle="1" w:styleId="Heading7Char">
+    <w:name w:val="Heading 7 Char"/>
+    <w:basedOn w:val="DefaultParagraphFont"/>
+    <w:link w:val="Heading7"/>
+    <w:uiPriority w:val="9"/>
+    <w:semiHidden/>
+    <w:rsid w:val="0087104C"/>
+    <w:rPr>
+      <w:rFonts w:asciiTheme="majorHAnsi" w:eastAsiaTheme="majorEastAsia" w:hAnsiTheme="majorHAnsi" w:cstheme="majorBidi"/>
+      <w:i/>
+      <w:iCs/>
+      <w:color w:val="404040" w:themeColor="text1" w:themeTint="BF"/>
+      <w:sz w:val="20"/>
+      <w:szCs w:val="20"/>
+      <w:lang w:eastAsia="en-US"/>
+    </w:rPr>
+  </w:style>
+  <w:style w:type="paragraph" w:styleId="BalloonText">
+    <w:name w:val="Balloon Text"/>
+    <w:basedOn w:val="Normal"/>
+    <w:link w:val="BalloonTextChar"/>
+    <w:uiPriority w:val="99"/>
+    <w:semiHidden/>
+    <w:unhideWhenUsed/>
+    <w:rsid w:val="00967080"/>
+    <w:pPr>
+      <w:spacing w:before="0"/>
+    </w:pPr>
+    <w:rPr>
+      <w:rFonts w:ascii="Tahoma" w:hAnsi="Tahoma"/>
+      <w:sz w:val="16"/>
+      <w:szCs w:val="16"/>
+    </w:rPr>
+  </w:style>
+  <w:style w:type="character" w:customStyle="1" w:styleId="BalloonTextChar">
+    <w:name w:val="Balloon Text Char"/>
+    <w:basedOn w:val="DefaultParagraphFont"/>
+    <w:link w:val="BalloonText"/>
+    <w:uiPriority w:val="99"/>
+    <w:semiHidden/>
+    <w:rsid w:val="00967080"/>
+    <w:rPr>
+      <w:rFonts w:ascii="Tahoma" w:eastAsia="Times New Roman" w:hAnsi="Tahoma" w:cs="Tahoma"/>
+      <w:sz w:val="16"/>
+      <w:szCs w:val="16"/>
+      <w:lang w:eastAsia="en-US"/>
+    </w:rPr>
+  </w:style>
+  <w:style w:type="character" w:styleId="FollowedHyperlink">
+    <w:name w:val="FollowedHyperlink"/>
+    <w:basedOn w:val="DefaultParagraphFont"/>
+    <w:uiPriority w:val="99"/>
+    <w:semiHidden/>
+    <w:unhideWhenUsed/>
+    <w:rsid w:val="00CB274C"/>
+    <w:rPr>
+      <w:color w:val="800080" w:themeColor="followedHyperlink"/>
+      <w:u w:val="single"/>
+    </w:rPr>
+  </w:style>
+</w:styles>
+</file>
+
+<file path=word/stylesWithEffects.xml><?xml version="1.0" encoding="utf-8"?>
+<w:styles xmlns:wpc="http://schemas.microsoft.com/office/word/2010/wordprocessingCanvas" xmlns:mo="http://schemas.microsoft.com/office/mac/office/2008/main" xmlns:mc="http://schemas.openxmlformats.org/markup-compatibility/2006" xmlns:mv="urn:schemas-microsoft-com:mac:vml" xmlns:o="urn:schemas-microsoft-com:office:office" xmlns:r="http://schemas.openxmlformats.org/officeDocument/2006/relationships" xmlns:m="http://schemas.openxmlformats.org/officeDocument/2006/math" xmlns:v="urn:schemas-microsoft-com:vml" xmlns:wp14="http://schemas.microsoft.com/office/word/2010/wordprocessingDrawing" xmlns:wp="http://schemas.openxmlformats.org/drawingml/2006/wordprocessingDrawing" xmlns:w10="urn:schemas-microsoft-com:office:word" xmlns:w="http://schemas.openxmlformats.org/wordprocessingml/2006/main" xmlns:w14="http://schemas.microsoft.com/office/word/2010/wordml" xmlns:wpg="http://schemas.microsoft.com/office/word/2010/wordprocessingGroup" xmlns:wpi="http://schemas.microsoft.com/office/word/2010/wordprocessingInk" xmlns:wne="http://schemas.microsoft.com/office/word/2006/wordml" xmlns:wps="http://schemas.microsoft.com/office/word/2010/wordprocessingShape" mc:Ignorable="w14 wp14">
+  <w:docDefaults>
+    <w:rPrDefault>
+      <w:rPr>
+        <w:rFonts w:asciiTheme="minorHAnsi" w:eastAsiaTheme="minorEastAsia" w:hAnsiTheme="minorHAnsi" w:cstheme="minorBidi"/>
+        <w:sz w:val="22"/>
+        <w:szCs w:val="22"/>
+        <w:lang w:val="en-US" w:eastAsia="ja-JP" w:bidi="ar-SA"/>
+      </w:rPr>
+    </w:rPrDefault>
+    <w:pPrDefault>
+      <w:pPr>
+        <w:spacing w:after="200" w:line="276" w:lineRule="auto"/>
+      </w:pPr>
+    </w:pPrDefault>
+  </w:docDefaults>
+  <w:latentStyles w:defLockedState="0" w:defUIPriority="99" w:defSemiHidden="1" w:defUnhideWhenUsed="1" w:defQFormat="0" w:count="276">
+    <w:lsdException w:name="Normal" w:semiHidden="0" w:uiPriority="0" w:unhideWhenUsed="0" w:qFormat="1"/>
+    <w:lsdException w:name="heading 1" w:semiHidden="0" w:uiPriority="0" w:unhideWhenUsed="0" w:qFormat="1"/>
+    <w:lsdException w:name="heading 2" w:uiPriority="0" w:qFormat="1"/>
+    <w:lsdException w:name="heading 3" w:uiPriority="0" w:qFormat="1"/>
+    <w:lsdException w:name="heading 4" w:uiPriority="0" w:qFormat="1"/>
+    <w:lsdException w:name="heading 5" w:uiPriority="9" w:qFormat="1"/>
+    <w:lsdException w:name="heading 6" w:uiPriority="9" w:qFormat="1"/>
+    <w:lsdException w:name="heading 7" w:uiPriority="9" w:qFormat="1"/>
+    <w:lsdException w:name="heading 8" w:uiPriority="9" w:qFormat="1"/>
+    <w:lsdException w:name="heading 9" w:uiPriority="9" w:qFormat="1"/>
+    <w:lsdException w:name="toc 1" w:uiPriority="39"/>
+    <w:lsdException w:name="toc 2" w:uiPriority="39"/>
+    <w:lsdException w:name="toc 3" w:uiPriority="39"/>
+    <w:lsdException w:name="toc 4" w:uiPriority="39"/>
+    <w:lsdException w:name="toc 5" w:uiPriority="39"/>
+    <w:lsdException w:name="toc 6" w:uiPriority="39"/>
+    <w:lsdException w:name="toc 7" w:uiPriority="39"/>
+    <w:lsdException w:name="toc 8" w:uiPriority="39"/>
+    <w:lsdException w:name="toc 9" w:uiPriority="39"/>
+    <w:lsdException w:name="Normal Indent" w:uiPriority="0"/>
+    <w:lsdException w:name="header" w:uiPriority="0"/>
+    <w:lsdException w:name="footer" w:uiPriority="0"/>
+    <w:lsdException w:name="caption" w:uiPriority="35" w:qFormat="1"/>
+    <w:lsdException w:name="page number" w:uiPriority="0"/>
+    <w:lsdException w:name="Title" w:semiHidden="0" w:uiPriority="10" w:unhideWhenUsed="0" w:qFormat="1"/>
+    <w:lsdException w:name="Default Paragraph Font" w:uiPriority="1"/>
+    <w:lsdException w:name="Body Text" w:uiPriority="0"/>
+    <w:lsdException w:name="Body Text Indent" w:uiPriority="0"/>
+    <w:lsdException w:name="Subtitle" w:semiHidden="0" w:uiPriority="11" w:unhideWhenUsed="0" w:qFormat="1"/>
+    <w:lsdException w:name="Strong" w:semiHidden="0" w:uiPriority="22" w:unhideWhenUsed="0" w:qFormat="1"/>
+    <w:lsdException w:name="Emphasis" w:semiHidden="0" w:uiPriority="20" w:unhideWhenUsed="0" w:qFormat="1"/>
+    <w:lsdException w:name="Table Grid" w:semiHidden="0" w:uiPriority="59" w:unhideWhenUsed="0"/>
+    <w:lsdException w:name="Note Level 1" w:semiHidden="0" w:unhideWhenUsed="0"/>
+    <w:lsdException w:name="Note Level 2" w:semiHidden="0" w:unhideWhenUsed="0"/>
+    <w:lsdException w:name="Note Level 3" w:semiHidden="0" w:unhideWhenUsed="0"/>
+    <w:lsdException w:name="Note Level 4" w:semiHidden="0" w:unhideWhenUsed="0"/>
+    <w:lsdException w:name="Note Level 5" w:semiHidden="0" w:unhideWhenUsed="0"/>
+    <w:lsdException w:name="Note Level 6" w:semiHidden="0" w:unhideWhenUsed="0"/>
+    <w:lsdException w:name="Note Level 7" w:semiHidden="0" w:unhideWhenUsed="0"/>
+    <w:lsdException w:name="Note Level 8" w:semiHidden="0" w:unhideWhenUsed="0"/>
+    <w:lsdException w:name="Note Level 9" w:semiHidden="0" w:unhideWhenUsed="0"/>
+    <w:lsdException w:name="Placeholder Text" w:unhideWhenUsed="0"/>
+    <w:lsdException w:name="No Spacing" w:semiHidden="0" w:uiPriority="1" w:unhideWhenUsed="0" w:qFormat="1"/>
+    <w:lsdException w:name="Light Shading" w:semiHidden="0" w:uiPriority="60" w:unhideWhenUsed="0"/>
+    <w:lsdException w:name="Light List" w:semiHidden="0" w:uiPriority="61" w:unhideWhenUsed="0"/>
+    <w:lsdException w:name="Light Grid" w:semiHidden="0" w:uiPriority="62" w:unhideWhenUsed="0"/>
+    <w:lsdException w:name="Medium Shading 1" w:semiHidden="0" w:uiPriority="63" w:unhideWhenUsed="0"/>
+    <w:lsdException w:name="Medium Shading 2" w:semiHidden="0" w:uiPriority="64" w:unhideWhenUsed="0"/>
+    <w:lsdException w:name="Medium List 1" w:semiHidden="0" w:uiPriority="65" w:unhideWhenUsed="0"/>
+    <w:lsdException w:name="Medium List 2" w:semiHidden="0" w:uiPriority="66" w:unhideWhenUsed="0"/>
+    <w:lsdException w:name="Medium Grid 1" w:semiHidden="0" w:uiPriority="67" w:unhideWhenUsed="0"/>
+    <w:lsdException w:name="Medium Grid 2" w:semiHidden="0" w:uiPriority="68" w:unhideWhenUsed="0"/>
+    <w:lsdException w:name="Medium Grid 3" w:semiHidden="0" w:uiPriority="69" w:unhideWhenUsed="0"/>
+    <w:lsdException w:name="Dark List" w:semiHidden="0" w:uiPriority="70" w:unhideWhenUsed="0"/>
+    <w:lsdException w:name="Colorful Shading" w:semiHidden="0" w:uiPriority="71" w:unhideWhenUsed="0"/>
+    <w:lsdException w:name="Colorful List" w:semiHidden="0" w:uiPriority="72" w:unhideWhenUsed="0"/>
+    <w:lsdException w:name="Colorful Grid" w:semiHidden="0" w:uiPriority="73" w:unhideWhenUsed="0"/>
+    <w:lsdException w:name="Light Shading Accent 1" w:semiHidden="0" w:uiPriority="60" w:unhideWhenUsed="0"/>
+    <w:lsdException w:name="Light List Accent 1" w:semiHidden="0" w:uiPriority="61" w:unhideWhenUsed="0"/>
+    <w:lsdException w:name="Light Grid Accent 1" w:semiHidden="0" w:uiPriority="62" w:unhideWhenUsed="0"/>
+    <w:lsdException w:name="Medium Shading 1 Accent 1" w:semiHidden="0" w:uiPriority="63" w:unhideWhenUsed="0"/>
+    <w:lsdException w:name="Medium Shading 2 Accent 1" w:semiHidden="0" w:uiPriority="64" w:unhideWhenUsed="0"/>
+    <w:lsdException w:name="Medium List 1 Accent 1" w:semiHidden="0" w:uiPriority="65" w:unhideWhenUsed="0"/>
+    <w:lsdException w:name="Revision" w:unhideWhenUsed="0"/>
+    <w:lsdException w:name="List Paragraph" w:semiHidden="0" w:uiPriority="34" w:unhideWhenUsed="0" w:qFormat="1"/>
+    <w:lsdException w:name="Quote" w:semiHidden="0" w:uiPriority="29" w:unhideWhenUsed="0" w:qFormat="1"/>
+    <w:lsdException w:name="Intense Quote" w:semiHidden="0" w:uiPriority="30" w:unhideWhenUsed="0" w:qFormat="1"/>
+    <w:lsdException w:name="Medium List 2 Accent 1" w:semiHidden="0" w:uiPriority="66" w:unhideWhenUsed="0"/>
+    <w:lsdException w:name="Medium Grid 1 Accent 1" w:semiHidden="0" w:uiPriority="67" w:unhideWhenUsed="0"/>
+    <w:lsdException w:name="Medium Grid 2 Accent 1" w:semiHidden="0" w:uiPriority="68" w:unhideWhenUsed="0"/>
+    <w:lsdException w:name="Medium Grid 3 Accent 1" w:semiHidden="0" w:uiPriority="69" w:unhideWhenUsed="0"/>
+    <w:lsdException w:name="Dark List Accent 1" w:semiHidden="0" w:uiPriority="70" w:unhideWhenUsed="0"/>
+    <w:lsdException w:name="Colorful Shading Accent 1" w:semiHidden="0" w:uiPriority="71" w:unhideWhenUsed="0"/>
+    <w:lsdException w:name="Colorful List Accent 1" w:semiHidden="0" w:uiPriority="72" w:unhideWhenUsed="0"/>
+    <w:lsdException w:name="Colorful Grid Accent 1" w:semiHidden="0" w:uiPriority="73" w:unhideWhenUsed="0"/>
+    <w:lsdException w:name="Light Shading Accent 2" w:semiHidden="0" w:uiPriority="60" w:unhideWhenUsed="0"/>
+    <w:lsdException w:name="Light List Accent 2" w:semiHidden="0" w:uiPriority="61" w:unhideWhenUsed="0"/>
+    <w:lsdException w:name="Light Grid Accent 2" w:semiHidden="0" w:uiPriority="62" w:unhideWhenUsed="0"/>
+    <w:lsdException w:name="Medium Shading 1 Accent 2" w:semiHidden="0" w:uiPriority="63" w:unhideWhenUsed="0"/>
+    <w:lsdException w:name="Medium Shading 2 Accent 2" w:semiHidden="0" w:uiPriority="64" w:unhideWhenUsed="0"/>
+    <w:lsdException w:name="Medium List 1 Accent 2" w:semiHidden="0" w:uiPriority="65" w:unhideWhenUsed="0"/>
+    <w:lsdException w:name="Medium List 2 Accent 2" w:semiHidden="0" w:uiPriority="66" w:unhideWhenUsed="0"/>
+    <w:lsdException w:name="Medium Grid 1 Accent 2" w:semiHidden="0" w:uiPriority="67" w:unhideWhenUsed="0"/>
+    <w:lsdException w:name="Medium Grid 2 Accent 2" w:semiHidden="0" w:uiPriority="68" w:unhideWhenUsed="0"/>
+    <w:lsdException w:name="Medium Grid 3 Accent 2" w:semiHidden="0" w:uiPriority="69" w:unhideWhenUsed="0"/>
+    <w:lsdException w:name="Dark List Accent 2" w:semiHidden="0" w:uiPriority="70" w:unhideWhenUsed="0"/>
+    <w:lsdException w:name="Colorful Shading Accent 2" w:semiHidden="0" w:uiPriority="71" w:unhideWhenUsed="0"/>
+    <w:lsdException w:name="Colorful List Accent 2" w:semiHidden="0" w:uiPriority="72" w:unhideWhenUsed="0"/>
+    <w:lsdException w:name="Colorful Grid Accent 2" w:semiHidden="0" w:uiPriority="73" w:unhideWhenUsed="0"/>
+    <w:lsdException w:name="Light Shading Accent 3" w:semiHidden="0" w:uiPriority="60" w:unhideWhenUsed="0"/>
+    <w:lsdException w:name="Light List Accent 3" w:semiHidden="0" w:uiPriority="61" w:unhideWhenUsed="0"/>
+    <w:lsdException w:name="Light Grid Accent 3" w:semiHidden="0" w:uiPriority="62" w:unhideWhenUsed="0"/>
+    <w:lsdException w:name="Medium Shading 1 Accent 3" w:semiHidden="0" w:uiPriority="63" w:unhideWhenUsed="0"/>
+    <w:lsdException w:name="Medium Shading 2 Accent 3" w:semiHidden="0" w:uiPriority="64" w:unhideWhenUsed="0"/>
+    <w:lsdException w:name="Medium List 1 Accent 3" w:semiHidden="0" w:uiPriority="65" w:unhideWhenUsed="0"/>
+    <w:lsdException w:name="Medium List 2 Accent 3" w:semiHidden="0" w:uiPriority="66" w:unhideWhenUsed="0"/>
+    <w:lsdException w:name="Medium Grid 1 Accent 3" w:semiHidden="0" w:uiPriority="67" w:unhideWhenUsed="0"/>
+    <w:lsdException w:name="Medium Grid 2 Accent 3" w:semiHidden="0" w:uiPriority="68" w:unhideWhenUsed="0"/>
+    <w:lsdException w:name="Medium Grid 3 Accent 3" w:semiHidden="0" w:uiPriority="69" w:unhideWhenUsed="0"/>
+    <w:lsdException w:name="Dark List Accent 3" w:semiHidden="0" w:uiPriority="70" w:unhideWhenUsed="0"/>
+    <w:lsdException w:name="Colorful Shading Accent 3" w:semiHidden="0" w:uiPriority="71" w:unhideWhenUsed="0"/>
+    <w:lsdException w:name="Colorful List Accent 3" w:semiHidden="0" w:uiPriority="72" w:unhideWhenUsed="0"/>
+    <w:lsdException w:name="Colorful Grid Accent 3" w:semiHidden="0" w:uiPriority="73" w:unhideWhenUsed="0"/>
+    <w:lsdException w:name="Light Shading Accent 4" w:semiHidden="0" w:uiPriority="60" w:unhideWhenUsed="0"/>
+    <w:lsdException w:name="Light List Accent 4" w:semiHidden="0" w:uiPriority="61" w:unhideWhenUsed="0"/>
+    <w:lsdException w:name="Light Grid Accent 4" w:semiHidden="0" w:uiPriority="62" w:unhideWhenUsed="0"/>
+    <w:lsdException w:name="Medium Shading 1 Accent 4" w:semiHidden="0" w:uiPriority="63" w:unhideWhenUsed="0"/>
+    <w:lsdException w:name="Medium Shading 2 Accent 4" w:semiHidden="0" w:uiPriority="64" w:unhideWhenUsed="0"/>
+    <w:lsdException w:name="Medium List 1 Accent 4" w:semiHidden="0" w:uiPriority="65" w:unhideWhenUsed="0"/>
+    <w:lsdException w:name="Medium List 2 Accent 4" w:semiHidden="0" w:uiPriority="66" w:unhideWhenUsed="0"/>
+    <w:lsdException w:name="Medium Grid 1 Accent 4" w:semiHidden="0" w:uiPriority="67" w:unhideWhenUsed="0"/>
+    <w:lsdException w:name="Medium Grid 2 Accent 4" w:semiHidden="0" w:uiPriority="68" w:unhideWhenUsed="0"/>
+    <w:lsdException w:name="Medium Grid 3 Accent 4" w:semiHidden="0" w:uiPriority="69" w:unhideWhenUsed="0"/>
+    <w:lsdException w:name="Dark List Accent 4" w:semiHidden="0" w:uiPriority="70" w:unhideWhenUsed="0"/>
+    <w:lsdException w:name="Colorful Shading Accent 4" w:semiHidden="0" w:uiPriority="71" w:unhideWhenUsed="0"/>
+    <w:lsdException w:name="Colorful List Accent 4" w:semiHidden="0" w:uiPriority="72" w:unhideWhenUsed="0"/>
+    <w:lsdException w:name="Colorful Grid Accent 4" w:semiHidden="0" w:uiPriority="73" w:unhideWhenUsed="0"/>
+    <w:lsdException w:name="Light Shading Accent 5" w:semiHidden="0" w:uiPriority="60" w:unhideWhenUsed="0"/>
+    <w:lsdException w:name="Light List Accent 5" w:semiHidden="0" w:uiPriority="61" w:unhideWhenUsed="0"/>
+    <w:lsdException w:name="Light Grid Accent 5" w:semiHidden="0" w:uiPriority="62" w:unhideWhenUsed="0"/>
+    <w:lsdException w:name="Medium Shading 1 Accent 5" w:semiHidden="0" w:uiPriority="63" w:unhideWhenUsed="0"/>
+    <w:lsdException w:name="Medium Shading 2 Accent 5" w:semiHidden="0" w:uiPriority="64" w:unhideWhenUsed="0"/>
+    <w:lsdException w:name="Medium List 1 Accent 5" w:semiHidden="0" w:uiPriority="65" w:unhideWhenUsed="0"/>
+    <w:lsdException w:name="Medium List 2 Accent 5" w:semiHidden="0" w:uiPriority="66" w:unhideWhenUsed="0"/>
+    <w:lsdException w:name="Medium Grid 1 Accent 5" w:semiHidden="0" w:uiPriority="67" w:unhideWhenUsed="0"/>
+    <w:lsdException w:name="Medium Grid 2 Accent 5" w:semiHidden="0" w:uiPriority="68" w:unhideWhenUsed="0"/>
+    <w:lsdException w:name="Medium Grid 3 Accent 5" w:semiHidden="0" w:uiPriority="69" w:unhideWhenUsed="0"/>
+    <w:lsdException w:name="Dark List Accent 5" w:semiHidden="0" w:uiPriority="70" w:unhideWhenUsed="0"/>
+    <w:lsdException w:name="Colorful Shading Accent 5" w:semiHidden="0" w:uiPriority="71" w:unhideWhenUsed="0"/>
+    <w:lsdException w:name="Colorful List Accent 5" w:semiHidden="0" w:uiPriority="72" w:unhideWhenUsed="0"/>
+    <w:lsdException w:name="Colorful Grid Accent 5" w:semiHidden="0" w:uiPriority="73" w:unhideWhenUsed="0"/>
+    <w:lsdException w:name="Light Shading Accent 6" w:semiHidden="0" w:uiPriority="60" w:unhideWhenUsed="0"/>
+    <w:lsdException w:name="Light List Accent 6" w:semiHidden="0" w:uiPriority="61" w:unhideWhenUsed="0"/>
+    <w:lsdException w:name="Light Grid Accent 6" w:semiHidden="0" w:uiPriority="62" w:unhideWhenUsed="0"/>
+    <w:lsdException w:name="Medium Shading 1 Accent 6" w:semiHidden="0" w:uiPriority="63" w:unhideWhenUsed="0"/>
+    <w:lsdException w:name="Medium Shading 2 Accent 6" w:semiHidden="0" w:uiPriority="64" w:unhideWhenUsed="0"/>
+    <w:lsdException w:name="Medium List 1 Accent 6" w:semiHidden="0" w:uiPriority="65" w:unhideWhenUsed="0"/>
+    <w:lsdException w:name="Medium List 2 Accent 6" w:semiHidden="0" w:uiPriority="66" w:unhideWhenUsed="0"/>
+    <w:lsdException w:name="Medium Grid 1 Accent 6" w:semiHidden="0" w:uiPriority="67" w:unhideWhenUsed="0"/>
+    <w:lsdException w:name="Medium Grid 2 Accent 6" w:semiHidden="0" w:uiPriority="68" w:unhideWhenUsed="0"/>
+    <w:lsdException w:name="Medium Grid 3 Accent 6" w:semiHidden="0" w:uiPriority="69" w:unhideWhenUsed="0"/>
+    <w:lsdException w:name="Dark List Accent 6" w:semiHidden="0" w:uiPriority="70" w:unhideWhenUsed="0"/>
+    <w:lsdException w:name="Colorful Shading Accent 6" w:semiHidden="0" w:uiPriority="71" w:unhideWhenUsed="0"/>
+    <w:lsdException w:name="Colorful List Accent 6" w:semiHidden="0" w:uiPriority="72" w:unhideWhenUsed="0"/>
+    <w:lsdException w:name="Colorful Grid Accent 6" w:semiHidden="0" w:uiPriority="73" w:unhideWhenUsed="0"/>
+    <w:lsdException w:name="Subtle Emphasis" w:semiHidden="0" w:uiPriority="19" w:unhideWhenUsed="0" w:qFormat="1"/>
+    <w:lsdException w:name="Intense Emphasis" w:semiHidden="0" w:uiPriority="21" w:unhideWhenUsed="0" w:qFormat="1"/>
+    <w:lsdException w:name="Subtle Reference" w:semiHidden="0" w:uiPriority="31" w:unhideWhenUsed="0" w:qFormat="1"/>
+    <w:lsdException w:name="Intense Reference" w:semiHidden="0" w:uiPriority="32" w:unhideWhenUsed="0" w:qFormat="1"/>
+    <w:lsdException w:name="Book Title" w:semiHidden="0" w:uiPriority="33" w:unhideWhenUsed="0" w:qFormat="1"/>
+    <w:lsdException w:name="Bibliography" w:uiPriority="37"/>
+    <w:lsdException w:name="TOC Heading" w:uiPriority="39" w:qFormat="1"/>
   </w:latentStyles>
   <w:style w:type="paragraph" w:default="1" w:styleId="Normal">
     <w:name w:val="Normal"/>
@@ -11948,7 +13578,7 @@
         </a:ln>
         <a:extLst>
           <a:ext uri="{909E8E84-426E-40dd-AFC4-6F175D3DCCD1}">
-            <a14:hiddenFill xmlns="" xmlns:a14="http://schemas.microsoft.com/office/drawing/2010/main">
+            <a14:hiddenFill xmlns:a14="http://schemas.microsoft.com/office/drawing/2010/main">
               <a:noFill/>
             </a14:hiddenFill>
           </a:ext>
@@ -11967,7 +13597,7 @@
 </file>
 
 <file path=customXml/itemProps1.xml><?xml version="1.0" encoding="utf-8"?>
-<ds:datastoreItem xmlns:ds="http://schemas.openxmlformats.org/officeDocument/2006/customXml" ds:itemID="{5D8B95A9-9100-4363-8017-D65DDB72B709}">
+<ds:datastoreItem xmlns:ds="http://schemas.openxmlformats.org/officeDocument/2006/customXml" ds:itemID="{CF9CC35E-7DB2-154C-B07B-018BBF10FE74}">
   <ds:schemaRefs>
     <ds:schemaRef ds:uri="http://schemas.openxmlformats.org/officeDocument/2006/bibliography"/>
   </ds:schemaRefs>

</xml_diff>

<commit_message>
- Update CMN plant
</commit_message>
<xml_diff>
--- a/WIP/Deliverable/Report1/VMN_CMPlan_v1.0_EN.docx
+++ b/WIP/Deliverable/Report1/VMN_CMPlan_v1.0_EN.docx
@@ -1,16 +1,15 @@
 
 <file path=word/document.xml><?xml version="1.0" encoding="utf-8"?>
-<w:document xmlns:wpc="http://schemas.microsoft.com/office/word/2010/wordprocessingCanvas" xmlns:mo="http://schemas.microsoft.com/office/mac/office/2008/main" xmlns:mc="http://schemas.openxmlformats.org/markup-compatibility/2006" xmlns:mv="urn:schemas-microsoft-com:mac:vml" xmlns:o="urn:schemas-microsoft-com:office:office" xmlns:r="http://schemas.openxmlformats.org/officeDocument/2006/relationships" xmlns:m="http://schemas.openxmlformats.org/officeDocument/2006/math" xmlns:v="urn:schemas-microsoft-com:vml" xmlns:wp14="http://schemas.microsoft.com/office/word/2010/wordprocessingDrawing" xmlns:wp="http://schemas.openxmlformats.org/drawingml/2006/wordprocessingDrawing" xmlns:w10="urn:schemas-microsoft-com:office:word" xmlns:w="http://schemas.openxmlformats.org/wordprocessingml/2006/main" xmlns:w14="http://schemas.microsoft.com/office/word/2010/wordml" xmlns:wpg="http://schemas.microsoft.com/office/word/2010/wordprocessingGroup" xmlns:wpi="http://schemas.microsoft.com/office/word/2010/wordprocessingInk" xmlns:wne="http://schemas.microsoft.com/office/word/2006/wordml" xmlns:wps="http://schemas.microsoft.com/office/word/2010/wordprocessingShape" mc:Ignorable="w14 wp14">
+<w:document xmlns:wpc="http://schemas.microsoft.com/office/word/2010/wordprocessingCanvas" xmlns:mc="http://schemas.openxmlformats.org/markup-compatibility/2006" xmlns:o="urn:schemas-microsoft-com:office:office" xmlns:r="http://schemas.openxmlformats.org/officeDocument/2006/relationships" xmlns:m="http://schemas.openxmlformats.org/officeDocument/2006/math" xmlns:v="urn:schemas-microsoft-com:vml" xmlns:wp14="http://schemas.microsoft.com/office/word/2010/wordprocessingDrawing" xmlns:wp="http://schemas.openxmlformats.org/drawingml/2006/wordprocessingDrawing" xmlns:w10="urn:schemas-microsoft-com:office:word" xmlns:w="http://schemas.openxmlformats.org/wordprocessingml/2006/main" xmlns:w14="http://schemas.microsoft.com/office/word/2010/wordml" xmlns:w15="http://schemas.microsoft.com/office/word/2012/wordml" xmlns:wpg="http://schemas.microsoft.com/office/word/2010/wordprocessingGroup" xmlns:wpi="http://schemas.microsoft.com/office/word/2010/wordprocessingInk" xmlns:wne="http://schemas.microsoft.com/office/word/2006/wordml" xmlns:wps="http://schemas.microsoft.com/office/word/2010/wordprocessingShape" mc:Ignorable="w14 w15 wp14">
   <w:body>
     <w:p>
       <w:pPr>
         <w:ind w:left="720" w:firstLine="720"/>
       </w:pPr>
-      <w:bookmarkStart w:id="0" w:name="_GoBack"/>
-      <w:bookmarkEnd w:id="0"/>
       <w:r>
         <w:rPr>
           <w:noProof/>
+          <w:lang w:eastAsia="ja-JP"/>
         </w:rPr>
         <w:drawing>
           <wp:inline distT="0" distB="0" distL="0" distR="0" wp14:anchorId="669E12A2" wp14:editId="593DADD6">
@@ -30,7 +29,7 @@
                     </pic:cNvPicPr>
                   </pic:nvPicPr>
                   <pic:blipFill>
-                    <a:blip r:embed="rId9" cstate="print">
+                    <a:blip r:embed="rId8" cstate="print">
                       <a:extLst>
                         <a:ext uri="{28A0092B-C50C-407E-A947-70E740481C1C}">
                           <a14:useLocalDpi xmlns:a14="http://schemas.microsoft.com/office/drawing/2010/main" val="0"/>
@@ -360,28 +359,8 @@
       </w:r>
       <w:r>
         <w:tab/>
+        <w:t>Nguyễn Hải Đăng</w:t>
       </w:r>
-      <w:proofErr w:type="spellStart"/>
-      <w:r>
-        <w:t>Nguyễn</w:t>
-      </w:r>
-      <w:proofErr w:type="spellEnd"/>
-      <w:r>
-        <w:t xml:space="preserve"> </w:t>
-      </w:r>
-      <w:proofErr w:type="spellStart"/>
-      <w:r>
-        <w:t>Hải</w:t>
-      </w:r>
-      <w:proofErr w:type="spellEnd"/>
-      <w:r>
-        <w:t xml:space="preserve"> </w:t>
-      </w:r>
-      <w:proofErr w:type="spellStart"/>
-      <w:r>
-        <w:t>Đăng</w:t>
-      </w:r>
-      <w:proofErr w:type="spellEnd"/>
       <w:r>
         <w:tab/>
         <w:t xml:space="preserve">              15/01/2016</w:t>
@@ -410,22 +389,12 @@
       <w:r>
         <w:tab/>
       </w:r>
-      <w:proofErr w:type="spellStart"/>
       <w:r>
-        <w:t>Nguyễn</w:t>
-      </w:r>
-      <w:proofErr w:type="spellEnd"/>
-      <w:r>
-        <w:t xml:space="preserve"> </w:t>
+        <w:t xml:space="preserve">Nguyễn </w:t>
       </w:r>
       <w:r>
-        <w:t xml:space="preserve">Minh </w:t>
+        <w:t>Minh Tiến</w:t>
       </w:r>
-      <w:proofErr w:type="spellStart"/>
-      <w:r>
-        <w:t>Tiến</w:t>
-      </w:r>
-      <w:proofErr w:type="spellEnd"/>
       <w:r>
         <w:tab/>
         <w:t xml:space="preserve">          </w:t>
@@ -459,22 +428,7 @@
       </w:r>
       <w:r>
         <w:tab/>
-      </w:r>
-      <w:proofErr w:type="spellStart"/>
-      <w:r>
-        <w:t>Nguyễn</w:t>
-      </w:r>
-      <w:proofErr w:type="spellEnd"/>
-      <w:r>
-        <w:t xml:space="preserve"> </w:t>
-      </w:r>
-      <w:proofErr w:type="spellStart"/>
-      <w:r>
-        <w:t>Văn</w:t>
-      </w:r>
-      <w:proofErr w:type="spellEnd"/>
-      <w:r>
-        <w:t xml:space="preserve"> Sang</w:t>
+        <w:t>Nguyễn Văn Sang</w:t>
       </w:r>
       <w:r>
         <w:t xml:space="preserve">                        </w:t>
@@ -710,56 +664,56 @@
                 <w:sz w:val="22"/>
                 <w:szCs w:val="22"/>
               </w:rPr>
+              <w:t>06/01/2016</w:t>
+            </w:r>
+          </w:p>
+        </w:tc>
+        <w:tc>
+          <w:tcPr>
+            <w:tcW w:w="1645" w:type="dxa"/>
+            <w:vAlign w:val="center"/>
+          </w:tcPr>
+          <w:p>
+            <w:pPr>
+              <w:pStyle w:val="Bang"/>
+              <w:rPr>
+                <w:sz w:val="22"/>
+                <w:szCs w:val="22"/>
+              </w:rPr>
+            </w:pPr>
+            <w:r>
+              <w:rPr>
+                <w:sz w:val="22"/>
+                <w:szCs w:val="22"/>
+              </w:rPr>
+              <w:t>Add new</w:t>
+            </w:r>
+          </w:p>
+        </w:tc>
+        <w:tc>
+          <w:tcPr>
+            <w:tcW w:w="1145" w:type="dxa"/>
+            <w:vAlign w:val="center"/>
+          </w:tcPr>
+          <w:p>
+            <w:pPr>
+              <w:pStyle w:val="Bang"/>
+              <w:rPr>
+                <w:sz w:val="22"/>
+                <w:szCs w:val="22"/>
+              </w:rPr>
+            </w:pPr>
+            <w:r>
+              <w:rPr>
+                <w:sz w:val="22"/>
+                <w:szCs w:val="22"/>
+              </w:rPr>
               <w:t>A</w:t>
             </w:r>
           </w:p>
         </w:tc>
         <w:tc>
           <w:tcPr>
-            <w:tcW w:w="1645" w:type="dxa"/>
-            <w:vAlign w:val="center"/>
-          </w:tcPr>
-          <w:p>
-            <w:pPr>
-              <w:pStyle w:val="Bang"/>
-              <w:rPr>
-                <w:sz w:val="22"/>
-                <w:szCs w:val="22"/>
-              </w:rPr>
-            </w:pPr>
-            <w:r>
-              <w:rPr>
-                <w:sz w:val="22"/>
-                <w:szCs w:val="22"/>
-              </w:rPr>
-              <w:t>Add new</w:t>
-            </w:r>
-          </w:p>
-        </w:tc>
-        <w:tc>
-          <w:tcPr>
-            <w:tcW w:w="1145" w:type="dxa"/>
-            <w:vAlign w:val="center"/>
-          </w:tcPr>
-          <w:p>
-            <w:pPr>
-              <w:pStyle w:val="Bang"/>
-              <w:rPr>
-                <w:sz w:val="22"/>
-                <w:szCs w:val="22"/>
-              </w:rPr>
-            </w:pPr>
-            <w:r>
-              <w:rPr>
-                <w:sz w:val="22"/>
-                <w:szCs w:val="22"/>
-              </w:rPr>
-              <w:t>A</w:t>
-            </w:r>
-          </w:p>
-        </w:tc>
-        <w:tc>
-          <w:tcPr>
             <w:tcW w:w="2161" w:type="dxa"/>
             <w:vAlign w:val="center"/>
           </w:tcPr>
@@ -800,7 +754,6 @@
                 <w:szCs w:val="22"/>
               </w:rPr>
             </w:pPr>
-            <w:proofErr w:type="gramStart"/>
             <w:r>
               <w:rPr>
                 <w:sz w:val="22"/>
@@ -815,7 +768,6 @@
               </w:rPr>
               <w:t>1.0</w:t>
             </w:r>
-            <w:proofErr w:type="gramEnd"/>
           </w:p>
         </w:tc>
       </w:tr>
@@ -833,6 +785,13 @@
                 <w:szCs w:val="22"/>
               </w:rPr>
             </w:pPr>
+            <w:r>
+              <w:rPr>
+                <w:sz w:val="22"/>
+                <w:szCs w:val="22"/>
+              </w:rPr>
+              <w:t>14/03/2016</w:t>
+            </w:r>
           </w:p>
         </w:tc>
         <w:tc>
@@ -846,8 +805,24 @@
               <w:rPr>
                 <w:sz w:val="22"/>
                 <w:szCs w:val="22"/>
-              </w:rPr>
-            </w:pPr>
+                <w:lang w:val="vi-VN"/>
+              </w:rPr>
+            </w:pPr>
+            <w:r>
+              <w:rPr>
+                <w:sz w:val="22"/>
+                <w:szCs w:val="22"/>
+              </w:rPr>
+              <w:t>Change tool l</w:t>
+            </w:r>
+            <w:r>
+              <w:rPr>
+                <w:sz w:val="22"/>
+                <w:szCs w:val="22"/>
+                <w:lang w:val="vi-VN"/>
+              </w:rPr>
+              <w:t>ist</w:t>
+            </w:r>
           </w:p>
         </w:tc>
         <w:tc>
@@ -863,6 +838,13 @@
                 <w:szCs w:val="22"/>
               </w:rPr>
             </w:pPr>
+            <w:r>
+              <w:rPr>
+                <w:sz w:val="22"/>
+                <w:szCs w:val="22"/>
+              </w:rPr>
+              <w:t>M</w:t>
+            </w:r>
           </w:p>
         </w:tc>
         <w:tc>
@@ -907,6 +889,13 @@
                 <w:szCs w:val="22"/>
               </w:rPr>
             </w:pPr>
+            <w:r>
+              <w:rPr>
+                <w:sz w:val="22"/>
+                <w:szCs w:val="22"/>
+              </w:rPr>
+              <w:t>V1.1</w:t>
+            </w:r>
           </w:p>
         </w:tc>
       </w:tr>
@@ -2108,7 +2097,7 @@
         <w:t>TABLE OF CONTENTS</w:t>
       </w:r>
     </w:p>
-    <w:bookmarkStart w:id="1" w:name="_Toc452446886"/>
+    <w:bookmarkStart w:id="0" w:name="_Toc452446886"/>
     <w:p>
       <w:pPr>
         <w:pStyle w:val="TOC1"/>
@@ -2970,12 +2959,12 @@
         <w:lastRenderedPageBreak/>
         <w:fldChar w:fldCharType="end"/>
       </w:r>
-      <w:bookmarkStart w:id="2" w:name="_Toc442163641"/>
-      <w:bookmarkEnd w:id="1"/>
+      <w:bookmarkStart w:id="1" w:name="_Toc442163641"/>
+      <w:bookmarkEnd w:id="0"/>
       <w:r>
         <w:t>Introduction</w:t>
       </w:r>
-      <w:bookmarkEnd w:id="2"/>
+      <w:bookmarkEnd w:id="1"/>
     </w:p>
     <w:p>
       <w:r>
@@ -2992,17 +2981,16 @@
       <w:pPr>
         <w:pStyle w:val="Heading2"/>
       </w:pPr>
-      <w:bookmarkStart w:id="3" w:name="_Toc442163642"/>
+      <w:bookmarkStart w:id="2" w:name="_Toc442163642"/>
       <w:r>
         <w:t>Role &amp; Responsibility</w:t>
       </w:r>
-      <w:bookmarkEnd w:id="3"/>
+      <w:bookmarkEnd w:id="2"/>
     </w:p>
     <w:p>
       <w:r>
         <w:t xml:space="preserve">Refer to Project Organization section in </w:t>
       </w:r>
-      <w:proofErr w:type="spellStart"/>
       <w:r>
         <w:rPr>
           <w:color w:val="0000FF"/>
@@ -3015,26 +3003,18 @@
           <w:color w:val="0000FF"/>
           <w:u w:val="single"/>
         </w:rPr>
-        <w:t>_Project</w:t>
-      </w:r>
-      <w:proofErr w:type="spellEnd"/>
-      <w:r>
-        <w:rPr>
-          <w:color w:val="0000FF"/>
-          <w:u w:val="single"/>
-        </w:rPr>
-        <w:t xml:space="preserve"> Plan_v1.0_EN</w:t>
+        <w:t>_Project Plan_v1.0_EN</w:t>
       </w:r>
     </w:p>
     <w:p>
       <w:pPr>
         <w:pStyle w:val="Heading2"/>
       </w:pPr>
-      <w:bookmarkStart w:id="4" w:name="_Toc442163643"/>
+      <w:bookmarkStart w:id="3" w:name="_Toc442163643"/>
       <w:r>
         <w:t>Definitions and Acronyms</w:t>
       </w:r>
-      <w:bookmarkEnd w:id="4"/>
+      <w:bookmarkEnd w:id="3"/>
     </w:p>
     <w:p>
       <w:pPr>
@@ -4030,38 +4010,30 @@
       <w:pPr>
         <w:pStyle w:val="Heading1"/>
       </w:pPr>
-      <w:bookmarkStart w:id="5" w:name="_Toc442163644"/>
-      <w:bookmarkStart w:id="6" w:name="_Toc450625505"/>
-      <w:bookmarkStart w:id="7" w:name="_Toc450625576"/>
-      <w:bookmarkStart w:id="8" w:name="_Toc455805989"/>
-      <w:bookmarkStart w:id="9" w:name="_Toc139336490"/>
+      <w:bookmarkStart w:id="4" w:name="_Toc442163644"/>
+      <w:bookmarkStart w:id="5" w:name="_Toc450625505"/>
+      <w:bookmarkStart w:id="6" w:name="_Toc450625576"/>
+      <w:bookmarkStart w:id="7" w:name="_Toc455805989"/>
+      <w:bookmarkStart w:id="8" w:name="_Toc139336490"/>
       <w:r>
         <w:lastRenderedPageBreak/>
         <w:t>configuration management Process</w:t>
       </w:r>
-      <w:bookmarkEnd w:id="5"/>
+      <w:bookmarkEnd w:id="4"/>
     </w:p>
     <w:p>
       <w:pPr>
         <w:pStyle w:val="Heading2"/>
       </w:pPr>
-      <w:bookmarkStart w:id="10" w:name="_Toc442163645"/>
+      <w:bookmarkStart w:id="9" w:name="_Toc442163645"/>
+      <w:bookmarkEnd w:id="5"/>
       <w:bookmarkEnd w:id="6"/>
       <w:bookmarkEnd w:id="7"/>
       <w:bookmarkEnd w:id="8"/>
+      <w:r>
+        <w:t>CI Identification &amp; Naming convention</w:t>
+      </w:r>
       <w:bookmarkEnd w:id="9"/>
-      <w:r>
-        <w:t xml:space="preserve">CI Identification &amp; </w:t>
-      </w:r>
-      <w:proofErr w:type="gramStart"/>
-      <w:r>
-        <w:t>Naming</w:t>
-      </w:r>
-      <w:proofErr w:type="gramEnd"/>
-      <w:r>
-        <w:t xml:space="preserve"> convention</w:t>
-      </w:r>
-      <w:bookmarkEnd w:id="10"/>
     </w:p>
     <w:p/>
     <w:tbl>
@@ -4228,7 +4200,6 @@
                 <w:lang w:val="en-GB"/>
               </w:rPr>
             </w:pPr>
-            <w:proofErr w:type="spellStart"/>
             <w:r>
               <w:rPr>
                 <w:lang w:eastAsia="zh-CN"/>
@@ -4251,28 +4222,7 @@
               <w:rPr>
                 <w:lang w:eastAsia="zh-CN"/>
               </w:rPr>
-              <w:t>v</w:t>
-            </w:r>
-            <w:proofErr w:type="spellEnd"/>
-            <w:r>
-              <w:rPr>
-                <w:lang w:eastAsia="zh-CN"/>
-              </w:rPr>
-              <w:t>&lt;</w:t>
-            </w:r>
-            <w:proofErr w:type="spellStart"/>
-            <w:r>
-              <w:rPr>
-                <w:lang w:eastAsia="zh-CN"/>
-              </w:rPr>
-              <w:t>x.x</w:t>
-            </w:r>
-            <w:proofErr w:type="spellEnd"/>
-            <w:r>
-              <w:rPr>
-                <w:lang w:eastAsia="zh-CN"/>
-              </w:rPr>
-              <w:t>&gt;</w:t>
+              <w:t>v&lt;x.x&gt;</w:t>
             </w:r>
             <w:r>
               <w:rPr>
@@ -4331,7 +4281,6 @@
                 <w:lang w:val="en-GB"/>
               </w:rPr>
             </w:pPr>
-            <w:proofErr w:type="spellStart"/>
             <w:r>
               <w:rPr>
                 <w:lang w:eastAsia="zh-CN"/>
@@ -4354,28 +4303,7 @@
               <w:rPr>
                 <w:lang w:eastAsia="zh-CN"/>
               </w:rPr>
-              <w:t>v</w:t>
-            </w:r>
-            <w:proofErr w:type="spellEnd"/>
-            <w:r>
-              <w:rPr>
-                <w:lang w:eastAsia="zh-CN"/>
-              </w:rPr>
-              <w:t>&lt;</w:t>
-            </w:r>
-            <w:proofErr w:type="spellStart"/>
-            <w:r>
-              <w:rPr>
-                <w:lang w:eastAsia="zh-CN"/>
-              </w:rPr>
-              <w:t>x.x</w:t>
-            </w:r>
-            <w:proofErr w:type="spellEnd"/>
-            <w:r>
-              <w:rPr>
-                <w:lang w:eastAsia="zh-CN"/>
-              </w:rPr>
-              <w:t>&gt;_</w:t>
+              <w:t>v&lt;x.x&gt;_</w:t>
             </w:r>
             <w:r>
               <w:rPr>
@@ -4428,7 +4356,6 @@
                 <w:lang w:eastAsia="zh-CN"/>
               </w:rPr>
             </w:pPr>
-            <w:proofErr w:type="spellStart"/>
             <w:r>
               <w:rPr>
                 <w:lang w:eastAsia="zh-CN"/>
@@ -4438,7 +4365,6 @@
             <w:r>
               <w:t>_Introduction_EN</w:t>
             </w:r>
-            <w:proofErr w:type="spellEnd"/>
           </w:p>
         </w:tc>
       </w:tr>
@@ -4481,25 +4407,15 @@
             <w:pPr>
               <w:pStyle w:val="bang0"/>
             </w:pPr>
-            <w:proofErr w:type="spellStart"/>
             <w:r>
               <w:t>VMN</w:t>
             </w:r>
             <w:r>
-              <w:t>_Risk</w:t>
-            </w:r>
-            <w:proofErr w:type="spellEnd"/>
-            <w:r>
-              <w:t xml:space="preserve"> </w:t>
-            </w:r>
-            <w:proofErr w:type="spellStart"/>
-            <w:r>
-              <w:t>Management</w:t>
+              <w:t>_Risk Management</w:t>
             </w:r>
             <w:r>
               <w:t>_language</w:t>
             </w:r>
-            <w:proofErr w:type="spellEnd"/>
           </w:p>
         </w:tc>
       </w:tr>
@@ -4542,7 +4458,6 @@
             <w:pPr>
               <w:pStyle w:val="bang0"/>
             </w:pPr>
-            <w:proofErr w:type="spellStart"/>
             <w:r>
               <w:rPr>
                 <w:lang w:eastAsia="zh-CN"/>
@@ -4552,7 +4467,6 @@
             <w:r>
               <w:t>_Tasklist</w:t>
             </w:r>
-            <w:proofErr w:type="spellEnd"/>
           </w:p>
         </w:tc>
       </w:tr>
@@ -4595,7 +4509,6 @@
             <w:pPr>
               <w:pStyle w:val="bang0"/>
             </w:pPr>
-            <w:proofErr w:type="spellStart"/>
             <w:r>
               <w:rPr>
                 <w:lang w:eastAsia="zh-CN"/>
@@ -4609,28 +4522,7 @@
               <w:rPr>
                 <w:lang w:eastAsia="zh-CN"/>
               </w:rPr>
-              <w:t>v</w:t>
-            </w:r>
-            <w:proofErr w:type="spellEnd"/>
-            <w:r>
-              <w:rPr>
-                <w:lang w:eastAsia="zh-CN"/>
-              </w:rPr>
-              <w:t>&lt;</w:t>
-            </w:r>
-            <w:proofErr w:type="spellStart"/>
-            <w:r>
-              <w:rPr>
-                <w:lang w:eastAsia="zh-CN"/>
-              </w:rPr>
-              <w:t>x.x</w:t>
-            </w:r>
-            <w:proofErr w:type="spellEnd"/>
-            <w:r>
-              <w:rPr>
-                <w:lang w:eastAsia="zh-CN"/>
-              </w:rPr>
-              <w:t>&gt;</w:t>
+              <w:t>v&lt;x.x&gt;</w:t>
             </w:r>
             <w:r>
               <w:rPr>
@@ -4696,38 +4588,13 @@
               <w:t xml:space="preserve"> </w:t>
             </w:r>
             <w:r>
-              <w:t>_</w:t>
-            </w:r>
-            <w:proofErr w:type="spellStart"/>
-            <w:r>
-              <w:t>Examination_</w:t>
-            </w:r>
-            <w:r>
-              <w:rPr>
-                <w:lang w:eastAsia="zh-CN"/>
-              </w:rPr>
-              <w:t>v</w:t>
-            </w:r>
-            <w:proofErr w:type="spellEnd"/>
-            <w:r>
-              <w:rPr>
-                <w:lang w:eastAsia="zh-CN"/>
-              </w:rPr>
-              <w:t>&lt;</w:t>
-            </w:r>
-            <w:proofErr w:type="spellStart"/>
-            <w:r>
-              <w:rPr>
-                <w:lang w:eastAsia="zh-CN"/>
-              </w:rPr>
-              <w:t>x.x</w:t>
-            </w:r>
-            <w:proofErr w:type="spellEnd"/>
-            <w:r>
-              <w:rPr>
-                <w:lang w:eastAsia="zh-CN"/>
-              </w:rPr>
-              <w:t>&gt;</w:t>
+              <w:t>_Examination_</w:t>
+            </w:r>
+            <w:r>
+              <w:rPr>
+                <w:lang w:eastAsia="zh-CN"/>
+              </w:rPr>
+              <w:t>v&lt;x.x&gt;</w:t>
             </w:r>
             <w:r>
               <w:rPr>
@@ -4786,7 +4653,6 @@
             <w:pPr>
               <w:pStyle w:val="bang0"/>
             </w:pPr>
-            <w:proofErr w:type="spellStart"/>
             <w:r>
               <w:rPr>
                 <w:lang w:eastAsia="zh-CN"/>
@@ -4803,21 +4669,7 @@
               <w:rPr>
                 <w:lang w:eastAsia="zh-CN"/>
               </w:rPr>
-              <w:t>Software</w:t>
-            </w:r>
-            <w:proofErr w:type="spellEnd"/>
-            <w:r>
-              <w:rPr>
-                <w:lang w:eastAsia="zh-CN"/>
-              </w:rPr>
-              <w:t xml:space="preserve"> requirement </w:t>
-            </w:r>
-            <w:proofErr w:type="spellStart"/>
-            <w:r>
-              <w:rPr>
-                <w:lang w:eastAsia="zh-CN"/>
-              </w:rPr>
-              <w:t>specification</w:t>
+              <w:t>Software requirement specification</w:t>
             </w:r>
             <w:r>
               <w:rPr>
@@ -4829,28 +4681,7 @@
               <w:rPr>
                 <w:lang w:eastAsia="zh-CN"/>
               </w:rPr>
-              <w:t>v</w:t>
-            </w:r>
-            <w:proofErr w:type="spellEnd"/>
-            <w:r>
-              <w:rPr>
-                <w:lang w:eastAsia="zh-CN"/>
-              </w:rPr>
-              <w:t>&lt;</w:t>
-            </w:r>
-            <w:proofErr w:type="spellStart"/>
-            <w:r>
-              <w:rPr>
-                <w:lang w:eastAsia="zh-CN"/>
-              </w:rPr>
-              <w:t>x.x</w:t>
-            </w:r>
-            <w:proofErr w:type="spellEnd"/>
-            <w:r>
-              <w:rPr>
-                <w:lang w:eastAsia="zh-CN"/>
-              </w:rPr>
-              <w:t>&gt;</w:t>
+              <w:t>v&lt;x.x&gt;</w:t>
             </w:r>
             <w:r>
               <w:rPr>
@@ -4906,7 +4737,6 @@
             <w:pPr>
               <w:pStyle w:val="bang0"/>
             </w:pPr>
-            <w:proofErr w:type="spellStart"/>
             <w:r>
               <w:rPr>
                 <w:lang w:eastAsia="zh-CN"/>
@@ -4917,42 +4747,7 @@
               <w:rPr>
                 <w:lang w:eastAsia="zh-CN"/>
               </w:rPr>
-              <w:t>_Screen</w:t>
-            </w:r>
-            <w:proofErr w:type="spellEnd"/>
-            <w:r>
-              <w:rPr>
-                <w:lang w:eastAsia="zh-CN"/>
-              </w:rPr>
-              <w:t xml:space="preserve"> </w:t>
-            </w:r>
-            <w:proofErr w:type="spellStart"/>
-            <w:r>
-              <w:rPr>
-                <w:lang w:eastAsia="zh-CN"/>
-              </w:rPr>
-              <w:t>design_v</w:t>
-            </w:r>
-            <w:proofErr w:type="spellEnd"/>
-            <w:r>
-              <w:rPr>
-                <w:lang w:eastAsia="zh-CN"/>
-              </w:rPr>
-              <w:t>&lt;</w:t>
-            </w:r>
-            <w:proofErr w:type="spellStart"/>
-            <w:r>
-              <w:rPr>
-                <w:lang w:eastAsia="zh-CN"/>
-              </w:rPr>
-              <w:t>x.x</w:t>
-            </w:r>
-            <w:proofErr w:type="spellEnd"/>
-            <w:r>
-              <w:rPr>
-                <w:lang w:eastAsia="zh-CN"/>
-              </w:rPr>
-              <w:t>&gt;_language</w:t>
+              <w:t>_Screen design_v&lt;x.x&gt;_language</w:t>
             </w:r>
           </w:p>
         </w:tc>
@@ -4998,7 +4793,6 @@
             <w:tcW w:w="3576" w:type="dxa"/>
           </w:tcPr>
           <w:p>
-            <w:proofErr w:type="spellStart"/>
             <w:r>
               <w:rPr>
                 <w:lang w:eastAsia="zh-CN"/>
@@ -5009,42 +4803,7 @@
               <w:rPr>
                 <w:lang w:eastAsia="zh-CN"/>
               </w:rPr>
-              <w:t>_Architecture</w:t>
-            </w:r>
-            <w:proofErr w:type="spellEnd"/>
-            <w:r>
-              <w:rPr>
-                <w:lang w:eastAsia="zh-CN"/>
-              </w:rPr>
-              <w:t xml:space="preserve"> </w:t>
-            </w:r>
-            <w:proofErr w:type="spellStart"/>
-            <w:r>
-              <w:rPr>
-                <w:lang w:eastAsia="zh-CN"/>
-              </w:rPr>
-              <w:t>Design_v</w:t>
-            </w:r>
-            <w:proofErr w:type="spellEnd"/>
-            <w:r>
-              <w:rPr>
-                <w:lang w:eastAsia="zh-CN"/>
-              </w:rPr>
-              <w:t>&lt;</w:t>
-            </w:r>
-            <w:proofErr w:type="spellStart"/>
-            <w:r>
-              <w:rPr>
-                <w:lang w:eastAsia="zh-CN"/>
-              </w:rPr>
-              <w:t>x.x</w:t>
-            </w:r>
-            <w:proofErr w:type="spellEnd"/>
-            <w:r>
-              <w:rPr>
-                <w:lang w:eastAsia="zh-CN"/>
-              </w:rPr>
-              <w:t>&gt;</w:t>
+              <w:t>_Architecture Design_v&lt;x.x&gt;</w:t>
             </w:r>
             <w:r>
               <w:rPr>
@@ -5099,7 +4858,6 @@
             <w:tcW w:w="3576" w:type="dxa"/>
           </w:tcPr>
           <w:p>
-            <w:proofErr w:type="spellStart"/>
             <w:r>
               <w:rPr>
                 <w:lang w:eastAsia="zh-CN"/>
@@ -5110,42 +4868,7 @@
               <w:rPr>
                 <w:lang w:eastAsia="zh-CN"/>
               </w:rPr>
-              <w:t>_Class</w:t>
-            </w:r>
-            <w:proofErr w:type="spellEnd"/>
-            <w:r>
-              <w:rPr>
-                <w:lang w:eastAsia="zh-CN"/>
-              </w:rPr>
-              <w:t xml:space="preserve"> </w:t>
-            </w:r>
-            <w:proofErr w:type="spellStart"/>
-            <w:r>
-              <w:rPr>
-                <w:lang w:eastAsia="zh-CN"/>
-              </w:rPr>
-              <w:t>Design_v</w:t>
-            </w:r>
-            <w:proofErr w:type="spellEnd"/>
-            <w:r>
-              <w:rPr>
-                <w:lang w:eastAsia="zh-CN"/>
-              </w:rPr>
-              <w:t>&lt;</w:t>
-            </w:r>
-            <w:proofErr w:type="spellStart"/>
-            <w:r>
-              <w:rPr>
-                <w:lang w:eastAsia="zh-CN"/>
-              </w:rPr>
-              <w:t>x.x</w:t>
-            </w:r>
-            <w:proofErr w:type="spellEnd"/>
-            <w:r>
-              <w:rPr>
-                <w:lang w:eastAsia="zh-CN"/>
-              </w:rPr>
-              <w:t>&gt;</w:t>
+              <w:t>_Class Design_v&lt;x.x&gt;</w:t>
             </w:r>
             <w:r>
               <w:rPr>
@@ -5200,7 +4923,6 @@
             <w:tcW w:w="3576" w:type="dxa"/>
           </w:tcPr>
           <w:p>
-            <w:proofErr w:type="spellStart"/>
             <w:r>
               <w:rPr>
                 <w:lang w:eastAsia="zh-CN"/>
@@ -5211,42 +4933,7 @@
               <w:rPr>
                 <w:lang w:eastAsia="zh-CN"/>
               </w:rPr>
-              <w:t>_Data</w:t>
-            </w:r>
-            <w:proofErr w:type="spellEnd"/>
-            <w:r>
-              <w:rPr>
-                <w:lang w:eastAsia="zh-CN"/>
-              </w:rPr>
-              <w:t xml:space="preserve"> </w:t>
-            </w:r>
-            <w:proofErr w:type="spellStart"/>
-            <w:r>
-              <w:rPr>
-                <w:lang w:eastAsia="zh-CN"/>
-              </w:rPr>
-              <w:t>Design_v</w:t>
-            </w:r>
-            <w:proofErr w:type="spellEnd"/>
-            <w:r>
-              <w:rPr>
-                <w:lang w:eastAsia="zh-CN"/>
-              </w:rPr>
-              <w:t>&lt;</w:t>
-            </w:r>
-            <w:proofErr w:type="spellStart"/>
-            <w:r>
-              <w:rPr>
-                <w:lang w:eastAsia="zh-CN"/>
-              </w:rPr>
-              <w:t>x.x</w:t>
-            </w:r>
-            <w:proofErr w:type="spellEnd"/>
-            <w:r>
-              <w:rPr>
-                <w:lang w:eastAsia="zh-CN"/>
-              </w:rPr>
-              <w:t>&gt;</w:t>
+              <w:t>_Data Design_v&lt;x.x&gt;</w:t>
             </w:r>
             <w:r>
               <w:rPr>
@@ -5306,33 +4993,11 @@
                 <w:lang w:eastAsia="zh-CN"/>
               </w:rPr>
             </w:pPr>
-            <w:proofErr w:type="spellStart"/>
-            <w:r>
-              <w:rPr>
-                <w:lang w:eastAsia="zh-CN"/>
-              </w:rPr>
-              <w:t>Prototype_v</w:t>
-            </w:r>
-            <w:proofErr w:type="spellEnd"/>
-            <w:r>
-              <w:rPr>
-                <w:lang w:eastAsia="zh-CN"/>
-              </w:rPr>
-              <w:t>&lt;</w:t>
-            </w:r>
-            <w:proofErr w:type="spellStart"/>
-            <w:r>
-              <w:rPr>
-                <w:lang w:eastAsia="zh-CN"/>
-              </w:rPr>
-              <w:t>x.x</w:t>
-            </w:r>
-            <w:proofErr w:type="spellEnd"/>
-            <w:r>
-              <w:rPr>
-                <w:lang w:eastAsia="zh-CN"/>
-              </w:rPr>
-              <w:t>&gt;</w:t>
+            <w:r>
+              <w:rPr>
+                <w:lang w:eastAsia="zh-CN"/>
+              </w:rPr>
+              <w:t>Prototype_v&lt;x.x&gt;</w:t>
             </w:r>
           </w:p>
         </w:tc>
@@ -5394,7 +5059,6 @@
                 <w:lang w:val="en-GB"/>
               </w:rPr>
             </w:pPr>
-            <w:proofErr w:type="spellStart"/>
             <w:r>
               <w:rPr>
                 <w:lang w:eastAsia="zh-CN"/>
@@ -5405,48 +5069,13 @@
               <w:rPr>
                 <w:lang w:eastAsia="zh-CN"/>
               </w:rPr>
-              <w:t>_Source</w:t>
-            </w:r>
-            <w:proofErr w:type="spellEnd"/>
-            <w:r>
-              <w:rPr>
-                <w:lang w:eastAsia="zh-CN"/>
-              </w:rPr>
-              <w:t xml:space="preserve"> </w:t>
-            </w:r>
-            <w:proofErr w:type="spellStart"/>
-            <w:r>
-              <w:rPr>
-                <w:lang w:eastAsia="zh-CN"/>
-              </w:rPr>
-              <w:t>Code_</w:t>
-            </w:r>
-            <w:r>
-              <w:rPr>
-                <w:lang w:eastAsia="zh-CN"/>
-              </w:rPr>
-              <w:t>v</w:t>
-            </w:r>
-            <w:proofErr w:type="spellEnd"/>
-            <w:r>
-              <w:rPr>
-                <w:lang w:eastAsia="zh-CN"/>
-              </w:rPr>
-              <w:t>&lt;</w:t>
-            </w:r>
-            <w:proofErr w:type="spellStart"/>
-            <w:r>
-              <w:rPr>
-                <w:lang w:eastAsia="zh-CN"/>
-              </w:rPr>
-              <w:t>x.x</w:t>
-            </w:r>
-            <w:proofErr w:type="spellEnd"/>
-            <w:r>
-              <w:rPr>
-                <w:lang w:eastAsia="zh-CN"/>
-              </w:rPr>
-              <w:t>&gt;</w:t>
+              <w:t>_Source Code_</w:t>
+            </w:r>
+            <w:r>
+              <w:rPr>
+                <w:lang w:eastAsia="zh-CN"/>
+              </w:rPr>
+              <w:t>v&lt;x.x&gt;</w:t>
             </w:r>
             <w:r>
               <w:rPr>
@@ -5508,7 +5137,6 @@
                 <w:lang w:val="en-GB"/>
               </w:rPr>
             </w:pPr>
-            <w:proofErr w:type="spellStart"/>
             <w:r>
               <w:rPr>
                 <w:lang w:eastAsia="zh-CN"/>
@@ -5527,14 +5155,12 @@
               </w:rPr>
               <w:t>Test</w:t>
             </w:r>
-            <w:proofErr w:type="spellEnd"/>
             <w:r>
               <w:rPr>
                 <w:lang w:eastAsia="zh-CN"/>
               </w:rPr>
               <w:t xml:space="preserve"> </w:t>
             </w:r>
-            <w:proofErr w:type="spellStart"/>
             <w:r>
               <w:rPr>
                 <w:lang w:eastAsia="zh-CN"/>
@@ -5545,28 +5171,7 @@
               <w:rPr>
                 <w:lang w:eastAsia="zh-CN"/>
               </w:rPr>
-              <w:t>v</w:t>
-            </w:r>
-            <w:proofErr w:type="spellEnd"/>
-            <w:r>
-              <w:rPr>
-                <w:lang w:eastAsia="zh-CN"/>
-              </w:rPr>
-              <w:t>&lt;</w:t>
-            </w:r>
-            <w:proofErr w:type="spellStart"/>
-            <w:r>
-              <w:rPr>
-                <w:lang w:eastAsia="zh-CN"/>
-              </w:rPr>
-              <w:t>x.x</w:t>
-            </w:r>
-            <w:proofErr w:type="spellEnd"/>
-            <w:r>
-              <w:rPr>
-                <w:lang w:eastAsia="zh-CN"/>
-              </w:rPr>
-              <w:t>&gt;</w:t>
+              <w:t>v&lt;x.x&gt;</w:t>
             </w:r>
             <w:r>
               <w:rPr>
@@ -5631,7 +5236,6 @@
                 <w:lang w:val="en-GB"/>
               </w:rPr>
             </w:pPr>
-            <w:proofErr w:type="spellStart"/>
             <w:r>
               <w:rPr>
                 <w:lang w:eastAsia="zh-CN"/>
@@ -5642,21 +5246,7 @@
               <w:rPr>
                 <w:lang w:eastAsia="zh-CN"/>
               </w:rPr>
-              <w:t>_System</w:t>
-            </w:r>
-            <w:proofErr w:type="spellEnd"/>
-            <w:r>
-              <w:rPr>
-                <w:lang w:eastAsia="zh-CN"/>
-              </w:rPr>
-              <w:t xml:space="preserve"> Test </w:t>
-            </w:r>
-            <w:proofErr w:type="spellStart"/>
-            <w:r>
-              <w:rPr>
-                <w:lang w:eastAsia="zh-CN"/>
-              </w:rPr>
-              <w:t>Case</w:t>
+              <w:t>_System Test Case</w:t>
             </w:r>
             <w:r>
               <w:rPr>
@@ -5668,28 +5258,7 @@
               <w:rPr>
                 <w:lang w:eastAsia="zh-CN"/>
               </w:rPr>
-              <w:t>v</w:t>
-            </w:r>
-            <w:proofErr w:type="spellEnd"/>
-            <w:r>
-              <w:rPr>
-                <w:lang w:eastAsia="zh-CN"/>
-              </w:rPr>
-              <w:t>&lt;</w:t>
-            </w:r>
-            <w:proofErr w:type="spellStart"/>
-            <w:r>
-              <w:rPr>
-                <w:lang w:eastAsia="zh-CN"/>
-              </w:rPr>
-              <w:t>x.x</w:t>
-            </w:r>
-            <w:proofErr w:type="spellEnd"/>
-            <w:r>
-              <w:rPr>
-                <w:lang w:eastAsia="zh-CN"/>
-              </w:rPr>
-              <w:t>&gt;</w:t>
+              <w:t>v&lt;x.x&gt;</w:t>
             </w:r>
             <w:r>
               <w:rPr>
@@ -5748,7 +5317,6 @@
                 <w:lang w:val="en-GB"/>
               </w:rPr>
             </w:pPr>
-            <w:proofErr w:type="spellStart"/>
             <w:r>
               <w:rPr>
                 <w:lang w:eastAsia="zh-CN"/>
@@ -5759,21 +5327,7 @@
               <w:rPr>
                 <w:lang w:eastAsia="zh-CN"/>
               </w:rPr>
-              <w:t>_Integration</w:t>
-            </w:r>
-            <w:proofErr w:type="spellEnd"/>
-            <w:r>
-              <w:rPr>
-                <w:lang w:eastAsia="zh-CN"/>
-              </w:rPr>
-              <w:t xml:space="preserve"> </w:t>
-            </w:r>
-            <w:proofErr w:type="spellStart"/>
-            <w:r>
-              <w:rPr>
-                <w:lang w:eastAsia="zh-CN"/>
-              </w:rPr>
-              <w:t>Test</w:t>
+              <w:t>_Integration Test</w:t>
             </w:r>
             <w:r>
               <w:rPr>
@@ -5785,28 +5339,7 @@
               <w:rPr>
                 <w:lang w:eastAsia="zh-CN"/>
               </w:rPr>
-              <w:t>v</w:t>
-            </w:r>
-            <w:proofErr w:type="spellEnd"/>
-            <w:r>
-              <w:rPr>
-                <w:lang w:eastAsia="zh-CN"/>
-              </w:rPr>
-              <w:t>&lt;</w:t>
-            </w:r>
-            <w:proofErr w:type="spellStart"/>
-            <w:r>
-              <w:rPr>
-                <w:lang w:eastAsia="zh-CN"/>
-              </w:rPr>
-              <w:t>x.x</w:t>
-            </w:r>
-            <w:proofErr w:type="spellEnd"/>
-            <w:r>
-              <w:rPr>
-                <w:lang w:eastAsia="zh-CN"/>
-              </w:rPr>
-              <w:t>&gt;</w:t>
+              <w:t>v&lt;x.x&gt;</w:t>
             </w:r>
             <w:r>
               <w:rPr>
@@ -5865,7 +5398,6 @@
                 <w:lang w:val="en-GB"/>
               </w:rPr>
             </w:pPr>
-            <w:proofErr w:type="spellStart"/>
             <w:r>
               <w:rPr>
                 <w:lang w:eastAsia="zh-CN"/>
@@ -5884,7 +5416,6 @@
               </w:rPr>
               <w:t>Unit</w:t>
             </w:r>
-            <w:proofErr w:type="spellEnd"/>
             <w:r>
               <w:rPr>
                 <w:lang w:eastAsia="zh-CN"/>
@@ -5901,14 +5432,7 @@
               <w:rPr>
                 <w:lang w:eastAsia="zh-CN"/>
               </w:rPr>
-              <w:t xml:space="preserve"> </w:t>
-            </w:r>
-            <w:proofErr w:type="spellStart"/>
-            <w:r>
-              <w:rPr>
-                <w:lang w:eastAsia="zh-CN"/>
-              </w:rPr>
-              <w:t>Case</w:t>
+              <w:t xml:space="preserve"> Case</w:t>
             </w:r>
             <w:r>
               <w:rPr>
@@ -5920,28 +5444,7 @@
               <w:rPr>
                 <w:lang w:eastAsia="zh-CN"/>
               </w:rPr>
-              <w:t>v</w:t>
-            </w:r>
-            <w:proofErr w:type="spellEnd"/>
-            <w:r>
-              <w:rPr>
-                <w:lang w:eastAsia="zh-CN"/>
-              </w:rPr>
-              <w:t>&lt;</w:t>
-            </w:r>
-            <w:proofErr w:type="spellStart"/>
-            <w:r>
-              <w:rPr>
-                <w:lang w:eastAsia="zh-CN"/>
-              </w:rPr>
-              <w:t>x.x</w:t>
-            </w:r>
-            <w:proofErr w:type="spellEnd"/>
-            <w:r>
-              <w:rPr>
-                <w:lang w:eastAsia="zh-CN"/>
-              </w:rPr>
-              <w:t>&gt;</w:t>
+              <w:t>v&lt;x.x&gt;</w:t>
             </w:r>
             <w:r>
               <w:rPr>
@@ -6006,7 +5509,6 @@
                 <w:lang w:val="en-GB"/>
               </w:rPr>
             </w:pPr>
-            <w:proofErr w:type="spellStart"/>
             <w:r>
               <w:rPr>
                 <w:lang w:eastAsia="zh-CN"/>
@@ -6023,21 +5525,7 @@
               <w:rPr>
                 <w:lang w:eastAsia="zh-CN"/>
               </w:rPr>
-              <w:t>Component</w:t>
-            </w:r>
-            <w:proofErr w:type="spellEnd"/>
-            <w:r>
-              <w:rPr>
-                <w:lang w:eastAsia="zh-CN"/>
-              </w:rPr>
-              <w:t xml:space="preserve"> Test </w:t>
-            </w:r>
-            <w:proofErr w:type="spellStart"/>
-            <w:r>
-              <w:rPr>
-                <w:lang w:eastAsia="zh-CN"/>
-              </w:rPr>
-              <w:t>Case</w:t>
+              <w:t>Component Test Case</w:t>
             </w:r>
             <w:r>
               <w:rPr>
@@ -6049,28 +5537,7 @@
               <w:rPr>
                 <w:lang w:eastAsia="zh-CN"/>
               </w:rPr>
-              <w:t>v</w:t>
-            </w:r>
-            <w:proofErr w:type="spellEnd"/>
-            <w:r>
-              <w:rPr>
-                <w:lang w:eastAsia="zh-CN"/>
-              </w:rPr>
-              <w:t>&lt;</w:t>
-            </w:r>
-            <w:proofErr w:type="spellStart"/>
-            <w:r>
-              <w:rPr>
-                <w:lang w:eastAsia="zh-CN"/>
-              </w:rPr>
-              <w:t>x.x</w:t>
-            </w:r>
-            <w:proofErr w:type="spellEnd"/>
-            <w:r>
-              <w:rPr>
-                <w:lang w:eastAsia="zh-CN"/>
-              </w:rPr>
-              <w:t>&gt;</w:t>
+              <w:t>v&lt;x.x&gt;</w:t>
             </w:r>
             <w:r>
               <w:rPr>
@@ -6148,14 +5615,7 @@
               <w:rPr>
                 <w:lang w:eastAsia="zh-CN"/>
               </w:rPr>
-              <w:t xml:space="preserve">Test </w:t>
-            </w:r>
-            <w:proofErr w:type="spellStart"/>
-            <w:r>
-              <w:rPr>
-                <w:lang w:eastAsia="zh-CN"/>
-              </w:rPr>
-              <w:t>Report</w:t>
+              <w:t>Test Report</w:t>
             </w:r>
             <w:r>
               <w:rPr>
@@ -6167,28 +5627,7 @@
               <w:rPr>
                 <w:lang w:eastAsia="zh-CN"/>
               </w:rPr>
-              <w:t>v</w:t>
-            </w:r>
-            <w:proofErr w:type="spellEnd"/>
-            <w:r>
-              <w:rPr>
-                <w:lang w:eastAsia="zh-CN"/>
-              </w:rPr>
-              <w:t>&lt;</w:t>
-            </w:r>
-            <w:proofErr w:type="spellStart"/>
-            <w:r>
-              <w:rPr>
-                <w:lang w:eastAsia="zh-CN"/>
-              </w:rPr>
-              <w:t>x.x</w:t>
-            </w:r>
-            <w:proofErr w:type="spellEnd"/>
-            <w:r>
-              <w:rPr>
-                <w:lang w:eastAsia="zh-CN"/>
-              </w:rPr>
-              <w:t>&gt;</w:t>
+              <w:t>v&lt;x.x&gt;</w:t>
             </w:r>
             <w:r>
               <w:rPr>
@@ -6227,19 +5666,11 @@
             <w:pPr>
               <w:pStyle w:val="bang0"/>
             </w:pPr>
-            <w:proofErr w:type="spellStart"/>
-            <w:r>
-              <w:rPr>
-                <w:lang w:eastAsia="zh-CN"/>
-              </w:rPr>
-              <w:t>Guideline_Name</w:t>
-            </w:r>
-            <w:proofErr w:type="spellEnd"/>
-            <w:r>
-              <w:rPr>
-                <w:lang w:eastAsia="zh-CN"/>
-              </w:rPr>
-              <w:t xml:space="preserve"> of guideline</w:t>
+            <w:r>
+              <w:rPr>
+                <w:lang w:eastAsia="zh-CN"/>
+              </w:rPr>
+              <w:t>Guideline_Name of guideline</w:t>
             </w:r>
           </w:p>
         </w:tc>
@@ -6267,19 +5698,11 @@
               </w:rPr>
               <w:t>_</w:t>
             </w:r>
-            <w:proofErr w:type="spellStart"/>
-            <w:r>
-              <w:rPr>
-                <w:lang w:eastAsia="zh-CN"/>
-              </w:rPr>
-              <w:t>Guideline_Title</w:t>
-            </w:r>
-            <w:proofErr w:type="spellEnd"/>
-            <w:r>
-              <w:rPr>
-                <w:lang w:eastAsia="zh-CN"/>
-              </w:rPr>
-              <w:t xml:space="preserve"> of guideline</w:t>
+            <w:r>
+              <w:rPr>
+                <w:lang w:eastAsia="zh-CN"/>
+              </w:rPr>
+              <w:t>Guideline_Title of guideline</w:t>
             </w:r>
           </w:p>
         </w:tc>
@@ -6313,16 +5736,8 @@
               <w:rPr>
                 <w:lang w:eastAsia="zh-CN"/>
               </w:rPr>
-              <w:t>Coding Convention/</w:t>
-            </w:r>
-            <w:proofErr w:type="spellStart"/>
-            <w:r>
-              <w:rPr>
-                <w:lang w:eastAsia="zh-CN"/>
-              </w:rPr>
-              <w:t>Stadard</w:t>
-            </w:r>
-            <w:proofErr w:type="spellEnd"/>
+              <w:t>Coding Convention/Stadard</w:t>
+            </w:r>
           </w:p>
         </w:tc>
         <w:tc>
@@ -6383,19 +5798,11 @@
             <w:pPr>
               <w:pStyle w:val="bang0"/>
             </w:pPr>
-            <w:proofErr w:type="spellStart"/>
-            <w:r>
-              <w:rPr>
-                <w:lang w:eastAsia="zh-CN"/>
-              </w:rPr>
-              <w:t>Checklist_Name</w:t>
-            </w:r>
-            <w:proofErr w:type="spellEnd"/>
-            <w:r>
-              <w:rPr>
-                <w:lang w:eastAsia="zh-CN"/>
-              </w:rPr>
-              <w:t xml:space="preserve"> of checklist</w:t>
+            <w:r>
+              <w:rPr>
+                <w:lang w:eastAsia="zh-CN"/>
+              </w:rPr>
+              <w:t>Checklist_Name of checklist</w:t>
             </w:r>
           </w:p>
         </w:tc>
@@ -6411,53 +5818,17 @@
                 <w:lang w:val="en-GB"/>
               </w:rPr>
             </w:pPr>
-            <w:proofErr w:type="spellStart"/>
-            <w:r>
-              <w:rPr>
-                <w:lang w:eastAsia="zh-CN"/>
-              </w:rPr>
-              <w:t>Checklist_Title</w:t>
-            </w:r>
-            <w:proofErr w:type="spellEnd"/>
-            <w:r>
-              <w:rPr>
-                <w:lang w:eastAsia="zh-CN"/>
-              </w:rPr>
-              <w:t xml:space="preserve"> of </w:t>
-            </w:r>
-            <w:proofErr w:type="spellStart"/>
-            <w:r>
-              <w:rPr>
-                <w:lang w:eastAsia="zh-CN"/>
-              </w:rPr>
-              <w:t>checklist</w:t>
-            </w:r>
-            <w:r>
-              <w:rPr>
-                <w:lang w:eastAsia="zh-CN"/>
-              </w:rPr>
-              <w:t>_v</w:t>
-            </w:r>
-            <w:proofErr w:type="spellEnd"/>
-            <w:r>
-              <w:rPr>
-                <w:lang w:eastAsia="zh-CN"/>
-              </w:rPr>
-              <w:t>&lt;</w:t>
-            </w:r>
-            <w:proofErr w:type="spellStart"/>
-            <w:r>
-              <w:rPr>
-                <w:lang w:eastAsia="zh-CN"/>
-              </w:rPr>
-              <w:t>x.x</w:t>
-            </w:r>
-            <w:proofErr w:type="spellEnd"/>
-            <w:r>
-              <w:rPr>
-                <w:lang w:eastAsia="zh-CN"/>
-              </w:rPr>
-              <w:t>&gt;</w:t>
+            <w:r>
+              <w:rPr>
+                <w:lang w:eastAsia="zh-CN"/>
+              </w:rPr>
+              <w:t>Checklist_Title of checklist</w:t>
+            </w:r>
+            <w:r>
+              <w:rPr>
+                <w:lang w:eastAsia="zh-CN"/>
+              </w:rPr>
+              <w:t>_v&lt;x.x&gt;</w:t>
             </w:r>
           </w:p>
         </w:tc>
@@ -6517,24 +5888,8 @@
               <w:rPr>
                 <w:lang w:eastAsia="zh-CN"/>
               </w:rPr>
-              <w:t>***</w:t>
-            </w:r>
-            <w:proofErr w:type="gramStart"/>
-            <w:r>
-              <w:rPr>
-                <w:lang w:eastAsia="zh-CN"/>
-              </w:rPr>
-              <w:t>.</w:t>
-            </w:r>
-            <w:proofErr w:type="spellStart"/>
-            <w:r>
-              <w:rPr>
-                <w:lang w:eastAsia="zh-CN"/>
-              </w:rPr>
-              <w:t>docx</w:t>
-            </w:r>
-            <w:proofErr w:type="spellEnd"/>
-            <w:proofErr w:type="gramEnd"/>
+              <w:t>***.docx</w:t>
+            </w:r>
           </w:p>
         </w:tc>
       </w:tr>
@@ -6590,18 +5945,8 @@
               <w:rPr>
                 <w:lang w:eastAsia="zh-CN"/>
               </w:rPr>
-              <w:t>***.</w:t>
-            </w:r>
-            <w:proofErr w:type="spellStart"/>
-            <w:proofErr w:type="gramStart"/>
-            <w:r>
-              <w:rPr>
-                <w:lang w:eastAsia="zh-CN"/>
-              </w:rPr>
-              <w:t>mpp</w:t>
-            </w:r>
-            <w:proofErr w:type="spellEnd"/>
-            <w:proofErr w:type="gramEnd"/>
+              <w:t>***.mpp</w:t>
+            </w:r>
           </w:p>
         </w:tc>
       </w:tr>
@@ -6657,18 +6002,8 @@
               <w:rPr>
                 <w:lang w:eastAsia="zh-CN"/>
               </w:rPr>
-              <w:t>***.</w:t>
-            </w:r>
-            <w:proofErr w:type="spellStart"/>
-            <w:proofErr w:type="gramStart"/>
-            <w:r>
-              <w:rPr>
-                <w:lang w:eastAsia="zh-CN"/>
-              </w:rPr>
-              <w:t>xls</w:t>
-            </w:r>
-            <w:proofErr w:type="spellEnd"/>
-            <w:proofErr w:type="gramEnd"/>
+              <w:t>***.xls</w:t>
+            </w:r>
           </w:p>
         </w:tc>
       </w:tr>
@@ -6682,13 +6017,13 @@
       <w:pPr>
         <w:pStyle w:val="Heading2"/>
       </w:pPr>
-      <w:bookmarkStart w:id="11" w:name="_Toc388391914"/>
-      <w:bookmarkStart w:id="12" w:name="_Toc442163646"/>
+      <w:bookmarkStart w:id="10" w:name="_Toc388391914"/>
+      <w:bookmarkStart w:id="11" w:name="_Toc442163646"/>
       <w:r>
         <w:t>Project Infrastructure</w:t>
       </w:r>
+      <w:bookmarkEnd w:id="10"/>
       <w:bookmarkEnd w:id="11"/>
-      <w:bookmarkEnd w:id="12"/>
     </w:p>
     <w:tbl>
       <w:tblPr>
@@ -6844,11 +6179,9 @@
                 <w:lang w:val="vi-VN"/>
               </w:rPr>
             </w:pPr>
-            <w:proofErr w:type="spellStart"/>
             <w:r>
               <w:t>Git</w:t>
             </w:r>
-            <w:proofErr w:type="spellEnd"/>
           </w:p>
         </w:tc>
         <w:tc>
@@ -6878,7 +6211,13 @@
               </w:rPr>
             </w:pPr>
             <w:r>
-              <w:t>For source code control</w:t>
+              <w:t xml:space="preserve">For source </w:t>
+            </w:r>
+            <w:r>
+              <w:t>version</w:t>
+            </w:r>
+            <w:r>
+              <w:t xml:space="preserve"> control</w:t>
             </w:r>
           </w:p>
         </w:tc>
@@ -6924,11 +6263,9 @@
               </w:rPr>
               <w:t>GitHub D</w:t>
             </w:r>
-            <w:proofErr w:type="spellStart"/>
             <w:r>
               <w:t>es</w:t>
             </w:r>
-            <w:proofErr w:type="spellEnd"/>
             <w:r>
               <w:rPr>
                 <w:lang w:val="vi-VN"/>
@@ -7335,7 +6672,7 @@
                 <w:u w:val="single"/>
               </w:rPr>
             </w:pPr>
-            <w:hyperlink r:id="rId10" w:history="1">
+            <w:hyperlink r:id="rId9" w:history="1">
               <w:r>
                 <w:rPr>
                   <w:rStyle w:val="Hyperlink"/>
@@ -7439,11 +6776,9 @@
             <w:pPr>
               <w:pStyle w:val="bang0"/>
             </w:pPr>
-            <w:proofErr w:type="spellStart"/>
             <w:r>
               <w:t>Lightsh</w:t>
             </w:r>
-            <w:proofErr w:type="spellEnd"/>
             <w:r>
               <w:rPr>
                 <w:lang w:val="vi-VN"/>
@@ -7610,7 +6945,7 @@
                 <w:lang w:val="en-GB"/>
               </w:rPr>
             </w:pPr>
-            <w:hyperlink r:id="rId11" w:history="1">
+            <w:hyperlink r:id="rId10" w:history="1">
               <w:r>
                 <w:rPr>
                   <w:rStyle w:val="Hyperlink"/>
@@ -7644,7 +6979,7 @@
               <w:pStyle w:val="bang0"/>
             </w:pPr>
             <w:r>
-              <w:t>MySQL</w:t>
+              <w:t xml:space="preserve">Atom </w:t>
             </w:r>
           </w:p>
         </w:tc>
@@ -7658,10 +6993,7 @@
               <w:pStyle w:val="bang0"/>
             </w:pPr>
             <w:r>
-              <w:rPr>
-                <w:shd w:val="clear" w:color="auto" w:fill="F9F9F9"/>
-              </w:rPr>
-              <w:t>5.6.15</w:t>
+              <w:t>1.4.1.0</w:t>
             </w:r>
           </w:p>
         </w:tc>
@@ -7681,7 +7013,7 @@
               <w:rPr>
                 <w:lang w:val="en-GB"/>
               </w:rPr>
-              <w:t>For development</w:t>
+              <w:t xml:space="preserve">Text editor </w:t>
             </w:r>
           </w:p>
         </w:tc>
@@ -7693,17 +7025,16 @@
           <w:p>
             <w:pPr>
               <w:pStyle w:val="bang0"/>
+              <w:rPr>
+                <w:lang w:val="en-GB"/>
+              </w:rPr>
+            </w:pPr>
+            <w:r>
               <w:rPr>
                 <w:color w:val="0000FF"/>
                 <w:u w:val="single"/>
               </w:rPr>
-            </w:pPr>
-            <w:r>
-              <w:rPr>
-                <w:color w:val="0000FF"/>
-                <w:u w:val="single"/>
-              </w:rPr>
-              <w:t>https://www.mysql.com</w:t>
+              <w:t>https://atom.io/</w:t>
             </w:r>
           </w:p>
         </w:tc>
@@ -7722,10 +7053,7 @@
               <w:pStyle w:val="bang0"/>
             </w:pPr>
             <w:r>
-              <w:t>MySQL workbench</w:t>
-            </w:r>
-            <w:r>
-              <w:t xml:space="preserve"> </w:t>
+              <w:t>PHP storm</w:t>
             </w:r>
           </w:p>
         </w:tc>
@@ -7739,7 +7067,7 @@
               <w:pStyle w:val="bang0"/>
             </w:pPr>
             <w:r>
-              <w:t>6.0</w:t>
+              <w:t>10</w:t>
             </w:r>
           </w:p>
         </w:tc>
@@ -7759,13 +7087,7 @@
               <w:rPr>
                 <w:lang w:val="en-GB"/>
               </w:rPr>
-              <w:t>Manage database in graphic user interface</w:t>
-            </w:r>
-            <w:r>
-              <w:rPr>
-                <w:lang w:val="en-GB"/>
-              </w:rPr>
-              <w:t xml:space="preserve"> </w:t>
+              <w:t>Develop</w:t>
             </w:r>
           </w:p>
         </w:tc>
@@ -7777,16 +7099,9 @@
           <w:p>
             <w:pPr>
               <w:pStyle w:val="bang0"/>
-              <w:rPr>
-                <w:lang w:val="en-GB"/>
-              </w:rPr>
-            </w:pPr>
-            <w:r>
-              <w:rPr>
-                <w:color w:val="0000FF"/>
-                <w:u w:val="single"/>
-              </w:rPr>
-              <w:t>https://www.mysql.com/products/workbench/</w:t>
+            </w:pPr>
+            <w:r>
+              <w:t>https://www.jetbrains.com/phpstorm/</w:t>
             </w:r>
           </w:p>
         </w:tc>
@@ -7805,10 +7120,7 @@
               <w:pStyle w:val="bang0"/>
             </w:pPr>
             <w:r>
-              <w:t>Atom</w:t>
-            </w:r>
-            <w:r>
-              <w:t xml:space="preserve"> </w:t>
+              <w:t>MySQL</w:t>
             </w:r>
           </w:p>
         </w:tc>
@@ -7822,7 +7134,10 @@
               <w:pStyle w:val="bang0"/>
             </w:pPr>
             <w:r>
-              <w:t>1.4.1.0</w:t>
+              <w:rPr>
+                <w:shd w:val="clear" w:color="auto" w:fill="F9F9F9"/>
+              </w:rPr>
+              <w:t>5.6.15</w:t>
             </w:r>
           </w:p>
         </w:tc>
@@ -7842,13 +7157,7 @@
               <w:rPr>
                 <w:lang w:val="en-GB"/>
               </w:rPr>
-              <w:t>Text editor</w:t>
-            </w:r>
-            <w:r>
-              <w:rPr>
-                <w:lang w:val="en-GB"/>
-              </w:rPr>
-              <w:t xml:space="preserve"> </w:t>
+              <w:t>For development</w:t>
             </w:r>
           </w:p>
         </w:tc>
@@ -7860,17 +7169,254 @@
           <w:p>
             <w:pPr>
               <w:pStyle w:val="bang0"/>
-              <w:rPr>
-                <w:lang w:val="en-GB"/>
-              </w:rPr>
-            </w:pPr>
-            <w:r>
               <w:rPr>
                 <w:color w:val="0000FF"/>
                 <w:u w:val="single"/>
               </w:rPr>
-              <w:t>https://atom.io/</w:t>
-            </w:r>
+            </w:pPr>
+            <w:r>
+              <w:rPr>
+                <w:color w:val="0000FF"/>
+                <w:u w:val="single"/>
+              </w:rPr>
+              <w:t>https://www.mysql.com</w:t>
+            </w:r>
+          </w:p>
+        </w:tc>
+      </w:tr>
+      <w:tr>
+        <w:trPr>
+          <w:jc w:val="center"/>
+        </w:trPr>
+        <w:tc>
+          <w:tcPr>
+            <w:tcW w:w="1611" w:type="dxa"/>
+            <w:vAlign w:val="center"/>
+          </w:tcPr>
+          <w:p>
+            <w:pPr>
+              <w:pStyle w:val="bang0"/>
+            </w:pPr>
+            <w:r>
+              <w:t>MySQL workbench</w:t>
+            </w:r>
+            <w:r>
+              <w:t xml:space="preserve"> </w:t>
+            </w:r>
+          </w:p>
+        </w:tc>
+        <w:tc>
+          <w:tcPr>
+            <w:tcW w:w="1660" w:type="dxa"/>
+            <w:vAlign w:val="center"/>
+          </w:tcPr>
+          <w:p>
+            <w:pPr>
+              <w:pStyle w:val="bang0"/>
+            </w:pPr>
+            <w:r>
+              <w:t>6.0</w:t>
+            </w:r>
+          </w:p>
+        </w:tc>
+        <w:tc>
+          <w:tcPr>
+            <w:tcW w:w="2624" w:type="dxa"/>
+            <w:vAlign w:val="center"/>
+          </w:tcPr>
+          <w:p>
+            <w:pPr>
+              <w:pStyle w:val="bang0"/>
+              <w:rPr>
+                <w:lang w:val="en-GB"/>
+              </w:rPr>
+            </w:pPr>
+            <w:r>
+              <w:rPr>
+                <w:lang w:val="en-GB"/>
+              </w:rPr>
+              <w:t>Manage database in graphic user interface</w:t>
+            </w:r>
+            <w:r>
+              <w:rPr>
+                <w:lang w:val="en-GB"/>
+              </w:rPr>
+              <w:t xml:space="preserve"> </w:t>
+            </w:r>
+          </w:p>
+        </w:tc>
+        <w:tc>
+          <w:tcPr>
+            <w:tcW w:w="2355" w:type="dxa"/>
+            <w:vAlign w:val="center"/>
+          </w:tcPr>
+          <w:p>
+            <w:pPr>
+              <w:pStyle w:val="bang0"/>
+              <w:rPr>
+                <w:lang w:val="en-GB"/>
+              </w:rPr>
+            </w:pPr>
+            <w:r>
+              <w:rPr>
+                <w:color w:val="0000FF"/>
+                <w:u w:val="single"/>
+              </w:rPr>
+              <w:t>https://www.mysql.com/products/workbench/</w:t>
+            </w:r>
+          </w:p>
+        </w:tc>
+      </w:tr>
+      <w:tr>
+        <w:trPr>
+          <w:jc w:val="center"/>
+        </w:trPr>
+        <w:tc>
+          <w:tcPr>
+            <w:tcW w:w="1611" w:type="dxa"/>
+            <w:vAlign w:val="center"/>
+          </w:tcPr>
+          <w:p>
+            <w:pPr>
+              <w:pStyle w:val="bang0"/>
+            </w:pPr>
+            <w:r>
+              <w:t>Trello</w:t>
+            </w:r>
+          </w:p>
+        </w:tc>
+        <w:tc>
+          <w:tcPr>
+            <w:tcW w:w="1660" w:type="dxa"/>
+            <w:vAlign w:val="center"/>
+          </w:tcPr>
+          <w:p>
+            <w:pPr>
+              <w:pStyle w:val="bang0"/>
+            </w:pPr>
+            <w:r>
+              <w:t>Free</w:t>
+            </w:r>
+          </w:p>
+        </w:tc>
+        <w:tc>
+          <w:tcPr>
+            <w:tcW w:w="2624" w:type="dxa"/>
+            <w:vAlign w:val="center"/>
+          </w:tcPr>
+          <w:p>
+            <w:pPr>
+              <w:pStyle w:val="bang0"/>
+              <w:rPr>
+                <w:lang w:val="en-GB"/>
+              </w:rPr>
+            </w:pPr>
+            <w:r>
+              <w:rPr>
+                <w:lang w:val="en-GB"/>
+              </w:rPr>
+              <w:t>Tasking and task management</w:t>
+            </w:r>
+          </w:p>
+        </w:tc>
+        <w:tc>
+          <w:tcPr>
+            <w:tcW w:w="2355" w:type="dxa"/>
+            <w:vAlign w:val="center"/>
+          </w:tcPr>
+          <w:p>
+            <w:pPr>
+              <w:pStyle w:val="bang0"/>
+              <w:rPr>
+                <w:color w:val="0000FF"/>
+                <w:u w:val="single"/>
+              </w:rPr>
+            </w:pPr>
+            <w:r>
+              <w:rPr>
+                <w:color w:val="0000FF"/>
+                <w:u w:val="single"/>
+              </w:rPr>
+              <w:t>https://trello.com/</w:t>
+            </w:r>
+          </w:p>
+        </w:tc>
+      </w:tr>
+      <w:tr>
+        <w:trPr>
+          <w:jc w:val="center"/>
+        </w:trPr>
+        <w:tc>
+          <w:tcPr>
+            <w:tcW w:w="1611" w:type="dxa"/>
+            <w:vAlign w:val="center"/>
+          </w:tcPr>
+          <w:p>
+            <w:pPr>
+              <w:pStyle w:val="bang0"/>
+            </w:pPr>
+            <w:r>
+              <w:lastRenderedPageBreak/>
+              <w:t>Slack</w:t>
+            </w:r>
+          </w:p>
+        </w:tc>
+        <w:tc>
+          <w:tcPr>
+            <w:tcW w:w="1660" w:type="dxa"/>
+            <w:vAlign w:val="center"/>
+          </w:tcPr>
+          <w:p>
+            <w:pPr>
+              <w:pStyle w:val="bang0"/>
+            </w:pPr>
+            <w:r>
+              <w:t>Free</w:t>
+            </w:r>
+          </w:p>
+        </w:tc>
+        <w:tc>
+          <w:tcPr>
+            <w:tcW w:w="2624" w:type="dxa"/>
+            <w:vAlign w:val="center"/>
+          </w:tcPr>
+          <w:p>
+            <w:pPr>
+              <w:pStyle w:val="bang0"/>
+              <w:rPr>
+                <w:lang w:val="en-GB"/>
+              </w:rPr>
+            </w:pPr>
+            <w:r>
+              <w:rPr>
+                <w:lang w:val="en-GB"/>
+              </w:rPr>
+              <w:t>Communication and activities notification</w:t>
+            </w:r>
+          </w:p>
+        </w:tc>
+        <w:tc>
+          <w:tcPr>
+            <w:tcW w:w="2355" w:type="dxa"/>
+            <w:vAlign w:val="center"/>
+          </w:tcPr>
+          <w:p>
+            <w:pPr>
+              <w:pStyle w:val="bang0"/>
+              <w:rPr>
+                <w:color w:val="0000FF"/>
+                <w:u w:val="single"/>
+              </w:rPr>
+            </w:pPr>
+            <w:r>
+              <w:rPr>
+                <w:color w:val="0000FF"/>
+                <w:u w:val="single"/>
+              </w:rPr>
+              <w:t>https://slack.com/</w:t>
+            </w:r>
+            <w:bookmarkStart w:id="12" w:name="_GoBack"/>
+            <w:bookmarkEnd w:id="12"/>
           </w:p>
         </w:tc>
       </w:tr>
@@ -7889,7 +7435,6 @@
       </w:pPr>
       <w:bookmarkStart w:id="13" w:name="_Toc442163647"/>
       <w:r>
-        <w:lastRenderedPageBreak/>
         <w:t>CI Baseline Procedure</w:t>
       </w:r>
       <w:bookmarkEnd w:id="13"/>
@@ -7906,6 +7451,7 @@
       <w:r>
         <w:rPr>
           <w:noProof/>
+          <w:lang w:eastAsia="ja-JP"/>
         </w:rPr>
         <w:drawing>
           <wp:inline distT="0" distB="0" distL="0" distR="0" wp14:anchorId="2E42D48B" wp14:editId="54E09E41">
@@ -7923,7 +7469,7 @@
                     <pic:cNvPicPr/>
                   </pic:nvPicPr>
                   <pic:blipFill>
-                    <a:blip r:embed="rId12">
+                    <a:blip r:embed="rId11">
                       <a:extLst>
                         <a:ext uri="{28A0092B-C50C-407E-A947-70E740481C1C}">
                           <a14:useLocalDpi xmlns:a14="http://schemas.microsoft.com/office/drawing/2010/main" val="0"/>
@@ -8036,7 +7582,6 @@
         <w:pStyle w:val="Heading4"/>
       </w:pPr>
       <w:r>
-        <w:lastRenderedPageBreak/>
         <w:t xml:space="preserve">For Source code:  </w:t>
       </w:r>
     </w:p>
@@ -8044,6 +7589,7 @@
       <w:r>
         <w:rPr>
           <w:noProof/>
+          <w:lang w:eastAsia="ja-JP"/>
         </w:rPr>
         <w:drawing>
           <wp:inline distT="0" distB="0" distL="0" distR="0" wp14:anchorId="2877A25C" wp14:editId="6A15D93E">
@@ -8061,7 +7607,7 @@
                     <pic:cNvPicPr/>
                   </pic:nvPicPr>
                   <pic:blipFill>
-                    <a:blip r:embed="rId13">
+                    <a:blip r:embed="rId12">
                       <a:extLst>
                         <a:ext uri="{28A0092B-C50C-407E-A947-70E740481C1C}">
                           <a14:useLocalDpi xmlns:a14="http://schemas.microsoft.com/office/drawing/2010/main" val="0"/>
@@ -8793,6 +8339,7 @@
               <w:pStyle w:val="bang0"/>
             </w:pPr>
             <w:r>
+              <w:lastRenderedPageBreak/>
               <w:t>To store items passed Unit Test and Code Review</w:t>
             </w:r>
           </w:p>
@@ -8812,6 +8359,7 @@
               <w:pStyle w:val="bang0"/>
             </w:pPr>
             <w:r>
+              <w:lastRenderedPageBreak/>
               <w:t>Release Area</w:t>
             </w:r>
           </w:p>
@@ -8859,7 +8407,6 @@
               <w:pStyle w:val="bang0"/>
             </w:pPr>
             <w:r>
-              <w:lastRenderedPageBreak/>
               <w:t>Archive Area</w:t>
             </w:r>
           </w:p>
@@ -9119,33 +8666,19 @@
               <w:rPr>
                 <w:lang w:val="da-DK"/>
               </w:rPr>
-              <w:t xml:space="preserve">Documents of </w:t>
-            </w:r>
-            <w:proofErr w:type="spellStart"/>
+              <w:t>Documents of Requi</w:t>
+            </w:r>
             <w:r>
               <w:rPr>
                 <w:lang w:val="da-DK"/>
               </w:rPr>
-              <w:t>Requi</w:t>
+              <w:t>r</w:t>
             </w:r>
             <w:r>
               <w:rPr>
                 <w:lang w:val="da-DK"/>
               </w:rPr>
-              <w:t>r</w:t>
-            </w:r>
-            <w:r>
-              <w:rPr>
-                <w:lang w:val="da-DK"/>
-              </w:rPr>
-              <w:t>ements</w:t>
-            </w:r>
-            <w:proofErr w:type="spellEnd"/>
-            <w:r>
-              <w:rPr>
-                <w:lang w:val="da-DK"/>
-              </w:rPr>
-              <w:t>, Design, Test, …</w:t>
+              <w:t>ements, Design, Test, …</w:t>
             </w:r>
           </w:p>
         </w:tc>
@@ -9328,72 +8861,8 @@
               <w:rPr>
                 <w:lang w:val="da-DK"/>
               </w:rPr>
-              <w:t xml:space="preserve">Store </w:t>
-            </w:r>
-            <w:proofErr w:type="spellStart"/>
-            <w:r>
-              <w:rPr>
-                <w:lang w:val="da-DK"/>
-              </w:rPr>
-              <w:t>project</w:t>
-            </w:r>
-            <w:proofErr w:type="spellEnd"/>
-            <w:r>
-              <w:rPr>
-                <w:lang w:val="da-DK"/>
-              </w:rPr>
-              <w:t xml:space="preserve"> meeting </w:t>
-            </w:r>
-            <w:proofErr w:type="spellStart"/>
-            <w:r>
-              <w:rPr>
-                <w:lang w:val="da-DK"/>
-              </w:rPr>
-              <w:t>minutes</w:t>
-            </w:r>
-            <w:proofErr w:type="spellEnd"/>
-            <w:r>
-              <w:rPr>
-                <w:lang w:val="da-DK"/>
-              </w:rPr>
-              <w:t xml:space="preserve">, </w:t>
-            </w:r>
-            <w:proofErr w:type="spellStart"/>
-            <w:r>
-              <w:rPr>
-                <w:lang w:val="da-DK"/>
-              </w:rPr>
-              <w:t>including</w:t>
-            </w:r>
-            <w:proofErr w:type="spellEnd"/>
-            <w:r>
-              <w:rPr>
-                <w:lang w:val="da-DK"/>
-              </w:rPr>
-              <w:t xml:space="preserve"> meeting </w:t>
-            </w:r>
-            <w:proofErr w:type="spellStart"/>
-            <w:r>
-              <w:rPr>
-                <w:lang w:val="da-DK"/>
-              </w:rPr>
-              <w:t>minutes</w:t>
-            </w:r>
-            <w:proofErr w:type="spellEnd"/>
-            <w:r>
-              <w:rPr>
-                <w:lang w:val="da-DK"/>
-              </w:rPr>
-              <w:t xml:space="preserve"> with </w:t>
-            </w:r>
-            <w:proofErr w:type="spellStart"/>
-            <w:r>
-              <w:rPr>
-                <w:lang w:val="da-DK"/>
-              </w:rPr>
-              <w:t>customer</w:t>
-            </w:r>
-            <w:proofErr w:type="spellEnd"/>
+              <w:t>Store project meeting minutes, including meeting minutes with customer</w:t>
+            </w:r>
           </w:p>
         </w:tc>
         <w:tc>
@@ -9474,63 +8943,7 @@
               <w:rPr>
                 <w:lang w:val="da-DK"/>
               </w:rPr>
-              <w:t xml:space="preserve">Store </w:t>
-            </w:r>
-            <w:proofErr w:type="spellStart"/>
-            <w:r>
-              <w:rPr>
-                <w:lang w:val="da-DK"/>
-              </w:rPr>
-              <w:t>Proposal</w:t>
-            </w:r>
-            <w:proofErr w:type="spellEnd"/>
-            <w:r>
-              <w:rPr>
-                <w:lang w:val="da-DK"/>
-              </w:rPr>
-              <w:t xml:space="preserve">, </w:t>
-            </w:r>
-            <w:proofErr w:type="spellStart"/>
-            <w:r>
-              <w:rPr>
-                <w:lang w:val="da-DK"/>
-              </w:rPr>
-              <w:t>Estimation</w:t>
-            </w:r>
-            <w:proofErr w:type="spellEnd"/>
-            <w:r>
-              <w:rPr>
-                <w:lang w:val="da-DK"/>
-              </w:rPr>
-              <w:t xml:space="preserve">, Project Plans, Project </w:t>
-            </w:r>
-            <w:proofErr w:type="spellStart"/>
-            <w:r>
-              <w:rPr>
-                <w:lang w:val="da-DK"/>
-              </w:rPr>
-              <w:t>schedule</w:t>
-            </w:r>
-            <w:proofErr w:type="spellEnd"/>
-            <w:r>
-              <w:rPr>
-                <w:lang w:val="da-DK"/>
-              </w:rPr>
-              <w:t xml:space="preserve">, </w:t>
-            </w:r>
-            <w:proofErr w:type="spellStart"/>
-            <w:r>
-              <w:rPr>
-                <w:lang w:val="da-DK"/>
-              </w:rPr>
-              <w:t>Task</w:t>
-            </w:r>
-            <w:proofErr w:type="spellEnd"/>
-            <w:r>
-              <w:rPr>
-                <w:lang w:val="da-DK"/>
-              </w:rPr>
-              <w:t xml:space="preserve"> list</w:t>
+              <w:t>Store Proposal, Estimation, Project Plans, Project schedule, Task list</w:t>
             </w:r>
           </w:p>
         </w:tc>
@@ -9620,168 +9033,50 @@
               <w:rPr>
                 <w:lang w:val="da-DK"/>
               </w:rPr>
-              <w:t xml:space="preserve">Store </w:t>
-            </w:r>
-            <w:proofErr w:type="spellStart"/>
-            <w:r>
+              <w:t>Store project records, divided into</w:t>
+            </w:r>
+          </w:p>
+          <w:p>
+            <w:pPr>
+              <w:pStyle w:val="bang0"/>
               <w:rPr>
                 <w:lang w:val="da-DK"/>
               </w:rPr>
-              <w:t>project</w:t>
-            </w:r>
-            <w:proofErr w:type="spellEnd"/>
+            </w:pPr>
             <w:r>
               <w:rPr>
                 <w:lang w:val="da-DK"/>
               </w:rPr>
-              <w:t xml:space="preserve"> </w:t>
-            </w:r>
-            <w:proofErr w:type="spellStart"/>
-            <w:r>
+              <w:t>Review: include Review, Test and  Inspection records</w:t>
+            </w:r>
+          </w:p>
+          <w:p>
+            <w:pPr>
+              <w:pStyle w:val="bang0"/>
               <w:rPr>
                 <w:lang w:val="da-DK"/>
               </w:rPr>
-              <w:t>records</w:t>
-            </w:r>
-            <w:proofErr w:type="spellEnd"/>
+            </w:pPr>
             <w:r>
               <w:rPr>
                 <w:lang w:val="da-DK"/>
               </w:rPr>
-              <w:t xml:space="preserve">, </w:t>
-            </w:r>
-            <w:proofErr w:type="spellStart"/>
-            <w:r>
+              <w:t>Change request</w:t>
+            </w:r>
+          </w:p>
+          <w:p>
+            <w:pPr>
+              <w:pStyle w:val="bang0"/>
               <w:rPr>
                 <w:lang w:val="da-DK"/>
               </w:rPr>
-              <w:t>divided</w:t>
-            </w:r>
-            <w:proofErr w:type="spellEnd"/>
+            </w:pPr>
             <w:r>
               <w:rPr>
                 <w:lang w:val="da-DK"/>
               </w:rPr>
-              <w:t xml:space="preserve"> </w:t>
-            </w:r>
-            <w:proofErr w:type="spellStart"/>
-            <w:r>
-              <w:rPr>
-                <w:lang w:val="da-DK"/>
-              </w:rPr>
-              <w:t>into</w:t>
-            </w:r>
-            <w:proofErr w:type="spellEnd"/>
-          </w:p>
-          <w:p>
-            <w:pPr>
-              <w:pStyle w:val="bang0"/>
-              <w:rPr>
-                <w:lang w:val="da-DK"/>
-              </w:rPr>
-            </w:pPr>
-            <w:proofErr w:type="spellStart"/>
-            <w:r>
-              <w:rPr>
-                <w:lang w:val="da-DK"/>
-              </w:rPr>
-              <w:t>Review</w:t>
-            </w:r>
-            <w:proofErr w:type="spellEnd"/>
-            <w:r>
-              <w:rPr>
-                <w:lang w:val="da-DK"/>
-              </w:rPr>
-              <w:t xml:space="preserve">: </w:t>
-            </w:r>
-            <w:proofErr w:type="spellStart"/>
-            <w:r>
-              <w:rPr>
-                <w:lang w:val="da-DK"/>
-              </w:rPr>
-              <w:t>include</w:t>
-            </w:r>
-            <w:proofErr w:type="spellEnd"/>
-            <w:r>
-              <w:rPr>
-                <w:lang w:val="da-DK"/>
-              </w:rPr>
-              <w:t xml:space="preserve"> </w:t>
-            </w:r>
-            <w:proofErr w:type="spellStart"/>
-            <w:r>
-              <w:rPr>
-                <w:lang w:val="da-DK"/>
-              </w:rPr>
-              <w:t>Review</w:t>
-            </w:r>
-            <w:proofErr w:type="spellEnd"/>
-            <w:r>
-              <w:rPr>
-                <w:lang w:val="da-DK"/>
-              </w:rPr>
-              <w:t xml:space="preserve">, Test and  </w:t>
-            </w:r>
-            <w:proofErr w:type="spellStart"/>
-            <w:r>
-              <w:rPr>
-                <w:lang w:val="da-DK"/>
-              </w:rPr>
-              <w:t>Inspection</w:t>
-            </w:r>
-            <w:proofErr w:type="spellEnd"/>
-            <w:r>
-              <w:rPr>
-                <w:lang w:val="da-DK"/>
-              </w:rPr>
-              <w:t xml:space="preserve"> </w:t>
-            </w:r>
-            <w:proofErr w:type="spellStart"/>
-            <w:r>
-              <w:rPr>
-                <w:lang w:val="da-DK"/>
-              </w:rPr>
-              <w:t>records</w:t>
-            </w:r>
-            <w:proofErr w:type="spellEnd"/>
-          </w:p>
-          <w:p>
-            <w:pPr>
-              <w:pStyle w:val="bang0"/>
-              <w:rPr>
-                <w:lang w:val="da-DK"/>
-              </w:rPr>
-            </w:pPr>
-            <w:r>
-              <w:rPr>
-                <w:lang w:val="da-DK"/>
-              </w:rPr>
-              <w:t xml:space="preserve">Change </w:t>
-            </w:r>
-            <w:proofErr w:type="spellStart"/>
-            <w:r>
-              <w:rPr>
-                <w:lang w:val="da-DK"/>
-              </w:rPr>
-              <w:t>request</w:t>
-            </w:r>
-            <w:proofErr w:type="spellEnd"/>
-          </w:p>
-          <w:p>
-            <w:pPr>
-              <w:pStyle w:val="bang0"/>
-              <w:rPr>
-                <w:lang w:val="da-DK"/>
-              </w:rPr>
-            </w:pPr>
-            <w:proofErr w:type="spellStart"/>
-            <w:r>
-              <w:rPr>
-                <w:lang w:val="da-DK"/>
-              </w:rPr>
               <w:t>Acceptance</w:t>
             </w:r>
-            <w:proofErr w:type="spellEnd"/>
           </w:p>
           <w:p>
             <w:pPr>
@@ -9896,16 +9191,8 @@
               <w:rPr>
                 <w:lang w:val="da-DK"/>
               </w:rPr>
-              <w:t xml:space="preserve">Store VSS file of Source </w:t>
-            </w:r>
-            <w:proofErr w:type="spellStart"/>
-            <w:r>
-              <w:rPr>
-                <w:lang w:val="da-DK"/>
-              </w:rPr>
-              <w:t>code</w:t>
-            </w:r>
-            <w:proofErr w:type="spellEnd"/>
+              <w:t>Store VSS file of Source code</w:t>
+            </w:r>
           </w:p>
         </w:tc>
         <w:tc>
@@ -10247,16 +9534,8 @@
               <w:rPr>
                 <w:lang w:val="da-DK"/>
               </w:rPr>
-              <w:t xml:space="preserve">Final </w:t>
-            </w:r>
-            <w:proofErr w:type="spellStart"/>
-            <w:r>
-              <w:rPr>
-                <w:lang w:val="da-DK"/>
-              </w:rPr>
-              <w:t>document</w:t>
-            </w:r>
-            <w:proofErr w:type="spellEnd"/>
+              <w:t>Final document</w:t>
+            </w:r>
           </w:p>
           <w:p>
             <w:pPr>
@@ -10314,13 +9593,8 @@
         <w:ind w:left="0"/>
       </w:pPr>
       <w:r>
-        <w:t xml:space="preserve">Access right of non-project team members (ex: auditor, external reviewer, </w:t>
+        <w:t>Access right of non-project team members (ex: auditor, external reviewer, etc</w:t>
       </w:r>
-      <w:proofErr w:type="spellStart"/>
-      <w:r>
-        <w:t>etc</w:t>
-      </w:r>
-      <w:proofErr w:type="spellEnd"/>
       <w:r>
         <w:t>…</w:t>
       </w:r>
@@ -10358,23 +9632,13 @@
         <w:t>l project team members. If some</w:t>
       </w:r>
       <w:r>
-        <w:t xml:space="preserve">one has a request for data reference, audit, </w:t>
+        <w:t>one has a request for data reference, audit, etc</w:t>
       </w:r>
-      <w:proofErr w:type="spellStart"/>
-      <w:proofErr w:type="gramStart"/>
-      <w:r>
-        <w:t>etc</w:t>
-      </w:r>
-      <w:proofErr w:type="spellEnd"/>
       <w:r>
         <w:t>…</w:t>
       </w:r>
       <w:r>
-        <w:t>,</w:t>
-      </w:r>
-      <w:proofErr w:type="gramEnd"/>
-      <w:r>
-        <w:t xml:space="preserve"> he or she must get the approval of authorized person, normally Group Leader or Division Leader, and then send the request to IT Department. IT Department is responsible for implementing such kind of requests.</w:t>
+        <w:t>, he or she must get the approval of authorized person, normally Group Leader or Division Leader, and then send the request to IT Department. IT Department is responsible for implementing such kind of requests.</w:t>
       </w:r>
     </w:p>
     <w:p>
@@ -10399,6 +9663,7 @@
       <w:r>
         <w:rPr>
           <w:noProof/>
+          <w:lang w:eastAsia="ja-JP"/>
         </w:rPr>
         <mc:AlternateContent>
           <mc:Choice Requires="wpg">
@@ -10453,7 +9718,7 @@
                           </a:ln>
                           <a:extLst>
                             <a:ext uri="{91240B29-F687-4f45-9708-019B960494DF}">
-                              <a14:hiddenLine xmlns:a14="http://schemas.microsoft.com/office/drawing/2010/main" w="9525">
+                              <a14:hiddenLine xmlns:a14="http://schemas.microsoft.com/office/drawing/2010/main" xmlns:w="http://schemas.openxmlformats.org/wordprocessingml/2006/main" xmlns:w10="urn:schemas-microsoft-com:office:word" xmlns:v="urn:schemas-microsoft-com:vml" xmlns:o="urn:schemas-microsoft-com:office:office" xmlns:mv="urn:schemas-microsoft-com:mac:vml" xmlns:mo="http://schemas.microsoft.com/office/mac/office/2008/main" xmlns="" w="9525">
                                 <a:solidFill>
                                   <a:srgbClr val="000000"/>
                                 </a:solidFill>
@@ -10507,7 +9772,7 @@
                           </a:ln>
                           <a:extLst>
                             <a:ext uri="{909E8E84-426E-40dd-AFC4-6F175D3DCCD1}">
-                              <a14:hiddenFill xmlns:a14="http://schemas.microsoft.com/office/drawing/2010/main">
+                              <a14:hiddenFill xmlns:a14="http://schemas.microsoft.com/office/drawing/2010/main" xmlns:w="http://schemas.openxmlformats.org/wordprocessingml/2006/main" xmlns:w10="urn:schemas-microsoft-com:office:word" xmlns:v="urn:schemas-microsoft-com:vml" xmlns:o="urn:schemas-microsoft-com:office:office" xmlns:mv="urn:schemas-microsoft-com:mac:vml" xmlns:mo="http://schemas.microsoft.com/office/mac/office/2008/main" xmlns="">
                                 <a:noFill/>
                               </a14:hiddenFill>
                             </a:ext>
@@ -10536,7 +9801,7 @@
                           </a:ln>
                           <a:extLst>
                             <a:ext uri="{91240B29-F687-4f45-9708-019B960494DF}">
-                              <a14:hiddenLine xmlns:a14="http://schemas.microsoft.com/office/drawing/2010/main" w="9525">
+                              <a14:hiddenLine xmlns:a14="http://schemas.microsoft.com/office/drawing/2010/main" xmlns:w="http://schemas.openxmlformats.org/wordprocessingml/2006/main" xmlns:w10="urn:schemas-microsoft-com:office:word" xmlns:v="urn:schemas-microsoft-com:vml" xmlns:o="urn:schemas-microsoft-com:office:office" xmlns:mv="urn:schemas-microsoft-com:mac:vml" xmlns:mo="http://schemas.microsoft.com/office/mac/office/2008/main" xmlns="" w="9525">
                                 <a:solidFill>
                                   <a:srgbClr val="000000"/>
                                 </a:solidFill>
@@ -10588,7 +9853,7 @@
                           </a:ln>
                           <a:extLst>
                             <a:ext uri="{91240B29-F687-4f45-9708-019B960494DF}">
-                              <a14:hiddenLine xmlns:a14="http://schemas.microsoft.com/office/drawing/2010/main" w="9525">
+                              <a14:hiddenLine xmlns:a14="http://schemas.microsoft.com/office/drawing/2010/main" xmlns:w="http://schemas.openxmlformats.org/wordprocessingml/2006/main" xmlns:w10="urn:schemas-microsoft-com:office:word" xmlns:v="urn:schemas-microsoft-com:vml" xmlns:o="urn:schemas-microsoft-com:office:office" xmlns:mv="urn:schemas-microsoft-com:mac:vml" xmlns:mo="http://schemas.microsoft.com/office/mac/office/2008/main" xmlns="" w="9525">
                                 <a:solidFill>
                                   <a:srgbClr val="000000"/>
                                 </a:solidFill>
@@ -10645,7 +9910,7 @@
                           </a:ln>
                           <a:extLst>
                             <a:ext uri="{909E8E84-426E-40dd-AFC4-6F175D3DCCD1}">
-                              <a14:hiddenFill xmlns:a14="http://schemas.microsoft.com/office/drawing/2010/main">
+                              <a14:hiddenFill xmlns:a14="http://schemas.microsoft.com/office/drawing/2010/main" xmlns:w="http://schemas.openxmlformats.org/wordprocessingml/2006/main" xmlns:w10="urn:schemas-microsoft-com:office:word" xmlns:v="urn:schemas-microsoft-com:vml" xmlns:o="urn:schemas-microsoft-com:office:office" xmlns:mv="urn:schemas-microsoft-com:mac:vml" xmlns:mo="http://schemas.microsoft.com/office/mac/office/2008/main" xmlns="">
                                 <a:noFill/>
                               </a14:hiddenFill>
                             </a:ext>
@@ -10665,7 +9930,7 @@
               </wp:anchor>
             </w:drawing>
           </mc:Choice>
-          <mc:Fallback xmlns:w15="http://schemas.microsoft.com/office/word/2012/wordml">
+          <mc:Fallback>
             <w:pict>
               <v:group w14:anchorId="35BE2BB2" id="Group 9" o:spid="_x0000_s1026" style="position:absolute;left:0;text-align:left;margin-left:149.25pt;margin-top:12.65pt;width:133.5pt;height:47.5pt;z-index:251657216" coordorigin="4425,7199" coordsize="2670,950" o:gfxdata="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">
                 <v:rect id="Rectangle 4" o:spid="_x0000_s1027" style="position:absolute;left:5295;top:7729;width:885;height:420;visibility:visible;mso-wrap-style:square;v-text-anchor:top" o:gfxdata="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" stroked="f">
@@ -10740,6 +10005,7 @@
     </w:p>
     <w:p>
       <w:r>
+        <w:lastRenderedPageBreak/>
         <w:t xml:space="preserve"> </w:t>
       </w:r>
     </w:p>
@@ -10747,7 +10013,6 @@
     <w:p/>
     <w:p>
       <w:r>
-        <w:lastRenderedPageBreak/>
         <w:t xml:space="preserve">The original version will be numbered </w:t>
       </w:r>
       <w:r>
@@ -10809,7 +10074,6 @@
       </w:r>
     </w:p>
     <w:p>
-      <w:proofErr w:type="gramStart"/>
       <w:r>
         <w:t>Software execut</w:t>
       </w:r>
@@ -10817,11 +10081,7 @@
         <w:t>able</w:t>
       </w:r>
       <w:r>
-        <w:t xml:space="preserve"> and support files are generally identified by name and version number, such as “Main DB v1.1.a”</w:t>
-      </w:r>
-      <w:proofErr w:type="gramEnd"/>
-      <w:r>
-        <w:t xml:space="preserve">. The scratch edition will be </w:t>
+        <w:t xml:space="preserve"> and support files are generally identified by name and version number, such as “Main DB v1.1.a”. The scratch edition will be </w:t>
       </w:r>
       <w:r>
         <w:rPr>
@@ -10842,6 +10102,7 @@
       <w:r>
         <w:rPr>
           <w:noProof/>
+          <w:lang w:eastAsia="ja-JP"/>
         </w:rPr>
         <mc:AlternateContent>
           <mc:Choice Requires="wpg">
@@ -10896,7 +10157,7 @@
                           </a:ln>
                           <a:extLst>
                             <a:ext uri="{91240B29-F687-4f45-9708-019B960494DF}">
-                              <a14:hiddenLine xmlns:a14="http://schemas.microsoft.com/office/drawing/2010/main" w="9525">
+                              <a14:hiddenLine xmlns:a14="http://schemas.microsoft.com/office/drawing/2010/main" xmlns:w="http://schemas.openxmlformats.org/wordprocessingml/2006/main" xmlns:w10="urn:schemas-microsoft-com:office:word" xmlns:v="urn:schemas-microsoft-com:vml" xmlns:o="urn:schemas-microsoft-com:office:office" xmlns:mv="urn:schemas-microsoft-com:mac:vml" xmlns:mo="http://schemas.microsoft.com/office/mac/office/2008/main" xmlns="" w="9525">
                                 <a:solidFill>
                                   <a:srgbClr val="000000"/>
                                 </a:solidFill>
@@ -10953,7 +10214,7 @@
                           </a:ln>
                           <a:extLst>
                             <a:ext uri="{909E8E84-426E-40dd-AFC4-6F175D3DCCD1}">
-                              <a14:hiddenFill xmlns:a14="http://schemas.microsoft.com/office/drawing/2010/main">
+                              <a14:hiddenFill xmlns:a14="http://schemas.microsoft.com/office/drawing/2010/main" xmlns:w="http://schemas.openxmlformats.org/wordprocessingml/2006/main" xmlns:w10="urn:schemas-microsoft-com:office:word" xmlns:v="urn:schemas-microsoft-com:vml" xmlns:o="urn:schemas-microsoft-com:office:office" xmlns:mv="urn:schemas-microsoft-com:mac:vml" xmlns:mo="http://schemas.microsoft.com/office/mac/office/2008/main" xmlns="">
                                 <a:noFill/>
                               </a14:hiddenFill>
                             </a:ext>
@@ -10982,7 +10243,7 @@
                           </a:ln>
                           <a:extLst>
                             <a:ext uri="{91240B29-F687-4f45-9708-019B960494DF}">
-                              <a14:hiddenLine xmlns:a14="http://schemas.microsoft.com/office/drawing/2010/main" w="9525">
+                              <a14:hiddenLine xmlns:a14="http://schemas.microsoft.com/office/drawing/2010/main" xmlns:w="http://schemas.openxmlformats.org/wordprocessingml/2006/main" xmlns:w10="urn:schemas-microsoft-com:office:word" xmlns:v="urn:schemas-microsoft-com:vml" xmlns:o="urn:schemas-microsoft-com:office:office" xmlns:mv="urn:schemas-microsoft-com:mac:vml" xmlns:mo="http://schemas.microsoft.com/office/mac/office/2008/main" xmlns="" w="9525">
                                 <a:solidFill>
                                   <a:srgbClr val="000000"/>
                                 </a:solidFill>
@@ -11035,7 +10296,7 @@
                           </a:ln>
                           <a:extLst>
                             <a:ext uri="{91240B29-F687-4f45-9708-019B960494DF}">
-                              <a14:hiddenLine xmlns:a14="http://schemas.microsoft.com/office/drawing/2010/main" w="9525">
+                              <a14:hiddenLine xmlns:a14="http://schemas.microsoft.com/office/drawing/2010/main" xmlns:w="http://schemas.openxmlformats.org/wordprocessingml/2006/main" xmlns:w10="urn:schemas-microsoft-com:office:word" xmlns:v="urn:schemas-microsoft-com:vml" xmlns:o="urn:schemas-microsoft-com:office:office" xmlns:mv="urn:schemas-microsoft-com:mac:vml" xmlns:mo="http://schemas.microsoft.com/office/mac/office/2008/main" xmlns="" w="9525">
                                 <a:solidFill>
                                   <a:srgbClr val="000000"/>
                                 </a:solidFill>
@@ -11102,7 +10363,7 @@
                           </a:ln>
                           <a:extLst>
                             <a:ext uri="{909E8E84-426E-40dd-AFC4-6F175D3DCCD1}">
-                              <a14:hiddenFill xmlns:a14="http://schemas.microsoft.com/office/drawing/2010/main">
+                              <a14:hiddenFill xmlns:a14="http://schemas.microsoft.com/office/drawing/2010/main" xmlns:w="http://schemas.openxmlformats.org/wordprocessingml/2006/main" xmlns:w10="urn:schemas-microsoft-com:office:word" xmlns:v="urn:schemas-microsoft-com:vml" xmlns:o="urn:schemas-microsoft-com:office:office" xmlns:mv="urn:schemas-microsoft-com:mac:vml" xmlns:mo="http://schemas.microsoft.com/office/mac/office/2008/main" xmlns="">
                                 <a:noFill/>
                               </a14:hiddenFill>
                             </a:ext>
@@ -11132,7 +10393,7 @@
                           </a:ln>
                           <a:extLst>
                             <a:ext uri="{909E8E84-426E-40dd-AFC4-6F175D3DCCD1}">
-                              <a14:hiddenFill xmlns:a14="http://schemas.microsoft.com/office/drawing/2010/main">
+                              <a14:hiddenFill xmlns:a14="http://schemas.microsoft.com/office/drawing/2010/main" xmlns:w="http://schemas.openxmlformats.org/wordprocessingml/2006/main" xmlns:w10="urn:schemas-microsoft-com:office:word" xmlns:v="urn:schemas-microsoft-com:vml" xmlns:o="urn:schemas-microsoft-com:office:office" xmlns:mv="urn:schemas-microsoft-com:mac:vml" xmlns:mo="http://schemas.microsoft.com/office/mac/office/2008/main" xmlns="">
                                 <a:noFill/>
                               </a14:hiddenFill>
                             </a:ext>
@@ -11161,7 +10422,7 @@
                           </a:ln>
                           <a:extLst>
                             <a:ext uri="{91240B29-F687-4f45-9708-019B960494DF}">
-                              <a14:hiddenLine xmlns:a14="http://schemas.microsoft.com/office/drawing/2010/main" w="9525">
+                              <a14:hiddenLine xmlns:a14="http://schemas.microsoft.com/office/drawing/2010/main" xmlns:w="http://schemas.openxmlformats.org/wordprocessingml/2006/main" xmlns:w10="urn:schemas-microsoft-com:office:word" xmlns:v="urn:schemas-microsoft-com:vml" xmlns:o="urn:schemas-microsoft-com:office:office" xmlns:mv="urn:schemas-microsoft-com:mac:vml" xmlns:mo="http://schemas.microsoft.com/office/mac/office/2008/main" xmlns="" w="9525">
                                 <a:solidFill>
                                   <a:srgbClr val="000000"/>
                                 </a:solidFill>
@@ -11206,7 +10467,7 @@
               </wp:anchor>
             </w:drawing>
           </mc:Choice>
-          <mc:Fallback xmlns:w15="http://schemas.microsoft.com/office/word/2012/wordml">
+          <mc:Fallback>
             <w:pict>
               <v:group w14:anchorId="03FE5113" id="Group 1" o:spid="_x0000_s1032" style="position:absolute;left:0;text-align:left;margin-left:148.7pt;margin-top:10.35pt;width:177.75pt;height:47.5pt;z-index:251659264" coordorigin="4650,12389" coordsize="3555,950" o:gfxdata="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">
                 <v:rect id="Rectangle 10" o:spid="_x0000_s1033" style="position:absolute;left:5520;top:12919;width:885;height:420;visibility:visible;mso-wrap-style:square;v-text-anchor:top" o:gfxdata="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" stroked="f">
@@ -11399,7 +10660,7 @@
 </file>
 
 <file path=word/endnotes.xml><?xml version="1.0" encoding="utf-8"?>
-<w:endnotes xmlns:wpc="http://schemas.microsoft.com/office/word/2010/wordprocessingCanvas" xmlns:mo="http://schemas.microsoft.com/office/mac/office/2008/main" xmlns:mc="http://schemas.openxmlformats.org/markup-compatibility/2006" xmlns:mv="urn:schemas-microsoft-com:mac:vml" xmlns:o="urn:schemas-microsoft-com:office:office" xmlns:r="http://schemas.openxmlformats.org/officeDocument/2006/relationships" xmlns:m="http://schemas.openxmlformats.org/officeDocument/2006/math" xmlns:v="urn:schemas-microsoft-com:vml" xmlns:wp14="http://schemas.microsoft.com/office/word/2010/wordprocessingDrawing" xmlns:wp="http://schemas.openxmlformats.org/drawingml/2006/wordprocessingDrawing" xmlns:w10="urn:schemas-microsoft-com:office:word" xmlns:w="http://schemas.openxmlformats.org/wordprocessingml/2006/main" xmlns:w14="http://schemas.microsoft.com/office/word/2010/wordml" xmlns:wpg="http://schemas.microsoft.com/office/word/2010/wordprocessingGroup" xmlns:wpi="http://schemas.microsoft.com/office/word/2010/wordprocessingInk" xmlns:wne="http://schemas.microsoft.com/office/word/2006/wordml" xmlns:wps="http://schemas.microsoft.com/office/word/2010/wordprocessingShape" mc:Ignorable="w14 wp14">
+<w:endnotes xmlns:wpc="http://schemas.microsoft.com/office/word/2010/wordprocessingCanvas" xmlns:mc="http://schemas.openxmlformats.org/markup-compatibility/2006" xmlns:o="urn:schemas-microsoft-com:office:office" xmlns:r="http://schemas.openxmlformats.org/officeDocument/2006/relationships" xmlns:m="http://schemas.openxmlformats.org/officeDocument/2006/math" xmlns:v="urn:schemas-microsoft-com:vml" xmlns:wp14="http://schemas.microsoft.com/office/word/2010/wordprocessingDrawing" xmlns:wp="http://schemas.openxmlformats.org/drawingml/2006/wordprocessingDrawing" xmlns:w10="urn:schemas-microsoft-com:office:word" xmlns:w="http://schemas.openxmlformats.org/wordprocessingml/2006/main" xmlns:w14="http://schemas.microsoft.com/office/word/2010/wordml" xmlns:w15="http://schemas.microsoft.com/office/word/2012/wordml" xmlns:wpg="http://schemas.microsoft.com/office/word/2010/wordprocessingGroup" xmlns:wpi="http://schemas.microsoft.com/office/word/2010/wordprocessingInk" xmlns:wne="http://schemas.microsoft.com/office/word/2006/wordml" xmlns:wps="http://schemas.microsoft.com/office/word/2010/wordprocessingShape" mc:Ignorable="w14 w15 wp14">
   <w:endnote w:type="separator" w:id="-1">
     <w:p>
       <w:r>
@@ -11418,7 +10679,7 @@
 </file>
 
 <file path=word/footnotes.xml><?xml version="1.0" encoding="utf-8"?>
-<w:footnotes xmlns:wpc="http://schemas.microsoft.com/office/word/2010/wordprocessingCanvas" xmlns:mo="http://schemas.microsoft.com/office/mac/office/2008/main" xmlns:mc="http://schemas.openxmlformats.org/markup-compatibility/2006" xmlns:mv="urn:schemas-microsoft-com:mac:vml" xmlns:o="urn:schemas-microsoft-com:office:office" xmlns:r="http://schemas.openxmlformats.org/officeDocument/2006/relationships" xmlns:m="http://schemas.openxmlformats.org/officeDocument/2006/math" xmlns:v="urn:schemas-microsoft-com:vml" xmlns:wp14="http://schemas.microsoft.com/office/word/2010/wordprocessingDrawing" xmlns:wp="http://schemas.openxmlformats.org/drawingml/2006/wordprocessingDrawing" xmlns:w10="urn:schemas-microsoft-com:office:word" xmlns:w="http://schemas.openxmlformats.org/wordprocessingml/2006/main" xmlns:w14="http://schemas.microsoft.com/office/word/2010/wordml" xmlns:wpg="http://schemas.microsoft.com/office/word/2010/wordprocessingGroup" xmlns:wpi="http://schemas.microsoft.com/office/word/2010/wordprocessingInk" xmlns:wne="http://schemas.microsoft.com/office/word/2006/wordml" xmlns:wps="http://schemas.microsoft.com/office/word/2010/wordprocessingShape" mc:Ignorable="w14 wp14">
+<w:footnotes xmlns:wpc="http://schemas.microsoft.com/office/word/2010/wordprocessingCanvas" xmlns:mc="http://schemas.openxmlformats.org/markup-compatibility/2006" xmlns:o="urn:schemas-microsoft-com:office:office" xmlns:r="http://schemas.openxmlformats.org/officeDocument/2006/relationships" xmlns:m="http://schemas.openxmlformats.org/officeDocument/2006/math" xmlns:v="urn:schemas-microsoft-com:vml" xmlns:wp14="http://schemas.microsoft.com/office/word/2010/wordprocessingDrawing" xmlns:wp="http://schemas.openxmlformats.org/drawingml/2006/wordprocessingDrawing" xmlns:w10="urn:schemas-microsoft-com:office:word" xmlns:w="http://schemas.openxmlformats.org/wordprocessingml/2006/main" xmlns:w14="http://schemas.microsoft.com/office/word/2010/wordml" xmlns:w15="http://schemas.microsoft.com/office/word/2012/wordml" xmlns:wpg="http://schemas.microsoft.com/office/word/2010/wordprocessingGroup" xmlns:wpi="http://schemas.microsoft.com/office/word/2010/wordprocessingInk" xmlns:wne="http://schemas.microsoft.com/office/word/2006/wordml" xmlns:wps="http://schemas.microsoft.com/office/word/2010/wordprocessingShape" mc:Ignorable="w14 w15 wp14">
   <w:footnote w:type="separator" w:id="-1">
     <w:p>
       <w:r>
@@ -11437,8 +10698,8 @@
 </file>
 
 <file path=word/numbering.xml><?xml version="1.0" encoding="utf-8"?>
-<w:numbering xmlns:wpc="http://schemas.microsoft.com/office/word/2010/wordprocessingCanvas" xmlns:mo="http://schemas.microsoft.com/office/mac/office/2008/main" xmlns:mc="http://schemas.openxmlformats.org/markup-compatibility/2006" xmlns:mv="urn:schemas-microsoft-com:mac:vml" xmlns:o="urn:schemas-microsoft-com:office:office" xmlns:r="http://schemas.openxmlformats.org/officeDocument/2006/relationships" xmlns:m="http://schemas.openxmlformats.org/officeDocument/2006/math" xmlns:v="urn:schemas-microsoft-com:vml" xmlns:wp14="http://schemas.microsoft.com/office/word/2010/wordprocessingDrawing" xmlns:wp="http://schemas.openxmlformats.org/drawingml/2006/wordprocessingDrawing" xmlns:w10="urn:schemas-microsoft-com:office:word" xmlns:w="http://schemas.openxmlformats.org/wordprocessingml/2006/main" xmlns:w14="http://schemas.microsoft.com/office/word/2010/wordml" xmlns:wpg="http://schemas.microsoft.com/office/word/2010/wordprocessingGroup" xmlns:wpi="http://schemas.microsoft.com/office/word/2010/wordprocessingInk" xmlns:wne="http://schemas.microsoft.com/office/word/2006/wordml" xmlns:wps="http://schemas.microsoft.com/office/word/2010/wordprocessingShape" mc:Ignorable="w14 wp14">
-  <w:abstractNum w:abstractNumId="0">
+<w:numbering xmlns:wpc="http://schemas.microsoft.com/office/word/2010/wordprocessingCanvas" xmlns:mc="http://schemas.openxmlformats.org/markup-compatibility/2006" xmlns:o="urn:schemas-microsoft-com:office:office" xmlns:r="http://schemas.openxmlformats.org/officeDocument/2006/relationships" xmlns:m="http://schemas.openxmlformats.org/officeDocument/2006/math" xmlns:v="urn:schemas-microsoft-com:vml" xmlns:wp14="http://schemas.microsoft.com/office/word/2010/wordprocessingDrawing" xmlns:wp="http://schemas.openxmlformats.org/drawingml/2006/wordprocessingDrawing" xmlns:w10="urn:schemas-microsoft-com:office:word" xmlns:w="http://schemas.openxmlformats.org/wordprocessingml/2006/main" xmlns:w14="http://schemas.microsoft.com/office/word/2010/wordml" xmlns:w15="http://schemas.microsoft.com/office/word/2012/wordml" xmlns:wpg="http://schemas.microsoft.com/office/word/2010/wordprocessingGroup" xmlns:wpi="http://schemas.microsoft.com/office/word/2010/wordprocessingInk" xmlns:wne="http://schemas.microsoft.com/office/word/2006/wordml" xmlns:wps="http://schemas.microsoft.com/office/word/2010/wordprocessingShape" mc:Ignorable="w14 w15 wp14">
+  <w:abstractNum w:abstractNumId="0" w15:restartNumberingAfterBreak="0">
     <w:nsid w:val="1041325D"/>
     <w:multiLevelType w:val="multilevel"/>
     <w:tmpl w:val="295613D4"/>
@@ -11554,7 +10815,7 @@
       </w:pPr>
     </w:lvl>
   </w:abstractNum>
-  <w:abstractNum w:abstractNumId="1">
+  <w:abstractNum w:abstractNumId="1" w15:restartNumberingAfterBreak="0">
     <w:nsid w:val="467C539E"/>
     <w:multiLevelType w:val="singleLevel"/>
     <w:tmpl w:val="54325410"/>
@@ -11585,7 +10846,7 @@
 </file>
 
 <file path=word/styles.xml><?xml version="1.0" encoding="utf-8"?>
-<w:styles xmlns:mc="http://schemas.openxmlformats.org/markup-compatibility/2006" xmlns:r="http://schemas.openxmlformats.org/officeDocument/2006/relationships" xmlns:w="http://schemas.openxmlformats.org/wordprocessingml/2006/main" xmlns:w14="http://schemas.microsoft.com/office/word/2010/wordml" mc:Ignorable="w14">
+<w:styles xmlns:mc="http://schemas.openxmlformats.org/markup-compatibility/2006" xmlns:r="http://schemas.openxmlformats.org/officeDocument/2006/relationships" xmlns:w="http://schemas.openxmlformats.org/wordprocessingml/2006/main" xmlns:w14="http://schemas.microsoft.com/office/word/2010/wordml" xmlns:w15="http://schemas.microsoft.com/office/word/2012/wordml" mc:Ignorable="w14 w15">
   <w:docDefaults>
     <w:rPrDefault>
       <w:rPr>
@@ -11601,1009 +10862,369 @@
       </w:pPr>
     </w:pPrDefault>
   </w:docDefaults>
-  <w:latentStyles w:defLockedState="0" w:defUIPriority="99" w:defSemiHidden="1" w:defUnhideWhenUsed="1" w:defQFormat="0" w:count="276">
-    <w:lsdException w:name="Normal" w:semiHidden="0" w:uiPriority="0" w:unhideWhenUsed="0" w:qFormat="1"/>
-    <w:lsdException w:name="heading 1" w:semiHidden="0" w:uiPriority="0" w:unhideWhenUsed="0" w:qFormat="1"/>
-    <w:lsdException w:name="heading 2" w:uiPriority="0" w:qFormat="1"/>
-    <w:lsdException w:name="heading 3" w:uiPriority="0" w:qFormat="1"/>
-    <w:lsdException w:name="heading 4" w:uiPriority="0" w:qFormat="1"/>
-    <w:lsdException w:name="heading 5" w:uiPriority="9" w:qFormat="1"/>
-    <w:lsdException w:name="heading 6" w:uiPriority="9" w:qFormat="1"/>
-    <w:lsdException w:name="heading 7" w:uiPriority="9" w:qFormat="1"/>
-    <w:lsdException w:name="heading 8" w:uiPriority="9" w:qFormat="1"/>
-    <w:lsdException w:name="heading 9" w:uiPriority="9" w:qFormat="1"/>
-    <w:lsdException w:name="toc 1" w:uiPriority="39"/>
-    <w:lsdException w:name="toc 2" w:uiPriority="39"/>
-    <w:lsdException w:name="toc 3" w:uiPriority="39"/>
-    <w:lsdException w:name="toc 4" w:uiPriority="39"/>
-    <w:lsdException w:name="toc 5" w:uiPriority="39"/>
-    <w:lsdException w:name="toc 6" w:uiPriority="39"/>
-    <w:lsdException w:name="toc 7" w:uiPriority="39"/>
-    <w:lsdException w:name="toc 8" w:uiPriority="39"/>
-    <w:lsdException w:name="toc 9" w:uiPriority="39"/>
-    <w:lsdException w:name="Normal Indent" w:uiPriority="0"/>
-    <w:lsdException w:name="header" w:uiPriority="0"/>
-    <w:lsdException w:name="footer" w:uiPriority="0"/>
-    <w:lsdException w:name="caption" w:uiPriority="35" w:qFormat="1"/>
-    <w:lsdException w:name="page number" w:uiPriority="0"/>
-    <w:lsdException w:name="Title" w:semiHidden="0" w:uiPriority="10" w:unhideWhenUsed="0" w:qFormat="1"/>
-    <w:lsdException w:name="Default Paragraph Font" w:uiPriority="1"/>
-    <w:lsdException w:name="Body Text" w:uiPriority="0"/>
-    <w:lsdException w:name="Body Text Indent" w:uiPriority="0"/>
-    <w:lsdException w:name="Subtitle" w:semiHidden="0" w:uiPriority="11" w:unhideWhenUsed="0" w:qFormat="1"/>
-    <w:lsdException w:name="Strong" w:semiHidden="0" w:uiPriority="22" w:unhideWhenUsed="0" w:qFormat="1"/>
-    <w:lsdException w:name="Emphasis" w:semiHidden="0" w:uiPriority="20" w:unhideWhenUsed="0" w:qFormat="1"/>
-    <w:lsdException w:name="Table Grid" w:semiHidden="0" w:uiPriority="59" w:unhideWhenUsed="0"/>
-    <w:lsdException w:name="Note Level 1" w:semiHidden="0" w:unhideWhenUsed="0"/>
-    <w:lsdException w:name="Note Level 2" w:semiHidden="0" w:unhideWhenUsed="0"/>
-    <w:lsdException w:name="Note Level 3" w:semiHidden="0" w:unhideWhenUsed="0"/>
-    <w:lsdException w:name="Note Level 4" w:semiHidden="0" w:unhideWhenUsed="0"/>
-    <w:lsdException w:name="Note Level 5" w:semiHidden="0" w:unhideWhenUsed="0"/>
-    <w:lsdException w:name="Note Level 6" w:semiHidden="0" w:unhideWhenUsed="0"/>
-    <w:lsdException w:name="Note Level 7" w:semiHidden="0" w:unhideWhenUsed="0"/>
-    <w:lsdException w:name="Note Level 8" w:semiHidden="0" w:unhideWhenUsed="0"/>
-    <w:lsdException w:name="Note Level 9" w:semiHidden="0" w:unhideWhenUsed="0"/>
-    <w:lsdException w:name="Placeholder Text" w:unhideWhenUsed="0"/>
-    <w:lsdException w:name="No Spacing" w:semiHidden="0" w:uiPriority="1" w:unhideWhenUsed="0" w:qFormat="1"/>
-    <w:lsdException w:name="Light Shading" w:semiHidden="0" w:uiPriority="60" w:unhideWhenUsed="0"/>
-    <w:lsdException w:name="Light List" w:semiHidden="0" w:uiPriority="61" w:unhideWhenUsed="0"/>
-    <w:lsdException w:name="Light Grid" w:semiHidden="0" w:uiPriority="62" w:unhideWhenUsed="0"/>
-    <w:lsdException w:name="Medium Shading 1" w:semiHidden="0" w:uiPriority="63" w:unhideWhenUsed="0"/>
-    <w:lsdException w:name="Medium Shading 2" w:semiHidden="0" w:uiPriority="64" w:unhideWhenUsed="0"/>
-    <w:lsdException w:name="Medium List 1" w:semiHidden="0" w:uiPriority="65" w:unhideWhenUsed="0"/>
-    <w:lsdException w:name="Medium List 2" w:semiHidden="0" w:uiPriority="66" w:unhideWhenUsed="0"/>
-    <w:lsdException w:name="Medium Grid 1" w:semiHidden="0" w:uiPriority="67" w:unhideWhenUsed="0"/>
-    <w:lsdException w:name="Medium Grid 2" w:semiHidden="0" w:uiPriority="68" w:unhideWhenUsed="0"/>
-    <w:lsdException w:name="Medium Grid 3" w:semiHidden="0" w:uiPriority="69" w:unhideWhenUsed="0"/>
-    <w:lsdException w:name="Dark List" w:semiHidden="0" w:uiPriority="70" w:unhideWhenUsed="0"/>
-    <w:lsdException w:name="Colorful Shading" w:semiHidden="0" w:uiPriority="71" w:unhideWhenUsed="0"/>
-    <w:lsdException w:name="Colorful List" w:semiHidden="0" w:uiPriority="72" w:unhideWhenUsed="0"/>
-    <w:lsdException w:name="Colorful Grid" w:semiHidden="0" w:uiPriority="73" w:unhideWhenUsed="0"/>
-    <w:lsdException w:name="Light Shading Accent 1" w:semiHidden="0" w:uiPriority="60" w:unhideWhenUsed="0"/>
-    <w:lsdException w:name="Light List Accent 1" w:semiHidden="0" w:uiPriority="61" w:unhideWhenUsed="0"/>
-    <w:lsdException w:name="Light Grid Accent 1" w:semiHidden="0" w:uiPriority="62" w:unhideWhenUsed="0"/>
-    <w:lsdException w:name="Medium Shading 1 Accent 1" w:semiHidden="0" w:uiPriority="63" w:unhideWhenUsed="0"/>
-    <w:lsdException w:name="Medium Shading 2 Accent 1" w:semiHidden="0" w:uiPriority="64" w:unhideWhenUsed="0"/>
-    <w:lsdException w:name="Medium List 1 Accent 1" w:semiHidden="0" w:uiPriority="65" w:unhideWhenUsed="0"/>
-    <w:lsdException w:name="Revision" w:unhideWhenUsed="0"/>
-    <w:lsdException w:name="List Paragraph" w:semiHidden="0" w:uiPriority="34" w:unhideWhenUsed="0" w:qFormat="1"/>
-    <w:lsdException w:name="Quote" w:semiHidden="0" w:uiPriority="29" w:unhideWhenUsed="0" w:qFormat="1"/>
-    <w:lsdException w:name="Intense Quote" w:semiHidden="0" w:uiPriority="30" w:unhideWhenUsed="0" w:qFormat="1"/>
-    <w:lsdException w:name="Medium List 2 Accent 1" w:semiHidden="0" w:uiPriority="66" w:unhideWhenUsed="0"/>
-    <w:lsdException w:name="Medium Grid 1 Accent 1" w:semiHidden="0" w:uiPriority="67" w:unhideWhenUsed="0"/>
-    <w:lsdException w:name="Medium Grid 2 Accent 1" w:semiHidden="0" w:uiPriority="68" w:unhideWhenUsed="0"/>
-    <w:lsdException w:name="Medium Grid 3 Accent 1" w:semiHidden="0" w:uiPriority="69" w:unhideWhenUsed="0"/>
-    <w:lsdException w:name="Dark List Accent 1" w:semiHidden="0" w:uiPriority="70" w:unhideWhenUsed="0"/>
-    <w:lsdException w:name="Colorful Shading Accent 1" w:semiHidden="0" w:uiPriority="71" w:unhideWhenUsed="0"/>
-    <w:lsdException w:name="Colorful List Accent 1" w:semiHidden="0" w:uiPriority="72" w:unhideWhenUsed="0"/>
-    <w:lsdException w:name="Colorful Grid Accent 1" w:semiHidden="0" w:uiPriority="73" w:unhideWhenUsed="0"/>
-    <w:lsdException w:name="Light Shading Accent 2" w:semiHidden="0" w:uiPriority="60" w:unhideWhenUsed="0"/>
-    <w:lsdException w:name="Light List Accent 2" w:semiHidden="0" w:uiPriority="61" w:unhideWhenUsed="0"/>
-    <w:lsdException w:name="Light Grid Accent 2" w:semiHidden="0" w:uiPriority="62" w:unhideWhenUsed="0"/>
-    <w:lsdException w:name="Medium Shading 1 Accent 2" w:semiHidden="0" w:uiPriority="63" w:unhideWhenUsed="0"/>
-    <w:lsdException w:name="Medium Shading 2 Accent 2" w:semiHidden="0" w:uiPriority="64" w:unhideWhenUsed="0"/>
-    <w:lsdException w:name="Medium List 1 Accent 2" w:semiHidden="0" w:uiPriority="65" w:unhideWhenUsed="0"/>
-    <w:lsdException w:name="Medium List 2 Accent 2" w:semiHidden="0" w:uiPriority="66" w:unhideWhenUsed="0"/>
-    <w:lsdException w:name="Medium Grid 1 Accent 2" w:semiHidden="0" w:uiPriority="67" w:unhideWhenUsed="0"/>
-    <w:lsdException w:name="Medium Grid 2 Accent 2" w:semiHidden="0" w:uiPriority="68" w:unhideWhenUsed="0"/>
-    <w:lsdException w:name="Medium Grid 3 Accent 2" w:semiHidden="0" w:uiPriority="69" w:unhideWhenUsed="0"/>
-    <w:lsdException w:name="Dark List Accent 2" w:semiHidden="0" w:uiPriority="70" w:unhideWhenUsed="0"/>
-    <w:lsdException w:name="Colorful Shading Accent 2" w:semiHidden="0" w:uiPriority="71" w:unhideWhenUsed="0"/>
-    <w:lsdException w:name="Colorful List Accent 2" w:semiHidden="0" w:uiPriority="72" w:unhideWhenUsed="0"/>
-    <w:lsdException w:name="Colorful Grid Accent 2" w:semiHidden="0" w:uiPriority="73" w:unhideWhenUsed="0"/>
-    <w:lsdException w:name="Light Shading Accent 3" w:semiHidden="0" w:uiPriority="60" w:unhideWhenUsed="0"/>
-    <w:lsdException w:name="Light List Accent 3" w:semiHidden="0" w:uiPriority="61" w:unhideWhenUsed="0"/>
-    <w:lsdException w:name="Light Grid Accent 3" w:semiHidden="0" w:uiPriority="62" w:unhideWhenUsed="0"/>
-    <w:lsdException w:name="Medium Shading 1 Accent 3" w:semiHidden="0" w:uiPriority="63" w:unhideWhenUsed="0"/>
-    <w:lsdException w:name="Medium Shading 2 Accent 3" w:semiHidden="0" w:uiPriority="64" w:unhideWhenUsed="0"/>
-    <w:lsdException w:name="Medium List 1 Accent 3" w:semiHidden="0" w:uiPriority="65" w:unhideWhenUsed="0"/>
-    <w:lsdException w:name="Medium List 2 Accent 3" w:semiHidden="0" w:uiPriority="66" w:unhideWhenUsed="0"/>
-    <w:lsdException w:name="Medium Grid 1 Accent 3" w:semiHidden="0" w:uiPriority="67" w:unhideWhenUsed="0"/>
-    <w:lsdException w:name="Medium Grid 2 Accent 3" w:semiHidden="0" w:uiPriority="68" w:unhideWhenUsed="0"/>
-    <w:lsdException w:name="Medium Grid 3 Accent 3" w:semiHidden="0" w:uiPriority="69" w:unhideWhenUsed="0"/>
-    <w:lsdException w:name="Dark List Accent 3" w:semiHidden="0" w:uiPriority="70" w:unhideWhenUsed="0"/>
-    <w:lsdException w:name="Colorful Shading Accent 3" w:semiHidden="0" w:uiPriority="71" w:unhideWhenUsed="0"/>
-    <w:lsdException w:name="Colorful List Accent 3" w:semiHidden="0" w:uiPriority="72" w:unhideWhenUsed="0"/>
-    <w:lsdException w:name="Colorful Grid Accent 3" w:semiHidden="0" w:uiPriority="73" w:unhideWhenUsed="0"/>
-    <w:lsdException w:name="Light Shading Accent 4" w:semiHidden="0" w:uiPriority="60" w:unhideWhenUsed="0"/>
-    <w:lsdException w:name="Light List Accent 4" w:semiHidden="0" w:uiPriority="61" w:unhideWhenUsed="0"/>
-    <w:lsdException w:name="Light Grid Accent 4" w:semiHidden="0" w:uiPriority="62" w:unhideWhenUsed="0"/>
-    <w:lsdException w:name="Medium Shading 1 Accent 4" w:semiHidden="0" w:uiPriority="63" w:unhideWhenUsed="0"/>
-    <w:lsdException w:name="Medium Shading 2 Accent 4" w:semiHidden="0" w:uiPriority="64" w:unhideWhenUsed="0"/>
-    <w:lsdException w:name="Medium List 1 Accent 4" w:semiHidden="0" w:uiPriority="65" w:unhideWhenUsed="0"/>
-    <w:lsdException w:name="Medium List 2 Accent 4" w:semiHidden="0" w:uiPriority="66" w:unhideWhenUsed="0"/>
-    <w:lsdException w:name="Medium Grid 1 Accent 4" w:semiHidden="0" w:uiPriority="67" w:unhideWhenUsed="0"/>
-    <w:lsdException w:name="Medium Grid 2 Accent 4" w:semiHidden="0" w:uiPriority="68" w:unhideWhenUsed="0"/>
-    <w:lsdException w:name="Medium Grid 3 Accent 4" w:semiHidden="0" w:uiPriority="69" w:unhideWhenUsed="0"/>
-    <w:lsdException w:name="Dark List Accent 4" w:semiHidden="0" w:uiPriority="70" w:unhideWhenUsed="0"/>
-    <w:lsdException w:name="Colorful Shading Accent 4" w:semiHidden="0" w:uiPriority="71" w:unhideWhenUsed="0"/>
-    <w:lsdException w:name="Colorful List Accent 4" w:semiHidden="0" w:uiPriority="72" w:unhideWhenUsed="0"/>
-    <w:lsdException w:name="Colorful Grid Accent 4" w:semiHidden="0" w:uiPriority="73" w:unhideWhenUsed="0"/>
-    <w:lsdException w:name="Light Shading Accent 5" w:semiHidden="0" w:uiPriority="60" w:unhideWhenUsed="0"/>
-    <w:lsdException w:name="Light List Accent 5" w:semiHidden="0" w:uiPriority="61" w:unhideWhenUsed="0"/>
-    <w:lsdException w:name="Light Grid Accent 5" w:semiHidden="0" w:uiPriority="62" w:unhideWhenUsed="0"/>
-    <w:lsdException w:name="Medium Shading 1 Accent 5" w:semiHidden="0" w:uiPriority="63" w:unhideWhenUsed="0"/>
-    <w:lsdException w:name="Medium Shading 2 Accent 5" w:semiHidden="0" w:uiPriority="64" w:unhideWhenUsed="0"/>
-    <w:lsdException w:name="Medium List 1 Accent 5" w:semiHidden="0" w:uiPriority="65" w:unhideWhenUsed="0"/>
-    <w:lsdException w:name="Medium List 2 Accent 5" w:semiHidden="0" w:uiPriority="66" w:unhideWhenUsed="0"/>
-    <w:lsdException w:name="Medium Grid 1 Accent 5" w:semiHidden="0" w:uiPriority="67" w:unhideWhenUsed="0"/>
-    <w:lsdException w:name="Medium Grid 2 Accent 5" w:semiHidden="0" w:uiPriority="68" w:unhideWhenUsed="0"/>
-    <w:lsdException w:name="Medium Grid 3 Accent 5" w:semiHidden="0" w:uiPriority="69" w:unhideWhenUsed="0"/>
-    <w:lsdException w:name="Dark List Accent 5" w:semiHidden="0" w:uiPriority="70" w:unhideWhenUsed="0"/>
-    <w:lsdException w:name="Colorful Shading Accent 5" w:semiHidden="0" w:uiPriority="71" w:unhideWhenUsed="0"/>
-    <w:lsdException w:name="Colorful List Accent 5" w:semiHidden="0" w:uiPriority="72" w:unhideWhenUsed="0"/>
-    <w:lsdException w:name="Colorful Grid Accent 5" w:semiHidden="0" w:uiPriority="73" w:unhideWhenUsed="0"/>
-    <w:lsdException w:name="Light Shading Accent 6" w:semiHidden="0" w:uiPriority="60" w:unhideWhenUsed="0"/>
-    <w:lsdException w:name="Light List Accent 6" w:semiHidden="0" w:uiPriority="61" w:unhideWhenUsed="0"/>
-    <w:lsdException w:name="Light Grid Accent 6" w:semiHidden="0" w:uiPriority="62" w:unhideWhenUsed="0"/>
-    <w:lsdException w:name="Medium Shading 1 Accent 6" w:semiHidden="0" w:uiPriority="63" w:unhideWhenUsed="0"/>
-    <w:lsdException w:name="Medium Shading 2 Accent 6" w:semiHidden="0" w:uiPriority="64" w:unhideWhenUsed="0"/>
-    <w:lsdException w:name="Medium List 1 Accent 6" w:semiHidden="0" w:uiPriority="65" w:unhideWhenUsed="0"/>
-    <w:lsdException w:name="Medium List 2 Accent 6" w:semiHidden="0" w:uiPriority="66" w:unhideWhenUsed="0"/>
-    <w:lsdException w:name="Medium Grid 1 Accent 6" w:semiHidden="0" w:uiPriority="67" w:unhideWhenUsed="0"/>
-    <w:lsdException w:name="Medium Grid 2 Accent 6" w:semiHidden="0" w:uiPriority="68" w:unhideWhenUsed="0"/>
-    <w:lsdException w:name="Medium Grid 3 Accent 6" w:semiHidden="0" w:uiPriority="69" w:unhideWhenUsed="0"/>
-    <w:lsdException w:name="Dark List Accent 6" w:semiHidden="0" w:uiPriority="70" w:unhideWhenUsed="0"/>
-    <w:lsdException w:name="Colorful Shading Accent 6" w:semiHidden="0" w:uiPriority="71" w:unhideWhenUsed="0"/>
-    <w:lsdException w:name="Colorful List Accent 6" w:semiHidden="0" w:uiPriority="72" w:unhideWhenUsed="0"/>
-    <w:lsdException w:name="Colorful Grid Accent 6" w:semiHidden="0" w:uiPriority="73" w:unhideWhenUsed="0"/>
-    <w:lsdException w:name="Subtle Emphasis" w:semiHidden="0" w:uiPriority="19" w:unhideWhenUsed="0" w:qFormat="1"/>
-    <w:lsdException w:name="Intense Emphasis" w:semiHidden="0" w:uiPriority="21" w:unhideWhenUsed="0" w:qFormat="1"/>
-    <w:lsdException w:name="Subtle Reference" w:semiHidden="0" w:uiPriority="31" w:unhideWhenUsed="0" w:qFormat="1"/>
-    <w:lsdException w:name="Intense Reference" w:semiHidden="0" w:uiPriority="32" w:unhideWhenUsed="0" w:qFormat="1"/>
-    <w:lsdException w:name="Book Title" w:semiHidden="0" w:uiPriority="33" w:unhideWhenUsed="0" w:qFormat="1"/>
-    <w:lsdException w:name="Bibliography" w:uiPriority="37"/>
-    <w:lsdException w:name="TOC Heading" w:uiPriority="39" w:qFormat="1"/>
-  </w:latentStyles>
-  <w:style w:type="paragraph" w:default="1" w:styleId="Normal">
-    <w:name w:val="Normal"/>
-    <w:autoRedefine/>
-    <w:qFormat/>
-    <w:rsid w:val="00A101D7"/>
-    <w:pPr>
-      <w:keepLines/>
-      <w:spacing w:before="120" w:after="0" w:line="240" w:lineRule="auto"/>
-      <w:ind w:left="90"/>
-      <w:jc w:val="both"/>
-    </w:pPr>
-    <w:rPr>
-      <w:rFonts w:ascii="Times New Roman" w:eastAsia="Times New Roman" w:hAnsi="Times New Roman" w:cs="Times New Roman"/>
-      <w:lang w:eastAsia="en-US"/>
-    </w:rPr>
-  </w:style>
-  <w:style w:type="paragraph" w:styleId="Heading1">
-    <w:name w:val="heading 1"/>
-    <w:aliases w:val="H1"/>
-    <w:basedOn w:val="Normal"/>
-    <w:next w:val="Heading2"/>
-    <w:link w:val="Heading1Char"/>
-    <w:autoRedefine/>
-    <w:qFormat/>
-    <w:rsid w:val="007D74DA"/>
-    <w:pPr>
-      <w:pageBreakBefore/>
-      <w:numPr>
-        <w:numId w:val="1"/>
-      </w:numPr>
-      <w:tabs>
-        <w:tab w:val="clear" w:pos="360"/>
-        <w:tab w:val="num" w:pos="426"/>
-      </w:tabs>
-      <w:spacing w:before="240" w:after="120" w:line="360" w:lineRule="auto"/>
-      <w:ind w:left="432" w:hanging="432"/>
-      <w:outlineLvl w:val="0"/>
-    </w:pPr>
-    <w:rPr>
-      <w:b/>
-      <w:bCs/>
-      <w:caps/>
-      <w:kern w:val="28"/>
-      <w:sz w:val="28"/>
-      <w:szCs w:val="28"/>
-    </w:rPr>
-  </w:style>
-  <w:style w:type="paragraph" w:styleId="Heading2">
-    <w:name w:val="heading 2"/>
-    <w:aliases w:val="l2,H2"/>
-    <w:basedOn w:val="Normal"/>
-    <w:next w:val="NormalIndent"/>
-    <w:link w:val="Heading2Char"/>
-    <w:autoRedefine/>
-    <w:qFormat/>
-    <w:rsid w:val="005125FA"/>
-    <w:pPr>
-      <w:keepNext/>
-      <w:numPr>
-        <w:ilvl w:val="1"/>
-        <w:numId w:val="1"/>
-      </w:numPr>
-      <w:spacing w:before="240" w:after="120" w:line="360" w:lineRule="auto"/>
-      <w:ind w:left="562" w:hanging="562"/>
-      <w:outlineLvl w:val="1"/>
-    </w:pPr>
-    <w:rPr>
-      <w:b/>
-      <w:bCs/>
-      <w:iCs/>
-      <w:sz w:val="24"/>
-      <w:szCs w:val="24"/>
-    </w:rPr>
-  </w:style>
-  <w:style w:type="paragraph" w:styleId="Heading3">
-    <w:name w:val="heading 3"/>
-    <w:basedOn w:val="Normal"/>
-    <w:next w:val="Normal"/>
-    <w:link w:val="Heading3Char"/>
-    <w:autoRedefine/>
-    <w:qFormat/>
-    <w:rsid w:val="00360703"/>
-    <w:pPr>
-      <w:keepNext/>
-      <w:numPr>
-        <w:ilvl w:val="2"/>
-        <w:numId w:val="1"/>
-      </w:numPr>
-      <w:tabs>
-        <w:tab w:val="clear" w:pos="2214"/>
-      </w:tabs>
-      <w:spacing w:before="240" w:after="240" w:line="360" w:lineRule="auto"/>
-      <w:ind w:left="1224"/>
-      <w:outlineLvl w:val="2"/>
-    </w:pPr>
-    <w:rPr>
-      <w:b/>
-      <w:bCs/>
-    </w:rPr>
-  </w:style>
-  <w:style w:type="paragraph" w:styleId="Heading4">
-    <w:name w:val="heading 4"/>
-    <w:basedOn w:val="Normal"/>
-    <w:next w:val="Normal"/>
-    <w:link w:val="Heading4Char"/>
-    <w:autoRedefine/>
-    <w:qFormat/>
-    <w:rsid w:val="00360703"/>
-    <w:pPr>
-      <w:keepNext/>
-      <w:keepLines w:val="0"/>
-      <w:spacing w:before="240" w:after="120" w:line="360" w:lineRule="auto"/>
-      <w:ind w:left="86"/>
-      <w:outlineLvl w:val="3"/>
-    </w:pPr>
-    <w:rPr>
-      <w:b/>
-      <w:bCs/>
-    </w:rPr>
-  </w:style>
-  <w:style w:type="paragraph" w:styleId="Heading7">
-    <w:name w:val="heading 7"/>
-    <w:basedOn w:val="Normal"/>
-    <w:next w:val="Normal"/>
-    <w:link w:val="Heading7Char"/>
-    <w:uiPriority w:val="9"/>
-    <w:semiHidden/>
-    <w:unhideWhenUsed/>
-    <w:qFormat/>
-    <w:rsid w:val="0087104C"/>
-    <w:pPr>
-      <w:keepNext/>
-      <w:spacing w:before="200"/>
-      <w:outlineLvl w:val="6"/>
-    </w:pPr>
-    <w:rPr>
-      <w:rFonts w:asciiTheme="majorHAnsi" w:eastAsiaTheme="majorEastAsia" w:hAnsiTheme="majorHAnsi" w:cstheme="majorBidi"/>
-      <w:i/>
-      <w:iCs/>
-      <w:color w:val="404040" w:themeColor="text1" w:themeTint="BF"/>
-    </w:rPr>
-  </w:style>
-  <w:style w:type="character" w:default="1" w:styleId="DefaultParagraphFont">
-    <w:name w:val="Default Paragraph Font"/>
-    <w:uiPriority w:val="1"/>
-    <w:semiHidden/>
-    <w:unhideWhenUsed/>
-  </w:style>
-  <w:style w:type="table" w:default="1" w:styleId="TableNormal">
-    <w:name w:val="Normal Table"/>
-    <w:uiPriority w:val="99"/>
-    <w:semiHidden/>
-    <w:unhideWhenUsed/>
-    <w:tblPr>
-      <w:tblInd w:w="0" w:type="dxa"/>
-      <w:tblCellMar>
-        <w:top w:w="0" w:type="dxa"/>
-        <w:left w:w="108" w:type="dxa"/>
-        <w:bottom w:w="0" w:type="dxa"/>
-        <w:right w:w="108" w:type="dxa"/>
-      </w:tblCellMar>
-    </w:tblPr>
-  </w:style>
-  <w:style w:type="numbering" w:default="1" w:styleId="NoList">
-    <w:name w:val="No List"/>
-    <w:uiPriority w:val="99"/>
-    <w:semiHidden/>
-    <w:unhideWhenUsed/>
-  </w:style>
-  <w:style w:type="character" w:customStyle="1" w:styleId="Heading1Char">
-    <w:name w:val="Heading 1 Char"/>
-    <w:aliases w:val="H1 Char"/>
-    <w:basedOn w:val="DefaultParagraphFont"/>
-    <w:link w:val="Heading1"/>
-    <w:rsid w:val="007D74DA"/>
-    <w:rPr>
-      <w:rFonts w:ascii="Times New Roman" w:eastAsia="Times New Roman" w:hAnsi="Times New Roman" w:cs="Times New Roman"/>
-      <w:b/>
-      <w:bCs/>
-      <w:caps/>
-      <w:kern w:val="28"/>
-      <w:sz w:val="28"/>
-      <w:szCs w:val="28"/>
-      <w:lang w:eastAsia="en-US"/>
-    </w:rPr>
-  </w:style>
-  <w:style w:type="character" w:customStyle="1" w:styleId="Heading2Char">
-    <w:name w:val="Heading 2 Char"/>
-    <w:aliases w:val="l2 Char,H2 Char"/>
-    <w:basedOn w:val="DefaultParagraphFont"/>
-    <w:link w:val="Heading2"/>
-    <w:rsid w:val="005125FA"/>
-    <w:rPr>
-      <w:rFonts w:ascii="Times New Roman" w:eastAsia="Times New Roman" w:hAnsi="Times New Roman" w:cs="Times New Roman"/>
-      <w:b/>
-      <w:bCs/>
-      <w:iCs/>
-      <w:sz w:val="24"/>
-      <w:szCs w:val="24"/>
-      <w:lang w:eastAsia="en-US"/>
-    </w:rPr>
-  </w:style>
-  <w:style w:type="character" w:customStyle="1" w:styleId="Heading3Char">
-    <w:name w:val="Heading 3 Char"/>
-    <w:basedOn w:val="DefaultParagraphFont"/>
-    <w:link w:val="Heading3"/>
-    <w:rsid w:val="00360703"/>
-    <w:rPr>
-      <w:rFonts w:ascii="Arial" w:eastAsia="Times New Roman" w:hAnsi="Arial" w:cs="Tahoma"/>
-      <w:b/>
-      <w:bCs/>
-      <w:sz w:val="20"/>
-      <w:szCs w:val="20"/>
-      <w:lang w:eastAsia="en-US"/>
-    </w:rPr>
-  </w:style>
-  <w:style w:type="character" w:customStyle="1" w:styleId="Heading4Char">
-    <w:name w:val="Heading 4 Char"/>
-    <w:basedOn w:val="DefaultParagraphFont"/>
-    <w:link w:val="Heading4"/>
-    <w:rsid w:val="00360703"/>
-    <w:rPr>
-      <w:rFonts w:ascii="Arial" w:eastAsia="Times New Roman" w:hAnsi="Arial" w:cs="Tahoma"/>
-      <w:b/>
-      <w:bCs/>
-      <w:sz w:val="20"/>
-      <w:szCs w:val="20"/>
-      <w:lang w:eastAsia="en-US"/>
-    </w:rPr>
-  </w:style>
-  <w:style w:type="paragraph" w:styleId="BodyTextIndent">
-    <w:name w:val="Body Text Indent"/>
-    <w:basedOn w:val="Normal"/>
-    <w:link w:val="BodyTextIndentChar"/>
-    <w:rsid w:val="0087104C"/>
-    <w:pPr>
-      <w:ind w:left="0"/>
-    </w:pPr>
-  </w:style>
-  <w:style w:type="character" w:customStyle="1" w:styleId="BodyTextIndentChar">
-    <w:name w:val="Body Text Indent Char"/>
-    <w:basedOn w:val="DefaultParagraphFont"/>
-    <w:link w:val="BodyTextIndent"/>
-    <w:rsid w:val="0087104C"/>
-    <w:rPr>
-      <w:rFonts w:ascii="Arial" w:eastAsia="Times New Roman" w:hAnsi="Arial" w:cs="Tahoma"/>
-      <w:sz w:val="20"/>
-      <w:szCs w:val="20"/>
-      <w:lang w:eastAsia="en-US"/>
-    </w:rPr>
-  </w:style>
-  <w:style w:type="paragraph" w:styleId="Footer">
-    <w:name w:val="footer"/>
-    <w:basedOn w:val="Normal"/>
-    <w:link w:val="FooterChar"/>
-    <w:rsid w:val="0087104C"/>
-    <w:pPr>
-      <w:tabs>
-        <w:tab w:val="center" w:pos="4320"/>
-        <w:tab w:val="right" w:pos="8640"/>
-      </w:tabs>
-      <w:ind w:left="0"/>
-    </w:pPr>
-  </w:style>
-  <w:style w:type="character" w:customStyle="1" w:styleId="FooterChar">
-    <w:name w:val="Footer Char"/>
-    <w:basedOn w:val="DefaultParagraphFont"/>
-    <w:link w:val="Footer"/>
-    <w:rsid w:val="0087104C"/>
-    <w:rPr>
-      <w:rFonts w:ascii="Arial" w:eastAsia="Times New Roman" w:hAnsi="Arial" w:cs="Tahoma"/>
-      <w:sz w:val="20"/>
-      <w:szCs w:val="20"/>
-      <w:lang w:eastAsia="en-US"/>
-    </w:rPr>
-  </w:style>
-  <w:style w:type="paragraph" w:styleId="Header">
-    <w:name w:val="header"/>
-    <w:basedOn w:val="Normal"/>
-    <w:link w:val="HeaderChar"/>
-    <w:autoRedefine/>
-    <w:rsid w:val="007D74DA"/>
-    <w:pPr>
-      <w:pBdr>
-        <w:bottom w:val="single" w:sz="2" w:space="1" w:color="808080"/>
-      </w:pBdr>
-      <w:ind w:left="0"/>
-    </w:pPr>
-    <w:rPr>
-      <w:color w:val="000000" w:themeColor="text1"/>
-      <w:sz w:val="21"/>
-      <w:szCs w:val="21"/>
-      <w:lang w:val="fr-FR"/>
-    </w:rPr>
-  </w:style>
-  <w:style w:type="character" w:customStyle="1" w:styleId="HeaderChar">
-    <w:name w:val="Header Char"/>
-    <w:basedOn w:val="DefaultParagraphFont"/>
-    <w:link w:val="Header"/>
-    <w:rsid w:val="007D74DA"/>
-    <w:rPr>
-      <w:rFonts w:ascii="Times New Roman" w:eastAsia="Times New Roman" w:hAnsi="Times New Roman" w:cs="Times New Roman"/>
-      <w:color w:val="000000" w:themeColor="text1"/>
-      <w:sz w:val="21"/>
-      <w:szCs w:val="21"/>
-      <w:lang w:val="fr-FR" w:eastAsia="en-US"/>
-    </w:rPr>
-  </w:style>
-  <w:style w:type="character" w:styleId="Hyperlink">
-    <w:name w:val="Hyperlink"/>
-    <w:basedOn w:val="DefaultParagraphFont"/>
-    <w:uiPriority w:val="99"/>
-    <w:rsid w:val="0087104C"/>
-    <w:rPr>
-      <w:color w:val="0000FF"/>
-      <w:u w:val="single"/>
-    </w:rPr>
-  </w:style>
-  <w:style w:type="paragraph" w:customStyle="1" w:styleId="NormalCaption">
-    <w:name w:val="NormalCaption"/>
-    <w:basedOn w:val="Normal"/>
-    <w:autoRedefine/>
-    <w:rsid w:val="0087104C"/>
-    <w:pPr>
-      <w:spacing w:after="120"/>
-      <w:ind w:left="0"/>
-      <w:jc w:val="center"/>
-    </w:pPr>
-    <w:rPr>
-      <w:b/>
-      <w:bCs/>
-    </w:rPr>
-  </w:style>
-  <w:style w:type="character" w:styleId="PageNumber">
-    <w:name w:val="page number"/>
-    <w:basedOn w:val="DefaultParagraphFont"/>
-    <w:rsid w:val="0087104C"/>
-    <w:rPr>
-      <w:rFonts w:ascii="Arial" w:hAnsi="Arial"/>
-      <w:color w:val="C0C0C0"/>
-      <w:sz w:val="16"/>
-      <w:szCs w:val="16"/>
-    </w:rPr>
-  </w:style>
-  <w:style w:type="paragraph" w:styleId="NormalIndent">
-    <w:name w:val="Normal Indent"/>
-    <w:basedOn w:val="Normal"/>
-    <w:autoRedefine/>
-    <w:rsid w:val="00D2630F"/>
-    <w:pPr>
-      <w:spacing w:before="80" w:after="80"/>
-      <w:ind w:left="0"/>
-    </w:pPr>
-    <w:rPr>
-      <w:rFonts w:cs="Arial"/>
-    </w:rPr>
-  </w:style>
-  <w:style w:type="paragraph" w:styleId="TOC1">
-    <w:name w:val="toc 1"/>
-    <w:basedOn w:val="Normal"/>
-    <w:next w:val="Normal"/>
-    <w:autoRedefine/>
-    <w:uiPriority w:val="39"/>
-    <w:rsid w:val="0087104C"/>
-    <w:pPr>
-      <w:tabs>
-        <w:tab w:val="left" w:pos="1080"/>
-        <w:tab w:val="right" w:leader="dot" w:pos="8305"/>
-      </w:tabs>
-      <w:spacing w:before="240" w:after="120"/>
-      <w:ind w:left="720"/>
-    </w:pPr>
-    <w:rPr>
-      <w:b/>
-      <w:bCs/>
-      <w:caps/>
-      <w:noProof/>
-    </w:rPr>
-  </w:style>
-  <w:style w:type="paragraph" w:styleId="TOC2">
-    <w:name w:val="toc 2"/>
-    <w:basedOn w:val="Normal"/>
-    <w:next w:val="Normal"/>
-    <w:autoRedefine/>
-    <w:uiPriority w:val="39"/>
-    <w:rsid w:val="0087104C"/>
-    <w:pPr>
-      <w:tabs>
-        <w:tab w:val="left" w:pos="1800"/>
-        <w:tab w:val="right" w:leader="dot" w:pos="8305"/>
-      </w:tabs>
-      <w:spacing w:before="60"/>
-      <w:ind w:left="1080"/>
-    </w:pPr>
-    <w:rPr>
-      <w:noProof/>
-      <w:sz w:val="16"/>
-      <w:szCs w:val="16"/>
-    </w:rPr>
-  </w:style>
-  <w:style w:type="paragraph" w:styleId="BodyText">
-    <w:name w:val="Body Text"/>
-    <w:basedOn w:val="Normal"/>
-    <w:link w:val="BodyTextChar"/>
-    <w:rsid w:val="0087104C"/>
-    <w:pPr>
-      <w:spacing w:before="0"/>
-      <w:jc w:val="center"/>
-    </w:pPr>
-  </w:style>
-  <w:style w:type="character" w:customStyle="1" w:styleId="BodyTextChar">
-    <w:name w:val="Body Text Char"/>
-    <w:basedOn w:val="DefaultParagraphFont"/>
-    <w:link w:val="BodyText"/>
-    <w:rsid w:val="0087104C"/>
-    <w:rPr>
-      <w:rFonts w:ascii="Arial" w:eastAsia="Times New Roman" w:hAnsi="Arial" w:cs="Tahoma"/>
-      <w:lang w:eastAsia="en-US"/>
-    </w:rPr>
-  </w:style>
-  <w:style w:type="paragraph" w:customStyle="1" w:styleId="NormalTB">
-    <w:name w:val="NormalTB"/>
-    <w:rsid w:val="0087104C"/>
-    <w:pPr>
-      <w:spacing w:after="0" w:line="240" w:lineRule="auto"/>
-      <w:jc w:val="center"/>
-    </w:pPr>
-    <w:rPr>
-      <w:rFonts w:ascii=".VnTime" w:eastAsia="Times New Roman" w:hAnsi=".VnTime" w:cs="Times New Roman"/>
-      <w:sz w:val="20"/>
-      <w:szCs w:val="20"/>
-      <w:lang w:val="en-GB" w:eastAsia="en-US"/>
-    </w:rPr>
-  </w:style>
-  <w:style w:type="paragraph" w:customStyle="1" w:styleId="Bang">
-    <w:name w:val="Bang"/>
-    <w:basedOn w:val="Normal"/>
-    <w:autoRedefine/>
-    <w:rsid w:val="0087104C"/>
-    <w:pPr>
-      <w:spacing w:before="80" w:after="80"/>
-      <w:ind w:left="0"/>
-    </w:pPr>
-    <w:rPr>
-      <w:sz w:val="16"/>
-      <w:szCs w:val="16"/>
-    </w:rPr>
-  </w:style>
-  <w:style w:type="paragraph" w:customStyle="1" w:styleId="NormalH">
-    <w:name w:val="NormalH"/>
-    <w:basedOn w:val="Normal"/>
-    <w:autoRedefine/>
-    <w:rsid w:val="0087104C"/>
-    <w:pPr>
-      <w:pageBreakBefore/>
-      <w:tabs>
-        <w:tab w:val="left" w:pos="2160"/>
-        <w:tab w:val="right" w:pos="5040"/>
-        <w:tab w:val="left" w:pos="5760"/>
-        <w:tab w:val="right" w:pos="8640"/>
-      </w:tabs>
-      <w:spacing w:before="360" w:after="240"/>
-      <w:ind w:left="0"/>
-    </w:pPr>
-    <w:rPr>
-      <w:rFonts w:ascii="Verdana" w:hAnsi="Verdana"/>
-      <w:b/>
-      <w:bCs/>
-      <w:caps/>
-      <w:color w:val="003400"/>
-      <w:szCs w:val="24"/>
-    </w:rPr>
-  </w:style>
-  <w:style w:type="paragraph" w:customStyle="1" w:styleId="HeadingBig">
-    <w:name w:val="Heading Big"/>
-    <w:basedOn w:val="NormalTB"/>
-    <w:rsid w:val="0087104C"/>
-    <w:pPr>
-      <w:widowControl w:val="0"/>
-      <w:spacing w:before="120"/>
-    </w:pPr>
-    <w:rPr>
-      <w:rFonts w:ascii="Swis721 BlkEx BT" w:hAnsi="Swis721 BlkEx BT"/>
-      <w:b/>
-      <w:bCs/>
-      <w:i/>
-      <w:iCs/>
-      <w:color w:val="6E2500"/>
-      <w:spacing w:val="30"/>
-      <w:sz w:val="40"/>
-      <w:szCs w:val="32"/>
-      <w:lang w:val="en-US"/>
-    </w:rPr>
-  </w:style>
-  <w:style w:type="paragraph" w:customStyle="1" w:styleId="bang0">
-    <w:name w:val="bang"/>
-    <w:basedOn w:val="Normal"/>
-    <w:autoRedefine/>
-    <w:rsid w:val="001C4FDA"/>
-    <w:pPr>
-      <w:keepLines w:val="0"/>
-      <w:autoSpaceDE w:val="0"/>
-      <w:autoSpaceDN w:val="0"/>
-      <w:spacing w:before="80" w:after="80"/>
-      <w:ind w:left="0"/>
-    </w:pPr>
-    <w:rPr>
-      <w:rFonts w:eastAsia="MS Mincho"/>
-      <w:color w:val="222222"/>
-      <w:shd w:val="clear" w:color="auto" w:fill="FFFFFF"/>
-    </w:rPr>
-  </w:style>
-  <w:style w:type="paragraph" w:customStyle="1" w:styleId="HelpText">
-    <w:name w:val="Help Text"/>
-    <w:basedOn w:val="Normal"/>
-    <w:autoRedefine/>
-    <w:rsid w:val="0087104C"/>
-    <w:pPr>
-      <w:keepLines w:val="0"/>
-      <w:spacing w:before="0"/>
-      <w:ind w:left="1166" w:hanging="734"/>
-    </w:pPr>
-    <w:rPr>
-      <w:i/>
-      <w:color w:val="0000FF"/>
-      <w:lang w:eastAsia="de-DE"/>
-    </w:rPr>
-  </w:style>
-  <w:style w:type="paragraph" w:customStyle="1" w:styleId="HelpCont">
-    <w:name w:val="Help Cont"/>
-    <w:basedOn w:val="HelpText"/>
-    <w:rsid w:val="0087104C"/>
-    <w:pPr>
-      <w:ind w:firstLine="0"/>
-    </w:pPr>
-    <w:rPr>
-      <w:rFonts w:ascii="Helvetica" w:hAnsi="Helvetica"/>
-    </w:rPr>
-  </w:style>
-  <w:style w:type="paragraph" w:customStyle="1" w:styleId="HelpBullet">
-    <w:name w:val="Help Bullet"/>
-    <w:basedOn w:val="HelpText"/>
-    <w:rsid w:val="0087104C"/>
-    <w:pPr>
-      <w:numPr>
-        <w:numId w:val="2"/>
-      </w:numPr>
-      <w:tabs>
-        <w:tab w:val="clear" w:pos="360"/>
-        <w:tab w:val="num" w:pos="1134"/>
-      </w:tabs>
-      <w:ind w:left="1134" w:hanging="283"/>
-    </w:pPr>
-  </w:style>
-  <w:style w:type="paragraph" w:customStyle="1" w:styleId="Body">
-    <w:name w:val="Body"/>
-    <w:basedOn w:val="Normal"/>
-    <w:rsid w:val="0087104C"/>
-    <w:pPr>
-      <w:keepLines w:val="0"/>
-      <w:ind w:left="709"/>
-    </w:pPr>
-    <w:rPr>
-      <w:lang w:eastAsia="de-DE"/>
-    </w:rPr>
-  </w:style>
-  <w:style w:type="paragraph" w:customStyle="1" w:styleId="Bangheader">
-    <w:name w:val="Bangheader"/>
-    <w:basedOn w:val="Heading7"/>
-    <w:autoRedefine/>
-    <w:rsid w:val="0087104C"/>
-    <w:pPr>
-      <w:keepNext w:val="0"/>
-      <w:keepLines w:val="0"/>
-      <w:autoSpaceDE w:val="0"/>
-      <w:autoSpaceDN w:val="0"/>
-      <w:spacing w:before="80" w:after="80"/>
-      <w:ind w:left="0"/>
-      <w:jc w:val="center"/>
-    </w:pPr>
-    <w:rPr>
-      <w:rFonts w:ascii="Arial" w:eastAsia="MS Mincho" w:hAnsi="Arial" w:cs="Tahoma"/>
-      <w:b/>
-      <w:i w:val="0"/>
-      <w:color w:val="auto"/>
-      <w:sz w:val="16"/>
-      <w:szCs w:val="16"/>
-    </w:rPr>
-  </w:style>
-  <w:style w:type="paragraph" w:customStyle="1" w:styleId="Table">
-    <w:name w:val="Table"/>
-    <w:basedOn w:val="Normal"/>
-    <w:autoRedefine/>
-    <w:rsid w:val="0087104C"/>
-    <w:pPr>
-      <w:keepLines w:val="0"/>
-      <w:spacing w:after="120"/>
-      <w:ind w:left="0"/>
-      <w:jc w:val="center"/>
-    </w:pPr>
-    <w:rPr>
-      <w:rFonts w:eastAsia="MS Mincho"/>
-      <w:color w:val="0000FF"/>
-      <w:sz w:val="28"/>
-      <w:szCs w:val="28"/>
-    </w:rPr>
-  </w:style>
-  <w:style w:type="paragraph" w:customStyle="1" w:styleId="StyleJustified">
-    <w:name w:val="Style Justified"/>
-    <w:basedOn w:val="Normal"/>
-    <w:rsid w:val="0087104C"/>
-    <w:pPr>
-      <w:keepLines w:val="0"/>
-      <w:ind w:left="425"/>
-    </w:pPr>
-  </w:style>
-  <w:style w:type="character" w:customStyle="1" w:styleId="Heading7Char">
-    <w:name w:val="Heading 7 Char"/>
-    <w:basedOn w:val="DefaultParagraphFont"/>
-    <w:link w:val="Heading7"/>
-    <w:uiPriority w:val="9"/>
-    <w:semiHidden/>
-    <w:rsid w:val="0087104C"/>
-    <w:rPr>
-      <w:rFonts w:asciiTheme="majorHAnsi" w:eastAsiaTheme="majorEastAsia" w:hAnsiTheme="majorHAnsi" w:cstheme="majorBidi"/>
-      <w:i/>
-      <w:iCs/>
-      <w:color w:val="404040" w:themeColor="text1" w:themeTint="BF"/>
-      <w:sz w:val="20"/>
-      <w:szCs w:val="20"/>
-      <w:lang w:eastAsia="en-US"/>
-    </w:rPr>
-  </w:style>
-  <w:style w:type="paragraph" w:styleId="BalloonText">
-    <w:name w:val="Balloon Text"/>
-    <w:basedOn w:val="Normal"/>
-    <w:link w:val="BalloonTextChar"/>
-    <w:uiPriority w:val="99"/>
-    <w:semiHidden/>
-    <w:unhideWhenUsed/>
-    <w:rsid w:val="00967080"/>
-    <w:pPr>
-      <w:spacing w:before="0"/>
-    </w:pPr>
-    <w:rPr>
-      <w:rFonts w:ascii="Tahoma" w:hAnsi="Tahoma"/>
-      <w:sz w:val="16"/>
-      <w:szCs w:val="16"/>
-    </w:rPr>
-  </w:style>
-  <w:style w:type="character" w:customStyle="1" w:styleId="BalloonTextChar">
-    <w:name w:val="Balloon Text Char"/>
-    <w:basedOn w:val="DefaultParagraphFont"/>
-    <w:link w:val="BalloonText"/>
-    <w:uiPriority w:val="99"/>
-    <w:semiHidden/>
-    <w:rsid w:val="00967080"/>
-    <w:rPr>
-      <w:rFonts w:ascii="Tahoma" w:eastAsia="Times New Roman" w:hAnsi="Tahoma" w:cs="Tahoma"/>
-      <w:sz w:val="16"/>
-      <w:szCs w:val="16"/>
-      <w:lang w:eastAsia="en-US"/>
-    </w:rPr>
-  </w:style>
-  <w:style w:type="character" w:styleId="FollowedHyperlink">
-    <w:name w:val="FollowedHyperlink"/>
-    <w:basedOn w:val="DefaultParagraphFont"/>
-    <w:uiPriority w:val="99"/>
-    <w:semiHidden/>
-    <w:unhideWhenUsed/>
-    <w:rsid w:val="00CB274C"/>
-    <w:rPr>
-      <w:color w:val="800080" w:themeColor="followedHyperlink"/>
-      <w:u w:val="single"/>
-    </w:rPr>
-  </w:style>
-</w:styles>
-</file>
-
-<file path=word/stylesWithEffects.xml><?xml version="1.0" encoding="utf-8"?>
-<w:styles xmlns:wpc="http://schemas.microsoft.com/office/word/2010/wordprocessingCanvas" xmlns:mo="http://schemas.microsoft.com/office/mac/office/2008/main" xmlns:mc="http://schemas.openxmlformats.org/markup-compatibility/2006" xmlns:mv="urn:schemas-microsoft-com:mac:vml" xmlns:o="urn:schemas-microsoft-com:office:office" xmlns:r="http://schemas.openxmlformats.org/officeDocument/2006/relationships" xmlns:m="http://schemas.openxmlformats.org/officeDocument/2006/math" xmlns:v="urn:schemas-microsoft-com:vml" xmlns:wp14="http://schemas.microsoft.com/office/word/2010/wordprocessingDrawing" xmlns:wp="http://schemas.openxmlformats.org/drawingml/2006/wordprocessingDrawing" xmlns:w10="urn:schemas-microsoft-com:office:word" xmlns:w="http://schemas.openxmlformats.org/wordprocessingml/2006/main" xmlns:w14="http://schemas.microsoft.com/office/word/2010/wordml" xmlns:wpg="http://schemas.microsoft.com/office/word/2010/wordprocessingGroup" xmlns:wpi="http://schemas.microsoft.com/office/word/2010/wordprocessingInk" xmlns:wne="http://schemas.microsoft.com/office/word/2006/wordml" xmlns:wps="http://schemas.microsoft.com/office/word/2010/wordprocessingShape" mc:Ignorable="w14 wp14">
-  <w:docDefaults>
-    <w:rPrDefault>
-      <w:rPr>
-        <w:rFonts w:asciiTheme="minorHAnsi" w:eastAsiaTheme="minorEastAsia" w:hAnsiTheme="minorHAnsi" w:cstheme="minorBidi"/>
-        <w:sz w:val="22"/>
-        <w:szCs w:val="22"/>
-        <w:lang w:val="en-US" w:eastAsia="ja-JP" w:bidi="ar-SA"/>
-      </w:rPr>
-    </w:rPrDefault>
-    <w:pPrDefault>
-      <w:pPr>
-        <w:spacing w:after="200" w:line="276" w:lineRule="auto"/>
-      </w:pPr>
-    </w:pPrDefault>
-  </w:docDefaults>
-  <w:latentStyles w:defLockedState="0" w:defUIPriority="99" w:defSemiHidden="1" w:defUnhideWhenUsed="1" w:defQFormat="0" w:count="276">
-    <w:lsdException w:name="Normal" w:semiHidden="0" w:uiPriority="0" w:unhideWhenUsed="0" w:qFormat="1"/>
-    <w:lsdException w:name="heading 1" w:semiHidden="0" w:uiPriority="0" w:unhideWhenUsed="0" w:qFormat="1"/>
-    <w:lsdException w:name="heading 2" w:uiPriority="0" w:qFormat="1"/>
-    <w:lsdException w:name="heading 3" w:uiPriority="0" w:qFormat="1"/>
-    <w:lsdException w:name="heading 4" w:uiPriority="0" w:qFormat="1"/>
-    <w:lsdException w:name="heading 5" w:uiPriority="9" w:qFormat="1"/>
-    <w:lsdException w:name="heading 6" w:uiPriority="9" w:qFormat="1"/>
-    <w:lsdException w:name="heading 7" w:uiPriority="9" w:qFormat="1"/>
-    <w:lsdException w:name="heading 8" w:uiPriority="9" w:qFormat="1"/>
-    <w:lsdException w:name="heading 9" w:uiPriority="9" w:qFormat="1"/>
-    <w:lsdException w:name="toc 1" w:uiPriority="39"/>
-    <w:lsdException w:name="toc 2" w:uiPriority="39"/>
-    <w:lsdException w:name="toc 3" w:uiPriority="39"/>
-    <w:lsdException w:name="toc 4" w:uiPriority="39"/>
-    <w:lsdException w:name="toc 5" w:uiPriority="39"/>
-    <w:lsdException w:name="toc 6" w:uiPriority="39"/>
-    <w:lsdException w:name="toc 7" w:uiPriority="39"/>
-    <w:lsdException w:name="toc 8" w:uiPriority="39"/>
-    <w:lsdException w:name="toc 9" w:uiPriority="39"/>
-    <w:lsdException w:name="Normal Indent" w:uiPriority="0"/>
-    <w:lsdException w:name="header" w:uiPriority="0"/>
-    <w:lsdException w:name="footer" w:uiPriority="0"/>
-    <w:lsdException w:name="caption" w:uiPriority="35" w:qFormat="1"/>
-    <w:lsdException w:name="page number" w:uiPriority="0"/>
-    <w:lsdException w:name="Title" w:semiHidden="0" w:uiPriority="10" w:unhideWhenUsed="0" w:qFormat="1"/>
-    <w:lsdException w:name="Default Paragraph Font" w:uiPriority="1"/>
-    <w:lsdException w:name="Body Text" w:uiPriority="0"/>
-    <w:lsdException w:name="Body Text Indent" w:uiPriority="0"/>
-    <w:lsdException w:name="Subtitle" w:semiHidden="0" w:uiPriority="11" w:unhideWhenUsed="0" w:qFormat="1"/>
-    <w:lsdException w:name="Strong" w:semiHidden="0" w:uiPriority="22" w:unhideWhenUsed="0" w:qFormat="1"/>
-    <w:lsdException w:name="Emphasis" w:semiHidden="0" w:uiPriority="20" w:unhideWhenUsed="0" w:qFormat="1"/>
-    <w:lsdException w:name="Table Grid" w:semiHidden="0" w:uiPriority="59" w:unhideWhenUsed="0"/>
-    <w:lsdException w:name="Note Level 1" w:semiHidden="0" w:unhideWhenUsed="0"/>
-    <w:lsdException w:name="Note Level 2" w:semiHidden="0" w:unhideWhenUsed="0"/>
-    <w:lsdException w:name="Note Level 3" w:semiHidden="0" w:unhideWhenUsed="0"/>
-    <w:lsdException w:name="Note Level 4" w:semiHidden="0" w:unhideWhenUsed="0"/>
-    <w:lsdException w:name="Note Level 5" w:semiHidden="0" w:unhideWhenUsed="0"/>
-    <w:lsdException w:name="Note Level 6" w:semiHidden="0" w:unhideWhenUsed="0"/>
-    <w:lsdException w:name="Note Level 7" w:semiHidden="0" w:unhideWhenUsed="0"/>
-    <w:lsdException w:name="Note Level 8" w:semiHidden="0" w:unhideWhenUsed="0"/>
-    <w:lsdException w:name="Note Level 9" w:semiHidden="0" w:unhideWhenUsed="0"/>
-    <w:lsdException w:name="Placeholder Text" w:unhideWhenUsed="0"/>
-    <w:lsdException w:name="No Spacing" w:semiHidden="0" w:uiPriority="1" w:unhideWhenUsed="0" w:qFormat="1"/>
-    <w:lsdException w:name="Light Shading" w:semiHidden="0" w:uiPriority="60" w:unhideWhenUsed="0"/>
-    <w:lsdException w:name="Light List" w:semiHidden="0" w:uiPriority="61" w:unhideWhenUsed="0"/>
-    <w:lsdException w:name="Light Grid" w:semiHidden="0" w:uiPriority="62" w:unhideWhenUsed="0"/>
-    <w:lsdException w:name="Medium Shading 1" w:semiHidden="0" w:uiPriority="63" w:unhideWhenUsed="0"/>
-    <w:lsdException w:name="Medium Shading 2" w:semiHidden="0" w:uiPriority="64" w:unhideWhenUsed="0"/>
-    <w:lsdException w:name="Medium List 1" w:semiHidden="0" w:uiPriority="65" w:unhideWhenUsed="0"/>
-    <w:lsdException w:name="Medium List 2" w:semiHidden="0" w:uiPriority="66" w:unhideWhenUsed="0"/>
-    <w:lsdException w:name="Medium Grid 1" w:semiHidden="0" w:uiPriority="67" w:unhideWhenUsed="0"/>
-    <w:lsdException w:name="Medium Grid 2" w:semiHidden="0" w:uiPriority="68" w:unhideWhenUsed="0"/>
-    <w:lsdException w:name="Medium Grid 3" w:semiHidden="0" w:uiPriority="69" w:unhideWhenUsed="0"/>
-    <w:lsdException w:name="Dark List" w:semiHidden="0" w:uiPriority="70" w:unhideWhenUsed="0"/>
-    <w:lsdException w:name="Colorful Shading" w:semiHidden="0" w:uiPriority="71" w:unhideWhenUsed="0"/>
-    <w:lsdException w:name="Colorful List" w:semiHidden="0" w:uiPriority="72" w:unhideWhenUsed="0"/>
-    <w:lsdException w:name="Colorful Grid" w:semiHidden="0" w:uiPriority="73" w:unhideWhenUsed="0"/>
-    <w:lsdException w:name="Light Shading Accent 1" w:semiHidden="0" w:uiPriority="60" w:unhideWhenUsed="0"/>
-    <w:lsdException w:name="Light List Accent 1" w:semiHidden="0" w:uiPriority="61" w:unhideWhenUsed="0"/>
-    <w:lsdException w:name="Light Grid Accent 1" w:semiHidden="0" w:uiPriority="62" w:unhideWhenUsed="0"/>
-    <w:lsdException w:name="Medium Shading 1 Accent 1" w:semiHidden="0" w:uiPriority="63" w:unhideWhenUsed="0"/>
-    <w:lsdException w:name="Medium Shading 2 Accent 1" w:semiHidden="0" w:uiPriority="64" w:unhideWhenUsed="0"/>
-    <w:lsdException w:name="Medium List 1 Accent 1" w:semiHidden="0" w:uiPriority="65" w:unhideWhenUsed="0"/>
-    <w:lsdException w:name="Revision" w:unhideWhenUsed="0"/>
-    <w:lsdException w:name="List Paragraph" w:semiHidden="0" w:uiPriority="34" w:unhideWhenUsed="0" w:qFormat="1"/>
-    <w:lsdException w:name="Quote" w:semiHidden="0" w:uiPriority="29" w:unhideWhenUsed="0" w:qFormat="1"/>
-    <w:lsdException w:name="Intense Quote" w:semiHidden="0" w:uiPriority="30" w:unhideWhenUsed="0" w:qFormat="1"/>
-    <w:lsdException w:name="Medium List 2 Accent 1" w:semiHidden="0" w:uiPriority="66" w:unhideWhenUsed="0"/>
-    <w:lsdException w:name="Medium Grid 1 Accent 1" w:semiHidden="0" w:uiPriority="67" w:unhideWhenUsed="0"/>
-    <w:lsdException w:name="Medium Grid 2 Accent 1" w:semiHidden="0" w:uiPriority="68" w:unhideWhenUsed="0"/>
-    <w:lsdException w:name="Medium Grid 3 Accent 1" w:semiHidden="0" w:uiPriority="69" w:unhideWhenUsed="0"/>
-    <w:lsdException w:name="Dark List Accent 1" w:semiHidden="0" w:uiPriority="70" w:unhideWhenUsed="0"/>
-    <w:lsdException w:name="Colorful Shading Accent 1" w:semiHidden="0" w:uiPriority="71" w:unhideWhenUsed="0"/>
-    <w:lsdException w:name="Colorful List Accent 1" w:semiHidden="0" w:uiPriority="72" w:unhideWhenUsed="0"/>
-    <w:lsdException w:name="Colorful Grid Accent 1" w:semiHidden="0" w:uiPriority="73" w:unhideWhenUsed="0"/>
-    <w:lsdException w:name="Light Shading Accent 2" w:semiHidden="0" w:uiPriority="60" w:unhideWhenUsed="0"/>
-    <w:lsdException w:name="Light List Accent 2" w:semiHidden="0" w:uiPriority="61" w:unhideWhenUsed="0"/>
-    <w:lsdException w:name="Light Grid Accent 2" w:semiHidden="0" w:uiPriority="62" w:unhideWhenUsed="0"/>
-    <w:lsdException w:name="Medium Shading 1 Accent 2" w:semiHidden="0" w:uiPriority="63" w:unhideWhenUsed="0"/>
-    <w:lsdException w:name="Medium Shading 2 Accent 2" w:semiHidden="0" w:uiPriority="64" w:unhideWhenUsed="0"/>
-    <w:lsdException w:name="Medium List 1 Accent 2" w:semiHidden="0" w:uiPriority="65" w:unhideWhenUsed="0"/>
-    <w:lsdException w:name="Medium List 2 Accent 2" w:semiHidden="0" w:uiPriority="66" w:unhideWhenUsed="0"/>
-    <w:lsdException w:name="Medium Grid 1 Accent 2" w:semiHidden="0" w:uiPriority="67" w:unhideWhenUsed="0"/>
-    <w:lsdException w:name="Medium Grid 2 Accent 2" w:semiHidden="0" w:uiPriority="68" w:unhideWhenUsed="0"/>
-    <w:lsdException w:name="Medium Grid 3 Accent 2" w:semiHidden="0" w:uiPriority="69" w:unhideWhenUsed="0"/>
-    <w:lsdException w:name="Dark List Accent 2" w:semiHidden="0" w:uiPriority="70" w:unhideWhenUsed="0"/>
-    <w:lsdException w:name="Colorful Shading Accent 2" w:semiHidden="0" w:uiPriority="71" w:unhideWhenUsed="0"/>
-    <w:lsdException w:name="Colorful List Accent 2" w:semiHidden="0" w:uiPriority="72" w:unhideWhenUsed="0"/>
-    <w:lsdException w:name="Colorful Grid Accent 2" w:semiHidden="0" w:uiPriority="73" w:unhideWhenUsed="0"/>
-    <w:lsdException w:name="Light Shading Accent 3" w:semiHidden="0" w:uiPriority="60" w:unhideWhenUsed="0"/>
-    <w:lsdException w:name="Light List Accent 3" w:semiHidden="0" w:uiPriority="61" w:unhideWhenUsed="0"/>
-    <w:lsdException w:name="Light Grid Accent 3" w:semiHidden="0" w:uiPriority="62" w:unhideWhenUsed="0"/>
-    <w:lsdException w:name="Medium Shading 1 Accent 3" w:semiHidden="0" w:uiPriority="63" w:unhideWhenUsed="0"/>
-    <w:lsdException w:name="Medium Shading 2 Accent 3" w:semiHidden="0" w:uiPriority="64" w:unhideWhenUsed="0"/>
-    <w:lsdException w:name="Medium List 1 Accent 3" w:semiHidden="0" w:uiPriority="65" w:unhideWhenUsed="0"/>
-    <w:lsdException w:name="Medium List 2 Accent 3" w:semiHidden="0" w:uiPriority="66" w:unhideWhenUsed="0"/>
-    <w:lsdException w:name="Medium Grid 1 Accent 3" w:semiHidden="0" w:uiPriority="67" w:unhideWhenUsed="0"/>
-    <w:lsdException w:name="Medium Grid 2 Accent 3" w:semiHidden="0" w:uiPriority="68" w:unhideWhenUsed="0"/>
-    <w:lsdException w:name="Medium Grid 3 Accent 3" w:semiHidden="0" w:uiPriority="69" w:unhideWhenUsed="0"/>
-    <w:lsdException w:name="Dark List Accent 3" w:semiHidden="0" w:uiPriority="70" w:unhideWhenUsed="0"/>
-    <w:lsdException w:name="Colorful Shading Accent 3" w:semiHidden="0" w:uiPriority="71" w:unhideWhenUsed="0"/>
-    <w:lsdException w:name="Colorful List Accent 3" w:semiHidden="0" w:uiPriority="72" w:unhideWhenUsed="0"/>
-    <w:lsdException w:name="Colorful Grid Accent 3" w:semiHidden="0" w:uiPriority="73" w:unhideWhenUsed="0"/>
-    <w:lsdException w:name="Light Shading Accent 4" w:semiHidden="0" w:uiPriority="60" w:unhideWhenUsed="0"/>
-    <w:lsdException w:name="Light List Accent 4" w:semiHidden="0" w:uiPriority="61" w:unhideWhenUsed="0"/>
-    <w:lsdException w:name="Light Grid Accent 4" w:semiHidden="0" w:uiPriority="62" w:unhideWhenUsed="0"/>
-    <w:lsdException w:name="Medium Shading 1 Accent 4" w:semiHidden="0" w:uiPriority="63" w:unhideWhenUsed="0"/>
-    <w:lsdException w:name="Medium Shading 2 Accent 4" w:semiHidden="0" w:uiPriority="64" w:unhideWhenUsed="0"/>
-    <w:lsdException w:name="Medium List 1 Accent 4" w:semiHidden="0" w:uiPriority="65" w:unhideWhenUsed="0"/>
-    <w:lsdException w:name="Medium List 2 Accent 4" w:semiHidden="0" w:uiPriority="66" w:unhideWhenUsed="0"/>
-    <w:lsdException w:name="Medium Grid 1 Accent 4" w:semiHidden="0" w:uiPriority="67" w:unhideWhenUsed="0"/>
-    <w:lsdException w:name="Medium Grid 2 Accent 4" w:semiHidden="0" w:uiPriority="68" w:unhideWhenUsed="0"/>
-    <w:lsdException w:name="Medium Grid 3 Accent 4" w:semiHidden="0" w:uiPriority="69" w:unhideWhenUsed="0"/>
-    <w:lsdException w:name="Dark List Accent 4" w:semiHidden="0" w:uiPriority="70" w:unhideWhenUsed="0"/>
-    <w:lsdException w:name="Colorful Shading Accent 4" w:semiHidden="0" w:uiPriority="71" w:unhideWhenUsed="0"/>
-    <w:lsdException w:name="Colorful List Accent 4" w:semiHidden="0" w:uiPriority="72" w:unhideWhenUsed="0"/>
-    <w:lsdException w:name="Colorful Grid Accent 4" w:semiHidden="0" w:uiPriority="73" w:unhideWhenUsed="0"/>
-    <w:lsdException w:name="Light Shading Accent 5" w:semiHidden="0" w:uiPriority="60" w:unhideWhenUsed="0"/>
-    <w:lsdException w:name="Light List Accent 5" w:semiHidden="0" w:uiPriority="61" w:unhideWhenUsed="0"/>
-    <w:lsdException w:name="Light Grid Accent 5" w:semiHidden="0" w:uiPriority="62" w:unhideWhenUsed="0"/>
-    <w:lsdException w:name="Medium Shading 1 Accent 5" w:semiHidden="0" w:uiPriority="63" w:unhideWhenUsed="0"/>
-    <w:lsdException w:name="Medium Shading 2 Accent 5" w:semiHidden="0" w:uiPriority="64" w:unhideWhenUsed="0"/>
-    <w:lsdException w:name="Medium List 1 Accent 5" w:semiHidden="0" w:uiPriority="65" w:unhideWhenUsed="0"/>
-    <w:lsdException w:name="Medium List 2 Accent 5" w:semiHidden="0" w:uiPriority="66" w:unhideWhenUsed="0"/>
-    <w:lsdException w:name="Medium Grid 1 Accent 5" w:semiHidden="0" w:uiPriority="67" w:unhideWhenUsed="0"/>
-    <w:lsdException w:name="Medium Grid 2 Accent 5" w:semiHidden="0" w:uiPriority="68" w:unhideWhenUsed="0"/>
-    <w:lsdException w:name="Medium Grid 3 Accent 5" w:semiHidden="0" w:uiPriority="69" w:unhideWhenUsed="0"/>
-    <w:lsdException w:name="Dark List Accent 5" w:semiHidden="0" w:uiPriority="70" w:unhideWhenUsed="0"/>
-    <w:lsdException w:name="Colorful Shading Accent 5" w:semiHidden="0" w:uiPriority="71" w:unhideWhenUsed="0"/>
-    <w:lsdException w:name="Colorful List Accent 5" w:semiHidden="0" w:uiPriority="72" w:unhideWhenUsed="0"/>
-    <w:lsdException w:name="Colorful Grid Accent 5" w:semiHidden="0" w:uiPriority="73" w:unhideWhenUsed="0"/>
-    <w:lsdException w:name="Light Shading Accent 6" w:semiHidden="0" w:uiPriority="60" w:unhideWhenUsed="0"/>
-    <w:lsdException w:name="Light List Accent 6" w:semiHidden="0" w:uiPriority="61" w:unhideWhenUsed="0"/>
-    <w:lsdException w:name="Light Grid Accent 6" w:semiHidden="0" w:uiPriority="62" w:unhideWhenUsed="0"/>
-    <w:lsdException w:name="Medium Shading 1 Accent 6" w:semiHidden="0" w:uiPriority="63" w:unhideWhenUsed="0"/>
-    <w:lsdException w:name="Medium Shading 2 Accent 6" w:semiHidden="0" w:uiPriority="64" w:unhideWhenUsed="0"/>
-    <w:lsdException w:name="Medium List 1 Accent 6" w:semiHidden="0" w:uiPriority="65" w:unhideWhenUsed="0"/>
-    <w:lsdException w:name="Medium List 2 Accent 6" w:semiHidden="0" w:uiPriority="66" w:unhideWhenUsed="0"/>
-    <w:lsdException w:name="Medium Grid 1 Accent 6" w:semiHidden="0" w:uiPriority="67" w:unhideWhenUsed="0"/>
-    <w:lsdException w:name="Medium Grid 2 Accent 6" w:semiHidden="0" w:uiPriority="68" w:unhideWhenUsed="0"/>
-    <w:lsdException w:name="Medium Grid 3 Accent 6" w:semiHidden="0" w:uiPriority="69" w:unhideWhenUsed="0"/>
-    <w:lsdException w:name="Dark List Accent 6" w:semiHidden="0" w:uiPriority="70" w:unhideWhenUsed="0"/>
-    <w:lsdException w:name="Colorful Shading Accent 6" w:semiHidden="0" w:uiPriority="71" w:unhideWhenUsed="0"/>
-    <w:lsdException w:name="Colorful List Accent 6" w:semiHidden="0" w:uiPriority="72" w:unhideWhenUsed="0"/>
-    <w:lsdException w:name="Colorful Grid Accent 6" w:semiHidden="0" w:uiPriority="73" w:unhideWhenUsed="0"/>
-    <w:lsdException w:name="Subtle Emphasis" w:semiHidden="0" w:uiPriority="19" w:unhideWhenUsed="0" w:qFormat="1"/>
-    <w:lsdException w:name="Intense Emphasis" w:semiHidden="0" w:uiPriority="21" w:unhideWhenUsed="0" w:qFormat="1"/>
-    <w:lsdException w:name="Subtle Reference" w:semiHidden="0" w:uiPriority="31" w:unhideWhenUsed="0" w:qFormat="1"/>
-    <w:lsdException w:name="Intense Reference" w:semiHidden="0" w:uiPriority="32" w:unhideWhenUsed="0" w:qFormat="1"/>
-    <w:lsdException w:name="Book Title" w:semiHidden="0" w:uiPriority="33" w:unhideWhenUsed="0" w:qFormat="1"/>
-    <w:lsdException w:name="Bibliography" w:uiPriority="37"/>
-    <w:lsdException w:name="TOC Heading" w:uiPriority="39" w:qFormat="1"/>
+  <w:latentStyles w:defLockedState="0" w:defUIPriority="99" w:defSemiHidden="0" w:defUnhideWhenUsed="0" w:defQFormat="0" w:count="371">
+    <w:lsdException w:name="Normal" w:uiPriority="0" w:qFormat="1"/>
+    <w:lsdException w:name="heading 1" w:uiPriority="0" w:qFormat="1"/>
+    <w:lsdException w:name="heading 2" w:semiHidden="1" w:uiPriority="0" w:unhideWhenUsed="1" w:qFormat="1"/>
+    <w:lsdException w:name="heading 3" w:semiHidden="1" w:uiPriority="0" w:unhideWhenUsed="1" w:qFormat="1"/>
+    <w:lsdException w:name="heading 4" w:semiHidden="1" w:uiPriority="0" w:unhideWhenUsed="1" w:qFormat="1"/>
+    <w:lsdException w:name="heading 5" w:semiHidden="1" w:uiPriority="9" w:unhideWhenUsed="1" w:qFormat="1"/>
+    <w:lsdException w:name="heading 6" w:semiHidden="1" w:uiPriority="9" w:unhideWhenUsed="1" w:qFormat="1"/>
+    <w:lsdException w:name="heading 7" w:semiHidden="1" w:uiPriority="9" w:unhideWhenUsed="1" w:qFormat="1"/>
+    <w:lsdException w:name="heading 8" w:semiHidden="1" w:uiPriority="9" w:unhideWhenUsed="1" w:qFormat="1"/>
+    <w:lsdException w:name="heading 9" w:semiHidden="1" w:uiPriority="9" w:unhideWhenUsed="1" w:qFormat="1"/>
+    <w:lsdException w:name="index 1" w:semiHidden="1" w:unhideWhenUsed="1"/>
+    <w:lsdException w:name="index 2" w:semiHidden="1" w:unhideWhenUsed="1"/>
+    <w:lsdException w:name="index 3" w:semiHidden="1" w:unhideWhenUsed="1"/>
+    <w:lsdException w:name="index 4" w:semiHidden="1" w:unhideWhenUsed="1"/>
+    <w:lsdException w:name="index 5" w:semiHidden="1" w:unhideWhenUsed="1"/>
+    <w:lsdException w:name="index 6" w:semiHidden="1" w:unhideWhenUsed="1"/>
+    <w:lsdException w:name="index 7" w:semiHidden="1" w:unhideWhenUsed="1"/>
+    <w:lsdException w:name="index 8" w:semiHidden="1" w:unhideWhenUsed="1"/>
+    <w:lsdException w:name="index 9" w:semiHidden="1" w:unhideWhenUsed="1"/>
+    <w:lsdException w:name="toc 1" w:semiHidden="1" w:uiPriority="39" w:unhideWhenUsed="1"/>
+    <w:lsdException w:name="toc 2" w:semiHidden="1" w:uiPriority="39" w:unhideWhenUsed="1"/>
+    <w:lsdException w:name="toc 3" w:semiHidden="1" w:uiPriority="39" w:unhideWhenUsed="1"/>
+    <w:lsdException w:name="toc 4" w:semiHidden="1" w:uiPriority="39" w:unhideWhenUsed="1"/>
+    <w:lsdException w:name="toc 5" w:semiHidden="1" w:uiPriority="39" w:unhideWhenUsed="1"/>
+    <w:lsdException w:name="toc 6" w:semiHidden="1" w:uiPriority="39" w:unhideWhenUsed="1"/>
+    <w:lsdException w:name="toc 7" w:semiHidden="1" w:uiPriority="39" w:unhideWhenUsed="1"/>
+    <w:lsdException w:name="toc 8" w:semiHidden="1" w:uiPriority="39" w:unhideWhenUsed="1"/>
+    <w:lsdException w:name="toc 9" w:semiHidden="1" w:uiPriority="39" w:unhideWhenUsed="1"/>
+    <w:lsdException w:name="Normal Indent" w:semiHidden="1" w:uiPriority="0" w:unhideWhenUsed="1"/>
+    <w:lsdException w:name="footnote text" w:semiHidden="1" w:unhideWhenUsed="1"/>
+    <w:lsdException w:name="annotation text" w:semiHidden="1" w:unhideWhenUsed="1"/>
+    <w:lsdException w:name="header" w:semiHidden="1" w:uiPriority="0" w:unhideWhenUsed="1"/>
+    <w:lsdException w:name="footer" w:semiHidden="1" w:uiPriority="0" w:unhideWhenUsed="1"/>
+    <w:lsdException w:name="index heading" w:semiHidden="1" w:unhideWhenUsed="1"/>
+    <w:lsdException w:name="caption" w:semiHidden="1" w:uiPriority="35" w:unhideWhenUsed="1" w:qFormat="1"/>
+    <w:lsdException w:name="table of figures" w:semiHidden="1" w:unhideWhenUsed="1"/>
+    <w:lsdException w:name="envelope address" w:semiHidden="1" w:unhideWhenUsed="1"/>
+    <w:lsdException w:name="envelope return" w:semiHidden="1" w:unhideWhenUsed="1"/>
+    <w:lsdException w:name="footnote reference" w:semiHidden="1" w:unhideWhenUsed="1"/>
+    <w:lsdException w:name="annotation reference" w:semiHidden="1" w:unhideWhenUsed="1"/>
+    <w:lsdException w:name="line number" w:semiHidden="1" w:unhideWhenUsed="1"/>
+    <w:lsdException w:name="page number" w:semiHidden="1" w:uiPriority="0" w:unhideWhenUsed="1"/>
+    <w:lsdException w:name="endnote reference" w:semiHidden="1" w:unhideWhenUsed="1"/>
+    <w:lsdException w:name="endnote text" w:semiHidden="1" w:unhideWhenUsed="1"/>
+    <w:lsdException w:name="table of authorities" w:semiHidden="1" w:unhideWhenUsed="1"/>
+    <w:lsdException w:name="macro" w:semiHidden="1" w:unhideWhenUsed="1"/>
+    <w:lsdException w:name="toa heading" w:semiHidden="1" w:unhideWhenUsed="1"/>
+    <w:lsdException w:name="List" w:semiHidden="1" w:unhideWhenUsed="1"/>
+    <w:lsdException w:name="List Bullet" w:semiHidden="1" w:unhideWhenUsed="1"/>
+    <w:lsdException w:name="List Number" w:semiHidden="1" w:unhideWhenUsed="1"/>
+    <w:lsdException w:name="List 2" w:semiHidden="1" w:unhideWhenUsed="1"/>
+    <w:lsdException w:name="List 3" w:semiHidden="1" w:unhideWhenUsed="1"/>
+    <w:lsdException w:name="List 4" w:semiHidden="1" w:unhideWhenUsed="1"/>
+    <w:lsdException w:name="List 5" w:semiHidden="1" w:unhideWhenUsed="1"/>
+    <w:lsdException w:name="List Bullet 2" w:semiHidden="1" w:unhideWhenUsed="1"/>
+    <w:lsdException w:name="List Bullet 3" w:semiHidden="1" w:unhideWhenUsed="1"/>
+    <w:lsdException w:name="List Bullet 4" w:semiHidden="1" w:unhideWhenUsed="1"/>
+    <w:lsdException w:name="List Bullet 5" w:semiHidden="1" w:unhideWhenUsed="1"/>
+    <w:lsdException w:name="List Number 2" w:semiHidden="1" w:unhideWhenUsed="1"/>
+    <w:lsdException w:name="List Number 3" w:semiHidden="1" w:unhideWhenUsed="1"/>
+    <w:lsdException w:name="List Number 4" w:semiHidden="1" w:unhideWhenUsed="1"/>
+    <w:lsdException w:name="List Number 5" w:semiHidden="1" w:unhideWhenUsed="1"/>
+    <w:lsdException w:name="Title" w:uiPriority="10" w:qFormat="1"/>
+    <w:lsdException w:name="Closing" w:semiHidden="1" w:unhideWhenUsed="1"/>
+    <w:lsdException w:name="Signature" w:semiHidden="1" w:unhideWhenUsed="1"/>
+    <w:lsdException w:name="Default Paragraph Font" w:semiHidden="1" w:uiPriority="1" w:unhideWhenUsed="1"/>
+    <w:lsdException w:name="Body Text" w:semiHidden="1" w:uiPriority="0" w:unhideWhenUsed="1"/>
+    <w:lsdException w:name="Body Text Indent" w:semiHidden="1" w:uiPriority="0" w:unhideWhenUsed="1"/>
+    <w:lsdException w:name="List Continue" w:semiHidden="1" w:unhideWhenUsed="1"/>
+    <w:lsdException w:name="List Continue 2" w:semiHidden="1" w:unhideWhenUsed="1"/>
+    <w:lsdException w:name="List Continue 3" w:semiHidden="1" w:unhideWhenUsed="1"/>
+    <w:lsdException w:name="List Continue 4" w:semiHidden="1" w:unhideWhenUsed="1"/>
+    <w:lsdException w:name="List Continue 5" w:semiHidden="1" w:unhideWhenUsed="1"/>
+    <w:lsdException w:name="Message Header" w:semiHidden="1" w:unhideWhenUsed="1"/>
+    <w:lsdException w:name="Subtitle" w:uiPriority="11" w:qFormat="1"/>
+    <w:lsdException w:name="Salutation" w:semiHidden="1" w:unhideWhenUsed="1"/>
+    <w:lsdException w:name="Date" w:semiHidden="1" w:unhideWhenUsed="1"/>
+    <w:lsdException w:name="Body Text First Indent" w:semiHidden="1" w:unhideWhenUsed="1"/>
+    <w:lsdException w:name="Body Text First Indent 2" w:semiHidden="1" w:unhideWhenUsed="1"/>
+    <w:lsdException w:name="Note Heading" w:semiHidden="1" w:unhideWhenUsed="1"/>
+    <w:lsdException w:name="Body Text 2" w:semiHidden="1" w:unhideWhenUsed="1"/>
+    <w:lsdException w:name="Body Text 3" w:semiHidden="1" w:unhideWhenUsed="1"/>
+    <w:lsdException w:name="Body Text Indent 2" w:semiHidden="1" w:unhideWhenUsed="1"/>
+    <w:lsdException w:name="Body Text Indent 3" w:semiHidden="1" w:unhideWhenUsed="1"/>
+    <w:lsdException w:name="Block Text" w:semiHidden="1" w:unhideWhenUsed="1"/>
+    <w:lsdException w:name="Hyperlink" w:semiHidden="1" w:unhideWhenUsed="1"/>
+    <w:lsdException w:name="FollowedHyperlink" w:semiHidden="1" w:unhideWhenUsed="1"/>
+    <w:lsdException w:name="Strong" w:uiPriority="22" w:qFormat="1"/>
+    <w:lsdException w:name="Emphasis" w:uiPriority="20" w:qFormat="1"/>
+    <w:lsdException w:name="Document Map" w:semiHidden="1" w:unhideWhenUsed="1"/>
+    <w:lsdException w:name="Plain Text" w:semiHidden="1" w:unhideWhenUsed="1"/>
+    <w:lsdException w:name="E-mail Signature" w:semiHidden="1" w:unhideWhenUsed="1"/>
+    <w:lsdException w:name="HTML Top of Form" w:semiHidden="1" w:unhideWhenUsed="1"/>
+    <w:lsdException w:name="HTML Bottom of Form" w:semiHidden="1" w:unhideWhenUsed="1"/>
+    <w:lsdException w:name="Normal (Web)" w:semiHidden="1" w:unhideWhenUsed="1"/>
+    <w:lsdException w:name="HTML Acronym" w:semiHidden="1" w:unhideWhenUsed="1"/>
+    <w:lsdException w:name="HTML Address" w:semiHidden="1" w:unhideWhenUsed="1"/>
+    <w:lsdException w:name="HTML Cite" w:semiHidden="1" w:unhideWhenUsed="1"/>
+    <w:lsdException w:name="HTML Code" w:semiHidden="1" w:unhideWhenUsed="1"/>
+    <w:lsdException w:name="HTML Definition" w:semiHidden="1" w:unhideWhenUsed="1"/>
+    <w:lsdException w:name="HTML Keyboard" w:semiHidden="1" w:unhideWhenUsed="1"/>
+    <w:lsdException w:name="HTML Preformatted" w:semiHidden="1" w:unhideWhenUsed="1"/>
+    <w:lsdException w:name="HTML Sample" w:semiHidden="1" w:unhideWhenUsed="1"/>
+    <w:lsdException w:name="HTML Typewriter" w:semiHidden="1" w:unhideWhenUsed="1"/>
+    <w:lsdException w:name="HTML Variable" w:semiHidden="1" w:unhideWhenUsed="1"/>
+    <w:lsdException w:name="Normal Table" w:semiHidden="1" w:unhideWhenUsed="1"/>
+    <w:lsdException w:name="annotation subject" w:semiHidden="1" w:unhideWhenUsed="1"/>
+    <w:lsdException w:name="No List" w:semiHidden="1" w:unhideWhenUsed="1"/>
+    <w:lsdException w:name="Outline List 1" w:semiHidden="1" w:unhideWhenUsed="1"/>
+    <w:lsdException w:name="Outline List 2" w:semiHidden="1" w:unhideWhenUsed="1"/>
+    <w:lsdException w:name="Outline List 3" w:semiHidden="1" w:unhideWhenUsed="1"/>
+    <w:lsdException w:name="Table Simple 1" w:semiHidden="1" w:unhideWhenUsed="1"/>
+    <w:lsdException w:name="Table Simple 2" w:semiHidden="1" w:unhideWhenUsed="1"/>
+    <w:lsdException w:name="Table Simple 3" w:semiHidden="1" w:unhideWhenUsed="1"/>
+    <w:lsdException w:name="Table Classic 1" w:semiHidden="1" w:unhideWhenUsed="1"/>
+    <w:lsdException w:name="Table Classic 2" w:semiHidden="1" w:unhideWhenUsed="1"/>
+    <w:lsdException w:name="Table Classic 3" w:semiHidden="1" w:unhideWhenUsed="1"/>
+    <w:lsdException w:name="Table Classic 4" w:semiHidden="1" w:unhideWhenUsed="1"/>
+    <w:lsdException w:name="Table Colorful 1" w:semiHidden="1" w:unhideWhenUsed="1"/>
+    <w:lsdException w:name="Table Colorful 2" w:semiHidden="1" w:unhideWhenUsed="1"/>
+    <w:lsdException w:name="Table Colorful 3" w:semiHidden="1" w:unhideWhenUsed="1"/>
+    <w:lsdException w:name="Table Columns 1" w:semiHidden="1" w:unhideWhenUsed="1"/>
+    <w:lsdException w:name="Table Columns 2" w:semiHidden="1" w:unhideWhenUsed="1"/>
+    <w:lsdException w:name="Table Columns 3" w:semiHidden="1" w:unhideWhenUsed="1"/>
+    <w:lsdException w:name="Table Columns 4" w:semiHidden="1" w:unhideWhenUsed="1"/>
+    <w:lsdException w:name="Table Columns 5" w:semiHidden="1" w:unhideWhenUsed="1"/>
+    <w:lsdException w:name="Table Grid 1" w:semiHidden="1" w:unhideWhenUsed="1"/>
+    <w:lsdException w:name="Table Grid 2" w:semiHidden="1" w:unhideWhenUsed="1"/>
+    <w:lsdException w:name="Table Grid 3" w:semiHidden="1" w:unhideWhenUsed="1"/>
+    <w:lsdException w:name="Table Grid 4" w:semiHidden="1" w:unhideWhenUsed="1"/>
+    <w:lsdException w:name="Table Grid 5" w:semiHidden="1" w:unhideWhenUsed="1"/>
+    <w:lsdException w:name="Table Grid 6" w:semiHidden="1" w:unhideWhenUsed="1"/>
+    <w:lsdException w:name="Table Grid 7" w:semiHidden="1" w:unhideWhenUsed="1"/>
+    <w:lsdException w:name="Table Grid 8" w:semiHidden="1" w:unhideWhenUsed="1"/>
+    <w:lsdException w:name="Table List 1" w:semiHidden="1" w:unhideWhenUsed="1"/>
+    <w:lsdException w:name="Table List 2" w:semiHidden="1" w:unhideWhenUsed="1"/>
+    <w:lsdException w:name="Table List 3" w:semiHidden="1" w:unhideWhenUsed="1"/>
+    <w:lsdException w:name="Table List 4" w:semiHidden="1" w:unhideWhenUsed="1"/>
+    <w:lsdException w:name="Table List 5" w:semiHidden="1" w:unhideWhenUsed="1"/>
+    <w:lsdException w:name="Table List 6" w:semiHidden="1" w:unhideWhenUsed="1"/>
+    <w:lsdException w:name="Table List 7" w:semiHidden="1" w:unhideWhenUsed="1"/>
+    <w:lsdException w:name="Table List 8" w:semiHidden="1" w:unhideWhenUsed="1"/>
+    <w:lsdException w:name="Table 3D effects 1" w:semiHidden="1" w:unhideWhenUsed="1"/>
+    <w:lsdException w:name="Table 3D effects 2" w:semiHidden="1" w:unhideWhenUsed="1"/>
+    <w:lsdException w:name="Table 3D effects 3" w:semiHidden="1" w:unhideWhenUsed="1"/>
+    <w:lsdException w:name="Table Contemporary" w:semiHidden="1" w:unhideWhenUsed="1"/>
+    <w:lsdException w:name="Table Elegant" w:semiHidden="1" w:unhideWhenUsed="1"/>
+    <w:lsdException w:name="Table Professional" w:semiHidden="1" w:unhideWhenUsed="1"/>
+    <w:lsdException w:name="Table Subtle 1" w:semiHidden="1" w:unhideWhenUsed="1"/>
+    <w:lsdException w:name="Table Subtle 2" w:semiHidden="1" w:unhideWhenUsed="1"/>
+    <w:lsdException w:name="Table Web 1" w:semiHidden="1" w:unhideWhenUsed="1"/>
+    <w:lsdException w:name="Table Web 2" w:semiHidden="1" w:unhideWhenUsed="1"/>
+    <w:lsdException w:name="Table Web 3" w:semiHidden="1" w:unhideWhenUsed="1"/>
+    <w:lsdException w:name="Balloon Text" w:semiHidden="1" w:unhideWhenUsed="1"/>
+    <w:lsdException w:name="Table Grid" w:uiPriority="59"/>
+    <w:lsdException w:name="Table Theme" w:semiHidden="1" w:unhideWhenUsed="1"/>
+    <w:lsdException w:name="Placeholder Text" w:semiHidden="1"/>
+    <w:lsdException w:name="No Spacing" w:uiPriority="1" w:qFormat="1"/>
+    <w:lsdException w:name="Light Shading" w:uiPriority="60"/>
+    <w:lsdException w:name="Light List" w:uiPriority="61"/>
+    <w:lsdException w:name="Light Grid" w:uiPriority="62"/>
+    <w:lsdException w:name="Medium Shading 1" w:uiPriority="63"/>
+    <w:lsdException w:name="Medium Shading 2" w:uiPriority="64"/>
+    <w:lsdException w:name="Medium List 1" w:uiPriority="65"/>
+    <w:lsdException w:name="Medium List 2" w:uiPriority="66"/>
+    <w:lsdException w:name="Medium Grid 1" w:uiPriority="67"/>
+    <w:lsdException w:name="Medium Grid 2" w:uiPriority="68"/>
+    <w:lsdException w:name="Medium Grid 3" w:uiPriority="69"/>
+    <w:lsdException w:name="Dark List" w:uiPriority="70"/>
+    <w:lsdException w:name="Colorful Shading" w:uiPriority="71"/>
+    <w:lsdException w:name="Colorful List" w:uiPriority="72"/>
+    <w:lsdException w:name="Colorful Grid" w:uiPriority="73"/>
+    <w:lsdException w:name="Light Shading Accent 1" w:uiPriority="60"/>
+    <w:lsdException w:name="Light List Accent 1" w:uiPriority="61"/>
+    <w:lsdException w:name="Light Grid Accent 1" w:uiPriority="62"/>
+    <w:lsdException w:name="Medium Shading 1 Accent 1" w:uiPriority="63"/>
+    <w:lsdException w:name="Medium Shading 2 Accent 1" w:uiPriority="64"/>
+    <w:lsdException w:name="Medium List 1 Accent 1" w:uiPriority="65"/>
+    <w:lsdException w:name="Revision" w:semiHidden="1"/>
+    <w:lsdException w:name="List Paragraph" w:uiPriority="34" w:qFormat="1"/>
+    <w:lsdException w:name="Quote" w:uiPriority="29" w:qFormat="1"/>
+    <w:lsdException w:name="Intense Quote" w:uiPriority="30" w:qFormat="1"/>
+    <w:lsdException w:name="Medium List 2 Accent 1" w:uiPriority="66"/>
+    <w:lsdException w:name="Medium Grid 1 Accent 1" w:uiPriority="67"/>
+    <w:lsdException w:name="Medium Grid 2 Accent 1" w:uiPriority="68"/>
+    <w:lsdException w:name="Medium Grid 3 Accent 1" w:uiPriority="69"/>
+    <w:lsdException w:name="Dark List Accent 1" w:uiPriority="70"/>
+    <w:lsdException w:name="Colorful Shading Accent 1" w:uiPriority="71"/>
+    <w:lsdException w:name="Colorful List Accent 1" w:uiPriority="72"/>
+    <w:lsdException w:name="Colorful Grid Accent 1" w:uiPriority="73"/>
+    <w:lsdException w:name="Light Shading Accent 2" w:uiPriority="60"/>
+    <w:lsdException w:name="Light List Accent 2" w:uiPriority="61"/>
+    <w:lsdException w:name="Light Grid Accent 2" w:uiPriority="62"/>
+    <w:lsdException w:name="Medium Shading 1 Accent 2" w:uiPriority="63"/>
+    <w:lsdException w:name="Medium Shading 2 Accent 2" w:uiPriority="64"/>
+    <w:lsdException w:name="Medium List 1 Accent 2" w:uiPriority="65"/>
+    <w:lsdException w:name="Medium List 2 Accent 2" w:uiPriority="66"/>
+    <w:lsdException w:name="Medium Grid 1 Accent 2" w:uiPriority="67"/>
+    <w:lsdException w:name="Medium Grid 2 Accent 2" w:uiPriority="68"/>
+    <w:lsdException w:name="Medium Grid 3 Accent 2" w:uiPriority="69"/>
+    <w:lsdException w:name="Dark List Accent 2" w:uiPriority="70"/>
+    <w:lsdException w:name="Colorful Shading Accent 2" w:uiPriority="71"/>
+    <w:lsdException w:name="Colorful List Accent 2" w:uiPriority="72"/>
+    <w:lsdException w:name="Colorful Grid Accent 2" w:uiPriority="73"/>
+    <w:lsdException w:name="Light Shading Accent 3" w:uiPriority="60"/>
+    <w:lsdException w:name="Light List Accent 3" w:uiPriority="61"/>
+    <w:lsdException w:name="Light Grid Accent 3" w:uiPriority="62"/>
+    <w:lsdException w:name="Medium Shading 1 Accent 3" w:uiPriority="63"/>
+    <w:lsdException w:name="Medium Shading 2 Accent 3" w:uiPriority="64"/>
+    <w:lsdException w:name="Medium List 1 Accent 3" w:uiPriority="65"/>
+    <w:lsdException w:name="Medium List 2 Accent 3" w:uiPriority="66"/>
+    <w:lsdException w:name="Medium Grid 1 Accent 3" w:uiPriority="67"/>
+    <w:lsdException w:name="Medium Grid 2 Accent 3" w:uiPriority="68"/>
+    <w:lsdException w:name="Medium Grid 3 Accent 3" w:uiPriority="69"/>
+    <w:lsdException w:name="Dark List Accent 3" w:uiPriority="70"/>
+    <w:lsdException w:name="Colorful Shading Accent 3" w:uiPriority="71"/>
+    <w:lsdException w:name="Colorful List Accent 3" w:uiPriority="72"/>
+    <w:lsdException w:name="Colorful Grid Accent 3" w:uiPriority="73"/>
+    <w:lsdException w:name="Light Shading Accent 4" w:uiPriority="60"/>
+    <w:lsdException w:name="Light List Accent 4" w:uiPriority="61"/>
+    <w:lsdException w:name="Light Grid Accent 4" w:uiPriority="62"/>
+    <w:lsdException w:name="Medium Shading 1 Accent 4" w:uiPriority="63"/>
+    <w:lsdException w:name="Medium Shading 2 Accent 4" w:uiPriority="64"/>
+    <w:lsdException w:name="Medium List 1 Accent 4" w:uiPriority="65"/>
+    <w:lsdException w:name="Medium List 2 Accent 4" w:uiPriority="66"/>
+    <w:lsdException w:name="Medium Grid 1 Accent 4" w:uiPriority="67"/>
+    <w:lsdException w:name="Medium Grid 2 Accent 4" w:uiPriority="68"/>
+    <w:lsdException w:name="Medium Grid 3 Accent 4" w:uiPriority="69"/>
+    <w:lsdException w:name="Dark List Accent 4" w:uiPriority="70"/>
+    <w:lsdException w:name="Colorful Shading Accent 4" w:uiPriority="71"/>
+    <w:lsdException w:name="Colorful List Accent 4" w:uiPriority="72"/>
+    <w:lsdException w:name="Colorful Grid Accent 4" w:uiPriority="73"/>
+    <w:lsdException w:name="Light Shading Accent 5" w:uiPriority="60"/>
+    <w:lsdException w:name="Light List Accent 5" w:uiPriority="61"/>
+    <w:lsdException w:name="Light Grid Accent 5" w:uiPriority="62"/>
+    <w:lsdException w:name="Medium Shading 1 Accent 5" w:uiPriority="63"/>
+    <w:lsdException w:name="Medium Shading 2 Accent 5" w:uiPriority="64"/>
+    <w:lsdException w:name="Medium List 1 Accent 5" w:uiPriority="65"/>
+    <w:lsdException w:name="Medium List 2 Accent 5" w:uiPriority="66"/>
+    <w:lsdException w:name="Medium Grid 1 Accent 5" w:uiPriority="67"/>
+    <w:lsdException w:name="Medium Grid 2 Accent 5" w:uiPriority="68"/>
+    <w:lsdException w:name="Medium Grid 3 Accent 5" w:uiPriority="69"/>
+    <w:lsdException w:name="Dark List Accent 5" w:uiPriority="70"/>
+    <w:lsdException w:name="Colorful Shading Accent 5" w:uiPriority="71"/>
+    <w:lsdException w:name="Colorful List Accent 5" w:uiPriority="72"/>
+    <w:lsdException w:name="Colorful Grid Accent 5" w:uiPriority="73"/>
+    <w:lsdException w:name="Light Shading Accent 6" w:uiPriority="60"/>
+    <w:lsdException w:name="Light List Accent 6" w:uiPriority="61"/>
+    <w:lsdException w:name="Light Grid Accent 6" w:uiPriority="62"/>
+    <w:lsdException w:name="Medium Shading 1 Accent 6" w:uiPriority="63"/>
+    <w:lsdException w:name="Medium Shading 2 Accent 6" w:uiPriority="64"/>
+    <w:lsdException w:name="Medium List 1 Accent 6" w:uiPriority="65"/>
+    <w:lsdException w:name="Medium List 2 Accent 6" w:uiPriority="66"/>
+    <w:lsdException w:name="Medium Grid 1 Accent 6" w:uiPriority="67"/>
+    <w:lsdException w:name="Medium Grid 2 Accent 6" w:uiPriority="68"/>
+    <w:lsdException w:name="Medium Grid 3 Accent 6" w:uiPriority="69"/>
+    <w:lsdException w:name="Dark List Accent 6" w:uiPriority="70"/>
+    <w:lsdException w:name="Colorful Shading Accent 6" w:uiPriority="71"/>
+    <w:lsdException w:name="Colorful List Accent 6" w:uiPriority="72"/>
+    <w:lsdException w:name="Colorful Grid Accent 6" w:uiPriority="73"/>
+    <w:lsdException w:name="Subtle Emphasis" w:uiPriority="19" w:qFormat="1"/>
+    <w:lsdException w:name="Intense Emphasis" w:uiPriority="21" w:qFormat="1"/>
+    <w:lsdException w:name="Subtle Reference" w:uiPriority="31" w:qFormat="1"/>
+    <w:lsdException w:name="Intense Reference" w:uiPriority="32" w:qFormat="1"/>
+    <w:lsdException w:name="Book Title" w:uiPriority="33" w:qFormat="1"/>
+    <w:lsdException w:name="Bibliography" w:semiHidden="1" w:uiPriority="37" w:unhideWhenUsed="1"/>
+    <w:lsdException w:name="TOC Heading" w:semiHidden="1" w:uiPriority="39" w:unhideWhenUsed="1" w:qFormat="1"/>
+    <w:lsdException w:name="Grid Table 4" w:uiPriority="49"/>
+    <w:lsdException w:name="Grid Table 5 Dark" w:uiPriority="50"/>
+    <w:lsdException w:name="Grid Table 6 Colorful" w:uiPriority="51"/>
+    <w:lsdException w:name="Grid Table 7 Colorful" w:uiPriority="52"/>
+    <w:lsdException w:name="Grid Table 1 Light Accent 1" w:uiPriority="46"/>
+    <w:lsdException w:name="Grid Table 2 Accent 1" w:uiPriority="47"/>
+    <w:lsdException w:name="Grid Table 3 Accent 1" w:uiPriority="48"/>
+    <w:lsdException w:name="Grid Table 4 Accent 1" w:uiPriority="49"/>
+    <w:lsdException w:name="Grid Table 5 Dark Accent 1" w:uiPriority="50"/>
+    <w:lsdException w:name="Grid Table 6 Colorful Accent 1" w:uiPriority="51"/>
+    <w:lsdException w:name="Grid Table 7 Colorful Accent 1" w:uiPriority="52"/>
+    <w:lsdException w:name="Grid Table 1 Light Accent 2" w:uiPriority="46"/>
+    <w:lsdException w:name="Grid Table 2 Accent 2" w:uiPriority="47"/>
+    <w:lsdException w:name="Grid Table 3 Accent 2" w:uiPriority="48"/>
+    <w:lsdException w:name="Grid Table 4 Accent 2" w:uiPriority="49"/>
+    <w:lsdException w:name="Grid Table 5 Dark Accent 2" w:uiPriority="50"/>
+    <w:lsdException w:name="Grid Table 6 Colorful Accent 2" w:uiPriority="51"/>
+    <w:lsdException w:name="Grid Table 7 Colorful Accent 2" w:uiPriority="52"/>
+    <w:lsdException w:name="Grid Table 1 Light Accent 3" w:uiPriority="46"/>
+    <w:lsdException w:name="Grid Table 2 Accent 3" w:uiPriority="47"/>
+    <w:lsdException w:name="Grid Table 3 Accent 3" w:uiPriority="48"/>
+    <w:lsdException w:name="Grid Table 4 Accent 3" w:uiPriority="49"/>
+    <w:lsdException w:name="Grid Table 5 Dark Accent 3" w:uiPriority="50"/>
+    <w:lsdException w:name="Grid Table 6 Colorful Accent 3" w:uiPriority="51"/>
+    <w:lsdException w:name="Grid Table 7 Colorful Accent 3" w:uiPriority="52"/>
+    <w:lsdException w:name="Grid Table 1 Light Accent 4" w:uiPriority="46"/>
+    <w:lsdException w:name="Grid Table 2 Accent 4" w:uiPriority="47"/>
+    <w:lsdException w:name="Grid Table 3 Accent 4" w:uiPriority="48"/>
+    <w:lsdException w:name="Grid Table 4 Accent 4" w:uiPriority="49"/>
+    <w:lsdException w:name="Grid Table 5 Dark Accent 4" w:uiPriority="50"/>
+    <w:lsdException w:name="Grid Table 6 Colorful Accent 4" w:uiPriority="51"/>
+    <w:lsdException w:name="Grid Table 7 Colorful Accent 4" w:uiPriority="52"/>
+    <w:lsdException w:name="Grid Table 1 Light Accent 5" w:uiPriority="46"/>
+    <w:lsdException w:name="Grid Table 2 Accent 5" w:uiPriority="47"/>
+    <w:lsdException w:name="Grid Table 3 Accent 5" w:uiPriority="48"/>
+    <w:lsdException w:name="Grid Table 4 Accent 5" w:uiPriority="49"/>
+    <w:lsdException w:name="Grid Table 5 Dark Accent 5" w:uiPriority="50"/>
+    <w:lsdException w:name="Grid Table 6 Colorful Accent 5" w:uiPriority="51"/>
+    <w:lsdException w:name="Grid Table 7 Colorful Accent 5" w:uiPriority="52"/>
+    <w:lsdException w:name="Grid Table 1 Light Accent 6" w:uiPriority="46"/>
+    <w:lsdException w:name="Grid Table 2 Accent 6" w:uiPriority="47"/>
+    <w:lsdException w:name="Grid Table 3 Accent 6" w:uiPriority="48"/>
+    <w:lsdException w:name="Grid Table 4 Accent 6" w:uiPriority="49"/>
+    <w:lsdException w:name="Grid Table 5 Dark Accent 6" w:uiPriority="50"/>
+    <w:lsdException w:name="Grid Table 6 Colorful Accent 6" w:uiPriority="51"/>
+    <w:lsdException w:name="Grid Table 7 Colorful Accent 6" w:uiPriority="52"/>
+    <w:lsdException w:name="List Table 1 Light" w:uiPriority="46"/>
+    <w:lsdException w:name="List Table 2" w:uiPriority="47"/>
+    <w:lsdException w:name="List Table 3" w:uiPriority="48"/>
+    <w:lsdException w:name="List Table 4" w:uiPriority="49"/>
+    <w:lsdException w:name="List Table 5 Dark" w:uiPriority="50"/>
+    <w:lsdException w:name="List Table 6 Colorful" w:uiPriority="51"/>
+    <w:lsdException w:name="List Table 7 Colorful" w:uiPriority="52"/>
+    <w:lsdException w:name="List Table 1 Light Accent 1" w:uiPriority="46"/>
+    <w:lsdException w:name="List Table 2 Accent 1" w:uiPriority="47"/>
+    <w:lsdException w:name="List Table 3 Accent 1" w:uiPriority="48"/>
+    <w:lsdException w:name="List Table 4 Accent 1" w:uiPriority="49"/>
+    <w:lsdException w:name="List Table 5 Dark Accent 1" w:uiPriority="50"/>
+    <w:lsdException w:name="List Table 6 Colorful Accent 1" w:uiPriority="51"/>
+    <w:lsdException w:name="List Table 7 Colorful Accent 1" w:uiPriority="52"/>
+    <w:lsdException w:name="List Table 1 Light Accent 2" w:uiPriority="46"/>
+    <w:lsdException w:name="List Table 2 Accent 2" w:uiPriority="47"/>
+    <w:lsdException w:name="List Table 3 Accent 2" w:uiPriority="48"/>
+    <w:lsdException w:name="List Table 4 Accent 2" w:uiPriority="49"/>
+    <w:lsdException w:name="List Table 5 Dark Accent 2" w:uiPriority="50"/>
+    <w:lsdException w:name="List Table 6 Colorful Accent 2" w:uiPriority="51"/>
+    <w:lsdException w:name="List Table 7 Colorful Accent 2" w:uiPriority="52"/>
+    <w:lsdException w:name="List Table 1 Light Accent 3" w:uiPriority="46"/>
+    <w:lsdException w:name="List Table 2 Accent 3" w:uiPriority="47"/>
+    <w:lsdException w:name="List Table 3 Accent 3" w:uiPriority="48"/>
+    <w:lsdException w:name="List Table 4 Accent 3" w:uiPriority="49"/>
+    <w:lsdException w:name="List Table 5 Dark Accent 3" w:uiPriority="50"/>
+    <w:lsdException w:name="List Table 6 Colorful Accent 3" w:uiPriority="51"/>
+    <w:lsdException w:name="List Table 7 Colorful Accent 3" w:uiPriority="52"/>
+    <w:lsdException w:name="List Table 1 Light Accent 4" w:uiPriority="46"/>
+    <w:lsdException w:name="List Table 2 Accent 4" w:uiPriority="47"/>
+    <w:lsdException w:name="List Table 3 Accent 4" w:uiPriority="48"/>
+    <w:lsdException w:name="List Table 4 Accent 4" w:uiPriority="49"/>
+    <w:lsdException w:name="List Table 5 Dark Accent 4" w:uiPriority="50"/>
+    <w:lsdException w:name="List Table 6 Colorful Accent 4" w:uiPriority="51"/>
+    <w:lsdException w:name="List Table 7 Colorful Accent 4" w:uiPriority="52"/>
+    <w:lsdException w:name="List Table 1 Light Accent 5" w:uiPriority="46"/>
+    <w:lsdException w:name="List Table 2 Accent 5" w:uiPriority="47"/>
+    <w:lsdException w:name="List Table 3 Accent 5" w:uiPriority="48"/>
+    <w:lsdException w:name="List Table 4 Accent 5" w:uiPriority="49"/>
+    <w:lsdException w:name="List Table 5 Dark Accent 5" w:uiPriority="50"/>
+    <w:lsdException w:name="List Table 6 Colorful Accent 5" w:uiPriority="51"/>
+    <w:lsdException w:name="List Table 7 Colorful Accent 5" w:uiPriority="52"/>
+    <w:lsdException w:name="List Table 1 Light Accent 6" w:uiPriority="46"/>
+    <w:lsdException w:name="List Table 2 Accent 6" w:uiPriority="47"/>
+    <w:lsdException w:name="List Table 3 Accent 6" w:uiPriority="48"/>
+    <w:lsdException w:name="List Table 4 Accent 6" w:uiPriority="49"/>
+    <w:lsdException w:name="List Table 5 Dark Accent 6" w:uiPriority="50"/>
+    <w:lsdException w:name="List Table 6 Colorful Accent 6" w:uiPriority="51"/>
+    <w:lsdException w:name="List Table 7 Colorful Accent 6" w:uiPriority="52"/>
   </w:latentStyles>
   <w:style w:type="paragraph" w:default="1" w:styleId="Normal">
     <w:name w:val="Normal"/>
@@ -13578,7 +12199,7 @@
         </a:ln>
         <a:extLst>
           <a:ext uri="{909E8E84-426E-40dd-AFC4-6F175D3DCCD1}">
-            <a14:hiddenFill xmlns:a14="http://schemas.microsoft.com/office/drawing/2010/main">
+            <a14:hiddenFill xmlns:a14="http://schemas.microsoft.com/office/drawing/2010/main" xmlns="">
               <a:noFill/>
             </a14:hiddenFill>
           </a:ext>
@@ -13597,7 +12218,7 @@
 </file>
 
 <file path=customXml/itemProps1.xml><?xml version="1.0" encoding="utf-8"?>
-<ds:datastoreItem xmlns:ds="http://schemas.openxmlformats.org/officeDocument/2006/customXml" ds:itemID="{CF9CC35E-7DB2-154C-B07B-018BBF10FE74}">
+<ds:datastoreItem xmlns:ds="http://schemas.openxmlformats.org/officeDocument/2006/customXml" ds:itemID="{95E59B0C-8591-48E8-AC09-60AC70B67839}">
   <ds:schemaRefs>
     <ds:schemaRef ds:uri="http://schemas.openxmlformats.org/officeDocument/2006/bibliography"/>
   </ds:schemaRefs>

</xml_diff>

<commit_message>
create final, reference folder
</commit_message>
<xml_diff>
--- a/WIP/Deliverable/Report1/VMN_CMPlan_v1.0_EN.docx
+++ b/WIP/Deliverable/Report1/VMN_CMPlan_v1.0_EN.docx
@@ -1,6 +1,6 @@
 
 <file path=word/document.xml><?xml version="1.0" encoding="utf-8"?>
-<w:document xmlns:wpc="http://schemas.microsoft.com/office/word/2010/wordprocessingCanvas" xmlns:mc="http://schemas.openxmlformats.org/markup-compatibility/2006" xmlns:o="urn:schemas-microsoft-com:office:office" xmlns:r="http://schemas.openxmlformats.org/officeDocument/2006/relationships" xmlns:m="http://schemas.openxmlformats.org/officeDocument/2006/math" xmlns:v="urn:schemas-microsoft-com:vml" xmlns:wp14="http://schemas.microsoft.com/office/word/2010/wordprocessingDrawing" xmlns:wp="http://schemas.openxmlformats.org/drawingml/2006/wordprocessingDrawing" xmlns:w10="urn:schemas-microsoft-com:office:word" xmlns:w="http://schemas.openxmlformats.org/wordprocessingml/2006/main" xmlns:w14="http://schemas.microsoft.com/office/word/2010/wordml" xmlns:w15="http://schemas.microsoft.com/office/word/2012/wordml" xmlns:wpg="http://schemas.microsoft.com/office/word/2010/wordprocessingGroup" xmlns:wpi="http://schemas.microsoft.com/office/word/2010/wordprocessingInk" xmlns:wne="http://schemas.microsoft.com/office/word/2006/wordml" xmlns:wps="http://schemas.microsoft.com/office/word/2010/wordprocessingShape" mc:Ignorable="w14 w15 wp14">
+<w:document xmlns:wpc="http://schemas.microsoft.com/office/word/2010/wordprocessingCanvas" xmlns:mo="http://schemas.microsoft.com/office/mac/office/2008/main" xmlns:mc="http://schemas.openxmlformats.org/markup-compatibility/2006" xmlns:mv="urn:schemas-microsoft-com:mac:vml" xmlns:o="urn:schemas-microsoft-com:office:office" xmlns:r="http://schemas.openxmlformats.org/officeDocument/2006/relationships" xmlns:m="http://schemas.openxmlformats.org/officeDocument/2006/math" xmlns:v="urn:schemas-microsoft-com:vml" xmlns:wp14="http://schemas.microsoft.com/office/word/2010/wordprocessingDrawing" xmlns:wp="http://schemas.openxmlformats.org/drawingml/2006/wordprocessingDrawing" xmlns:w10="urn:schemas-microsoft-com:office:word" xmlns:w="http://schemas.openxmlformats.org/wordprocessingml/2006/main" xmlns:w14="http://schemas.microsoft.com/office/word/2010/wordml" xmlns:wpg="http://schemas.microsoft.com/office/word/2010/wordprocessingGroup" xmlns:wpi="http://schemas.microsoft.com/office/word/2010/wordprocessingInk" xmlns:wne="http://schemas.microsoft.com/office/word/2006/wordml" xmlns:wps="http://schemas.microsoft.com/office/word/2010/wordprocessingShape" mc:Ignorable="w14 wp14">
   <w:body>
     <w:p>
       <w:pPr>
@@ -9,7 +9,6 @@
       <w:r>
         <w:rPr>
           <w:noProof/>
-          <w:lang w:eastAsia="ja-JP"/>
         </w:rPr>
         <w:drawing>
           <wp:inline distT="0" distB="0" distL="0" distR="0" wp14:anchorId="669E12A2" wp14:editId="593DADD6">
@@ -29,7 +28,7 @@
                     </pic:cNvPicPr>
                   </pic:nvPicPr>
                   <pic:blipFill>
-                    <a:blip r:embed="rId8" cstate="print">
+                    <a:blip r:embed="rId9" cstate="print">
                       <a:extLst>
                         <a:ext uri="{28A0092B-C50C-407E-A947-70E740481C1C}">
                           <a14:useLocalDpi xmlns:a14="http://schemas.microsoft.com/office/drawing/2010/main" val="0"/>
@@ -359,8 +358,28 @@
       </w:r>
       <w:r>
         <w:tab/>
-        <w:t>Nguyễn Hải Đăng</w:t>
-      </w:r>
+      </w:r>
+      <w:proofErr w:type="spellStart"/>
+      <w:r>
+        <w:t>Nguyễn</w:t>
+      </w:r>
+      <w:proofErr w:type="spellEnd"/>
+      <w:r>
+        <w:t xml:space="preserve"> </w:t>
+      </w:r>
+      <w:proofErr w:type="spellStart"/>
+      <w:r>
+        <w:t>Hải</w:t>
+      </w:r>
+      <w:proofErr w:type="spellEnd"/>
+      <w:r>
+        <w:t xml:space="preserve"> </w:t>
+      </w:r>
+      <w:proofErr w:type="spellStart"/>
+      <w:r>
+        <w:t>Đăng</w:t>
+      </w:r>
+      <w:proofErr w:type="spellEnd"/>
       <w:r>
         <w:tab/>
         <w:t xml:space="preserve">              15/01/2016</w:t>
@@ -389,12 +408,22 @@
       <w:r>
         <w:tab/>
       </w:r>
-      <w:r>
-        <w:t xml:space="preserve">Nguyễn </w:t>
-      </w:r>
-      <w:r>
-        <w:t>Minh Tiến</w:t>
-      </w:r>
+      <w:proofErr w:type="spellStart"/>
+      <w:r>
+        <w:t>Nguyễn</w:t>
+      </w:r>
+      <w:proofErr w:type="spellEnd"/>
+      <w:r>
+        <w:t xml:space="preserve"> </w:t>
+      </w:r>
+      <w:r>
+        <w:t xml:space="preserve">Minh </w:t>
+      </w:r>
+      <w:proofErr w:type="spellStart"/>
+      <w:r>
+        <w:t>Tiến</w:t>
+      </w:r>
+      <w:proofErr w:type="spellEnd"/>
       <w:r>
         <w:tab/>
         <w:t xml:space="preserve">          </w:t>
@@ -428,7 +457,22 @@
       </w:r>
       <w:r>
         <w:tab/>
-        <w:t>Nguyễn Văn Sang</w:t>
+      </w:r>
+      <w:proofErr w:type="spellStart"/>
+      <w:r>
+        <w:t>Nguyễn</w:t>
+      </w:r>
+      <w:proofErr w:type="spellEnd"/>
+      <w:r>
+        <w:t xml:space="preserve"> </w:t>
+      </w:r>
+      <w:proofErr w:type="spellStart"/>
+      <w:r>
+        <w:t>Văn</w:t>
+      </w:r>
+      <w:proofErr w:type="spellEnd"/>
+      <w:r>
+        <w:t xml:space="preserve"> Sang</w:t>
       </w:r>
       <w:r>
         <w:t xml:space="preserve">                        </w:t>
@@ -754,6 +798,7 @@
                 <w:szCs w:val="22"/>
               </w:rPr>
             </w:pPr>
+            <w:proofErr w:type="gramStart"/>
             <w:r>
               <w:rPr>
                 <w:sz w:val="22"/>
@@ -768,6 +813,7 @@
               </w:rPr>
               <w:t>1.0</w:t>
             </w:r>
+            <w:proofErr w:type="gramEnd"/>
           </w:p>
         </w:tc>
       </w:tr>
@@ -2991,6 +3037,7 @@
       <w:r>
         <w:t xml:space="preserve">Refer to Project Organization section in </w:t>
       </w:r>
+      <w:proofErr w:type="spellStart"/>
       <w:r>
         <w:rPr>
           <w:color w:val="0000FF"/>
@@ -3003,7 +3050,15 @@
           <w:color w:val="0000FF"/>
           <w:u w:val="single"/>
         </w:rPr>
-        <w:t>_Project Plan_v1.0_EN</w:t>
+        <w:t>_Project</w:t>
+      </w:r>
+      <w:proofErr w:type="spellEnd"/>
+      <w:r>
+        <w:rPr>
+          <w:color w:val="0000FF"/>
+          <w:u w:val="single"/>
+        </w:rPr>
+        <w:t xml:space="preserve"> Plan_v1.0_EN</w:t>
       </w:r>
     </w:p>
     <w:p>
@@ -4031,7 +4086,15 @@
       <w:bookmarkEnd w:id="7"/>
       <w:bookmarkEnd w:id="8"/>
       <w:r>
-        <w:t>CI Identification &amp; Naming convention</w:t>
+        <w:t xml:space="preserve">CI Identification &amp; </w:t>
+      </w:r>
+      <w:proofErr w:type="gramStart"/>
+      <w:r>
+        <w:t>Naming</w:t>
+      </w:r>
+      <w:proofErr w:type="gramEnd"/>
+      <w:r>
+        <w:t xml:space="preserve"> convention</w:t>
       </w:r>
       <w:bookmarkEnd w:id="9"/>
     </w:p>
@@ -4200,6 +4263,7 @@
                 <w:lang w:val="en-GB"/>
               </w:rPr>
             </w:pPr>
+            <w:proofErr w:type="spellStart"/>
             <w:r>
               <w:rPr>
                 <w:lang w:eastAsia="zh-CN"/>
@@ -4222,7 +4286,28 @@
               <w:rPr>
                 <w:lang w:eastAsia="zh-CN"/>
               </w:rPr>
-              <w:t>v&lt;x.x&gt;</w:t>
+              <w:t>v</w:t>
+            </w:r>
+            <w:proofErr w:type="spellEnd"/>
+            <w:r>
+              <w:rPr>
+                <w:lang w:eastAsia="zh-CN"/>
+              </w:rPr>
+              <w:t>&lt;</w:t>
+            </w:r>
+            <w:proofErr w:type="spellStart"/>
+            <w:r>
+              <w:rPr>
+                <w:lang w:eastAsia="zh-CN"/>
+              </w:rPr>
+              <w:t>x.x</w:t>
+            </w:r>
+            <w:proofErr w:type="spellEnd"/>
+            <w:r>
+              <w:rPr>
+                <w:lang w:eastAsia="zh-CN"/>
+              </w:rPr>
+              <w:t>&gt;</w:t>
             </w:r>
             <w:r>
               <w:rPr>
@@ -4281,6 +4366,7 @@
                 <w:lang w:val="en-GB"/>
               </w:rPr>
             </w:pPr>
+            <w:proofErr w:type="spellStart"/>
             <w:r>
               <w:rPr>
                 <w:lang w:eastAsia="zh-CN"/>
@@ -4303,7 +4389,28 @@
               <w:rPr>
                 <w:lang w:eastAsia="zh-CN"/>
               </w:rPr>
-              <w:t>v&lt;x.x&gt;_</w:t>
+              <w:t>v</w:t>
+            </w:r>
+            <w:proofErr w:type="spellEnd"/>
+            <w:r>
+              <w:rPr>
+                <w:lang w:eastAsia="zh-CN"/>
+              </w:rPr>
+              <w:t>&lt;</w:t>
+            </w:r>
+            <w:proofErr w:type="spellStart"/>
+            <w:r>
+              <w:rPr>
+                <w:lang w:eastAsia="zh-CN"/>
+              </w:rPr>
+              <w:t>x.x</w:t>
+            </w:r>
+            <w:proofErr w:type="spellEnd"/>
+            <w:r>
+              <w:rPr>
+                <w:lang w:eastAsia="zh-CN"/>
+              </w:rPr>
+              <w:t>&gt;_</w:t>
             </w:r>
             <w:r>
               <w:rPr>
@@ -4356,6 +4463,7 @@
                 <w:lang w:eastAsia="zh-CN"/>
               </w:rPr>
             </w:pPr>
+            <w:proofErr w:type="spellStart"/>
             <w:r>
               <w:rPr>
                 <w:lang w:eastAsia="zh-CN"/>
@@ -4365,6 +4473,7 @@
             <w:r>
               <w:t>_Introduction_EN</w:t>
             </w:r>
+            <w:proofErr w:type="spellEnd"/>
           </w:p>
         </w:tc>
       </w:tr>
@@ -4407,15 +4516,25 @@
             <w:pPr>
               <w:pStyle w:val="bang0"/>
             </w:pPr>
+            <w:proofErr w:type="spellStart"/>
             <w:r>
               <w:t>VMN</w:t>
             </w:r>
             <w:r>
-              <w:t>_Risk Management</w:t>
+              <w:t>_Risk</w:t>
+            </w:r>
+            <w:proofErr w:type="spellEnd"/>
+            <w:r>
+              <w:t xml:space="preserve"> </w:t>
+            </w:r>
+            <w:proofErr w:type="spellStart"/>
+            <w:r>
+              <w:t>Management</w:t>
             </w:r>
             <w:r>
               <w:t>_language</w:t>
             </w:r>
+            <w:proofErr w:type="spellEnd"/>
           </w:p>
         </w:tc>
       </w:tr>
@@ -4426,13 +4545,19 @@
         <w:tc>
           <w:tcPr>
             <w:tcW w:w="1624" w:type="dxa"/>
-            <w:vMerge/>
-            <w:vAlign w:val="center"/>
-          </w:tcPr>
-          <w:p>
-            <w:pPr>
-              <w:pStyle w:val="bang0"/>
-            </w:pPr>
+            <w:vMerge w:val="restart"/>
+            <w:vAlign w:val="center"/>
+          </w:tcPr>
+          <w:p>
+            <w:pPr>
+              <w:pStyle w:val="bang0"/>
+            </w:pPr>
+            <w:r>
+              <w:rPr>
+                <w:lang w:eastAsia="zh-CN"/>
+              </w:rPr>
+              <w:t>Requirement &amp; Design</w:t>
+            </w:r>
           </w:p>
         </w:tc>
         <w:tc>
@@ -4445,7 +4570,10 @@
               <w:pStyle w:val="bang0"/>
             </w:pPr>
             <w:r>
-              <w:t>Task List</w:t>
+              <w:rPr>
+                <w:lang w:eastAsia="zh-CN"/>
+              </w:rPr>
+              <w:t>Software Requirement Specification</w:t>
             </w:r>
           </w:p>
         </w:tc>
@@ -4458,6 +4586,7 @@
             <w:pPr>
               <w:pStyle w:val="bang0"/>
             </w:pPr>
+            <w:proofErr w:type="spellStart"/>
             <w:r>
               <w:rPr>
                 <w:lang w:eastAsia="zh-CN"/>
@@ -4465,7 +4594,69 @@
               <w:t>VMN</w:t>
             </w:r>
             <w:r>
-              <w:t>_Tasklist</w:t>
+              <w:rPr>
+                <w:lang w:eastAsia="zh-CN"/>
+              </w:rPr>
+              <w:t>_</w:t>
+            </w:r>
+            <w:r>
+              <w:rPr>
+                <w:lang w:eastAsia="zh-CN"/>
+              </w:rPr>
+              <w:t>Software</w:t>
+            </w:r>
+            <w:proofErr w:type="spellEnd"/>
+            <w:r>
+              <w:rPr>
+                <w:lang w:eastAsia="zh-CN"/>
+              </w:rPr>
+              <w:t xml:space="preserve"> requirement </w:t>
+            </w:r>
+            <w:proofErr w:type="spellStart"/>
+            <w:r>
+              <w:rPr>
+                <w:lang w:eastAsia="zh-CN"/>
+              </w:rPr>
+              <w:t>specification</w:t>
+            </w:r>
+            <w:r>
+              <w:rPr>
+                <w:lang w:eastAsia="zh-CN"/>
+              </w:rPr>
+              <w:t>_</w:t>
+            </w:r>
+            <w:r>
+              <w:rPr>
+                <w:lang w:eastAsia="zh-CN"/>
+              </w:rPr>
+              <w:t>v</w:t>
+            </w:r>
+            <w:proofErr w:type="spellEnd"/>
+            <w:r>
+              <w:rPr>
+                <w:lang w:eastAsia="zh-CN"/>
+              </w:rPr>
+              <w:t>&lt;</w:t>
+            </w:r>
+            <w:proofErr w:type="spellStart"/>
+            <w:r>
+              <w:rPr>
+                <w:lang w:eastAsia="zh-CN"/>
+              </w:rPr>
+              <w:t>x.x</w:t>
+            </w:r>
+            <w:proofErr w:type="spellEnd"/>
+            <w:r>
+              <w:rPr>
+                <w:lang w:eastAsia="zh-CN"/>
+              </w:rPr>
+              <w:t>&gt;</w:t>
+            </w:r>
+            <w:r>
+              <w:rPr>
+                <w:lang w:eastAsia="zh-CN"/>
+              </w:rPr>
+              <w:t xml:space="preserve"> _language</w:t>
             </w:r>
           </w:p>
         </w:tc>
@@ -4483,6 +4674,9 @@
           <w:p>
             <w:pPr>
               <w:pStyle w:val="bang0"/>
+              <w:rPr>
+                <w:lang w:eastAsia="zh-CN"/>
+              </w:rPr>
             </w:pPr>
           </w:p>
         </w:tc>
@@ -4496,7 +4690,10 @@
               <w:pStyle w:val="bang0"/>
             </w:pPr>
             <w:r>
-              <w:t>Project Schedule</w:t>
+              <w:rPr>
+                <w:lang w:eastAsia="zh-CN"/>
+              </w:rPr>
+              <w:t>Screen Design</w:t>
             </w:r>
           </w:p>
         </w:tc>
@@ -4509,6 +4706,7 @@
             <w:pPr>
               <w:pStyle w:val="bang0"/>
             </w:pPr>
+            <w:proofErr w:type="spellStart"/>
             <w:r>
               <w:rPr>
                 <w:lang w:eastAsia="zh-CN"/>
@@ -4516,25 +4714,45 @@
               <w:t>VMN</w:t>
             </w:r>
             <w:r>
-              <w:t>_Project_Schedule_</w:t>
-            </w:r>
-            <w:r>
-              <w:rPr>
-                <w:lang w:eastAsia="zh-CN"/>
-              </w:rPr>
-              <w:t>v&lt;x.x&gt;</w:t>
-            </w:r>
+              <w:rPr>
+                <w:lang w:eastAsia="zh-CN"/>
+              </w:rPr>
+              <w:t>_Screen</w:t>
+            </w:r>
+            <w:proofErr w:type="spellEnd"/>
             <w:r>
               <w:rPr>
                 <w:lang w:eastAsia="zh-CN"/>
               </w:rPr>
               <w:t xml:space="preserve"> </w:t>
             </w:r>
-            <w:r>
-              <w:rPr>
-                <w:lang w:eastAsia="zh-CN"/>
-              </w:rPr>
-              <w:t>_language</w:t>
+            <w:proofErr w:type="spellStart"/>
+            <w:r>
+              <w:rPr>
+                <w:lang w:eastAsia="zh-CN"/>
+              </w:rPr>
+              <w:t>design_v</w:t>
+            </w:r>
+            <w:proofErr w:type="spellEnd"/>
+            <w:r>
+              <w:rPr>
+                <w:lang w:eastAsia="zh-CN"/>
+              </w:rPr>
+              <w:t>&lt;</w:t>
+            </w:r>
+            <w:proofErr w:type="spellStart"/>
+            <w:r>
+              <w:rPr>
+                <w:lang w:eastAsia="zh-CN"/>
+              </w:rPr>
+              <w:t>x.x</w:t>
+            </w:r>
+            <w:proofErr w:type="spellEnd"/>
+            <w:r>
+              <w:rPr>
+                <w:lang w:eastAsia="zh-CN"/>
+              </w:rPr>
+              <w:t>&gt;_language</w:t>
             </w:r>
           </w:p>
         </w:tc>
@@ -4552,6 +4770,9 @@
           <w:p>
             <w:pPr>
               <w:pStyle w:val="bang0"/>
+              <w:rPr>
+                <w:lang w:eastAsia="zh-CN"/>
+              </w:rPr>
             </w:pPr>
           </w:p>
         </w:tc>
@@ -4565,19 +4786,19 @@
               <w:pStyle w:val="bang0"/>
             </w:pPr>
             <w:r>
-              <w:t>Examination</w:t>
+              <w:rPr>
+                <w:lang w:eastAsia="zh-CN"/>
+              </w:rPr>
+              <w:t>Architecture Design</w:t>
             </w:r>
           </w:p>
         </w:tc>
         <w:tc>
           <w:tcPr>
             <w:tcW w:w="3576" w:type="dxa"/>
-            <w:vAlign w:val="center"/>
-          </w:tcPr>
-          <w:p>
-            <w:pPr>
-              <w:pStyle w:val="bang0"/>
-            </w:pPr>
+          </w:tcPr>
+          <w:p>
+            <w:proofErr w:type="spellStart"/>
             <w:r>
               <w:rPr>
                 <w:lang w:eastAsia="zh-CN"/>
@@ -4585,16 +4806,45 @@
               <w:t>VMN</w:t>
             </w:r>
             <w:r>
+              <w:rPr>
+                <w:lang w:eastAsia="zh-CN"/>
+              </w:rPr>
+              <w:t>_Architecture</w:t>
+            </w:r>
+            <w:proofErr w:type="spellEnd"/>
+            <w:r>
+              <w:rPr>
+                <w:lang w:eastAsia="zh-CN"/>
+              </w:rPr>
               <w:t xml:space="preserve"> </w:t>
             </w:r>
-            <w:r>
-              <w:t>_Examination_</w:t>
-            </w:r>
-            <w:r>
-              <w:rPr>
-                <w:lang w:eastAsia="zh-CN"/>
-              </w:rPr>
-              <w:t>v&lt;x.x&gt;</w:t>
+            <w:proofErr w:type="spellStart"/>
+            <w:r>
+              <w:rPr>
+                <w:lang w:eastAsia="zh-CN"/>
+              </w:rPr>
+              <w:t>Design_v</w:t>
+            </w:r>
+            <w:proofErr w:type="spellEnd"/>
+            <w:r>
+              <w:rPr>
+                <w:lang w:eastAsia="zh-CN"/>
+              </w:rPr>
+              <w:t>&lt;</w:t>
+            </w:r>
+            <w:proofErr w:type="spellStart"/>
+            <w:r>
+              <w:rPr>
+                <w:lang w:eastAsia="zh-CN"/>
+              </w:rPr>
+              <w:t>x.x</w:t>
+            </w:r>
+            <w:proofErr w:type="spellEnd"/>
+            <w:r>
+              <w:rPr>
+                <w:lang w:eastAsia="zh-CN"/>
+              </w:rPr>
+              <w:t>&gt;</w:t>
             </w:r>
             <w:r>
               <w:rPr>
@@ -4612,19 +4862,16 @@
         <w:tc>
           <w:tcPr>
             <w:tcW w:w="1624" w:type="dxa"/>
-            <w:vMerge w:val="restart"/>
-            <w:vAlign w:val="center"/>
-          </w:tcPr>
-          <w:p>
-            <w:pPr>
-              <w:pStyle w:val="bang0"/>
-            </w:pPr>
-            <w:r>
-              <w:rPr>
-                <w:lang w:eastAsia="zh-CN"/>
-              </w:rPr>
-              <w:t>Requirement &amp; Design</w:t>
-            </w:r>
+            <w:vMerge/>
+            <w:vAlign w:val="center"/>
+          </w:tcPr>
+          <w:p>
+            <w:pPr>
+              <w:pStyle w:val="bang0"/>
+              <w:rPr>
+                <w:lang w:eastAsia="zh-CN"/>
+              </w:rPr>
+            </w:pPr>
           </w:p>
         </w:tc>
         <w:tc>
@@ -4635,24 +4882,24 @@
           <w:p>
             <w:pPr>
               <w:pStyle w:val="bang0"/>
-            </w:pPr>
-            <w:r>
-              <w:rPr>
-                <w:lang w:eastAsia="zh-CN"/>
-              </w:rPr>
-              <w:t>Software Requirement Specification</w:t>
+              <w:rPr>
+                <w:lang w:eastAsia="zh-CN"/>
+              </w:rPr>
+            </w:pPr>
+            <w:r>
+              <w:rPr>
+                <w:lang w:eastAsia="zh-CN"/>
+              </w:rPr>
+              <w:t>Class Design</w:t>
             </w:r>
           </w:p>
         </w:tc>
         <w:tc>
           <w:tcPr>
             <w:tcW w:w="3576" w:type="dxa"/>
-            <w:vAlign w:val="center"/>
-          </w:tcPr>
-          <w:p>
-            <w:pPr>
-              <w:pStyle w:val="bang0"/>
-            </w:pPr>
+          </w:tcPr>
+          <w:p>
+            <w:proofErr w:type="spellStart"/>
             <w:r>
               <w:rPr>
                 <w:lang w:eastAsia="zh-CN"/>
@@ -4663,31 +4910,48 @@
               <w:rPr>
                 <w:lang w:eastAsia="zh-CN"/>
               </w:rPr>
-              <w:t>_</w:t>
-            </w:r>
-            <w:r>
-              <w:rPr>
-                <w:lang w:eastAsia="zh-CN"/>
-              </w:rPr>
-              <w:t>Software requirement specification</w:t>
-            </w:r>
-            <w:r>
-              <w:rPr>
-                <w:lang w:eastAsia="zh-CN"/>
-              </w:rPr>
-              <w:t>_</w:t>
-            </w:r>
-            <w:r>
-              <w:rPr>
-                <w:lang w:eastAsia="zh-CN"/>
-              </w:rPr>
-              <w:t>v&lt;x.x&gt;</w:t>
-            </w:r>
-            <w:r>
-              <w:rPr>
-                <w:lang w:eastAsia="zh-CN"/>
-              </w:rPr>
-              <w:t xml:space="preserve"> _language</w:t>
+              <w:t>_Class</w:t>
+            </w:r>
+            <w:proofErr w:type="spellEnd"/>
+            <w:r>
+              <w:rPr>
+                <w:lang w:eastAsia="zh-CN"/>
+              </w:rPr>
+              <w:t xml:space="preserve"> </w:t>
+            </w:r>
+            <w:proofErr w:type="spellStart"/>
+            <w:r>
+              <w:rPr>
+                <w:lang w:eastAsia="zh-CN"/>
+              </w:rPr>
+              <w:t>Design_v</w:t>
+            </w:r>
+            <w:proofErr w:type="spellEnd"/>
+            <w:r>
+              <w:rPr>
+                <w:lang w:eastAsia="zh-CN"/>
+              </w:rPr>
+              <w:t>&lt;</w:t>
+            </w:r>
+            <w:proofErr w:type="spellStart"/>
+            <w:r>
+              <w:rPr>
+                <w:lang w:eastAsia="zh-CN"/>
+              </w:rPr>
+              <w:t>x.x</w:t>
+            </w:r>
+            <w:proofErr w:type="spellEnd"/>
+            <w:r>
+              <w:rPr>
+                <w:lang w:eastAsia="zh-CN"/>
+              </w:rPr>
+              <w:t>&gt;</w:t>
+            </w:r>
+            <w:r>
+              <w:rPr>
+                <w:lang w:eastAsia="zh-CN"/>
+              </w:rPr>
+              <w:t>_language</w:t>
             </w:r>
           </w:p>
         </w:tc>
@@ -4719,24 +4983,24 @@
           <w:p>
             <w:pPr>
               <w:pStyle w:val="bang0"/>
-            </w:pPr>
-            <w:r>
-              <w:rPr>
-                <w:lang w:eastAsia="zh-CN"/>
-              </w:rPr>
-              <w:t>Screen Design</w:t>
+              <w:rPr>
+                <w:lang w:eastAsia="zh-CN"/>
+              </w:rPr>
+            </w:pPr>
+            <w:r>
+              <w:rPr>
+                <w:lang w:eastAsia="zh-CN"/>
+              </w:rPr>
+              <w:t>Data Design</w:t>
             </w:r>
           </w:p>
         </w:tc>
         <w:tc>
           <w:tcPr>
             <w:tcW w:w="3576" w:type="dxa"/>
-            <w:vAlign w:val="center"/>
-          </w:tcPr>
-          <w:p>
-            <w:pPr>
-              <w:pStyle w:val="bang0"/>
-            </w:pPr>
+          </w:tcPr>
+          <w:p>
+            <w:proofErr w:type="spellStart"/>
             <w:r>
               <w:rPr>
                 <w:lang w:eastAsia="zh-CN"/>
@@ -4747,7 +5011,48 @@
               <w:rPr>
                 <w:lang w:eastAsia="zh-CN"/>
               </w:rPr>
-              <w:t>_Screen design_v&lt;x.x&gt;_language</w:t>
+              <w:t>_Data</w:t>
+            </w:r>
+            <w:proofErr w:type="spellEnd"/>
+            <w:r>
+              <w:rPr>
+                <w:lang w:eastAsia="zh-CN"/>
+              </w:rPr>
+              <w:t xml:space="preserve"> </w:t>
+            </w:r>
+            <w:proofErr w:type="spellStart"/>
+            <w:r>
+              <w:rPr>
+                <w:lang w:eastAsia="zh-CN"/>
+              </w:rPr>
+              <w:t>Design_v</w:t>
+            </w:r>
+            <w:proofErr w:type="spellEnd"/>
+            <w:r>
+              <w:rPr>
+                <w:lang w:eastAsia="zh-CN"/>
+              </w:rPr>
+              <w:t>&lt;</w:t>
+            </w:r>
+            <w:proofErr w:type="spellStart"/>
+            <w:r>
+              <w:rPr>
+                <w:lang w:eastAsia="zh-CN"/>
+              </w:rPr>
+              <w:t>x.x</w:t>
+            </w:r>
+            <w:proofErr w:type="spellEnd"/>
+            <w:r>
+              <w:rPr>
+                <w:lang w:eastAsia="zh-CN"/>
+              </w:rPr>
+              <w:t>&gt;</w:t>
+            </w:r>
+            <w:r>
+              <w:rPr>
+                <w:lang w:eastAsia="zh-CN"/>
+              </w:rPr>
+              <w:t>_language</w:t>
             </w:r>
           </w:p>
         </w:tc>
@@ -4779,12 +5084,15 @@
           <w:p>
             <w:pPr>
               <w:pStyle w:val="bang0"/>
-            </w:pPr>
-            <w:r>
-              <w:rPr>
-                <w:lang w:eastAsia="zh-CN"/>
-              </w:rPr>
-              <w:t>Architecture Design</w:t>
+              <w:rPr>
+                <w:lang w:eastAsia="zh-CN"/>
+              </w:rPr>
+            </w:pPr>
+            <w:r>
+              <w:rPr>
+                <w:lang w:eastAsia="zh-CN"/>
+              </w:rPr>
+              <w:t>Prototype</w:t>
             </w:r>
           </w:p>
         </w:tc>
@@ -4793,23 +5101,38 @@
             <w:tcW w:w="3576" w:type="dxa"/>
           </w:tcPr>
           <w:p>
-            <w:r>
-              <w:rPr>
-                <w:lang w:eastAsia="zh-CN"/>
-              </w:rPr>
-              <w:t>VMN</w:t>
-            </w:r>
-            <w:r>
-              <w:rPr>
-                <w:lang w:eastAsia="zh-CN"/>
-              </w:rPr>
-              <w:t>_Architecture Design_v&lt;x.x&gt;</w:t>
-            </w:r>
-            <w:r>
-              <w:rPr>
-                <w:lang w:eastAsia="zh-CN"/>
-              </w:rPr>
-              <w:t>_language</w:t>
+            <w:pPr>
+              <w:rPr>
+                <w:lang w:eastAsia="zh-CN"/>
+              </w:rPr>
+            </w:pPr>
+            <w:proofErr w:type="spellStart"/>
+            <w:r>
+              <w:rPr>
+                <w:lang w:eastAsia="zh-CN"/>
+              </w:rPr>
+              <w:t>Prototype_v</w:t>
+            </w:r>
+            <w:proofErr w:type="spellEnd"/>
+            <w:r>
+              <w:rPr>
+                <w:lang w:eastAsia="zh-CN"/>
+              </w:rPr>
+              <w:t>&lt;</w:t>
+            </w:r>
+            <w:proofErr w:type="spellStart"/>
+            <w:r>
+              <w:rPr>
+                <w:lang w:eastAsia="zh-CN"/>
+              </w:rPr>
+              <w:t>x.x</w:t>
+            </w:r>
+            <w:proofErr w:type="spellEnd"/>
+            <w:r>
+              <w:rPr>
+                <w:lang w:eastAsia="zh-CN"/>
+              </w:rPr>
+              <w:t>&gt;</w:t>
             </w:r>
           </w:p>
         </w:tc>
@@ -4821,16 +5144,21 @@
         <w:tc>
           <w:tcPr>
             <w:tcW w:w="1624" w:type="dxa"/>
-            <w:vMerge/>
-            <w:vAlign w:val="center"/>
-          </w:tcPr>
-          <w:p>
-            <w:pPr>
-              <w:pStyle w:val="bang0"/>
-              <w:rPr>
-                <w:lang w:eastAsia="zh-CN"/>
-              </w:rPr>
-            </w:pPr>
+            <w:vMerge w:val="restart"/>
+            <w:vAlign w:val="center"/>
+          </w:tcPr>
+          <w:p>
+            <w:pPr>
+              <w:pStyle w:val="bang0"/>
+            </w:pPr>
+            <w:bookmarkStart w:id="10" w:name="_GoBack"/>
+            <w:bookmarkEnd w:id="10"/>
+            <w:r>
+              <w:rPr>
+                <w:lang w:eastAsia="zh-CN"/>
+              </w:rPr>
+              <w:t>Build</w:t>
+            </w:r>
           </w:p>
         </w:tc>
         <w:tc>
@@ -4841,23 +5169,34 @@
           <w:p>
             <w:pPr>
               <w:pStyle w:val="bang0"/>
-              <w:rPr>
-                <w:lang w:eastAsia="zh-CN"/>
-              </w:rPr>
-            </w:pPr>
-            <w:r>
-              <w:rPr>
-                <w:lang w:eastAsia="zh-CN"/>
-              </w:rPr>
-              <w:t>Class Design</w:t>
+            </w:pPr>
+            <w:r>
+              <w:rPr>
+                <w:lang w:eastAsia="zh-CN"/>
+              </w:rPr>
+              <w:t>Source</w:t>
+            </w:r>
+            <w:r>
+              <w:rPr>
+                <w:lang w:eastAsia="zh-CN"/>
+              </w:rPr>
+              <w:t xml:space="preserve"> code</w:t>
             </w:r>
           </w:p>
         </w:tc>
         <w:tc>
           <w:tcPr>
             <w:tcW w:w="3576" w:type="dxa"/>
-          </w:tcPr>
-          <w:p>
+            <w:vAlign w:val="center"/>
+          </w:tcPr>
+          <w:p>
+            <w:pPr>
+              <w:pStyle w:val="bang0"/>
+              <w:rPr>
+                <w:lang w:val="en-GB"/>
+              </w:rPr>
+            </w:pPr>
+            <w:proofErr w:type="spellStart"/>
             <w:r>
               <w:rPr>
                 <w:lang w:eastAsia="zh-CN"/>
@@ -4868,13 +5207,54 @@
               <w:rPr>
                 <w:lang w:eastAsia="zh-CN"/>
               </w:rPr>
-              <w:t>_Class Design_v&lt;x.x&gt;</w:t>
-            </w:r>
-            <w:r>
-              <w:rPr>
-                <w:lang w:eastAsia="zh-CN"/>
-              </w:rPr>
-              <w:t>_language</w:t>
+              <w:t>_Source</w:t>
+            </w:r>
+            <w:proofErr w:type="spellEnd"/>
+            <w:r>
+              <w:rPr>
+                <w:lang w:eastAsia="zh-CN"/>
+              </w:rPr>
+              <w:t xml:space="preserve"> </w:t>
+            </w:r>
+            <w:proofErr w:type="spellStart"/>
+            <w:r>
+              <w:rPr>
+                <w:lang w:eastAsia="zh-CN"/>
+              </w:rPr>
+              <w:t>Code_</w:t>
+            </w:r>
+            <w:r>
+              <w:rPr>
+                <w:lang w:eastAsia="zh-CN"/>
+              </w:rPr>
+              <w:t>v</w:t>
+            </w:r>
+            <w:proofErr w:type="spellEnd"/>
+            <w:r>
+              <w:rPr>
+                <w:lang w:eastAsia="zh-CN"/>
+              </w:rPr>
+              <w:t>&lt;</w:t>
+            </w:r>
+            <w:proofErr w:type="spellStart"/>
+            <w:r>
+              <w:rPr>
+                <w:lang w:eastAsia="zh-CN"/>
+              </w:rPr>
+              <w:t>x.x</w:t>
+            </w:r>
+            <w:proofErr w:type="spellEnd"/>
+            <w:r>
+              <w:rPr>
+                <w:lang w:eastAsia="zh-CN"/>
+              </w:rPr>
+              <w:t>&gt;</w:t>
+            </w:r>
+            <w:r>
+              <w:rPr>
+                <w:lang w:eastAsia="zh-CN"/>
+              </w:rPr>
+              <w:t xml:space="preserve"> _Tested/Untested</w:t>
             </w:r>
           </w:p>
         </w:tc>
@@ -4914,15 +5294,23 @@
               <w:rPr>
                 <w:lang w:eastAsia="zh-CN"/>
               </w:rPr>
-              <w:t>Data Design</w:t>
+              <w:t>Test Plan</w:t>
             </w:r>
           </w:p>
         </w:tc>
         <w:tc>
           <w:tcPr>
             <w:tcW w:w="3576" w:type="dxa"/>
-          </w:tcPr>
-          <w:p>
+            <w:vAlign w:val="center"/>
+          </w:tcPr>
+          <w:p>
+            <w:pPr>
+              <w:pStyle w:val="bang0"/>
+              <w:rPr>
+                <w:lang w:val="en-GB"/>
+              </w:rPr>
+            </w:pPr>
+            <w:proofErr w:type="spellStart"/>
             <w:r>
               <w:rPr>
                 <w:lang w:eastAsia="zh-CN"/>
@@ -4933,7 +5321,54 @@
               <w:rPr>
                 <w:lang w:eastAsia="zh-CN"/>
               </w:rPr>
-              <w:t>_Data Design_v&lt;x.x&gt;</w:t>
+              <w:t>_</w:t>
+            </w:r>
+            <w:r>
+              <w:rPr>
+                <w:lang w:eastAsia="zh-CN"/>
+              </w:rPr>
+              <w:t>Test</w:t>
+            </w:r>
+            <w:proofErr w:type="spellEnd"/>
+            <w:r>
+              <w:rPr>
+                <w:lang w:eastAsia="zh-CN"/>
+              </w:rPr>
+              <w:t xml:space="preserve"> </w:t>
+            </w:r>
+            <w:proofErr w:type="spellStart"/>
+            <w:r>
+              <w:rPr>
+                <w:lang w:eastAsia="zh-CN"/>
+              </w:rPr>
+              <w:t>Plan_</w:t>
+            </w:r>
+            <w:r>
+              <w:rPr>
+                <w:lang w:eastAsia="zh-CN"/>
+              </w:rPr>
+              <w:t>v</w:t>
+            </w:r>
+            <w:proofErr w:type="spellEnd"/>
+            <w:r>
+              <w:rPr>
+                <w:lang w:eastAsia="zh-CN"/>
+              </w:rPr>
+              <w:t>&lt;</w:t>
+            </w:r>
+            <w:proofErr w:type="spellStart"/>
+            <w:r>
+              <w:rPr>
+                <w:lang w:eastAsia="zh-CN"/>
+              </w:rPr>
+              <w:t>x.x</w:t>
+            </w:r>
+            <w:proofErr w:type="spellEnd"/>
+            <w:r>
+              <w:rPr>
+                <w:lang w:eastAsia="zh-CN"/>
+              </w:rPr>
+              <w:t>&gt;</w:t>
             </w:r>
             <w:r>
               <w:rPr>
@@ -4971,33 +5406,98 @@
           <w:p>
             <w:pPr>
               <w:pStyle w:val="bang0"/>
-              <w:rPr>
-                <w:lang w:eastAsia="zh-CN"/>
-              </w:rPr>
-            </w:pPr>
-            <w:r>
-              <w:rPr>
-                <w:lang w:eastAsia="zh-CN"/>
-              </w:rPr>
-              <w:t>Prototype</w:t>
+            </w:pPr>
+            <w:r>
+              <w:rPr>
+                <w:lang w:eastAsia="zh-CN"/>
+              </w:rPr>
+              <w:t>System Test</w:t>
+            </w:r>
+            <w:r>
+              <w:rPr>
+                <w:lang w:eastAsia="zh-CN"/>
+              </w:rPr>
+              <w:t xml:space="preserve"> Case</w:t>
             </w:r>
           </w:p>
         </w:tc>
         <w:tc>
           <w:tcPr>
             <w:tcW w:w="3576" w:type="dxa"/>
-          </w:tcPr>
-          <w:p>
-            <w:pPr>
-              <w:rPr>
-                <w:lang w:eastAsia="zh-CN"/>
-              </w:rPr>
-            </w:pPr>
-            <w:r>
-              <w:rPr>
-                <w:lang w:eastAsia="zh-CN"/>
-              </w:rPr>
-              <w:t>Prototype_v&lt;x.x&gt;</w:t>
+            <w:vAlign w:val="center"/>
+          </w:tcPr>
+          <w:p>
+            <w:pPr>
+              <w:pStyle w:val="bang0"/>
+              <w:rPr>
+                <w:lang w:val="en-GB"/>
+              </w:rPr>
+            </w:pPr>
+            <w:proofErr w:type="spellStart"/>
+            <w:r>
+              <w:rPr>
+                <w:lang w:eastAsia="zh-CN"/>
+              </w:rPr>
+              <w:t>VMN</w:t>
+            </w:r>
+            <w:r>
+              <w:rPr>
+                <w:lang w:eastAsia="zh-CN"/>
+              </w:rPr>
+              <w:t>_System</w:t>
+            </w:r>
+            <w:proofErr w:type="spellEnd"/>
+            <w:r>
+              <w:rPr>
+                <w:lang w:eastAsia="zh-CN"/>
+              </w:rPr>
+              <w:t xml:space="preserve"> Test </w:t>
+            </w:r>
+            <w:proofErr w:type="spellStart"/>
+            <w:r>
+              <w:rPr>
+                <w:lang w:eastAsia="zh-CN"/>
+              </w:rPr>
+              <w:t>Case</w:t>
+            </w:r>
+            <w:r>
+              <w:rPr>
+                <w:lang w:eastAsia="zh-CN"/>
+              </w:rPr>
+              <w:t>_</w:t>
+            </w:r>
+            <w:r>
+              <w:rPr>
+                <w:lang w:eastAsia="zh-CN"/>
+              </w:rPr>
+              <w:t>v</w:t>
+            </w:r>
+            <w:proofErr w:type="spellEnd"/>
+            <w:r>
+              <w:rPr>
+                <w:lang w:eastAsia="zh-CN"/>
+              </w:rPr>
+              <w:t>&lt;</w:t>
+            </w:r>
+            <w:proofErr w:type="spellStart"/>
+            <w:r>
+              <w:rPr>
+                <w:lang w:eastAsia="zh-CN"/>
+              </w:rPr>
+              <w:t>x.x</w:t>
+            </w:r>
+            <w:proofErr w:type="spellEnd"/>
+            <w:r>
+              <w:rPr>
+                <w:lang w:eastAsia="zh-CN"/>
+              </w:rPr>
+              <w:t>&gt;</w:t>
+            </w:r>
+            <w:r>
+              <w:rPr>
+                <w:lang w:eastAsia="zh-CN"/>
+              </w:rPr>
+              <w:t>_language</w:t>
             </w:r>
           </w:p>
         </w:tc>
@@ -5009,19 +5509,16 @@
         <w:tc>
           <w:tcPr>
             <w:tcW w:w="1624" w:type="dxa"/>
-            <w:vMerge w:val="restart"/>
-            <w:vAlign w:val="center"/>
-          </w:tcPr>
-          <w:p>
-            <w:pPr>
-              <w:pStyle w:val="bang0"/>
-            </w:pPr>
-            <w:r>
-              <w:rPr>
-                <w:lang w:eastAsia="zh-CN"/>
-              </w:rPr>
-              <w:t>Build</w:t>
-            </w:r>
+            <w:vMerge/>
+            <w:vAlign w:val="center"/>
+          </w:tcPr>
+          <w:p>
+            <w:pPr>
+              <w:pStyle w:val="bang0"/>
+              <w:rPr>
+                <w:lang w:eastAsia="zh-CN"/>
+              </w:rPr>
+            </w:pPr>
           </w:p>
         </w:tc>
         <w:tc>
@@ -5037,13 +5534,7 @@
               <w:rPr>
                 <w:lang w:eastAsia="zh-CN"/>
               </w:rPr>
-              <w:t>Source</w:t>
-            </w:r>
-            <w:r>
-              <w:rPr>
-                <w:lang w:eastAsia="zh-CN"/>
-              </w:rPr>
-              <w:t xml:space="preserve"> code</w:t>
+              <w:t xml:space="preserve">Integration Test Case </w:t>
             </w:r>
           </w:p>
         </w:tc>
@@ -5059,6 +5550,7 @@
                 <w:lang w:val="en-GB"/>
               </w:rPr>
             </w:pPr>
+            <w:proofErr w:type="spellStart"/>
             <w:r>
               <w:rPr>
                 <w:lang w:eastAsia="zh-CN"/>
@@ -5069,19 +5561,60 @@
               <w:rPr>
                 <w:lang w:eastAsia="zh-CN"/>
               </w:rPr>
-              <w:t>_Source Code_</w:t>
-            </w:r>
-            <w:r>
-              <w:rPr>
-                <w:lang w:eastAsia="zh-CN"/>
-              </w:rPr>
-              <w:t>v&lt;x.x&gt;</w:t>
-            </w:r>
-            <w:r>
-              <w:rPr>
-                <w:lang w:eastAsia="zh-CN"/>
-              </w:rPr>
-              <w:t xml:space="preserve"> _Tested/Untested</w:t>
+              <w:t>_Integration</w:t>
+            </w:r>
+            <w:proofErr w:type="spellEnd"/>
+            <w:r>
+              <w:rPr>
+                <w:lang w:eastAsia="zh-CN"/>
+              </w:rPr>
+              <w:t xml:space="preserve"> </w:t>
+            </w:r>
+            <w:proofErr w:type="spellStart"/>
+            <w:r>
+              <w:rPr>
+                <w:lang w:eastAsia="zh-CN"/>
+              </w:rPr>
+              <w:t>Test</w:t>
+            </w:r>
+            <w:r>
+              <w:rPr>
+                <w:lang w:eastAsia="zh-CN"/>
+              </w:rPr>
+              <w:t>_</w:t>
+            </w:r>
+            <w:r>
+              <w:rPr>
+                <w:lang w:eastAsia="zh-CN"/>
+              </w:rPr>
+              <w:t>v</w:t>
+            </w:r>
+            <w:proofErr w:type="spellEnd"/>
+            <w:r>
+              <w:rPr>
+                <w:lang w:eastAsia="zh-CN"/>
+              </w:rPr>
+              <w:t>&lt;</w:t>
+            </w:r>
+            <w:proofErr w:type="spellStart"/>
+            <w:r>
+              <w:rPr>
+                <w:lang w:eastAsia="zh-CN"/>
+              </w:rPr>
+              <w:t>x.x</w:t>
+            </w:r>
+            <w:proofErr w:type="spellEnd"/>
+            <w:r>
+              <w:rPr>
+                <w:lang w:eastAsia="zh-CN"/>
+              </w:rPr>
+              <w:t>&gt;</w:t>
+            </w:r>
+            <w:r>
+              <w:rPr>
+                <w:lang w:eastAsia="zh-CN"/>
+              </w:rPr>
+              <w:t>_language</w:t>
             </w:r>
           </w:p>
         </w:tc>
@@ -5113,15 +5646,12 @@
           <w:p>
             <w:pPr>
               <w:pStyle w:val="bang0"/>
-              <w:rPr>
-                <w:lang w:eastAsia="zh-CN"/>
-              </w:rPr>
-            </w:pPr>
-            <w:r>
-              <w:rPr>
-                <w:lang w:eastAsia="zh-CN"/>
-              </w:rPr>
-              <w:t>Test Plan</w:t>
+            </w:pPr>
+            <w:r>
+              <w:rPr>
+                <w:lang w:eastAsia="zh-CN"/>
+              </w:rPr>
+              <w:t>Unit Test Case</w:t>
             </w:r>
           </w:p>
         </w:tc>
@@ -5137,6 +5667,7 @@
                 <w:lang w:val="en-GB"/>
               </w:rPr>
             </w:pPr>
+            <w:proofErr w:type="spellStart"/>
             <w:r>
               <w:rPr>
                 <w:lang w:eastAsia="zh-CN"/>
@@ -5153,6 +5684,19 @@
               <w:rPr>
                 <w:lang w:eastAsia="zh-CN"/>
               </w:rPr>
+              <w:t>Unit</w:t>
+            </w:r>
+            <w:proofErr w:type="spellEnd"/>
+            <w:r>
+              <w:rPr>
+                <w:lang w:eastAsia="zh-CN"/>
+              </w:rPr>
+              <w:t xml:space="preserve"> </w:t>
+            </w:r>
+            <w:r>
+              <w:rPr>
+                <w:lang w:eastAsia="zh-CN"/>
+              </w:rPr>
               <w:t>Test</w:t>
             </w:r>
             <w:r>
@@ -5161,17 +5705,51 @@
               </w:rPr>
               <w:t xml:space="preserve"> </w:t>
             </w:r>
-            <w:r>
-              <w:rPr>
-                <w:lang w:eastAsia="zh-CN"/>
-              </w:rPr>
-              <w:t>Plan_</w:t>
-            </w:r>
-            <w:r>
-              <w:rPr>
-                <w:lang w:eastAsia="zh-CN"/>
-              </w:rPr>
-              <w:t>v&lt;x.x&gt;</w:t>
+            <w:proofErr w:type="spellStart"/>
+            <w:r>
+              <w:rPr>
+                <w:lang w:eastAsia="zh-CN"/>
+              </w:rPr>
+              <w:t>Case</w:t>
+            </w:r>
+            <w:r>
+              <w:rPr>
+                <w:lang w:eastAsia="zh-CN"/>
+              </w:rPr>
+              <w:t>_</w:t>
+            </w:r>
+            <w:r>
+              <w:rPr>
+                <w:lang w:eastAsia="zh-CN"/>
+              </w:rPr>
+              <w:t>v</w:t>
+            </w:r>
+            <w:proofErr w:type="spellEnd"/>
+            <w:r>
+              <w:rPr>
+                <w:lang w:eastAsia="zh-CN"/>
+              </w:rPr>
+              <w:t>&lt;</w:t>
+            </w:r>
+            <w:proofErr w:type="spellStart"/>
+            <w:r>
+              <w:rPr>
+                <w:lang w:eastAsia="zh-CN"/>
+              </w:rPr>
+              <w:t>x.x</w:t>
+            </w:r>
+            <w:proofErr w:type="spellEnd"/>
+            <w:r>
+              <w:rPr>
+                <w:lang w:eastAsia="zh-CN"/>
+              </w:rPr>
+              <w:t>&gt;</w:t>
+            </w:r>
+            <w:r>
+              <w:rPr>
+                <w:lang w:eastAsia="zh-CN"/>
+              </w:rPr>
+              <w:t xml:space="preserve"> </w:t>
             </w:r>
             <w:r>
               <w:rPr>
@@ -5195,9 +5773,6 @@
           <w:p>
             <w:pPr>
               <w:pStyle w:val="bang0"/>
-              <w:rPr>
-                <w:lang w:eastAsia="zh-CN"/>
-              </w:rPr>
             </w:pPr>
           </w:p>
         </w:tc>
@@ -5214,13 +5789,7 @@
               <w:rPr>
                 <w:lang w:eastAsia="zh-CN"/>
               </w:rPr>
-              <w:t>System Test</w:t>
-            </w:r>
-            <w:r>
-              <w:rPr>
-                <w:lang w:eastAsia="zh-CN"/>
-              </w:rPr>
-              <w:t xml:space="preserve"> Case</w:t>
+              <w:t>Test report</w:t>
             </w:r>
           </w:p>
         </w:tc>
@@ -5238,7 +5807,7 @@
             </w:pPr>
             <w:r>
               <w:rPr>
-                <w:lang w:eastAsia="zh-CN"/>
+                <w:lang w:val="vi-VN" w:eastAsia="zh-CN"/>
               </w:rPr>
               <w:t>VMN</w:t>
             </w:r>
@@ -5246,19 +5815,53 @@
               <w:rPr>
                 <w:lang w:eastAsia="zh-CN"/>
               </w:rPr>
-              <w:t>_System Test Case</w:t>
-            </w:r>
-            <w:r>
-              <w:rPr>
-                <w:lang w:eastAsia="zh-CN"/>
-              </w:rPr>
               <w:t>_</w:t>
             </w:r>
             <w:r>
               <w:rPr>
                 <w:lang w:eastAsia="zh-CN"/>
               </w:rPr>
-              <w:t>v&lt;x.x&gt;</w:t>
+              <w:t xml:space="preserve">Test </w:t>
+            </w:r>
+            <w:proofErr w:type="spellStart"/>
+            <w:r>
+              <w:rPr>
+                <w:lang w:eastAsia="zh-CN"/>
+              </w:rPr>
+              <w:t>Report</w:t>
+            </w:r>
+            <w:r>
+              <w:rPr>
+                <w:lang w:eastAsia="zh-CN"/>
+              </w:rPr>
+              <w:t>_</w:t>
+            </w:r>
+            <w:r>
+              <w:rPr>
+                <w:lang w:eastAsia="zh-CN"/>
+              </w:rPr>
+              <w:t>v</w:t>
+            </w:r>
+            <w:proofErr w:type="spellEnd"/>
+            <w:r>
+              <w:rPr>
+                <w:lang w:eastAsia="zh-CN"/>
+              </w:rPr>
+              <w:t>&lt;</w:t>
+            </w:r>
+            <w:proofErr w:type="spellStart"/>
+            <w:r>
+              <w:rPr>
+                <w:lang w:eastAsia="zh-CN"/>
+              </w:rPr>
+              <w:t>x.x</w:t>
+            </w:r>
+            <w:proofErr w:type="spellEnd"/>
+            <w:r>
+              <w:rPr>
+                <w:lang w:eastAsia="zh-CN"/>
+              </w:rPr>
+              <w:t>&gt;</w:t>
             </w:r>
             <w:r>
               <w:rPr>
@@ -5276,16 +5879,16 @@
         <w:tc>
           <w:tcPr>
             <w:tcW w:w="1624" w:type="dxa"/>
-            <w:vMerge/>
-            <w:vAlign w:val="center"/>
-          </w:tcPr>
-          <w:p>
-            <w:pPr>
-              <w:pStyle w:val="bang0"/>
-              <w:rPr>
-                <w:lang w:eastAsia="zh-CN"/>
-              </w:rPr>
-            </w:pPr>
+            <w:vMerge w:val="restart"/>
+            <w:vAlign w:val="center"/>
+          </w:tcPr>
+          <w:p>
+            <w:pPr>
+              <w:pStyle w:val="bang0"/>
+            </w:pPr>
+            <w:r>
+              <w:t>Process</w:t>
+            </w:r>
           </w:p>
         </w:tc>
         <w:tc>
@@ -5297,11 +5900,19 @@
             <w:pPr>
               <w:pStyle w:val="bang0"/>
             </w:pPr>
-            <w:r>
-              <w:rPr>
-                <w:lang w:eastAsia="zh-CN"/>
-              </w:rPr>
-              <w:t xml:space="preserve">Integration Test Case </w:t>
+            <w:proofErr w:type="spellStart"/>
+            <w:r>
+              <w:rPr>
+                <w:lang w:eastAsia="zh-CN"/>
+              </w:rPr>
+              <w:t>Guideline_Name</w:t>
+            </w:r>
+            <w:proofErr w:type="spellEnd"/>
+            <w:r>
+              <w:rPr>
+                <w:lang w:eastAsia="zh-CN"/>
+              </w:rPr>
+              <w:t xml:space="preserve"> of guideline</w:t>
             </w:r>
           </w:p>
         </w:tc>
@@ -5319,7 +5930,7 @@
             </w:pPr>
             <w:r>
               <w:rPr>
-                <w:lang w:eastAsia="zh-CN"/>
+                <w:lang w:val="vi-VN" w:eastAsia="zh-CN"/>
               </w:rPr>
               <w:t>VMN</w:t>
             </w:r>
@@ -5327,25 +5938,21 @@
               <w:rPr>
                 <w:lang w:eastAsia="zh-CN"/>
               </w:rPr>
-              <w:t>_Integration Test</w:t>
-            </w:r>
-            <w:r>
-              <w:rPr>
-                <w:lang w:eastAsia="zh-CN"/>
-              </w:rPr>
               <w:t>_</w:t>
             </w:r>
-            <w:r>
-              <w:rPr>
-                <w:lang w:eastAsia="zh-CN"/>
-              </w:rPr>
-              <w:t>v&lt;x.x&gt;</w:t>
-            </w:r>
-            <w:r>
-              <w:rPr>
-                <w:lang w:eastAsia="zh-CN"/>
-              </w:rPr>
-              <w:t>_language</w:t>
+            <w:proofErr w:type="spellStart"/>
+            <w:r>
+              <w:rPr>
+                <w:lang w:eastAsia="zh-CN"/>
+              </w:rPr>
+              <w:t>Guideline_Title</w:t>
+            </w:r>
+            <w:proofErr w:type="spellEnd"/>
+            <w:r>
+              <w:rPr>
+                <w:lang w:eastAsia="zh-CN"/>
+              </w:rPr>
+              <w:t xml:space="preserve"> of guideline</w:t>
             </w:r>
           </w:p>
         </w:tc>
@@ -5363,9 +5970,6 @@
           <w:p>
             <w:pPr>
               <w:pStyle w:val="bang0"/>
-              <w:rPr>
-                <w:lang w:eastAsia="zh-CN"/>
-              </w:rPr>
             </w:pPr>
           </w:p>
         </w:tc>
@@ -5378,11 +5982,19 @@
             <w:pPr>
               <w:pStyle w:val="bang0"/>
             </w:pPr>
-            <w:r>
-              <w:rPr>
-                <w:lang w:eastAsia="zh-CN"/>
-              </w:rPr>
-              <w:t>Unit Test Case</w:t>
+            <w:proofErr w:type="spellStart"/>
+            <w:r>
+              <w:rPr>
+                <w:lang w:eastAsia="zh-CN"/>
+              </w:rPr>
+              <w:t>Checklist_Name</w:t>
+            </w:r>
+            <w:proofErr w:type="spellEnd"/>
+            <w:r>
+              <w:rPr>
+                <w:lang w:eastAsia="zh-CN"/>
+              </w:rPr>
+              <w:t xml:space="preserve"> of checklist</w:t>
             </w:r>
           </w:p>
         </w:tc>
@@ -5398,65 +6010,53 @@
                 <w:lang w:val="en-GB"/>
               </w:rPr>
             </w:pPr>
-            <w:r>
-              <w:rPr>
-                <w:lang w:eastAsia="zh-CN"/>
-              </w:rPr>
-              <w:t>VMN</w:t>
-            </w:r>
-            <w:r>
-              <w:rPr>
-                <w:lang w:eastAsia="zh-CN"/>
-              </w:rPr>
-              <w:t>_</w:t>
-            </w:r>
-            <w:r>
-              <w:rPr>
-                <w:lang w:eastAsia="zh-CN"/>
-              </w:rPr>
-              <w:t>Unit</w:t>
-            </w:r>
-            <w:r>
-              <w:rPr>
-                <w:lang w:eastAsia="zh-CN"/>
-              </w:rPr>
-              <w:t xml:space="preserve"> </w:t>
-            </w:r>
-            <w:r>
-              <w:rPr>
-                <w:lang w:eastAsia="zh-CN"/>
-              </w:rPr>
-              <w:t>Test</w:t>
-            </w:r>
-            <w:r>
-              <w:rPr>
-                <w:lang w:eastAsia="zh-CN"/>
-              </w:rPr>
-              <w:t xml:space="preserve"> Case</w:t>
-            </w:r>
-            <w:r>
-              <w:rPr>
-                <w:lang w:eastAsia="zh-CN"/>
-              </w:rPr>
-              <w:t>_</w:t>
-            </w:r>
-            <w:r>
-              <w:rPr>
-                <w:lang w:eastAsia="zh-CN"/>
-              </w:rPr>
-              <w:t>v&lt;x.x&gt;</w:t>
-            </w:r>
-            <w:r>
-              <w:rPr>
-                <w:lang w:eastAsia="zh-CN"/>
-              </w:rPr>
-              <w:t xml:space="preserve"> </w:t>
-            </w:r>
-            <w:r>
-              <w:rPr>
-                <w:lang w:eastAsia="zh-CN"/>
-              </w:rPr>
-              <w:t>_language</w:t>
+            <w:proofErr w:type="spellStart"/>
+            <w:r>
+              <w:rPr>
+                <w:lang w:eastAsia="zh-CN"/>
+              </w:rPr>
+              <w:t>Checklist_Title</w:t>
+            </w:r>
+            <w:proofErr w:type="spellEnd"/>
+            <w:r>
+              <w:rPr>
+                <w:lang w:eastAsia="zh-CN"/>
+              </w:rPr>
+              <w:t xml:space="preserve"> of </w:t>
+            </w:r>
+            <w:proofErr w:type="spellStart"/>
+            <w:r>
+              <w:rPr>
+                <w:lang w:eastAsia="zh-CN"/>
+              </w:rPr>
+              <w:t>checklist</w:t>
+            </w:r>
+            <w:r>
+              <w:rPr>
+                <w:lang w:eastAsia="zh-CN"/>
+              </w:rPr>
+              <w:t>_v</w:t>
+            </w:r>
+            <w:proofErr w:type="spellEnd"/>
+            <w:r>
+              <w:rPr>
+                <w:lang w:eastAsia="zh-CN"/>
+              </w:rPr>
+              <w:t>&lt;</w:t>
+            </w:r>
+            <w:proofErr w:type="spellStart"/>
+            <w:r>
+              <w:rPr>
+                <w:lang w:eastAsia="zh-CN"/>
+              </w:rPr>
+              <w:t>x.x</w:t>
+            </w:r>
+            <w:proofErr w:type="spellEnd"/>
+            <w:r>
+              <w:rPr>
+                <w:lang w:eastAsia="zh-CN"/>
+              </w:rPr>
+              <w:t>&gt;</w:t>
             </w:r>
           </w:p>
         </w:tc>
@@ -5468,16 +6068,19 @@
         <w:tc>
           <w:tcPr>
             <w:tcW w:w="1624" w:type="dxa"/>
-            <w:vMerge/>
-            <w:vAlign w:val="center"/>
-          </w:tcPr>
-          <w:p>
-            <w:pPr>
-              <w:pStyle w:val="bang0"/>
-              <w:rPr>
-                <w:lang w:eastAsia="zh-CN"/>
-              </w:rPr>
-            </w:pPr>
+            <w:vMerge w:val="restart"/>
+            <w:vAlign w:val="center"/>
+          </w:tcPr>
+          <w:p>
+            <w:pPr>
+              <w:pStyle w:val="bang0"/>
+            </w:pPr>
+            <w:r>
+              <w:rPr>
+                <w:lang w:eastAsia="zh-CN"/>
+              </w:rPr>
+              <w:t>Document type</w:t>
+            </w:r>
           </w:p>
         </w:tc>
         <w:tc>
@@ -5493,7 +6096,7 @@
               <w:rPr>
                 <w:lang w:eastAsia="zh-CN"/>
               </w:rPr>
-              <w:t>Component Test Case</w:t>
+              <w:t>MS Word</w:t>
             </w:r>
           </w:p>
         </w:tc>
@@ -5513,44 +6116,24 @@
               <w:rPr>
                 <w:lang w:eastAsia="zh-CN"/>
               </w:rPr>
-              <w:t>VMN</w:t>
-            </w:r>
-            <w:r>
-              <w:rPr>
-                <w:lang w:eastAsia="zh-CN"/>
-              </w:rPr>
-              <w:t>_</w:t>
-            </w:r>
-            <w:r>
-              <w:rPr>
-                <w:lang w:eastAsia="zh-CN"/>
-              </w:rPr>
-              <w:t>Component Test Case</w:t>
-            </w:r>
-            <w:r>
-              <w:rPr>
-                <w:lang w:eastAsia="zh-CN"/>
-              </w:rPr>
-              <w:t>_</w:t>
-            </w:r>
-            <w:r>
-              <w:rPr>
-                <w:lang w:eastAsia="zh-CN"/>
-              </w:rPr>
-              <w:t>v&lt;x.x&gt;</w:t>
-            </w:r>
-            <w:r>
-              <w:rPr>
-                <w:lang w:eastAsia="zh-CN"/>
-              </w:rPr>
-              <w:t xml:space="preserve"> </w:t>
-            </w:r>
-            <w:r>
-              <w:rPr>
-                <w:lang w:eastAsia="zh-CN"/>
-              </w:rPr>
-              <w:t>_language</w:t>
-            </w:r>
+              <w:t>***</w:t>
+            </w:r>
+            <w:proofErr w:type="gramStart"/>
+            <w:r>
+              <w:rPr>
+                <w:lang w:eastAsia="zh-CN"/>
+              </w:rPr>
+              <w:t>.</w:t>
+            </w:r>
+            <w:proofErr w:type="spellStart"/>
+            <w:r>
+              <w:rPr>
+                <w:lang w:eastAsia="zh-CN"/>
+              </w:rPr>
+              <w:t>docx</w:t>
+            </w:r>
+            <w:proofErr w:type="spellEnd"/>
+            <w:proofErr w:type="gramEnd"/>
           </w:p>
         </w:tc>
       </w:tr>
@@ -5567,6 +6150,9 @@
           <w:p>
             <w:pPr>
               <w:pStyle w:val="bang0"/>
+              <w:rPr>
+                <w:lang w:eastAsia="zh-CN"/>
+              </w:rPr>
             </w:pPr>
           </w:p>
         </w:tc>
@@ -5583,7 +6169,7 @@
               <w:rPr>
                 <w:lang w:eastAsia="zh-CN"/>
               </w:rPr>
-              <w:t>Test report</w:t>
+              <w:t>MS Project</w:t>
             </w:r>
           </w:p>
         </w:tc>
@@ -5601,40 +6187,20 @@
             </w:pPr>
             <w:r>
               <w:rPr>
-                <w:lang w:val="vi-VN" w:eastAsia="zh-CN"/>
-              </w:rPr>
-              <w:t>VMN</w:t>
-            </w:r>
-            <w:r>
-              <w:rPr>
-                <w:lang w:eastAsia="zh-CN"/>
-              </w:rPr>
-              <w:t>_</w:t>
-            </w:r>
-            <w:r>
-              <w:rPr>
-                <w:lang w:eastAsia="zh-CN"/>
-              </w:rPr>
-              <w:t>Test Report</w:t>
-            </w:r>
-            <w:r>
-              <w:rPr>
-                <w:lang w:eastAsia="zh-CN"/>
-              </w:rPr>
-              <w:t>_</w:t>
-            </w:r>
-            <w:r>
-              <w:rPr>
-                <w:lang w:eastAsia="zh-CN"/>
-              </w:rPr>
-              <w:t>v&lt;x.x&gt;</w:t>
-            </w:r>
-            <w:r>
-              <w:rPr>
-                <w:lang w:eastAsia="zh-CN"/>
-              </w:rPr>
-              <w:t>_language</w:t>
-            </w:r>
+                <w:lang w:eastAsia="zh-CN"/>
+              </w:rPr>
+              <w:t>***.</w:t>
+            </w:r>
+            <w:proofErr w:type="spellStart"/>
+            <w:proofErr w:type="gramStart"/>
+            <w:r>
+              <w:rPr>
+                <w:lang w:eastAsia="zh-CN"/>
+              </w:rPr>
+              <w:t>mpp</w:t>
+            </w:r>
+            <w:proofErr w:type="spellEnd"/>
+            <w:proofErr w:type="gramEnd"/>
           </w:p>
         </w:tc>
       </w:tr>
@@ -5645,16 +6211,16 @@
         <w:tc>
           <w:tcPr>
             <w:tcW w:w="1624" w:type="dxa"/>
-            <w:vMerge w:val="restart"/>
-            <w:vAlign w:val="center"/>
-          </w:tcPr>
-          <w:p>
-            <w:pPr>
-              <w:pStyle w:val="bang0"/>
-            </w:pPr>
-            <w:r>
-              <w:t>Process</w:t>
-            </w:r>
+            <w:vMerge/>
+            <w:vAlign w:val="center"/>
+          </w:tcPr>
+          <w:p>
+            <w:pPr>
+              <w:pStyle w:val="bang0"/>
+              <w:rPr>
+                <w:lang w:eastAsia="zh-CN"/>
+              </w:rPr>
+            </w:pPr>
           </w:p>
         </w:tc>
         <w:tc>
@@ -5670,7 +6236,7 @@
               <w:rPr>
                 <w:lang w:eastAsia="zh-CN"/>
               </w:rPr>
-              <w:t>Guideline_Name of guideline</w:t>
+              <w:t>MS Excel</w:t>
             </w:r>
           </w:p>
         </w:tc>
@@ -5688,322 +6254,20 @@
             </w:pPr>
             <w:r>
               <w:rPr>
-                <w:lang w:val="vi-VN" w:eastAsia="zh-CN"/>
-              </w:rPr>
-              <w:t>VMN</w:t>
-            </w:r>
-            <w:r>
-              <w:rPr>
-                <w:lang w:eastAsia="zh-CN"/>
-              </w:rPr>
-              <w:t>_</w:t>
-            </w:r>
-            <w:r>
-              <w:rPr>
-                <w:lang w:eastAsia="zh-CN"/>
-              </w:rPr>
-              <w:t>Guideline_Title of guideline</w:t>
-            </w:r>
-          </w:p>
-        </w:tc>
-      </w:tr>
-      <w:tr>
-        <w:trPr>
-          <w:jc w:val="center"/>
-        </w:trPr>
-        <w:tc>
-          <w:tcPr>
-            <w:tcW w:w="1624" w:type="dxa"/>
-            <w:vMerge/>
-            <w:vAlign w:val="center"/>
-          </w:tcPr>
-          <w:p>
-            <w:pPr>
-              <w:pStyle w:val="bang0"/>
-            </w:pPr>
-          </w:p>
-        </w:tc>
-        <w:tc>
-          <w:tcPr>
-            <w:tcW w:w="3050" w:type="dxa"/>
-            <w:vAlign w:val="center"/>
-          </w:tcPr>
-          <w:p>
-            <w:pPr>
-              <w:pStyle w:val="bang0"/>
-            </w:pPr>
-            <w:r>
-              <w:rPr>
-                <w:lang w:eastAsia="zh-CN"/>
-              </w:rPr>
-              <w:t>Coding Convention/Stadard</w:t>
-            </w:r>
-          </w:p>
-        </w:tc>
-        <w:tc>
-          <w:tcPr>
-            <w:tcW w:w="3576" w:type="dxa"/>
-            <w:vAlign w:val="center"/>
-          </w:tcPr>
-          <w:p>
-            <w:pPr>
-              <w:pStyle w:val="bang0"/>
-              <w:rPr>
-                <w:lang w:val="en-GB"/>
-              </w:rPr>
-            </w:pPr>
-            <w:r>
-              <w:rPr>
-                <w:lang w:val="vi-VN" w:eastAsia="zh-CN"/>
-              </w:rPr>
-              <w:t>VMN</w:t>
-            </w:r>
-            <w:r>
-              <w:rPr>
-                <w:lang w:eastAsia="zh-CN"/>
-              </w:rPr>
-              <w:t>_</w:t>
-            </w:r>
-            <w:r>
-              <w:rPr>
-                <w:lang w:eastAsia="zh-CN"/>
-              </w:rPr>
-              <w:t>Coding convention</w:t>
-            </w:r>
-          </w:p>
-        </w:tc>
-      </w:tr>
-      <w:tr>
-        <w:trPr>
-          <w:jc w:val="center"/>
-        </w:trPr>
-        <w:tc>
-          <w:tcPr>
-            <w:tcW w:w="1624" w:type="dxa"/>
-            <w:vMerge/>
-            <w:vAlign w:val="center"/>
-          </w:tcPr>
-          <w:p>
-            <w:pPr>
-              <w:pStyle w:val="bang0"/>
-            </w:pPr>
-          </w:p>
-        </w:tc>
-        <w:tc>
-          <w:tcPr>
-            <w:tcW w:w="3050" w:type="dxa"/>
-            <w:vAlign w:val="center"/>
-          </w:tcPr>
-          <w:p>
-            <w:pPr>
-              <w:pStyle w:val="bang0"/>
-            </w:pPr>
-            <w:r>
-              <w:rPr>
-                <w:lang w:eastAsia="zh-CN"/>
-              </w:rPr>
-              <w:t>Checklist_Name of checklist</w:t>
-            </w:r>
-          </w:p>
-        </w:tc>
-        <w:tc>
-          <w:tcPr>
-            <w:tcW w:w="3576" w:type="dxa"/>
-            <w:vAlign w:val="center"/>
-          </w:tcPr>
-          <w:p>
-            <w:pPr>
-              <w:pStyle w:val="bang0"/>
-              <w:rPr>
-                <w:lang w:val="en-GB"/>
-              </w:rPr>
-            </w:pPr>
-            <w:r>
-              <w:rPr>
-                <w:lang w:eastAsia="zh-CN"/>
-              </w:rPr>
-              <w:t>Checklist_Title of checklist</w:t>
-            </w:r>
-            <w:r>
-              <w:rPr>
-                <w:lang w:eastAsia="zh-CN"/>
-              </w:rPr>
-              <w:t>_v&lt;x.x&gt;</w:t>
-            </w:r>
-          </w:p>
-        </w:tc>
-      </w:tr>
-      <w:tr>
-        <w:trPr>
-          <w:jc w:val="center"/>
-        </w:trPr>
-        <w:tc>
-          <w:tcPr>
-            <w:tcW w:w="1624" w:type="dxa"/>
-            <w:vMerge w:val="restart"/>
-            <w:vAlign w:val="center"/>
-          </w:tcPr>
-          <w:p>
-            <w:pPr>
-              <w:pStyle w:val="bang0"/>
-            </w:pPr>
-            <w:r>
-              <w:rPr>
-                <w:lang w:eastAsia="zh-CN"/>
-              </w:rPr>
-              <w:t>Document type</w:t>
-            </w:r>
-          </w:p>
-        </w:tc>
-        <w:tc>
-          <w:tcPr>
-            <w:tcW w:w="3050" w:type="dxa"/>
-            <w:vAlign w:val="center"/>
-          </w:tcPr>
-          <w:p>
-            <w:pPr>
-              <w:pStyle w:val="bang0"/>
-            </w:pPr>
-            <w:r>
-              <w:rPr>
-                <w:lang w:eastAsia="zh-CN"/>
-              </w:rPr>
-              <w:t>MS Word</w:t>
-            </w:r>
-          </w:p>
-        </w:tc>
-        <w:tc>
-          <w:tcPr>
-            <w:tcW w:w="3576" w:type="dxa"/>
-            <w:vAlign w:val="center"/>
-          </w:tcPr>
-          <w:p>
-            <w:pPr>
-              <w:pStyle w:val="bang0"/>
-              <w:rPr>
-                <w:lang w:val="en-GB"/>
-              </w:rPr>
-            </w:pPr>
-            <w:r>
-              <w:rPr>
-                <w:lang w:eastAsia="zh-CN"/>
-              </w:rPr>
-              <w:t>***.docx</w:t>
-            </w:r>
-          </w:p>
-        </w:tc>
-      </w:tr>
-      <w:tr>
-        <w:trPr>
-          <w:jc w:val="center"/>
-        </w:trPr>
-        <w:tc>
-          <w:tcPr>
-            <w:tcW w:w="1624" w:type="dxa"/>
-            <w:vMerge/>
-            <w:vAlign w:val="center"/>
-          </w:tcPr>
-          <w:p>
-            <w:pPr>
-              <w:pStyle w:val="bang0"/>
-              <w:rPr>
-                <w:lang w:eastAsia="zh-CN"/>
-              </w:rPr>
-            </w:pPr>
-          </w:p>
-        </w:tc>
-        <w:tc>
-          <w:tcPr>
-            <w:tcW w:w="3050" w:type="dxa"/>
-            <w:vAlign w:val="center"/>
-          </w:tcPr>
-          <w:p>
-            <w:pPr>
-              <w:pStyle w:val="bang0"/>
-            </w:pPr>
-            <w:r>
-              <w:rPr>
-                <w:lang w:eastAsia="zh-CN"/>
-              </w:rPr>
-              <w:t>MS Project</w:t>
-            </w:r>
-          </w:p>
-        </w:tc>
-        <w:tc>
-          <w:tcPr>
-            <w:tcW w:w="3576" w:type="dxa"/>
-            <w:vAlign w:val="center"/>
-          </w:tcPr>
-          <w:p>
-            <w:pPr>
-              <w:pStyle w:val="bang0"/>
-              <w:rPr>
-                <w:lang w:val="en-GB"/>
-              </w:rPr>
-            </w:pPr>
-            <w:r>
-              <w:rPr>
-                <w:lang w:eastAsia="zh-CN"/>
-              </w:rPr>
-              <w:t>***.mpp</w:t>
-            </w:r>
-          </w:p>
-        </w:tc>
-      </w:tr>
-      <w:tr>
-        <w:trPr>
-          <w:jc w:val="center"/>
-        </w:trPr>
-        <w:tc>
-          <w:tcPr>
-            <w:tcW w:w="1624" w:type="dxa"/>
-            <w:vMerge/>
-            <w:vAlign w:val="center"/>
-          </w:tcPr>
-          <w:p>
-            <w:pPr>
-              <w:pStyle w:val="bang0"/>
-              <w:rPr>
-                <w:lang w:eastAsia="zh-CN"/>
-              </w:rPr>
-            </w:pPr>
-          </w:p>
-        </w:tc>
-        <w:tc>
-          <w:tcPr>
-            <w:tcW w:w="3050" w:type="dxa"/>
-            <w:vAlign w:val="center"/>
-          </w:tcPr>
-          <w:p>
-            <w:pPr>
-              <w:pStyle w:val="bang0"/>
-            </w:pPr>
-            <w:r>
-              <w:rPr>
-                <w:lang w:eastAsia="zh-CN"/>
-              </w:rPr>
-              <w:t>MS Excel</w:t>
-            </w:r>
-          </w:p>
-        </w:tc>
-        <w:tc>
-          <w:tcPr>
-            <w:tcW w:w="3576" w:type="dxa"/>
-            <w:vAlign w:val="center"/>
-          </w:tcPr>
-          <w:p>
-            <w:pPr>
-              <w:pStyle w:val="bang0"/>
-              <w:rPr>
-                <w:lang w:val="en-GB"/>
-              </w:rPr>
-            </w:pPr>
-            <w:r>
-              <w:rPr>
-                <w:lang w:eastAsia="zh-CN"/>
-              </w:rPr>
-              <w:t>***.xls</w:t>
-            </w:r>
+                <w:lang w:eastAsia="zh-CN"/>
+              </w:rPr>
+              <w:t>***.</w:t>
+            </w:r>
+            <w:proofErr w:type="spellStart"/>
+            <w:proofErr w:type="gramStart"/>
+            <w:r>
+              <w:rPr>
+                <w:lang w:eastAsia="zh-CN"/>
+              </w:rPr>
+              <w:t>xls</w:t>
+            </w:r>
+            <w:proofErr w:type="spellEnd"/>
+            <w:proofErr w:type="gramEnd"/>
           </w:p>
         </w:tc>
       </w:tr>
@@ -6017,13 +6281,13 @@
       <w:pPr>
         <w:pStyle w:val="Heading2"/>
       </w:pPr>
-      <w:bookmarkStart w:id="10" w:name="_Toc388391914"/>
-      <w:bookmarkStart w:id="11" w:name="_Toc442163646"/>
+      <w:bookmarkStart w:id="11" w:name="_Toc388391914"/>
+      <w:bookmarkStart w:id="12" w:name="_Toc442163646"/>
       <w:r>
         <w:t>Project Infrastructure</w:t>
       </w:r>
-      <w:bookmarkEnd w:id="10"/>
       <w:bookmarkEnd w:id="11"/>
+      <w:bookmarkEnd w:id="12"/>
     </w:p>
     <w:tbl>
       <w:tblPr>
@@ -6179,9 +6443,11 @@
                 <w:lang w:val="vi-VN"/>
               </w:rPr>
             </w:pPr>
+            <w:proofErr w:type="spellStart"/>
             <w:r>
               <w:t>Git</w:t>
             </w:r>
+            <w:proofErr w:type="spellEnd"/>
           </w:p>
         </w:tc>
         <w:tc>
@@ -6263,9 +6529,11 @@
               </w:rPr>
               <w:t>GitHub D</w:t>
             </w:r>
+            <w:proofErr w:type="spellStart"/>
             <w:r>
               <w:t>es</w:t>
             </w:r>
+            <w:proofErr w:type="spellEnd"/>
             <w:r>
               <w:rPr>
                 <w:lang w:val="vi-VN"/>
@@ -6672,7 +6940,7 @@
                 <w:u w:val="single"/>
               </w:rPr>
             </w:pPr>
-            <w:hyperlink r:id="rId9" w:history="1">
+            <w:hyperlink r:id="rId10" w:history="1">
               <w:r>
                 <w:rPr>
                   <w:rStyle w:val="Hyperlink"/>
@@ -6776,9 +7044,11 @@
             <w:pPr>
               <w:pStyle w:val="bang0"/>
             </w:pPr>
+            <w:proofErr w:type="spellStart"/>
             <w:r>
               <w:t>Lightsh</w:t>
             </w:r>
+            <w:proofErr w:type="spellEnd"/>
             <w:r>
               <w:rPr>
                 <w:lang w:val="vi-VN"/>
@@ -6945,7 +7215,7 @@
                 <w:lang w:val="en-GB"/>
               </w:rPr>
             </w:pPr>
-            <w:hyperlink r:id="rId10" w:history="1">
+            <w:hyperlink r:id="rId11" w:history="1">
               <w:r>
                 <w:rPr>
                   <w:rStyle w:val="Hyperlink"/>
@@ -7280,9 +7550,11 @@
             <w:pPr>
               <w:pStyle w:val="bang0"/>
             </w:pPr>
+            <w:proofErr w:type="spellStart"/>
             <w:r>
               <w:t>Trello</w:t>
             </w:r>
+            <w:proofErr w:type="spellEnd"/>
           </w:p>
         </w:tc>
         <w:tc>
@@ -7356,7 +7628,6 @@
               <w:pStyle w:val="bang0"/>
             </w:pPr>
             <w:r>
-              <w:lastRenderedPageBreak/>
               <w:t>Slack</w:t>
             </w:r>
           </w:p>
@@ -7415,8 +7686,6 @@
               </w:rPr>
               <w:t>https://slack.com/</w:t>
             </w:r>
-            <w:bookmarkStart w:id="12" w:name="_GoBack"/>
-            <w:bookmarkEnd w:id="12"/>
           </w:p>
         </w:tc>
       </w:tr>
@@ -7435,6 +7704,7 @@
       </w:pPr>
       <w:bookmarkStart w:id="13" w:name="_Toc442163647"/>
       <w:r>
+        <w:lastRenderedPageBreak/>
         <w:t>CI Baseline Procedure</w:t>
       </w:r>
       <w:bookmarkEnd w:id="13"/>
@@ -7451,7 +7721,6 @@
       <w:r>
         <w:rPr>
           <w:noProof/>
-          <w:lang w:eastAsia="ja-JP"/>
         </w:rPr>
         <w:drawing>
           <wp:inline distT="0" distB="0" distL="0" distR="0" wp14:anchorId="2E42D48B" wp14:editId="54E09E41">
@@ -7469,7 +7738,7 @@
                     <pic:cNvPicPr/>
                   </pic:nvPicPr>
                   <pic:blipFill>
-                    <a:blip r:embed="rId11">
+                    <a:blip r:embed="rId12">
                       <a:extLst>
                         <a:ext uri="{28A0092B-C50C-407E-A947-70E740481C1C}">
                           <a14:useLocalDpi xmlns:a14="http://schemas.microsoft.com/office/drawing/2010/main" val="0"/>
@@ -7582,6 +7851,7 @@
         <w:pStyle w:val="Heading4"/>
       </w:pPr>
       <w:r>
+        <w:lastRenderedPageBreak/>
         <w:t xml:space="preserve">For Source code:  </w:t>
       </w:r>
     </w:p>
@@ -7589,7 +7859,6 @@
       <w:r>
         <w:rPr>
           <w:noProof/>
-          <w:lang w:eastAsia="ja-JP"/>
         </w:rPr>
         <w:drawing>
           <wp:inline distT="0" distB="0" distL="0" distR="0" wp14:anchorId="2877A25C" wp14:editId="6A15D93E">
@@ -7607,7 +7876,7 @@
                     <pic:cNvPicPr/>
                   </pic:nvPicPr>
                   <pic:blipFill>
-                    <a:blip r:embed="rId12">
+                    <a:blip r:embed="rId13">
                       <a:extLst>
                         <a:ext uri="{28A0092B-C50C-407E-A947-70E740481C1C}">
                           <a14:useLocalDpi xmlns:a14="http://schemas.microsoft.com/office/drawing/2010/main" val="0"/>
@@ -8339,7 +8608,6 @@
               <w:pStyle w:val="bang0"/>
             </w:pPr>
             <w:r>
-              <w:lastRenderedPageBreak/>
               <w:t>To store items passed Unit Test and Code Review</w:t>
             </w:r>
           </w:p>
@@ -8359,7 +8627,6 @@
               <w:pStyle w:val="bang0"/>
             </w:pPr>
             <w:r>
-              <w:lastRenderedPageBreak/>
               <w:t>Release Area</w:t>
             </w:r>
           </w:p>
@@ -8407,6 +8674,7 @@
               <w:pStyle w:val="bang0"/>
             </w:pPr>
             <w:r>
+              <w:lastRenderedPageBreak/>
               <w:t>Archive Area</w:t>
             </w:r>
           </w:p>
@@ -8666,19 +8934,33 @@
               <w:rPr>
                 <w:lang w:val="da-DK"/>
               </w:rPr>
-              <w:t>Documents of Requi</w:t>
-            </w:r>
+              <w:t xml:space="preserve">Documents of </w:t>
+            </w:r>
+            <w:proofErr w:type="spellStart"/>
             <w:r>
               <w:rPr>
                 <w:lang w:val="da-DK"/>
               </w:rPr>
+              <w:t>Requi</w:t>
+            </w:r>
+            <w:r>
+              <w:rPr>
+                <w:lang w:val="da-DK"/>
+              </w:rPr>
               <w:t>r</w:t>
             </w:r>
             <w:r>
               <w:rPr>
                 <w:lang w:val="da-DK"/>
               </w:rPr>
-              <w:t>ements, Design, Test, …</w:t>
+              <w:t>ements</w:t>
+            </w:r>
+            <w:proofErr w:type="spellEnd"/>
+            <w:r>
+              <w:rPr>
+                <w:lang w:val="da-DK"/>
+              </w:rPr>
+              <w:t>, Design, Test, …</w:t>
             </w:r>
           </w:p>
         </w:tc>
@@ -8861,8 +9143,72 @@
               <w:rPr>
                 <w:lang w:val="da-DK"/>
               </w:rPr>
-              <w:t>Store project meeting minutes, including meeting minutes with customer</w:t>
-            </w:r>
+              <w:t xml:space="preserve">Store </w:t>
+            </w:r>
+            <w:proofErr w:type="spellStart"/>
+            <w:r>
+              <w:rPr>
+                <w:lang w:val="da-DK"/>
+              </w:rPr>
+              <w:t>project</w:t>
+            </w:r>
+            <w:proofErr w:type="spellEnd"/>
+            <w:r>
+              <w:rPr>
+                <w:lang w:val="da-DK"/>
+              </w:rPr>
+              <w:t xml:space="preserve"> meeting </w:t>
+            </w:r>
+            <w:proofErr w:type="spellStart"/>
+            <w:r>
+              <w:rPr>
+                <w:lang w:val="da-DK"/>
+              </w:rPr>
+              <w:t>minutes</w:t>
+            </w:r>
+            <w:proofErr w:type="spellEnd"/>
+            <w:r>
+              <w:rPr>
+                <w:lang w:val="da-DK"/>
+              </w:rPr>
+              <w:t xml:space="preserve">, </w:t>
+            </w:r>
+            <w:proofErr w:type="spellStart"/>
+            <w:r>
+              <w:rPr>
+                <w:lang w:val="da-DK"/>
+              </w:rPr>
+              <w:t>including</w:t>
+            </w:r>
+            <w:proofErr w:type="spellEnd"/>
+            <w:r>
+              <w:rPr>
+                <w:lang w:val="da-DK"/>
+              </w:rPr>
+              <w:t xml:space="preserve"> meeting </w:t>
+            </w:r>
+            <w:proofErr w:type="spellStart"/>
+            <w:r>
+              <w:rPr>
+                <w:lang w:val="da-DK"/>
+              </w:rPr>
+              <w:t>minutes</w:t>
+            </w:r>
+            <w:proofErr w:type="spellEnd"/>
+            <w:r>
+              <w:rPr>
+                <w:lang w:val="da-DK"/>
+              </w:rPr>
+              <w:t xml:space="preserve"> with </w:t>
+            </w:r>
+            <w:proofErr w:type="spellStart"/>
+            <w:r>
+              <w:rPr>
+                <w:lang w:val="da-DK"/>
+              </w:rPr>
+              <w:t>customer</w:t>
+            </w:r>
+            <w:proofErr w:type="spellEnd"/>
           </w:p>
         </w:tc>
         <w:tc>
@@ -8943,7 +9289,63 @@
               <w:rPr>
                 <w:lang w:val="da-DK"/>
               </w:rPr>
-              <w:t>Store Proposal, Estimation, Project Plans, Project schedule, Task list</w:t>
+              <w:t xml:space="preserve">Store </w:t>
+            </w:r>
+            <w:proofErr w:type="spellStart"/>
+            <w:r>
+              <w:rPr>
+                <w:lang w:val="da-DK"/>
+              </w:rPr>
+              <w:t>Proposal</w:t>
+            </w:r>
+            <w:proofErr w:type="spellEnd"/>
+            <w:r>
+              <w:rPr>
+                <w:lang w:val="da-DK"/>
+              </w:rPr>
+              <w:t xml:space="preserve">, </w:t>
+            </w:r>
+            <w:proofErr w:type="spellStart"/>
+            <w:r>
+              <w:rPr>
+                <w:lang w:val="da-DK"/>
+              </w:rPr>
+              <w:t>Estimation</w:t>
+            </w:r>
+            <w:proofErr w:type="spellEnd"/>
+            <w:r>
+              <w:rPr>
+                <w:lang w:val="da-DK"/>
+              </w:rPr>
+              <w:t xml:space="preserve">, Project Plans, Project </w:t>
+            </w:r>
+            <w:proofErr w:type="spellStart"/>
+            <w:r>
+              <w:rPr>
+                <w:lang w:val="da-DK"/>
+              </w:rPr>
+              <w:t>schedule</w:t>
+            </w:r>
+            <w:proofErr w:type="spellEnd"/>
+            <w:r>
+              <w:rPr>
+                <w:lang w:val="da-DK"/>
+              </w:rPr>
+              <w:t xml:space="preserve">, </w:t>
+            </w:r>
+            <w:proofErr w:type="spellStart"/>
+            <w:r>
+              <w:rPr>
+                <w:lang w:val="da-DK"/>
+              </w:rPr>
+              <w:t>Task</w:t>
+            </w:r>
+            <w:proofErr w:type="spellEnd"/>
+            <w:r>
+              <w:rPr>
+                <w:lang w:val="da-DK"/>
+              </w:rPr>
+              <w:t xml:space="preserve"> list</w:t>
             </w:r>
           </w:p>
         </w:tc>
@@ -9033,50 +9435,168 @@
               <w:rPr>
                 <w:lang w:val="da-DK"/>
               </w:rPr>
-              <w:t>Store project records, divided into</w:t>
-            </w:r>
-          </w:p>
-          <w:p>
-            <w:pPr>
-              <w:pStyle w:val="bang0"/>
+              <w:t xml:space="preserve">Store </w:t>
+            </w:r>
+            <w:proofErr w:type="spellStart"/>
+            <w:r>
               <w:rPr>
                 <w:lang w:val="da-DK"/>
               </w:rPr>
-            </w:pPr>
+              <w:t>project</w:t>
+            </w:r>
+            <w:proofErr w:type="spellEnd"/>
             <w:r>
               <w:rPr>
                 <w:lang w:val="da-DK"/>
               </w:rPr>
-              <w:t>Review: include Review, Test and  Inspection records</w:t>
-            </w:r>
-          </w:p>
-          <w:p>
-            <w:pPr>
-              <w:pStyle w:val="bang0"/>
+              <w:t xml:space="preserve"> </w:t>
+            </w:r>
+            <w:proofErr w:type="spellStart"/>
+            <w:r>
               <w:rPr>
                 <w:lang w:val="da-DK"/>
               </w:rPr>
-            </w:pPr>
+              <w:t>records</w:t>
+            </w:r>
+            <w:proofErr w:type="spellEnd"/>
             <w:r>
               <w:rPr>
                 <w:lang w:val="da-DK"/>
               </w:rPr>
-              <w:t>Change request</w:t>
-            </w:r>
-          </w:p>
-          <w:p>
-            <w:pPr>
-              <w:pStyle w:val="bang0"/>
+              <w:t xml:space="preserve">, </w:t>
+            </w:r>
+            <w:proofErr w:type="spellStart"/>
+            <w:r>
               <w:rPr>
                 <w:lang w:val="da-DK"/>
               </w:rPr>
-            </w:pPr>
+              <w:t>divided</w:t>
+            </w:r>
+            <w:proofErr w:type="spellEnd"/>
             <w:r>
               <w:rPr>
                 <w:lang w:val="da-DK"/>
               </w:rPr>
+              <w:t xml:space="preserve"> </w:t>
+            </w:r>
+            <w:proofErr w:type="spellStart"/>
+            <w:r>
+              <w:rPr>
+                <w:lang w:val="da-DK"/>
+              </w:rPr>
+              <w:t>into</w:t>
+            </w:r>
+            <w:proofErr w:type="spellEnd"/>
+          </w:p>
+          <w:p>
+            <w:pPr>
+              <w:pStyle w:val="bang0"/>
+              <w:rPr>
+                <w:lang w:val="da-DK"/>
+              </w:rPr>
+            </w:pPr>
+            <w:proofErr w:type="spellStart"/>
+            <w:r>
+              <w:rPr>
+                <w:lang w:val="da-DK"/>
+              </w:rPr>
+              <w:t>Review</w:t>
+            </w:r>
+            <w:proofErr w:type="spellEnd"/>
+            <w:r>
+              <w:rPr>
+                <w:lang w:val="da-DK"/>
+              </w:rPr>
+              <w:t xml:space="preserve">: </w:t>
+            </w:r>
+            <w:proofErr w:type="spellStart"/>
+            <w:r>
+              <w:rPr>
+                <w:lang w:val="da-DK"/>
+              </w:rPr>
+              <w:t>include</w:t>
+            </w:r>
+            <w:proofErr w:type="spellEnd"/>
+            <w:r>
+              <w:rPr>
+                <w:lang w:val="da-DK"/>
+              </w:rPr>
+              <w:t xml:space="preserve"> </w:t>
+            </w:r>
+            <w:proofErr w:type="spellStart"/>
+            <w:r>
+              <w:rPr>
+                <w:lang w:val="da-DK"/>
+              </w:rPr>
+              <w:t>Review</w:t>
+            </w:r>
+            <w:proofErr w:type="spellEnd"/>
+            <w:r>
+              <w:rPr>
+                <w:lang w:val="da-DK"/>
+              </w:rPr>
+              <w:t xml:space="preserve">, Test and  </w:t>
+            </w:r>
+            <w:proofErr w:type="spellStart"/>
+            <w:r>
+              <w:rPr>
+                <w:lang w:val="da-DK"/>
+              </w:rPr>
+              <w:t>Inspection</w:t>
+            </w:r>
+            <w:proofErr w:type="spellEnd"/>
+            <w:r>
+              <w:rPr>
+                <w:lang w:val="da-DK"/>
+              </w:rPr>
+              <w:t xml:space="preserve"> </w:t>
+            </w:r>
+            <w:proofErr w:type="spellStart"/>
+            <w:r>
+              <w:rPr>
+                <w:lang w:val="da-DK"/>
+              </w:rPr>
+              <w:t>records</w:t>
+            </w:r>
+            <w:proofErr w:type="spellEnd"/>
+          </w:p>
+          <w:p>
+            <w:pPr>
+              <w:pStyle w:val="bang0"/>
+              <w:rPr>
+                <w:lang w:val="da-DK"/>
+              </w:rPr>
+            </w:pPr>
+            <w:r>
+              <w:rPr>
+                <w:lang w:val="da-DK"/>
+              </w:rPr>
+              <w:t xml:space="preserve">Change </w:t>
+            </w:r>
+            <w:proofErr w:type="spellStart"/>
+            <w:r>
+              <w:rPr>
+                <w:lang w:val="da-DK"/>
+              </w:rPr>
+              <w:t>request</w:t>
+            </w:r>
+            <w:proofErr w:type="spellEnd"/>
+          </w:p>
+          <w:p>
+            <w:pPr>
+              <w:pStyle w:val="bang0"/>
+              <w:rPr>
+                <w:lang w:val="da-DK"/>
+              </w:rPr>
+            </w:pPr>
+            <w:proofErr w:type="spellStart"/>
+            <w:r>
+              <w:rPr>
+                <w:lang w:val="da-DK"/>
+              </w:rPr>
               <w:t>Acceptance</w:t>
             </w:r>
+            <w:proofErr w:type="spellEnd"/>
           </w:p>
           <w:p>
             <w:pPr>
@@ -9191,8 +9711,16 @@
               <w:rPr>
                 <w:lang w:val="da-DK"/>
               </w:rPr>
-              <w:t>Store VSS file of Source code</w:t>
-            </w:r>
+              <w:t xml:space="preserve">Store VSS file of Source </w:t>
+            </w:r>
+            <w:proofErr w:type="spellStart"/>
+            <w:r>
+              <w:rPr>
+                <w:lang w:val="da-DK"/>
+              </w:rPr>
+              <w:t>code</w:t>
+            </w:r>
+            <w:proofErr w:type="spellEnd"/>
           </w:p>
         </w:tc>
         <w:tc>
@@ -9534,8 +10062,16 @@
               <w:rPr>
                 <w:lang w:val="da-DK"/>
               </w:rPr>
-              <w:t>Final document</w:t>
-            </w:r>
+              <w:t xml:space="preserve">Final </w:t>
+            </w:r>
+            <w:proofErr w:type="spellStart"/>
+            <w:r>
+              <w:rPr>
+                <w:lang w:val="da-DK"/>
+              </w:rPr>
+              <w:t>document</w:t>
+            </w:r>
+            <w:proofErr w:type="spellEnd"/>
           </w:p>
           <w:p>
             <w:pPr>
@@ -9593,8 +10129,13 @@
         <w:ind w:left="0"/>
       </w:pPr>
       <w:r>
-        <w:t>Access right of non-project team members (ex: auditor, external reviewer, etc</w:t>
-      </w:r>
+        <w:t xml:space="preserve">Access right of non-project team members (ex: auditor, external reviewer, </w:t>
+      </w:r>
+      <w:proofErr w:type="spellStart"/>
+      <w:r>
+        <w:t>etc</w:t>
+      </w:r>
+      <w:proofErr w:type="spellEnd"/>
       <w:r>
         <w:t>…</w:t>
       </w:r>
@@ -9632,13 +10173,23 @@
         <w:t>l project team members. If some</w:t>
       </w:r>
       <w:r>
-        <w:t>one has a request for data reference, audit, etc</w:t>
-      </w:r>
+        <w:t xml:space="preserve">one has a request for data reference, audit, </w:t>
+      </w:r>
+      <w:proofErr w:type="spellStart"/>
+      <w:proofErr w:type="gramStart"/>
+      <w:r>
+        <w:t>etc</w:t>
+      </w:r>
+      <w:proofErr w:type="spellEnd"/>
       <w:r>
         <w:t>…</w:t>
       </w:r>
       <w:r>
-        <w:t>, he or she must get the approval of authorized person, normally Group Leader or Division Leader, and then send the request to IT Department. IT Department is responsible for implementing such kind of requests.</w:t>
+        <w:t>,</w:t>
+      </w:r>
+      <w:proofErr w:type="gramEnd"/>
+      <w:r>
+        <w:t xml:space="preserve"> he or she must get the approval of authorized person, normally Group Leader or Division Leader, and then send the request to IT Department. IT Department is responsible for implementing such kind of requests.</w:t>
       </w:r>
     </w:p>
     <w:p>
@@ -9663,7 +10214,6 @@
       <w:r>
         <w:rPr>
           <w:noProof/>
-          <w:lang w:eastAsia="ja-JP"/>
         </w:rPr>
         <mc:AlternateContent>
           <mc:Choice Requires="wpg">
@@ -9718,7 +10268,7 @@
                           </a:ln>
                           <a:extLst>
                             <a:ext uri="{91240B29-F687-4f45-9708-019B960494DF}">
-                              <a14:hiddenLine xmlns:a14="http://schemas.microsoft.com/office/drawing/2010/main" xmlns:w="http://schemas.openxmlformats.org/wordprocessingml/2006/main" xmlns:w10="urn:schemas-microsoft-com:office:word" xmlns:v="urn:schemas-microsoft-com:vml" xmlns:o="urn:schemas-microsoft-com:office:office" xmlns:mv="urn:schemas-microsoft-com:mac:vml" xmlns:mo="http://schemas.microsoft.com/office/mac/office/2008/main" xmlns="" w="9525">
+                              <a14:hiddenLine xmlns:a14="http://schemas.microsoft.com/office/drawing/2010/main" w="9525">
                                 <a:solidFill>
                                   <a:srgbClr val="000000"/>
                                 </a:solidFill>
@@ -9772,7 +10322,7 @@
                           </a:ln>
                           <a:extLst>
                             <a:ext uri="{909E8E84-426E-40dd-AFC4-6F175D3DCCD1}">
-                              <a14:hiddenFill xmlns:a14="http://schemas.microsoft.com/office/drawing/2010/main" xmlns:w="http://schemas.openxmlformats.org/wordprocessingml/2006/main" xmlns:w10="urn:schemas-microsoft-com:office:word" xmlns:v="urn:schemas-microsoft-com:vml" xmlns:o="urn:schemas-microsoft-com:office:office" xmlns:mv="urn:schemas-microsoft-com:mac:vml" xmlns:mo="http://schemas.microsoft.com/office/mac/office/2008/main" xmlns="">
+                              <a14:hiddenFill xmlns:a14="http://schemas.microsoft.com/office/drawing/2010/main">
                                 <a:noFill/>
                               </a14:hiddenFill>
                             </a:ext>
@@ -9801,7 +10351,7 @@
                           </a:ln>
                           <a:extLst>
                             <a:ext uri="{91240B29-F687-4f45-9708-019B960494DF}">
-                              <a14:hiddenLine xmlns:a14="http://schemas.microsoft.com/office/drawing/2010/main" xmlns:w="http://schemas.openxmlformats.org/wordprocessingml/2006/main" xmlns:w10="urn:schemas-microsoft-com:office:word" xmlns:v="urn:schemas-microsoft-com:vml" xmlns:o="urn:schemas-microsoft-com:office:office" xmlns:mv="urn:schemas-microsoft-com:mac:vml" xmlns:mo="http://schemas.microsoft.com/office/mac/office/2008/main" xmlns="" w="9525">
+                              <a14:hiddenLine xmlns:a14="http://schemas.microsoft.com/office/drawing/2010/main" w="9525">
                                 <a:solidFill>
                                   <a:srgbClr val="000000"/>
                                 </a:solidFill>
@@ -9853,7 +10403,7 @@
                           </a:ln>
                           <a:extLst>
                             <a:ext uri="{91240B29-F687-4f45-9708-019B960494DF}">
-                              <a14:hiddenLine xmlns:a14="http://schemas.microsoft.com/office/drawing/2010/main" xmlns:w="http://schemas.openxmlformats.org/wordprocessingml/2006/main" xmlns:w10="urn:schemas-microsoft-com:office:word" xmlns:v="urn:schemas-microsoft-com:vml" xmlns:o="urn:schemas-microsoft-com:office:office" xmlns:mv="urn:schemas-microsoft-com:mac:vml" xmlns:mo="http://schemas.microsoft.com/office/mac/office/2008/main" xmlns="" w="9525">
+                              <a14:hiddenLine xmlns:a14="http://schemas.microsoft.com/office/drawing/2010/main" w="9525">
                                 <a:solidFill>
                                   <a:srgbClr val="000000"/>
                                 </a:solidFill>
@@ -9910,7 +10460,7 @@
                           </a:ln>
                           <a:extLst>
                             <a:ext uri="{909E8E84-426E-40dd-AFC4-6F175D3DCCD1}">
-                              <a14:hiddenFill xmlns:a14="http://schemas.microsoft.com/office/drawing/2010/main" xmlns:w="http://schemas.openxmlformats.org/wordprocessingml/2006/main" xmlns:w10="urn:schemas-microsoft-com:office:word" xmlns:v="urn:schemas-microsoft-com:vml" xmlns:o="urn:schemas-microsoft-com:office:office" xmlns:mv="urn:schemas-microsoft-com:mac:vml" xmlns:mo="http://schemas.microsoft.com/office/mac/office/2008/main" xmlns="">
+                              <a14:hiddenFill xmlns:a14="http://schemas.microsoft.com/office/drawing/2010/main">
                                 <a:noFill/>
                               </a14:hiddenFill>
                             </a:ext>
@@ -9930,7 +10480,7 @@
               </wp:anchor>
             </w:drawing>
           </mc:Choice>
-          <mc:Fallback>
+          <mc:Fallback xmlns:w15="http://schemas.microsoft.com/office/word/2012/wordml">
             <w:pict>
               <v:group w14:anchorId="35BE2BB2" id="Group 9" o:spid="_x0000_s1026" style="position:absolute;left:0;text-align:left;margin-left:149.25pt;margin-top:12.65pt;width:133.5pt;height:47.5pt;z-index:251657216" coordorigin="4425,7199" coordsize="2670,950" o:gfxdata="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">
                 <v:rect id="Rectangle 4" o:spid="_x0000_s1027" style="position:absolute;left:5295;top:7729;width:885;height:420;visibility:visible;mso-wrap-style:square;v-text-anchor:top" o:gfxdata="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" stroked="f">
@@ -10005,7 +10555,6 @@
     </w:p>
     <w:p>
       <w:r>
-        <w:lastRenderedPageBreak/>
         <w:t xml:space="preserve"> </w:t>
       </w:r>
     </w:p>
@@ -10013,6 +10562,7 @@
     <w:p/>
     <w:p>
       <w:r>
+        <w:lastRenderedPageBreak/>
         <w:t xml:space="preserve">The original version will be numbered </w:t>
       </w:r>
       <w:r>
@@ -10074,6 +10624,7 @@
       </w:r>
     </w:p>
     <w:p>
+      <w:proofErr w:type="gramStart"/>
       <w:r>
         <w:t>Software execut</w:t>
       </w:r>
@@ -10081,7 +10632,11 @@
         <w:t>able</w:t>
       </w:r>
       <w:r>
-        <w:t xml:space="preserve"> and support files are generally identified by name and version number, such as “Main DB v1.1.a”. The scratch edition will be </w:t>
+        <w:t xml:space="preserve"> and support files are generally identified by name and version number, such as “Main DB v1.1.a”</w:t>
+      </w:r>
+      <w:proofErr w:type="gramEnd"/>
+      <w:r>
+        <w:t xml:space="preserve">. The scratch edition will be </w:t>
       </w:r>
       <w:r>
         <w:rPr>
@@ -10102,7 +10657,6 @@
       <w:r>
         <w:rPr>
           <w:noProof/>
-          <w:lang w:eastAsia="ja-JP"/>
         </w:rPr>
         <mc:AlternateContent>
           <mc:Choice Requires="wpg">
@@ -10157,7 +10711,7 @@
                           </a:ln>
                           <a:extLst>
                             <a:ext uri="{91240B29-F687-4f45-9708-019B960494DF}">
-                              <a14:hiddenLine xmlns:a14="http://schemas.microsoft.com/office/drawing/2010/main" xmlns:w="http://schemas.openxmlformats.org/wordprocessingml/2006/main" xmlns:w10="urn:schemas-microsoft-com:office:word" xmlns:v="urn:schemas-microsoft-com:vml" xmlns:o="urn:schemas-microsoft-com:office:office" xmlns:mv="urn:schemas-microsoft-com:mac:vml" xmlns:mo="http://schemas.microsoft.com/office/mac/office/2008/main" xmlns="" w="9525">
+                              <a14:hiddenLine xmlns:a14="http://schemas.microsoft.com/office/drawing/2010/main" w="9525">
                                 <a:solidFill>
                                   <a:srgbClr val="000000"/>
                                 </a:solidFill>
@@ -10214,7 +10768,7 @@
                           </a:ln>
                           <a:extLst>
                             <a:ext uri="{909E8E84-426E-40dd-AFC4-6F175D3DCCD1}">
-                              <a14:hiddenFill xmlns:a14="http://schemas.microsoft.com/office/drawing/2010/main" xmlns:w="http://schemas.openxmlformats.org/wordprocessingml/2006/main" xmlns:w10="urn:schemas-microsoft-com:office:word" xmlns:v="urn:schemas-microsoft-com:vml" xmlns:o="urn:schemas-microsoft-com:office:office" xmlns:mv="urn:schemas-microsoft-com:mac:vml" xmlns:mo="http://schemas.microsoft.com/office/mac/office/2008/main" xmlns="">
+                              <a14:hiddenFill xmlns:a14="http://schemas.microsoft.com/office/drawing/2010/main">
                                 <a:noFill/>
                               </a14:hiddenFill>
                             </a:ext>
@@ -10243,7 +10797,7 @@
                           </a:ln>
                           <a:extLst>
                             <a:ext uri="{91240B29-F687-4f45-9708-019B960494DF}">
-                              <a14:hiddenLine xmlns:a14="http://schemas.microsoft.com/office/drawing/2010/main" xmlns:w="http://schemas.openxmlformats.org/wordprocessingml/2006/main" xmlns:w10="urn:schemas-microsoft-com:office:word" xmlns:v="urn:schemas-microsoft-com:vml" xmlns:o="urn:schemas-microsoft-com:office:office" xmlns:mv="urn:schemas-microsoft-com:mac:vml" xmlns:mo="http://schemas.microsoft.com/office/mac/office/2008/main" xmlns="" w="9525">
+                              <a14:hiddenLine xmlns:a14="http://schemas.microsoft.com/office/drawing/2010/main" w="9525">
                                 <a:solidFill>
                                   <a:srgbClr val="000000"/>
                                 </a:solidFill>
@@ -10296,7 +10850,7 @@
                           </a:ln>
                           <a:extLst>
                             <a:ext uri="{91240B29-F687-4f45-9708-019B960494DF}">
-                              <a14:hiddenLine xmlns:a14="http://schemas.microsoft.com/office/drawing/2010/main" xmlns:w="http://schemas.openxmlformats.org/wordprocessingml/2006/main" xmlns:w10="urn:schemas-microsoft-com:office:word" xmlns:v="urn:schemas-microsoft-com:vml" xmlns:o="urn:schemas-microsoft-com:office:office" xmlns:mv="urn:schemas-microsoft-com:mac:vml" xmlns:mo="http://schemas.microsoft.com/office/mac/office/2008/main" xmlns="" w="9525">
+                              <a14:hiddenLine xmlns:a14="http://schemas.microsoft.com/office/drawing/2010/main" w="9525">
                                 <a:solidFill>
                                   <a:srgbClr val="000000"/>
                                 </a:solidFill>
@@ -10363,7 +10917,7 @@
                           </a:ln>
                           <a:extLst>
                             <a:ext uri="{909E8E84-426E-40dd-AFC4-6F175D3DCCD1}">
-                              <a14:hiddenFill xmlns:a14="http://schemas.microsoft.com/office/drawing/2010/main" xmlns:w="http://schemas.openxmlformats.org/wordprocessingml/2006/main" xmlns:w10="urn:schemas-microsoft-com:office:word" xmlns:v="urn:schemas-microsoft-com:vml" xmlns:o="urn:schemas-microsoft-com:office:office" xmlns:mv="urn:schemas-microsoft-com:mac:vml" xmlns:mo="http://schemas.microsoft.com/office/mac/office/2008/main" xmlns="">
+                              <a14:hiddenFill xmlns:a14="http://schemas.microsoft.com/office/drawing/2010/main">
                                 <a:noFill/>
                               </a14:hiddenFill>
                             </a:ext>
@@ -10393,7 +10947,7 @@
                           </a:ln>
                           <a:extLst>
                             <a:ext uri="{909E8E84-426E-40dd-AFC4-6F175D3DCCD1}">
-                              <a14:hiddenFill xmlns:a14="http://schemas.microsoft.com/office/drawing/2010/main" xmlns:w="http://schemas.openxmlformats.org/wordprocessingml/2006/main" xmlns:w10="urn:schemas-microsoft-com:office:word" xmlns:v="urn:schemas-microsoft-com:vml" xmlns:o="urn:schemas-microsoft-com:office:office" xmlns:mv="urn:schemas-microsoft-com:mac:vml" xmlns:mo="http://schemas.microsoft.com/office/mac/office/2008/main" xmlns="">
+                              <a14:hiddenFill xmlns:a14="http://schemas.microsoft.com/office/drawing/2010/main">
                                 <a:noFill/>
                               </a14:hiddenFill>
                             </a:ext>
@@ -10422,7 +10976,7 @@
                           </a:ln>
                           <a:extLst>
                             <a:ext uri="{91240B29-F687-4f45-9708-019B960494DF}">
-                              <a14:hiddenLine xmlns:a14="http://schemas.microsoft.com/office/drawing/2010/main" xmlns:w="http://schemas.openxmlformats.org/wordprocessingml/2006/main" xmlns:w10="urn:schemas-microsoft-com:office:word" xmlns:v="urn:schemas-microsoft-com:vml" xmlns:o="urn:schemas-microsoft-com:office:office" xmlns:mv="urn:schemas-microsoft-com:mac:vml" xmlns:mo="http://schemas.microsoft.com/office/mac/office/2008/main" xmlns="" w="9525">
+                              <a14:hiddenLine xmlns:a14="http://schemas.microsoft.com/office/drawing/2010/main" w="9525">
                                 <a:solidFill>
                                   <a:srgbClr val="000000"/>
                                 </a:solidFill>
@@ -10467,7 +11021,7 @@
               </wp:anchor>
             </w:drawing>
           </mc:Choice>
-          <mc:Fallback>
+          <mc:Fallback xmlns:w15="http://schemas.microsoft.com/office/word/2012/wordml">
             <w:pict>
               <v:group w14:anchorId="03FE5113" id="Group 1" o:spid="_x0000_s1032" style="position:absolute;left:0;text-align:left;margin-left:148.7pt;margin-top:10.35pt;width:177.75pt;height:47.5pt;z-index:251659264" coordorigin="4650,12389" coordsize="3555,950" o:gfxdata="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">
                 <v:rect id="Rectangle 10" o:spid="_x0000_s1033" style="position:absolute;left:5520;top:12919;width:885;height:420;visibility:visible;mso-wrap-style:square;v-text-anchor:top" o:gfxdata="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" stroked="f">
@@ -10660,7 +11214,7 @@
 </file>
 
 <file path=word/endnotes.xml><?xml version="1.0" encoding="utf-8"?>
-<w:endnotes xmlns:wpc="http://schemas.microsoft.com/office/word/2010/wordprocessingCanvas" xmlns:mc="http://schemas.openxmlformats.org/markup-compatibility/2006" xmlns:o="urn:schemas-microsoft-com:office:office" xmlns:r="http://schemas.openxmlformats.org/officeDocument/2006/relationships" xmlns:m="http://schemas.openxmlformats.org/officeDocument/2006/math" xmlns:v="urn:schemas-microsoft-com:vml" xmlns:wp14="http://schemas.microsoft.com/office/word/2010/wordprocessingDrawing" xmlns:wp="http://schemas.openxmlformats.org/drawingml/2006/wordprocessingDrawing" xmlns:w10="urn:schemas-microsoft-com:office:word" xmlns:w="http://schemas.openxmlformats.org/wordprocessingml/2006/main" xmlns:w14="http://schemas.microsoft.com/office/word/2010/wordml" xmlns:w15="http://schemas.microsoft.com/office/word/2012/wordml" xmlns:wpg="http://schemas.microsoft.com/office/word/2010/wordprocessingGroup" xmlns:wpi="http://schemas.microsoft.com/office/word/2010/wordprocessingInk" xmlns:wne="http://schemas.microsoft.com/office/word/2006/wordml" xmlns:wps="http://schemas.microsoft.com/office/word/2010/wordprocessingShape" mc:Ignorable="w14 w15 wp14">
+<w:endnotes xmlns:wpc="http://schemas.microsoft.com/office/word/2010/wordprocessingCanvas" xmlns:mo="http://schemas.microsoft.com/office/mac/office/2008/main" xmlns:mc="http://schemas.openxmlformats.org/markup-compatibility/2006" xmlns:mv="urn:schemas-microsoft-com:mac:vml" xmlns:o="urn:schemas-microsoft-com:office:office" xmlns:r="http://schemas.openxmlformats.org/officeDocument/2006/relationships" xmlns:m="http://schemas.openxmlformats.org/officeDocument/2006/math" xmlns:v="urn:schemas-microsoft-com:vml" xmlns:wp14="http://schemas.microsoft.com/office/word/2010/wordprocessingDrawing" xmlns:wp="http://schemas.openxmlformats.org/drawingml/2006/wordprocessingDrawing" xmlns:w10="urn:schemas-microsoft-com:office:word" xmlns:w="http://schemas.openxmlformats.org/wordprocessingml/2006/main" xmlns:w14="http://schemas.microsoft.com/office/word/2010/wordml" xmlns:wpg="http://schemas.microsoft.com/office/word/2010/wordprocessingGroup" xmlns:wpi="http://schemas.microsoft.com/office/word/2010/wordprocessingInk" xmlns:wne="http://schemas.microsoft.com/office/word/2006/wordml" xmlns:wps="http://schemas.microsoft.com/office/word/2010/wordprocessingShape" mc:Ignorable="w14 wp14">
   <w:endnote w:type="separator" w:id="-1">
     <w:p>
       <w:r>
@@ -10679,7 +11233,7 @@
 </file>
 
 <file path=word/footnotes.xml><?xml version="1.0" encoding="utf-8"?>
-<w:footnotes xmlns:wpc="http://schemas.microsoft.com/office/word/2010/wordprocessingCanvas" xmlns:mc="http://schemas.openxmlformats.org/markup-compatibility/2006" xmlns:o="urn:schemas-microsoft-com:office:office" xmlns:r="http://schemas.openxmlformats.org/officeDocument/2006/relationships" xmlns:m="http://schemas.openxmlformats.org/officeDocument/2006/math" xmlns:v="urn:schemas-microsoft-com:vml" xmlns:wp14="http://schemas.microsoft.com/office/word/2010/wordprocessingDrawing" xmlns:wp="http://schemas.openxmlformats.org/drawingml/2006/wordprocessingDrawing" xmlns:w10="urn:schemas-microsoft-com:office:word" xmlns:w="http://schemas.openxmlformats.org/wordprocessingml/2006/main" xmlns:w14="http://schemas.microsoft.com/office/word/2010/wordml" xmlns:w15="http://schemas.microsoft.com/office/word/2012/wordml" xmlns:wpg="http://schemas.microsoft.com/office/word/2010/wordprocessingGroup" xmlns:wpi="http://schemas.microsoft.com/office/word/2010/wordprocessingInk" xmlns:wne="http://schemas.microsoft.com/office/word/2006/wordml" xmlns:wps="http://schemas.microsoft.com/office/word/2010/wordprocessingShape" mc:Ignorable="w14 w15 wp14">
+<w:footnotes xmlns:wpc="http://schemas.microsoft.com/office/word/2010/wordprocessingCanvas" xmlns:mo="http://schemas.microsoft.com/office/mac/office/2008/main" xmlns:mc="http://schemas.openxmlformats.org/markup-compatibility/2006" xmlns:mv="urn:schemas-microsoft-com:mac:vml" xmlns:o="urn:schemas-microsoft-com:office:office" xmlns:r="http://schemas.openxmlformats.org/officeDocument/2006/relationships" xmlns:m="http://schemas.openxmlformats.org/officeDocument/2006/math" xmlns:v="urn:schemas-microsoft-com:vml" xmlns:wp14="http://schemas.microsoft.com/office/word/2010/wordprocessingDrawing" xmlns:wp="http://schemas.openxmlformats.org/drawingml/2006/wordprocessingDrawing" xmlns:w10="urn:schemas-microsoft-com:office:word" xmlns:w="http://schemas.openxmlformats.org/wordprocessingml/2006/main" xmlns:w14="http://schemas.microsoft.com/office/word/2010/wordml" xmlns:wpg="http://schemas.microsoft.com/office/word/2010/wordprocessingGroup" xmlns:wpi="http://schemas.microsoft.com/office/word/2010/wordprocessingInk" xmlns:wne="http://schemas.microsoft.com/office/word/2006/wordml" xmlns:wps="http://schemas.microsoft.com/office/word/2010/wordprocessingShape" mc:Ignorable="w14 wp14">
   <w:footnote w:type="separator" w:id="-1">
     <w:p>
       <w:r>
@@ -10698,8 +11252,8 @@
 </file>
 
 <file path=word/numbering.xml><?xml version="1.0" encoding="utf-8"?>
-<w:numbering xmlns:wpc="http://schemas.microsoft.com/office/word/2010/wordprocessingCanvas" xmlns:mc="http://schemas.openxmlformats.org/markup-compatibility/2006" xmlns:o="urn:schemas-microsoft-com:office:office" xmlns:r="http://schemas.openxmlformats.org/officeDocument/2006/relationships" xmlns:m="http://schemas.openxmlformats.org/officeDocument/2006/math" xmlns:v="urn:schemas-microsoft-com:vml" xmlns:wp14="http://schemas.microsoft.com/office/word/2010/wordprocessingDrawing" xmlns:wp="http://schemas.openxmlformats.org/drawingml/2006/wordprocessingDrawing" xmlns:w10="urn:schemas-microsoft-com:office:word" xmlns:w="http://schemas.openxmlformats.org/wordprocessingml/2006/main" xmlns:w14="http://schemas.microsoft.com/office/word/2010/wordml" xmlns:w15="http://schemas.microsoft.com/office/word/2012/wordml" xmlns:wpg="http://schemas.microsoft.com/office/word/2010/wordprocessingGroup" xmlns:wpi="http://schemas.microsoft.com/office/word/2010/wordprocessingInk" xmlns:wne="http://schemas.microsoft.com/office/word/2006/wordml" xmlns:wps="http://schemas.microsoft.com/office/word/2010/wordprocessingShape" mc:Ignorable="w14 w15 wp14">
-  <w:abstractNum w:abstractNumId="0" w15:restartNumberingAfterBreak="0">
+<w:numbering xmlns:wpc="http://schemas.microsoft.com/office/word/2010/wordprocessingCanvas" xmlns:mo="http://schemas.microsoft.com/office/mac/office/2008/main" xmlns:mc="http://schemas.openxmlformats.org/markup-compatibility/2006" xmlns:mv="urn:schemas-microsoft-com:mac:vml" xmlns:o="urn:schemas-microsoft-com:office:office" xmlns:r="http://schemas.openxmlformats.org/officeDocument/2006/relationships" xmlns:m="http://schemas.openxmlformats.org/officeDocument/2006/math" xmlns:v="urn:schemas-microsoft-com:vml" xmlns:wp14="http://schemas.microsoft.com/office/word/2010/wordprocessingDrawing" xmlns:wp="http://schemas.openxmlformats.org/drawingml/2006/wordprocessingDrawing" xmlns:w10="urn:schemas-microsoft-com:office:word" xmlns:w="http://schemas.openxmlformats.org/wordprocessingml/2006/main" xmlns:w14="http://schemas.microsoft.com/office/word/2010/wordml" xmlns:wpg="http://schemas.microsoft.com/office/word/2010/wordprocessingGroup" xmlns:wpi="http://schemas.microsoft.com/office/word/2010/wordprocessingInk" xmlns:wne="http://schemas.microsoft.com/office/word/2006/wordml" xmlns:wps="http://schemas.microsoft.com/office/word/2010/wordprocessingShape" mc:Ignorable="w14 wp14">
+  <w:abstractNum w:abstractNumId="0">
     <w:nsid w:val="1041325D"/>
     <w:multiLevelType w:val="multilevel"/>
     <w:tmpl w:val="295613D4"/>
@@ -10815,7 +11369,7 @@
       </w:pPr>
     </w:lvl>
   </w:abstractNum>
-  <w:abstractNum w:abstractNumId="1" w15:restartNumberingAfterBreak="0">
+  <w:abstractNum w:abstractNumId="1">
     <w:nsid w:val="467C539E"/>
     <w:multiLevelType w:val="singleLevel"/>
     <w:tmpl w:val="54325410"/>
@@ -10846,7 +11400,7 @@
 </file>
 
 <file path=word/styles.xml><?xml version="1.0" encoding="utf-8"?>
-<w:styles xmlns:mc="http://schemas.openxmlformats.org/markup-compatibility/2006" xmlns:r="http://schemas.openxmlformats.org/officeDocument/2006/relationships" xmlns:w="http://schemas.openxmlformats.org/wordprocessingml/2006/main" xmlns:w14="http://schemas.microsoft.com/office/word/2010/wordml" xmlns:w15="http://schemas.microsoft.com/office/word/2012/wordml" mc:Ignorable="w14 w15">
+<w:styles xmlns:mc="http://schemas.openxmlformats.org/markup-compatibility/2006" xmlns:r="http://schemas.openxmlformats.org/officeDocument/2006/relationships" xmlns:w="http://schemas.openxmlformats.org/wordprocessingml/2006/main" xmlns:w14="http://schemas.microsoft.com/office/word/2010/wordml" mc:Ignorable="w14">
   <w:docDefaults>
     <w:rPrDefault>
       <w:rPr>
@@ -10862,369 +11416,159 @@
       </w:pPr>
     </w:pPrDefault>
   </w:docDefaults>
-  <w:latentStyles w:defLockedState="0" w:defUIPriority="99" w:defSemiHidden="0" w:defUnhideWhenUsed="0" w:defQFormat="0" w:count="371">
-    <w:lsdException w:name="Normal" w:uiPriority="0" w:qFormat="1"/>
-    <w:lsdException w:name="heading 1" w:uiPriority="0" w:qFormat="1"/>
-    <w:lsdException w:name="heading 2" w:semiHidden="1" w:uiPriority="0" w:unhideWhenUsed="1" w:qFormat="1"/>
-    <w:lsdException w:name="heading 3" w:semiHidden="1" w:uiPriority="0" w:unhideWhenUsed="1" w:qFormat="1"/>
-    <w:lsdException w:name="heading 4" w:semiHidden="1" w:uiPriority="0" w:unhideWhenUsed="1" w:qFormat="1"/>
-    <w:lsdException w:name="heading 5" w:semiHidden="1" w:uiPriority="9" w:unhideWhenUsed="1" w:qFormat="1"/>
-    <w:lsdException w:name="heading 6" w:semiHidden="1" w:uiPriority="9" w:unhideWhenUsed="1" w:qFormat="1"/>
-    <w:lsdException w:name="heading 7" w:semiHidden="1" w:uiPriority="9" w:unhideWhenUsed="1" w:qFormat="1"/>
-    <w:lsdException w:name="heading 8" w:semiHidden="1" w:uiPriority="9" w:unhideWhenUsed="1" w:qFormat="1"/>
-    <w:lsdException w:name="heading 9" w:semiHidden="1" w:uiPriority="9" w:unhideWhenUsed="1" w:qFormat="1"/>
-    <w:lsdException w:name="index 1" w:semiHidden="1" w:unhideWhenUsed="1"/>
-    <w:lsdException w:name="index 2" w:semiHidden="1" w:unhideWhenUsed="1"/>
-    <w:lsdException w:name="index 3" w:semiHidden="1" w:unhideWhenUsed="1"/>
-    <w:lsdException w:name="index 4" w:semiHidden="1" w:unhideWhenUsed="1"/>
-    <w:lsdException w:name="index 5" w:semiHidden="1" w:unhideWhenUsed="1"/>
-    <w:lsdException w:name="index 6" w:semiHidden="1" w:unhideWhenUsed="1"/>
-    <w:lsdException w:name="index 7" w:semiHidden="1" w:unhideWhenUsed="1"/>
-    <w:lsdException w:name="index 8" w:semiHidden="1" w:unhideWhenUsed="1"/>
-    <w:lsdException w:name="index 9" w:semiHidden="1" w:unhideWhenUsed="1"/>
-    <w:lsdException w:name="toc 1" w:semiHidden="1" w:uiPriority="39" w:unhideWhenUsed="1"/>
-    <w:lsdException w:name="toc 2" w:semiHidden="1" w:uiPriority="39" w:unhideWhenUsed="1"/>
-    <w:lsdException w:name="toc 3" w:semiHidden="1" w:uiPriority="39" w:unhideWhenUsed="1"/>
-    <w:lsdException w:name="toc 4" w:semiHidden="1" w:uiPriority="39" w:unhideWhenUsed="1"/>
-    <w:lsdException w:name="toc 5" w:semiHidden="1" w:uiPriority="39" w:unhideWhenUsed="1"/>
-    <w:lsdException w:name="toc 6" w:semiHidden="1" w:uiPriority="39" w:unhideWhenUsed="1"/>
-    <w:lsdException w:name="toc 7" w:semiHidden="1" w:uiPriority="39" w:unhideWhenUsed="1"/>
-    <w:lsdException w:name="toc 8" w:semiHidden="1" w:uiPriority="39" w:unhideWhenUsed="1"/>
-    <w:lsdException w:name="toc 9" w:semiHidden="1" w:uiPriority="39" w:unhideWhenUsed="1"/>
-    <w:lsdException w:name="Normal Indent" w:semiHidden="1" w:uiPriority="0" w:unhideWhenUsed="1"/>
-    <w:lsdException w:name="footnote text" w:semiHidden="1" w:unhideWhenUsed="1"/>
-    <w:lsdException w:name="annotation text" w:semiHidden="1" w:unhideWhenUsed="1"/>
-    <w:lsdException w:name="header" w:semiHidden="1" w:uiPriority="0" w:unhideWhenUsed="1"/>
-    <w:lsdException w:name="footer" w:semiHidden="1" w:uiPriority="0" w:unhideWhenUsed="1"/>
-    <w:lsdException w:name="index heading" w:semiHidden="1" w:unhideWhenUsed="1"/>
-    <w:lsdException w:name="caption" w:semiHidden="1" w:uiPriority="35" w:unhideWhenUsed="1" w:qFormat="1"/>
-    <w:lsdException w:name="table of figures" w:semiHidden="1" w:unhideWhenUsed="1"/>
-    <w:lsdException w:name="envelope address" w:semiHidden="1" w:unhideWhenUsed="1"/>
-    <w:lsdException w:name="envelope return" w:semiHidden="1" w:unhideWhenUsed="1"/>
-    <w:lsdException w:name="footnote reference" w:semiHidden="1" w:unhideWhenUsed="1"/>
-    <w:lsdException w:name="annotation reference" w:semiHidden="1" w:unhideWhenUsed="1"/>
-    <w:lsdException w:name="line number" w:semiHidden="1" w:unhideWhenUsed="1"/>
-    <w:lsdException w:name="page number" w:semiHidden="1" w:uiPriority="0" w:unhideWhenUsed="1"/>
-    <w:lsdException w:name="endnote reference" w:semiHidden="1" w:unhideWhenUsed="1"/>
-    <w:lsdException w:name="endnote text" w:semiHidden="1" w:unhideWhenUsed="1"/>
-    <w:lsdException w:name="table of authorities" w:semiHidden="1" w:unhideWhenUsed="1"/>
-    <w:lsdException w:name="macro" w:semiHidden="1" w:unhideWhenUsed="1"/>
-    <w:lsdException w:name="toa heading" w:semiHidden="1" w:unhideWhenUsed="1"/>
-    <w:lsdException w:name="List" w:semiHidden="1" w:unhideWhenUsed="1"/>
-    <w:lsdException w:name="List Bullet" w:semiHidden="1" w:unhideWhenUsed="1"/>
-    <w:lsdException w:name="List Number" w:semiHidden="1" w:unhideWhenUsed="1"/>
-    <w:lsdException w:name="List 2" w:semiHidden="1" w:unhideWhenUsed="1"/>
-    <w:lsdException w:name="List 3" w:semiHidden="1" w:unhideWhenUsed="1"/>
-    <w:lsdException w:name="List 4" w:semiHidden="1" w:unhideWhenUsed="1"/>
-    <w:lsdException w:name="List 5" w:semiHidden="1" w:unhideWhenUsed="1"/>
-    <w:lsdException w:name="List Bullet 2" w:semiHidden="1" w:unhideWhenUsed="1"/>
-    <w:lsdException w:name="List Bullet 3" w:semiHidden="1" w:unhideWhenUsed="1"/>
-    <w:lsdException w:name="List Bullet 4" w:semiHidden="1" w:unhideWhenUsed="1"/>
-    <w:lsdException w:name="List Bullet 5" w:semiHidden="1" w:unhideWhenUsed="1"/>
-    <w:lsdException w:name="List Number 2" w:semiHidden="1" w:unhideWhenUsed="1"/>
-    <w:lsdException w:name="List Number 3" w:semiHidden="1" w:unhideWhenUsed="1"/>
-    <w:lsdException w:name="List Number 4" w:semiHidden="1" w:unhideWhenUsed="1"/>
-    <w:lsdException w:name="List Number 5" w:semiHidden="1" w:unhideWhenUsed="1"/>
-    <w:lsdException w:name="Title" w:uiPriority="10" w:qFormat="1"/>
-    <w:lsdException w:name="Closing" w:semiHidden="1" w:unhideWhenUsed="1"/>
-    <w:lsdException w:name="Signature" w:semiHidden="1" w:unhideWhenUsed="1"/>
-    <w:lsdException w:name="Default Paragraph Font" w:semiHidden="1" w:uiPriority="1" w:unhideWhenUsed="1"/>
-    <w:lsdException w:name="Body Text" w:semiHidden="1" w:uiPriority="0" w:unhideWhenUsed="1"/>
-    <w:lsdException w:name="Body Text Indent" w:semiHidden="1" w:uiPriority="0" w:unhideWhenUsed="1"/>
-    <w:lsdException w:name="List Continue" w:semiHidden="1" w:unhideWhenUsed="1"/>
-    <w:lsdException w:name="List Continue 2" w:semiHidden="1" w:unhideWhenUsed="1"/>
-    <w:lsdException w:name="List Continue 3" w:semiHidden="1" w:unhideWhenUsed="1"/>
-    <w:lsdException w:name="List Continue 4" w:semiHidden="1" w:unhideWhenUsed="1"/>
-    <w:lsdException w:name="List Continue 5" w:semiHidden="1" w:unhideWhenUsed="1"/>
-    <w:lsdException w:name="Message Header" w:semiHidden="1" w:unhideWhenUsed="1"/>
-    <w:lsdException w:name="Subtitle" w:uiPriority="11" w:qFormat="1"/>
-    <w:lsdException w:name="Salutation" w:semiHidden="1" w:unhideWhenUsed="1"/>
-    <w:lsdException w:name="Date" w:semiHidden="1" w:unhideWhenUsed="1"/>
-    <w:lsdException w:name="Body Text First Indent" w:semiHidden="1" w:unhideWhenUsed="1"/>
-    <w:lsdException w:name="Body Text First Indent 2" w:semiHidden="1" w:unhideWhenUsed="1"/>
-    <w:lsdException w:name="Note Heading" w:semiHidden="1" w:unhideWhenUsed="1"/>
-    <w:lsdException w:name="Body Text 2" w:semiHidden="1" w:unhideWhenUsed="1"/>
-    <w:lsdException w:name="Body Text 3" w:semiHidden="1" w:unhideWhenUsed="1"/>
-    <w:lsdException w:name="Body Text Indent 2" w:semiHidden="1" w:unhideWhenUsed="1"/>
-    <w:lsdException w:name="Body Text Indent 3" w:semiHidden="1" w:unhideWhenUsed="1"/>
-    <w:lsdException w:name="Block Text" w:semiHidden="1" w:unhideWhenUsed="1"/>
-    <w:lsdException w:name="Hyperlink" w:semiHidden="1" w:unhideWhenUsed="1"/>
-    <w:lsdException w:name="FollowedHyperlink" w:semiHidden="1" w:unhideWhenUsed="1"/>
-    <w:lsdException w:name="Strong" w:uiPriority="22" w:qFormat="1"/>
-    <w:lsdException w:name="Emphasis" w:uiPriority="20" w:qFormat="1"/>
-    <w:lsdException w:name="Document Map" w:semiHidden="1" w:unhideWhenUsed="1"/>
-    <w:lsdException w:name="Plain Text" w:semiHidden="1" w:unhideWhenUsed="1"/>
-    <w:lsdException w:name="E-mail Signature" w:semiHidden="1" w:unhideWhenUsed="1"/>
-    <w:lsdException w:name="HTML Top of Form" w:semiHidden="1" w:unhideWhenUsed="1"/>
-    <w:lsdException w:name="HTML Bottom of Form" w:semiHidden="1" w:unhideWhenUsed="1"/>
-    <w:lsdException w:name="Normal (Web)" w:semiHidden="1" w:unhideWhenUsed="1"/>
-    <w:lsdException w:name="HTML Acronym" w:semiHidden="1" w:unhideWhenUsed="1"/>
-    <w:lsdException w:name="HTML Address" w:semiHidden="1" w:unhideWhenUsed="1"/>
-    <w:lsdException w:name="HTML Cite" w:semiHidden="1" w:unhideWhenUsed="1"/>
-    <w:lsdException w:name="HTML Code" w:semiHidden="1" w:unhideWhenUsed="1"/>
-    <w:lsdException w:name="HTML Definition" w:semiHidden="1" w:unhideWhenUsed="1"/>
-    <w:lsdException w:name="HTML Keyboard" w:semiHidden="1" w:unhideWhenUsed="1"/>
-    <w:lsdException w:name="HTML Preformatted" w:semiHidden="1" w:unhideWhenUsed="1"/>
-    <w:lsdException w:name="HTML Sample" w:semiHidden="1" w:unhideWhenUsed="1"/>
-    <w:lsdException w:name="HTML Typewriter" w:semiHidden="1" w:unhideWhenUsed="1"/>
-    <w:lsdException w:name="HTML Variable" w:semiHidden="1" w:unhideWhenUsed="1"/>
-    <w:lsdException w:name="Normal Table" w:semiHidden="1" w:unhideWhenUsed="1"/>
-    <w:lsdException w:name="annotation subject" w:semiHidden="1" w:unhideWhenUsed="1"/>
-    <w:lsdException w:name="No List" w:semiHidden="1" w:unhideWhenUsed="1"/>
-    <w:lsdException w:name="Outline List 1" w:semiHidden="1" w:unhideWhenUsed="1"/>
-    <w:lsdException w:name="Outline List 2" w:semiHidden="1" w:unhideWhenUsed="1"/>
-    <w:lsdException w:name="Outline List 3" w:semiHidden="1" w:unhideWhenUsed="1"/>
-    <w:lsdException w:name="Table Simple 1" w:semiHidden="1" w:unhideWhenUsed="1"/>
-    <w:lsdException w:name="Table Simple 2" w:semiHidden="1" w:unhideWhenUsed="1"/>
-    <w:lsdException w:name="Table Simple 3" w:semiHidden="1" w:unhideWhenUsed="1"/>
-    <w:lsdException w:name="Table Classic 1" w:semiHidden="1" w:unhideWhenUsed="1"/>
-    <w:lsdException w:name="Table Classic 2" w:semiHidden="1" w:unhideWhenUsed="1"/>
-    <w:lsdException w:name="Table Classic 3" w:semiHidden="1" w:unhideWhenUsed="1"/>
-    <w:lsdException w:name="Table Classic 4" w:semiHidden="1" w:unhideWhenUsed="1"/>
-    <w:lsdException w:name="Table Colorful 1" w:semiHidden="1" w:unhideWhenUsed="1"/>
-    <w:lsdException w:name="Table Colorful 2" w:semiHidden="1" w:unhideWhenUsed="1"/>
-    <w:lsdException w:name="Table Colorful 3" w:semiHidden="1" w:unhideWhenUsed="1"/>
-    <w:lsdException w:name="Table Columns 1" w:semiHidden="1" w:unhideWhenUsed="1"/>
-    <w:lsdException w:name="Table Columns 2" w:semiHidden="1" w:unhideWhenUsed="1"/>
-    <w:lsdException w:name="Table Columns 3" w:semiHidden="1" w:unhideWhenUsed="1"/>
-    <w:lsdException w:name="Table Columns 4" w:semiHidden="1" w:unhideWhenUsed="1"/>
-    <w:lsdException w:name="Table Columns 5" w:semiHidden="1" w:unhideWhenUsed="1"/>
-    <w:lsdException w:name="Table Grid 1" w:semiHidden="1" w:unhideWhenUsed="1"/>
-    <w:lsdException w:name="Table Grid 2" w:semiHidden="1" w:unhideWhenUsed="1"/>
-    <w:lsdException w:name="Table Grid 3" w:semiHidden="1" w:unhideWhenUsed="1"/>
-    <w:lsdException w:name="Table Grid 4" w:semiHidden="1" w:unhideWhenUsed="1"/>
-    <w:lsdException w:name="Table Grid 5" w:semiHidden="1" w:unhideWhenUsed="1"/>
-    <w:lsdException w:name="Table Grid 6" w:semiHidden="1" w:unhideWhenUsed="1"/>
-    <w:lsdException w:name="Table Grid 7" w:semiHidden="1" w:unhideWhenUsed="1"/>
-    <w:lsdException w:name="Table Grid 8" w:semiHidden="1" w:unhideWhenUsed="1"/>
-    <w:lsdException w:name="Table List 1" w:semiHidden="1" w:unhideWhenUsed="1"/>
-    <w:lsdException w:name="Table List 2" w:semiHidden="1" w:unhideWhenUsed="1"/>
-    <w:lsdException w:name="Table List 3" w:semiHidden="1" w:unhideWhenUsed="1"/>
-    <w:lsdException w:name="Table List 4" w:semiHidden="1" w:unhideWhenUsed="1"/>
-    <w:lsdException w:name="Table List 5" w:semiHidden="1" w:unhideWhenUsed="1"/>
-    <w:lsdException w:name="Table List 6" w:semiHidden="1" w:unhideWhenUsed="1"/>
-    <w:lsdException w:name="Table List 7" w:semiHidden="1" w:unhideWhenUsed="1"/>
-    <w:lsdException w:name="Table List 8" w:semiHidden="1" w:unhideWhenUsed="1"/>
-    <w:lsdException w:name="Table 3D effects 1" w:semiHidden="1" w:unhideWhenUsed="1"/>
-    <w:lsdException w:name="Table 3D effects 2" w:semiHidden="1" w:unhideWhenUsed="1"/>
-    <w:lsdException w:name="Table 3D effects 3" w:semiHidden="1" w:unhideWhenUsed="1"/>
-    <w:lsdException w:name="Table Contemporary" w:semiHidden="1" w:unhideWhenUsed="1"/>
-    <w:lsdException w:name="Table Elegant" w:semiHidden="1" w:unhideWhenUsed="1"/>
-    <w:lsdException w:name="Table Professional" w:semiHidden="1" w:unhideWhenUsed="1"/>
-    <w:lsdException w:name="Table Subtle 1" w:semiHidden="1" w:unhideWhenUsed="1"/>
-    <w:lsdException w:name="Table Subtle 2" w:semiHidden="1" w:unhideWhenUsed="1"/>
-    <w:lsdException w:name="Table Web 1" w:semiHidden="1" w:unhideWhenUsed="1"/>
-    <w:lsdException w:name="Table Web 2" w:semiHidden="1" w:unhideWhenUsed="1"/>
-    <w:lsdException w:name="Table Web 3" w:semiHidden="1" w:unhideWhenUsed="1"/>
-    <w:lsdException w:name="Balloon Text" w:semiHidden="1" w:unhideWhenUsed="1"/>
-    <w:lsdException w:name="Table Grid" w:uiPriority="59"/>
-    <w:lsdException w:name="Table Theme" w:semiHidden="1" w:unhideWhenUsed="1"/>
-    <w:lsdException w:name="Placeholder Text" w:semiHidden="1"/>
-    <w:lsdException w:name="No Spacing" w:uiPriority="1" w:qFormat="1"/>
-    <w:lsdException w:name="Light Shading" w:uiPriority="60"/>
-    <w:lsdException w:name="Light List" w:uiPriority="61"/>
-    <w:lsdException w:name="Light Grid" w:uiPriority="62"/>
-    <w:lsdException w:name="Medium Shading 1" w:uiPriority="63"/>
-    <w:lsdException w:name="Medium Shading 2" w:uiPriority="64"/>
-    <w:lsdException w:name="Medium List 1" w:uiPriority="65"/>
-    <w:lsdException w:name="Medium List 2" w:uiPriority="66"/>
-    <w:lsdException w:name="Medium Grid 1" w:uiPriority="67"/>
-    <w:lsdException w:name="Medium Grid 2" w:uiPriority="68"/>
-    <w:lsdException w:name="Medium Grid 3" w:uiPriority="69"/>
-    <w:lsdException w:name="Dark List" w:uiPriority="70"/>
-    <w:lsdException w:name="Colorful Shading" w:uiPriority="71"/>
-    <w:lsdException w:name="Colorful List" w:uiPriority="72"/>
-    <w:lsdException w:name="Colorful Grid" w:uiPriority="73"/>
-    <w:lsdException w:name="Light Shading Accent 1" w:uiPriority="60"/>
-    <w:lsdException w:name="Light List Accent 1" w:uiPriority="61"/>
-    <w:lsdException w:name="Light Grid Accent 1" w:uiPriority="62"/>
-    <w:lsdException w:name="Medium Shading 1 Accent 1" w:uiPriority="63"/>
-    <w:lsdException w:name="Medium Shading 2 Accent 1" w:uiPriority="64"/>
-    <w:lsdException w:name="Medium List 1 Accent 1" w:uiPriority="65"/>
-    <w:lsdException w:name="Revision" w:semiHidden="1"/>
-    <w:lsdException w:name="List Paragraph" w:uiPriority="34" w:qFormat="1"/>
-    <w:lsdException w:name="Quote" w:uiPriority="29" w:qFormat="1"/>
-    <w:lsdException w:name="Intense Quote" w:uiPriority="30" w:qFormat="1"/>
-    <w:lsdException w:name="Medium List 2 Accent 1" w:uiPriority="66"/>
-    <w:lsdException w:name="Medium Grid 1 Accent 1" w:uiPriority="67"/>
-    <w:lsdException w:name="Medium Grid 2 Accent 1" w:uiPriority="68"/>
-    <w:lsdException w:name="Medium Grid 3 Accent 1" w:uiPriority="69"/>
-    <w:lsdException w:name="Dark List Accent 1" w:uiPriority="70"/>
-    <w:lsdException w:name="Colorful Shading Accent 1" w:uiPriority="71"/>
-    <w:lsdException w:name="Colorful List Accent 1" w:uiPriority="72"/>
-    <w:lsdException w:name="Colorful Grid Accent 1" w:uiPriority="73"/>
-    <w:lsdException w:name="Light Shading Accent 2" w:uiPriority="60"/>
-    <w:lsdException w:name="Light List Accent 2" w:uiPriority="61"/>
-    <w:lsdException w:name="Light Grid Accent 2" w:uiPriority="62"/>
-    <w:lsdException w:name="Medium Shading 1 Accent 2" w:uiPriority="63"/>
-    <w:lsdException w:name="Medium Shading 2 Accent 2" w:uiPriority="64"/>
-    <w:lsdException w:name="Medium List 1 Accent 2" w:uiPriority="65"/>
-    <w:lsdException w:name="Medium List 2 Accent 2" w:uiPriority="66"/>
-    <w:lsdException w:name="Medium Grid 1 Accent 2" w:uiPriority="67"/>
-    <w:lsdException w:name="Medium Grid 2 Accent 2" w:uiPriority="68"/>
-    <w:lsdException w:name="Medium Grid 3 Accent 2" w:uiPriority="69"/>
-    <w:lsdException w:name="Dark List Accent 2" w:uiPriority="70"/>
-    <w:lsdException w:name="Colorful Shading Accent 2" w:uiPriority="71"/>
-    <w:lsdException w:name="Colorful List Accent 2" w:uiPriority="72"/>
-    <w:lsdException w:name="Colorful Grid Accent 2" w:uiPriority="73"/>
-    <w:lsdException w:name="Light Shading Accent 3" w:uiPriority="60"/>
-    <w:lsdException w:name="Light List Accent 3" w:uiPriority="61"/>
-    <w:lsdException w:name="Light Grid Accent 3" w:uiPriority="62"/>
-    <w:lsdException w:name="Medium Shading 1 Accent 3" w:uiPriority="63"/>
-    <w:lsdException w:name="Medium Shading 2 Accent 3" w:uiPriority="64"/>
-    <w:lsdException w:name="Medium List 1 Accent 3" w:uiPriority="65"/>
-    <w:lsdException w:name="Medium List 2 Accent 3" w:uiPriority="66"/>
-    <w:lsdException w:name="Medium Grid 1 Accent 3" w:uiPriority="67"/>
-    <w:lsdException w:name="Medium Grid 2 Accent 3" w:uiPriority="68"/>
-    <w:lsdException w:name="Medium Grid 3 Accent 3" w:uiPriority="69"/>
-    <w:lsdException w:name="Dark List Accent 3" w:uiPriority="70"/>
-    <w:lsdException w:name="Colorful Shading Accent 3" w:uiPriority="71"/>
-    <w:lsdException w:name="Colorful List Accent 3" w:uiPriority="72"/>
-    <w:lsdException w:name="Colorful Grid Accent 3" w:uiPriority="73"/>
-    <w:lsdException w:name="Light Shading Accent 4" w:uiPriority="60"/>
-    <w:lsdException w:name="Light List Accent 4" w:uiPriority="61"/>
-    <w:lsdException w:name="Light Grid Accent 4" w:uiPriority="62"/>
-    <w:lsdException w:name="Medium Shading 1 Accent 4" w:uiPriority="63"/>
-    <w:lsdException w:name="Medium Shading 2 Accent 4" w:uiPriority="64"/>
-    <w:lsdException w:name="Medium List 1 Accent 4" w:uiPriority="65"/>
-    <w:lsdException w:name="Medium List 2 Accent 4" w:uiPriority="66"/>
-    <w:lsdException w:name="Medium Grid 1 Accent 4" w:uiPriority="67"/>
-    <w:lsdException w:name="Medium Grid 2 Accent 4" w:uiPriority="68"/>
-    <w:lsdException w:name="Medium Grid 3 Accent 4" w:uiPriority="69"/>
-    <w:lsdException w:name="Dark List Accent 4" w:uiPriority="70"/>
-    <w:lsdException w:name="Colorful Shading Accent 4" w:uiPriority="71"/>
-    <w:lsdException w:name="Colorful List Accent 4" w:uiPriority="72"/>
-    <w:lsdException w:name="Colorful Grid Accent 4" w:uiPriority="73"/>
-    <w:lsdException w:name="Light Shading Accent 5" w:uiPriority="60"/>
-    <w:lsdException w:name="Light List Accent 5" w:uiPriority="61"/>
-    <w:lsdException w:name="Light Grid Accent 5" w:uiPriority="62"/>
-    <w:lsdException w:name="Medium Shading 1 Accent 5" w:uiPriority="63"/>
-    <w:lsdException w:name="Medium Shading 2 Accent 5" w:uiPriority="64"/>
-    <w:lsdException w:name="Medium List 1 Accent 5" w:uiPriority="65"/>
-    <w:lsdException w:name="Medium List 2 Accent 5" w:uiPriority="66"/>
-    <w:lsdException w:name="Medium Grid 1 Accent 5" w:uiPriority="67"/>
-    <w:lsdException w:name="Medium Grid 2 Accent 5" w:uiPriority="68"/>
-    <w:lsdException w:name="Medium Grid 3 Accent 5" w:uiPriority="69"/>
-    <w:lsdException w:name="Dark List Accent 5" w:uiPriority="70"/>
-    <w:lsdException w:name="Colorful Shading Accent 5" w:uiPriority="71"/>
-    <w:lsdException w:name="Colorful List Accent 5" w:uiPriority="72"/>
-    <w:lsdException w:name="Colorful Grid Accent 5" w:uiPriority="73"/>
-    <w:lsdException w:name="Light Shading Accent 6" w:uiPriority="60"/>
-    <w:lsdException w:name="Light List Accent 6" w:uiPriority="61"/>
-    <w:lsdException w:name="Light Grid Accent 6" w:uiPriority="62"/>
-    <w:lsdException w:name="Medium Shading 1 Accent 6" w:uiPriority="63"/>
-    <w:lsdException w:name="Medium Shading 2 Accent 6" w:uiPriority="64"/>
-    <w:lsdException w:name="Medium List 1 Accent 6" w:uiPriority="65"/>
-    <w:lsdException w:name="Medium List 2 Accent 6" w:uiPriority="66"/>
-    <w:lsdException w:name="Medium Grid 1 Accent 6" w:uiPriority="67"/>
-    <w:lsdException w:name="Medium Grid 2 Accent 6" w:uiPriority="68"/>
-    <w:lsdException w:name="Medium Grid 3 Accent 6" w:uiPriority="69"/>
-    <w:lsdException w:name="Dark List Accent 6" w:uiPriority="70"/>
-    <w:lsdException w:name="Colorful Shading Accent 6" w:uiPriority="71"/>
-    <w:lsdException w:name="Colorful List Accent 6" w:uiPriority="72"/>
-    <w:lsdException w:name="Colorful Grid Accent 6" w:uiPriority="73"/>
-    <w:lsdException w:name="Subtle Emphasis" w:uiPriority="19" w:qFormat="1"/>
-    <w:lsdException w:name="Intense Emphasis" w:uiPriority="21" w:qFormat="1"/>
-    <w:lsdException w:name="Subtle Reference" w:uiPriority="31" w:qFormat="1"/>
-    <w:lsdException w:name="Intense Reference" w:uiPriority="32" w:qFormat="1"/>
-    <w:lsdException w:name="Book Title" w:uiPriority="33" w:qFormat="1"/>
-    <w:lsdException w:name="Bibliography" w:semiHidden="1" w:uiPriority="37" w:unhideWhenUsed="1"/>
-    <w:lsdException w:name="TOC Heading" w:semiHidden="1" w:uiPriority="39" w:unhideWhenUsed="1" w:qFormat="1"/>
-    <w:lsdException w:name="Grid Table 4" w:uiPriority="49"/>
-    <w:lsdException w:name="Grid Table 5 Dark" w:uiPriority="50"/>
-    <w:lsdException w:name="Grid Table 6 Colorful" w:uiPriority="51"/>
-    <w:lsdException w:name="Grid Table 7 Colorful" w:uiPriority="52"/>
-    <w:lsdException w:name="Grid Table 1 Light Accent 1" w:uiPriority="46"/>
-    <w:lsdException w:name="Grid Table 2 Accent 1" w:uiPriority="47"/>
-    <w:lsdException w:name="Grid Table 3 Accent 1" w:uiPriority="48"/>
-    <w:lsdException w:name="Grid Table 4 Accent 1" w:uiPriority="49"/>
-    <w:lsdException w:name="Grid Table 5 Dark Accent 1" w:uiPriority="50"/>
-    <w:lsdException w:name="Grid Table 6 Colorful Accent 1" w:uiPriority="51"/>
-    <w:lsdException w:name="Grid Table 7 Colorful Accent 1" w:uiPriority="52"/>
-    <w:lsdException w:name="Grid Table 1 Light Accent 2" w:uiPriority="46"/>
-    <w:lsdException w:name="Grid Table 2 Accent 2" w:uiPriority="47"/>
-    <w:lsdException w:name="Grid Table 3 Accent 2" w:uiPriority="48"/>
-    <w:lsdException w:name="Grid Table 4 Accent 2" w:uiPriority="49"/>
-    <w:lsdException w:name="Grid Table 5 Dark Accent 2" w:uiPriority="50"/>
-    <w:lsdException w:name="Grid Table 6 Colorful Accent 2" w:uiPriority="51"/>
-    <w:lsdException w:name="Grid Table 7 Colorful Accent 2" w:uiPriority="52"/>
-    <w:lsdException w:name="Grid Table 1 Light Accent 3" w:uiPriority="46"/>
-    <w:lsdException w:name="Grid Table 2 Accent 3" w:uiPriority="47"/>
-    <w:lsdException w:name="Grid Table 3 Accent 3" w:uiPriority="48"/>
-    <w:lsdException w:name="Grid Table 4 Accent 3" w:uiPriority="49"/>
-    <w:lsdException w:name="Grid Table 5 Dark Accent 3" w:uiPriority="50"/>
-    <w:lsdException w:name="Grid Table 6 Colorful Accent 3" w:uiPriority="51"/>
-    <w:lsdException w:name="Grid Table 7 Colorful Accent 3" w:uiPriority="52"/>
-    <w:lsdException w:name="Grid Table 1 Light Accent 4" w:uiPriority="46"/>
-    <w:lsdException w:name="Grid Table 2 Accent 4" w:uiPriority="47"/>
-    <w:lsdException w:name="Grid Table 3 Accent 4" w:uiPriority="48"/>
-    <w:lsdException w:name="Grid Table 4 Accent 4" w:uiPriority="49"/>
-    <w:lsdException w:name="Grid Table 5 Dark Accent 4" w:uiPriority="50"/>
-    <w:lsdException w:name="Grid Table 6 Colorful Accent 4" w:uiPriority="51"/>
-    <w:lsdException w:name="Grid Table 7 Colorful Accent 4" w:uiPriority="52"/>
-    <w:lsdException w:name="Grid Table 1 Light Accent 5" w:uiPriority="46"/>
-    <w:lsdException w:name="Grid Table 2 Accent 5" w:uiPriority="47"/>
-    <w:lsdException w:name="Grid Table 3 Accent 5" w:uiPriority="48"/>
-    <w:lsdException w:name="Grid Table 4 Accent 5" w:uiPriority="49"/>
-    <w:lsdException w:name="Grid Table 5 Dark Accent 5" w:uiPriority="50"/>
-    <w:lsdException w:name="Grid Table 6 Colorful Accent 5" w:uiPriority="51"/>
-    <w:lsdException w:name="Grid Table 7 Colorful Accent 5" w:uiPriority="52"/>
-    <w:lsdException w:name="Grid Table 1 Light Accent 6" w:uiPriority="46"/>
-    <w:lsdException w:name="Grid Table 2 Accent 6" w:uiPriority="47"/>
-    <w:lsdException w:name="Grid Table 3 Accent 6" w:uiPriority="48"/>
-    <w:lsdException w:name="Grid Table 4 Accent 6" w:uiPriority="49"/>
-    <w:lsdException w:name="Grid Table 5 Dark Accent 6" w:uiPriority="50"/>
-    <w:lsdException w:name="Grid Table 6 Colorful Accent 6" w:uiPriority="51"/>
-    <w:lsdException w:name="Grid Table 7 Colorful Accent 6" w:uiPriority="52"/>
-    <w:lsdException w:name="List Table 1 Light" w:uiPriority="46"/>
-    <w:lsdException w:name="List Table 2" w:uiPriority="47"/>
-    <w:lsdException w:name="List Table 3" w:uiPriority="48"/>
-    <w:lsdException w:name="List Table 4" w:uiPriority="49"/>
-    <w:lsdException w:name="List Table 5 Dark" w:uiPriority="50"/>
-    <w:lsdException w:name="List Table 6 Colorful" w:uiPriority="51"/>
-    <w:lsdException w:name="List Table 7 Colorful" w:uiPriority="52"/>
-    <w:lsdException w:name="List Table 1 Light Accent 1" w:uiPriority="46"/>
-    <w:lsdException w:name="List Table 2 Accent 1" w:uiPriority="47"/>
-    <w:lsdException w:name="List Table 3 Accent 1" w:uiPriority="48"/>
-    <w:lsdException w:name="List Table 4 Accent 1" w:uiPriority="49"/>
-    <w:lsdException w:name="List Table 5 Dark Accent 1" w:uiPriority="50"/>
-    <w:lsdException w:name="List Table 6 Colorful Accent 1" w:uiPriority="51"/>
-    <w:lsdException w:name="List Table 7 Colorful Accent 1" w:uiPriority="52"/>
-    <w:lsdException w:name="List Table 1 Light Accent 2" w:uiPriority="46"/>
-    <w:lsdException w:name="List Table 2 Accent 2" w:uiPriority="47"/>
-    <w:lsdException w:name="List Table 3 Accent 2" w:uiPriority="48"/>
-    <w:lsdException w:name="List Table 4 Accent 2" w:uiPriority="49"/>
-    <w:lsdException w:name="List Table 5 Dark Accent 2" w:uiPriority="50"/>
-    <w:lsdException w:name="List Table 6 Colorful Accent 2" w:uiPriority="51"/>
-    <w:lsdException w:name="List Table 7 Colorful Accent 2" w:uiPriority="52"/>
-    <w:lsdException w:name="List Table 1 Light Accent 3" w:uiPriority="46"/>
-    <w:lsdException w:name="List Table 2 Accent 3" w:uiPriority="47"/>
-    <w:lsdException w:name="List Table 3 Accent 3" w:uiPriority="48"/>
-    <w:lsdException w:name="List Table 4 Accent 3" w:uiPriority="49"/>
-    <w:lsdException w:name="List Table 5 Dark Accent 3" w:uiPriority="50"/>
-    <w:lsdException w:name="List Table 6 Colorful Accent 3" w:uiPriority="51"/>
-    <w:lsdException w:name="List Table 7 Colorful Accent 3" w:uiPriority="52"/>
-    <w:lsdException w:name="List Table 1 Light Accent 4" w:uiPriority="46"/>
-    <w:lsdException w:name="List Table 2 Accent 4" w:uiPriority="47"/>
-    <w:lsdException w:name="List Table 3 Accent 4" w:uiPriority="48"/>
-    <w:lsdException w:name="List Table 4 Accent 4" w:uiPriority="49"/>
-    <w:lsdException w:name="List Table 5 Dark Accent 4" w:uiPriority="50"/>
-    <w:lsdException w:name="List Table 6 Colorful Accent 4" w:uiPriority="51"/>
-    <w:lsdException w:name="List Table 7 Colorful Accent 4" w:uiPriority="52"/>
-    <w:lsdException w:name="List Table 1 Light Accent 5" w:uiPriority="46"/>
-    <w:lsdException w:name="List Table 2 Accent 5" w:uiPriority="47"/>
-    <w:lsdException w:name="List Table 3 Accent 5" w:uiPriority="48"/>
-    <w:lsdException w:name="List Table 4 Accent 5" w:uiPriority="49"/>
-    <w:lsdException w:name="List Table 5 Dark Accent 5" w:uiPriority="50"/>
-    <w:lsdException w:name="List Table 6 Colorful Accent 5" w:uiPriority="51"/>
-    <w:lsdException w:name="List Table 7 Colorful Accent 5" w:uiPriority="52"/>
-    <w:lsdException w:name="List Table 1 Light Accent 6" w:uiPriority="46"/>
-    <w:lsdException w:name="List Table 2 Accent 6" w:uiPriority="47"/>
-    <w:lsdException w:name="List Table 3 Accent 6" w:uiPriority="48"/>
-    <w:lsdException w:name="List Table 4 Accent 6" w:uiPriority="49"/>
-    <w:lsdException w:name="List Table 5 Dark Accent 6" w:uiPriority="50"/>
-    <w:lsdException w:name="List Table 6 Colorful Accent 6" w:uiPriority="51"/>
-    <w:lsdException w:name="List Table 7 Colorful Accent 6" w:uiPriority="52"/>
+  <w:latentStyles w:defLockedState="0" w:defUIPriority="99" w:defSemiHidden="1" w:defUnhideWhenUsed="1" w:defQFormat="0" w:count="276">
+    <w:lsdException w:name="Normal" w:semiHidden="0" w:uiPriority="0" w:unhideWhenUsed="0" w:qFormat="1"/>
+    <w:lsdException w:name="heading 1" w:semiHidden="0" w:uiPriority="0" w:unhideWhenUsed="0" w:qFormat="1"/>
+    <w:lsdException w:name="heading 2" w:uiPriority="0" w:qFormat="1"/>
+    <w:lsdException w:name="heading 3" w:uiPriority="0" w:qFormat="1"/>
+    <w:lsdException w:name="heading 4" w:uiPriority="0" w:qFormat="1"/>
+    <w:lsdException w:name="heading 5" w:uiPriority="9" w:qFormat="1"/>
+    <w:lsdException w:name="heading 6" w:uiPriority="9" w:qFormat="1"/>
+    <w:lsdException w:name="heading 7" w:uiPriority="9" w:qFormat="1"/>
+    <w:lsdException w:name="heading 8" w:uiPriority="9" w:qFormat="1"/>
+    <w:lsdException w:name="heading 9" w:uiPriority="9" w:qFormat="1"/>
+    <w:lsdException w:name="toc 1" w:uiPriority="39"/>
+    <w:lsdException w:name="toc 2" w:uiPriority="39"/>
+    <w:lsdException w:name="toc 3" w:uiPriority="39"/>
+    <w:lsdException w:name="toc 4" w:uiPriority="39"/>
+    <w:lsdException w:name="toc 5" w:uiPriority="39"/>
+    <w:lsdException w:name="toc 6" w:uiPriority="39"/>
+    <w:lsdException w:name="toc 7" w:uiPriority="39"/>
+    <w:lsdException w:name="toc 8" w:uiPriority="39"/>
+    <w:lsdException w:name="toc 9" w:uiPriority="39"/>
+    <w:lsdException w:name="Normal Indent" w:uiPriority="0"/>
+    <w:lsdException w:name="header" w:uiPriority="0"/>
+    <w:lsdException w:name="footer" w:uiPriority="0"/>
+    <w:lsdException w:name="caption" w:uiPriority="35" w:qFormat="1"/>
+    <w:lsdException w:name="page number" w:uiPriority="0"/>
+    <w:lsdException w:name="Title" w:semiHidden="0" w:uiPriority="10" w:unhideWhenUsed="0" w:qFormat="1"/>
+    <w:lsdException w:name="Default Paragraph Font" w:uiPriority="1"/>
+    <w:lsdException w:name="Body Text" w:uiPriority="0"/>
+    <w:lsdException w:name="Body Text Indent" w:uiPriority="0"/>
+    <w:lsdException w:name="Subtitle" w:semiHidden="0" w:uiPriority="11" w:unhideWhenUsed="0" w:qFormat="1"/>
+    <w:lsdException w:name="Strong" w:semiHidden="0" w:uiPriority="22" w:unhideWhenUsed="0" w:qFormat="1"/>
+    <w:lsdException w:name="Emphasis" w:semiHidden="0" w:uiPriority="20" w:unhideWhenUsed="0" w:qFormat="1"/>
+    <w:lsdException w:name="Table Grid" w:semiHidden="0" w:uiPriority="59" w:unhideWhenUsed="0"/>
+    <w:lsdException w:name="Note Level 1" w:semiHidden="0" w:unhideWhenUsed="0"/>
+    <w:lsdException w:name="Note Level 2" w:semiHidden="0" w:unhideWhenUsed="0"/>
+    <w:lsdException w:name="Note Level 3" w:semiHidden="0" w:unhideWhenUsed="0"/>
+    <w:lsdException w:name="Note Level 4" w:semiHidden="0" w:unhideWhenUsed="0"/>
+    <w:lsdException w:name="Note Level 5" w:semiHidden="0" w:unhideWhenUsed="0"/>
+    <w:lsdException w:name="Note Level 6" w:semiHidden="0" w:unhideWhenUsed="0"/>
+    <w:lsdException w:name="Note Level 7" w:semiHidden="0" w:unhideWhenUsed="0"/>
+    <w:lsdException w:name="Note Level 8" w:semiHidden="0" w:unhideWhenUsed="0"/>
+    <w:lsdException w:name="Note Level 9" w:semiHidden="0" w:unhideWhenUsed="0"/>
+    <w:lsdException w:name="Placeholder Text" w:unhideWhenUsed="0"/>
+    <w:lsdException w:name="No Spacing" w:semiHidden="0" w:uiPriority="1" w:unhideWhenUsed="0" w:qFormat="1"/>
+    <w:lsdException w:name="Light Shading" w:semiHidden="0" w:uiPriority="60" w:unhideWhenUsed="0"/>
+    <w:lsdException w:name="Light List" w:semiHidden="0" w:uiPriority="61" w:unhideWhenUsed="0"/>
+    <w:lsdException w:name="Light Grid" w:semiHidden="0" w:uiPriority="62" w:unhideWhenUsed="0"/>
+    <w:lsdException w:name="Medium Shading 1" w:semiHidden="0" w:uiPriority="63" w:unhideWhenUsed="0"/>
+    <w:lsdException w:name="Medium Shading 2" w:semiHidden="0" w:uiPriority="64" w:unhideWhenUsed="0"/>
+    <w:lsdException w:name="Medium List 1" w:semiHidden="0" w:uiPriority="65" w:unhideWhenUsed="0"/>
+    <w:lsdException w:name="Medium List 2" w:semiHidden="0" w:uiPriority="66" w:unhideWhenUsed="0"/>
+    <w:lsdException w:name="Medium Grid 1" w:semiHidden="0" w:uiPriority="67" w:unhideWhenUsed="0"/>
+    <w:lsdException w:name="Medium Grid 2" w:semiHidden="0" w:uiPriority="68" w:unhideWhenUsed="0"/>
+    <w:lsdException w:name="Medium Grid 3" w:semiHidden="0" w:uiPriority="69" w:unhideWhenUsed="0"/>
+    <w:lsdException w:name="Dark List" w:semiHidden="0" w:uiPriority="70" w:unhideWhenUsed="0"/>
+    <w:lsdException w:name="Colorful Shading" w:semiHidden="0" w:uiPriority="71" w:unhideWhenUsed="0"/>
+    <w:lsdException w:name="Colorful List" w:semiHidden="0" w:uiPriority="72" w:unhideWhenUsed="0"/>
+    <w:lsdException w:name="Colorful Grid" w:semiHidden="0" w:uiPriority="73" w:unhideWhenUsed="0"/>
+    <w:lsdException w:name="Light Shading Accent 1" w:semiHidden="0" w:uiPriority="60" w:unhideWhenUsed="0"/>
+    <w:lsdException w:name="Light List Accent 1" w:semiHidden="0" w:uiPriority="61" w:unhideWhenUsed="0"/>
+    <w:lsdException w:name="Light Grid Accent 1" w:semiHidden="0" w:uiPriority="62" w:unhideWhenUsed="0"/>
+    <w:lsdException w:name="Medium Shading 1 Accent 1" w:semiHidden="0" w:uiPriority="63" w:unhideWhenUsed="0"/>
+    <w:lsdException w:name="Medium Shading 2 Accent 1" w:semiHidden="0" w:uiPriority="64" w:unhideWhenUsed="0"/>
+    <w:lsdException w:name="Medium List 1 Accent 1" w:semiHidden="0" w:uiPriority="65" w:unhideWhenUsed="0"/>
+    <w:lsdException w:name="Revision" w:unhideWhenUsed="0"/>
+    <w:lsdException w:name="List Paragraph" w:semiHidden="0" w:uiPriority="34" w:unhideWhenUsed="0" w:qFormat="1"/>
+    <w:lsdException w:name="Quote" w:semiHidden="0" w:uiPriority="29" w:unhideWhenUsed="0" w:qFormat="1"/>
+    <w:lsdException w:name="Intense Quote" w:semiHidden="0" w:uiPriority="30" w:unhideWhenUsed="0" w:qFormat="1"/>
+    <w:lsdException w:name="Medium List 2 Accent 1" w:semiHidden="0" w:uiPriority="66" w:unhideWhenUsed="0"/>
+    <w:lsdException w:name="Medium Grid 1 Accent 1" w:semiHidden="0" w:uiPriority="67" w:unhideWhenUsed="0"/>
+    <w:lsdException w:name="Medium Grid 2 Accent 1" w:semiHidden="0" w:uiPriority="68" w:unhideWhenUsed="0"/>
+    <w:lsdException w:name="Medium Grid 3 Accent 1" w:semiHidden="0" w:uiPriority="69" w:unhideWhenUsed="0"/>
+    <w:lsdException w:name="Dark List Accent 1" w:semiHidden="0" w:uiPriority="70" w:unhideWhenUsed="0"/>
+    <w:lsdException w:name="Colorful Shading Accent 1" w:semiHidden="0" w:uiPriority="71" w:unhideWhenUsed="0"/>
+    <w:lsdException w:name="Colorful List Accent 1" w:semiHidden="0" w:uiPriority="72" w:unhideWhenUsed="0"/>
+    <w:lsdException w:name="Colorful Grid Accent 1" w:semiHidden="0" w:uiPriority="73" w:unhideWhenUsed="0"/>
+    <w:lsdException w:name="Light Shading Accent 2" w:semiHidden="0" w:uiPriority="60" w:unhideWhenUsed="0"/>
+    <w:lsdException w:name="Light List Accent 2" w:semiHidden="0" w:uiPriority="61" w:unhideWhenUsed="0"/>
+    <w:lsdException w:name="Light Grid Accent 2" w:semiHidden="0" w:uiPriority="62" w:unhideWhenUsed="0"/>
+    <w:lsdException w:name="Medium Shading 1 Accent 2" w:semiHidden="0" w:uiPriority="63" w:unhideWhenUsed="0"/>
+    <w:lsdException w:name="Medium Shading 2 Accent 2" w:semiHidden="0" w:uiPriority="64" w:unhideWhenUsed="0"/>
+    <w:lsdException w:name="Medium List 1 Accent 2" w:semiHidden="0" w:uiPriority="65" w:unhideWhenUsed="0"/>
+    <w:lsdException w:name="Medium List 2 Accent 2" w:semiHidden="0" w:uiPriority="66" w:unhideWhenUsed="0"/>
+    <w:lsdException w:name="Medium Grid 1 Accent 2" w:semiHidden="0" w:uiPriority="67" w:unhideWhenUsed="0"/>
+    <w:lsdException w:name="Medium Grid 2 Accent 2" w:semiHidden="0" w:uiPriority="68" w:unhideWhenUsed="0"/>
+    <w:lsdException w:name="Medium Grid 3 Accent 2" w:semiHidden="0" w:uiPriority="69" w:unhideWhenUsed="0"/>
+    <w:lsdException w:name="Dark List Accent 2" w:semiHidden="0" w:uiPriority="70" w:unhideWhenUsed="0"/>
+    <w:lsdException w:name="Colorful Shading Accent 2" w:semiHidden="0" w:uiPriority="71" w:unhideWhenUsed="0"/>
+    <w:lsdException w:name="Colorful List Accent 2" w:semiHidden="0" w:uiPriority="72" w:unhideWhenUsed="0"/>
+    <w:lsdException w:name="Colorful Grid Accent 2" w:semiHidden="0" w:uiPriority="73" w:unhideWhenUsed="0"/>
+    <w:lsdException w:name="Light Shading Accent 3" w:semiHidden="0" w:uiPriority="60" w:unhideWhenUsed="0"/>
+    <w:lsdException w:name="Light List Accent 3" w:semiHidden="0" w:uiPriority="61" w:unhideWhenUsed="0"/>
+    <w:lsdException w:name="Light Grid Accent 3" w:semiHidden="0" w:uiPriority="62" w:unhideWhenUsed="0"/>
+    <w:lsdException w:name="Medium Shading 1 Accent 3" w:semiHidden="0" w:uiPriority="63" w:unhideWhenUsed="0"/>
+    <w:lsdException w:name="Medium Shading 2 Accent 3" w:semiHidden="0" w:uiPriority="64" w:unhideWhenUsed="0"/>
+    <w:lsdException w:name="Medium List 1 Accent 3" w:semiHidden="0" w:uiPriority="65" w:unhideWhenUsed="0"/>
+    <w:lsdException w:name="Medium List 2 Accent 3" w:semiHidden="0" w:uiPriority="66" w:unhideWhenUsed="0"/>
+    <w:lsdException w:name="Medium Grid 1 Accent 3" w:semiHidden="0" w:uiPriority="67" w:unhideWhenUsed="0"/>
+    <w:lsdException w:name="Medium Grid 2 Accent 3" w:semiHidden="0" w:uiPriority="68" w:unhideWhenUsed="0"/>
+    <w:lsdException w:name="Medium Grid 3 Accent 3" w:semiHidden="0" w:uiPriority="69" w:unhideWhenUsed="0"/>
+    <w:lsdException w:name="Dark List Accent 3" w:semiHidden="0" w:uiPriority="70" w:unhideWhenUsed="0"/>
+    <w:lsdException w:name="Colorful Shading Accent 3" w:semiHidden="0" w:uiPriority="71" w:unhideWhenUsed="0"/>
+    <w:lsdException w:name="Colorful List Accent 3" w:semiHidden="0" w:uiPriority="72" w:unhideWhenUsed="0"/>
+    <w:lsdException w:name="Colorful Grid Accent 3" w:semiHidden="0" w:uiPriority="73" w:unhideWhenUsed="0"/>
+    <w:lsdException w:name="Light Shading Accent 4" w:semiHidden="0" w:uiPriority="60" w:unhideWhenUsed="0"/>
+    <w:lsdException w:name="Light List Accent 4" w:semiHidden="0" w:uiPriority="61" w:unhideWhenUsed="0"/>
+    <w:lsdException w:name="Light Grid Accent 4" w:semiHidden="0" w:uiPriority="62" w:unhideWhenUsed="0"/>
+    <w:lsdException w:name="Medium Shading 1 Accent 4" w:semiHidden="0" w:uiPriority="63" w:unhideWhenUsed="0"/>
+    <w:lsdException w:name="Medium Shading 2 Accent 4" w:semiHidden="0" w:uiPriority="64" w:unhideWhenUsed="0"/>
+    <w:lsdException w:name="Medium List 1 Accent 4" w:semiHidden="0" w:uiPriority="65" w:unhideWhenUsed="0"/>
+    <w:lsdException w:name="Medium List 2 Accent 4" w:semiHidden="0" w:uiPriority="66" w:unhideWhenUsed="0"/>
+    <w:lsdException w:name="Medium Grid 1 Accent 4" w:semiHidden="0" w:uiPriority="67" w:unhideWhenUsed="0"/>
+    <w:lsdException w:name="Medium Grid 2 Accent 4" w:semiHidden="0" w:uiPriority="68" w:unhideWhenUsed="0"/>
+    <w:lsdException w:name="Medium Grid 3 Accent 4" w:semiHidden="0" w:uiPriority="69" w:unhideWhenUsed="0"/>
+    <w:lsdException w:name="Dark List Accent 4" w:semiHidden="0" w:uiPriority="70" w:unhideWhenUsed="0"/>
+    <w:lsdException w:name="Colorful Shading Accent 4" w:semiHidden="0" w:uiPriority="71" w:unhideWhenUsed="0"/>
+    <w:lsdException w:name="Colorful List Accent 4" w:semiHidden="0" w:uiPriority="72" w:unhideWhenUsed="0"/>
+    <w:lsdException w:name="Colorful Grid Accent 4" w:semiHidden="0" w:uiPriority="73" w:unhideWhenUsed="0"/>
+    <w:lsdException w:name="Light Shading Accent 5" w:semiHidden="0" w:uiPriority="60" w:unhideWhenUsed="0"/>
+    <w:lsdException w:name="Light List Accent 5" w:semiHidden="0" w:uiPriority="61" w:unhideWhenUsed="0"/>
+    <w:lsdException w:name="Light Grid Accent 5" w:semiHidden="0" w:uiPriority="62" w:unhideWhenUsed="0"/>
+    <w:lsdException w:name="Medium Shading 1 Accent 5" w:semiHidden="0" w:uiPriority="63" w:unhideWhenUsed="0"/>
+    <w:lsdException w:name="Medium Shading 2 Accent 5" w:semiHidden="0" w:uiPriority="64" w:unhideWhenUsed="0"/>
+    <w:lsdException w:name="Medium List 1 Accent 5" w:semiHidden="0" w:uiPriority="65" w:unhideWhenUsed="0"/>
+    <w:lsdException w:name="Medium List 2 Accent 5" w:semiHidden="0" w:uiPriority="66" w:unhideWhenUsed="0"/>
+    <w:lsdException w:name="Medium Grid 1 Accent 5" w:semiHidden="0" w:uiPriority="67" w:unhideWhenUsed="0"/>
+    <w:lsdException w:name="Medium Grid 2 Accent 5" w:semiHidden="0" w:uiPriority="68" w:unhideWhenUsed="0"/>
+    <w:lsdException w:name="Medium Grid 3 Accent 5" w:semiHidden="0" w:uiPriority="69" w:unhideWhenUsed="0"/>
+    <w:lsdException w:name="Dark List Accent 5" w:semiHidden="0" w:uiPriority="70" w:unhideWhenUsed="0"/>
+    <w:lsdException w:name="Colorful Shading Accent 5" w:semiHidden="0" w:uiPriority="71" w:unhideWhenUsed="0"/>
+    <w:lsdException w:name="Colorful List Accent 5" w:semiHidden="0" w:uiPriority="72" w:unhideWhenUsed="0"/>
+    <w:lsdException w:name="Colorful Grid Accent 5" w:semiHidden="0" w:uiPriority="73" w:unhideWhenUsed="0"/>
+    <w:lsdException w:name="Light Shading Accent 6" w:semiHidden="0" w:uiPriority="60" w:unhideWhenUsed="0"/>
+    <w:lsdException w:name="Light List Accent 6" w:semiHidden="0" w:uiPriority="61" w:unhideWhenUsed="0"/>
+    <w:lsdException w:name="Light Grid Accent 6" w:semiHidden="0" w:uiPriority="62" w:unhideWhenUsed="0"/>
+    <w:lsdException w:name="Medium Shading 1 Accent 6" w:semiHidden="0" w:uiPriority="63" w:unhideWhenUsed="0"/>
+    <w:lsdException w:name="Medium Shading 2 Accent 6" w:semiHidden="0" w:uiPriority="64" w:unhideWhenUsed="0"/>
+    <w:lsdException w:name="Medium List 1 Accent 6" w:semiHidden="0" w:uiPriority="65" w:unhideWhenUsed="0"/>
+    <w:lsdException w:name="Medium List 2 Accent 6" w:semiHidden="0" w:uiPriority="66" w:unhideWhenUsed="0"/>
+    <w:lsdException w:name="Medium Grid 1 Accent 6" w:semiHidden="0" w:uiPriority="67" w:unhideWhenUsed="0"/>
+    <w:lsdException w:name="Medium Grid 2 Accent 6" w:semiHidden="0" w:uiPriority="68" w:unhideWhenUsed="0"/>
+    <w:lsdException w:name="Medium Grid 3 Accent 6" w:semiHidden="0" w:uiPriority="69" w:unhideWhenUsed="0"/>
+    <w:lsdException w:name="Dark List Accent 6" w:semiHidden="0" w:uiPriority="70" w:unhideWhenUsed="0"/>
+    <w:lsdException w:name="Colorful Shading Accent 6" w:semiHidden="0" w:uiPriority="71" w:unhideWhenUsed="0"/>
+    <w:lsdException w:name="Colorful List Accent 6" w:semiHidden="0" w:uiPriority="72" w:unhideWhenUsed="0"/>
+    <w:lsdException w:name="Colorful Grid Accent 6" w:semiHidden="0" w:uiPriority="73" w:unhideWhenUsed="0"/>
+    <w:lsdException w:name="Subtle Emphasis" w:semiHidden="0" w:uiPriority="19" w:unhideWhenUsed="0" w:qFormat="1"/>
+    <w:lsdException w:name="Intense Emphasis" w:semiHidden="0" w:uiPriority="21" w:unhideWhenUsed="0" w:qFormat="1"/>
+    <w:lsdException w:name="Subtle Reference" w:semiHidden="0" w:uiPriority="31" w:unhideWhenUsed="0" w:qFormat="1"/>
+    <w:lsdException w:name="Intense Reference" w:semiHidden="0" w:uiPriority="32" w:unhideWhenUsed="0" w:qFormat="1"/>
+    <w:lsdException w:name="Book Title" w:semiHidden="0" w:uiPriority="33" w:unhideWhenUsed="0" w:qFormat="1"/>
+    <w:lsdException w:name="Bibliography" w:uiPriority="37"/>
+    <w:lsdException w:name="TOC Heading" w:uiPriority="39" w:qFormat="1"/>
   </w:latentStyles>
   <w:style w:type="paragraph" w:default="1" w:styleId="Normal">
     <w:name w:val="Normal"/>
@@ -11902,6 +12246,918 @@
       <w:u w:val="single"/>
     </w:rPr>
   </w:style>
+  <w:style w:type="paragraph" w:styleId="DocumentMap">
+    <w:name w:val="Document Map"/>
+    <w:basedOn w:val="Normal"/>
+    <w:link w:val="DocumentMapChar"/>
+    <w:uiPriority w:val="99"/>
+    <w:semiHidden/>
+    <w:unhideWhenUsed/>
+    <w:rsid w:val="009344D1"/>
+    <w:pPr>
+      <w:spacing w:before="0"/>
+    </w:pPr>
+    <w:rPr>
+      <w:rFonts w:ascii="Lucida Grande" w:hAnsi="Lucida Grande"/>
+      <w:sz w:val="24"/>
+      <w:szCs w:val="24"/>
+    </w:rPr>
+  </w:style>
+  <w:style w:type="character" w:customStyle="1" w:styleId="DocumentMapChar">
+    <w:name w:val="Document Map Char"/>
+    <w:basedOn w:val="DefaultParagraphFont"/>
+    <w:link w:val="DocumentMap"/>
+    <w:uiPriority w:val="99"/>
+    <w:semiHidden/>
+    <w:rsid w:val="009344D1"/>
+    <w:rPr>
+      <w:rFonts w:ascii="Lucida Grande" w:eastAsia="Times New Roman" w:hAnsi="Lucida Grande" w:cs="Times New Roman"/>
+      <w:sz w:val="24"/>
+      <w:szCs w:val="24"/>
+      <w:lang w:eastAsia="en-US"/>
+    </w:rPr>
+  </w:style>
+</w:styles>
+</file>
+
+<file path=word/stylesWithEffects.xml><?xml version="1.0" encoding="utf-8"?>
+<w:styles xmlns:wpc="http://schemas.microsoft.com/office/word/2010/wordprocessingCanvas" xmlns:mo="http://schemas.microsoft.com/office/mac/office/2008/main" xmlns:mc="http://schemas.openxmlformats.org/markup-compatibility/2006" xmlns:mv="urn:schemas-microsoft-com:mac:vml" xmlns:o="urn:schemas-microsoft-com:office:office" xmlns:r="http://schemas.openxmlformats.org/officeDocument/2006/relationships" xmlns:m="http://schemas.openxmlformats.org/officeDocument/2006/math" xmlns:v="urn:schemas-microsoft-com:vml" xmlns:wp14="http://schemas.microsoft.com/office/word/2010/wordprocessingDrawing" xmlns:wp="http://schemas.openxmlformats.org/drawingml/2006/wordprocessingDrawing" xmlns:w10="urn:schemas-microsoft-com:office:word" xmlns:w="http://schemas.openxmlformats.org/wordprocessingml/2006/main" xmlns:w14="http://schemas.microsoft.com/office/word/2010/wordml" xmlns:wpg="http://schemas.microsoft.com/office/word/2010/wordprocessingGroup" xmlns:wpi="http://schemas.microsoft.com/office/word/2010/wordprocessingInk" xmlns:wne="http://schemas.microsoft.com/office/word/2006/wordml" xmlns:wps="http://schemas.microsoft.com/office/word/2010/wordprocessingShape" mc:Ignorable="w14 wp14">
+  <w:docDefaults>
+    <w:rPrDefault>
+      <w:rPr>
+        <w:rFonts w:asciiTheme="minorHAnsi" w:eastAsiaTheme="minorEastAsia" w:hAnsiTheme="minorHAnsi" w:cstheme="minorBidi"/>
+        <w:sz w:val="22"/>
+        <w:szCs w:val="22"/>
+        <w:lang w:val="en-US" w:eastAsia="ja-JP" w:bidi="ar-SA"/>
+      </w:rPr>
+    </w:rPrDefault>
+    <w:pPrDefault>
+      <w:pPr>
+        <w:spacing w:after="200" w:line="276" w:lineRule="auto"/>
+      </w:pPr>
+    </w:pPrDefault>
+  </w:docDefaults>
+  <w:latentStyles w:defLockedState="0" w:defUIPriority="99" w:defSemiHidden="1" w:defUnhideWhenUsed="1" w:defQFormat="0" w:count="276">
+    <w:lsdException w:name="Normal" w:semiHidden="0" w:uiPriority="0" w:unhideWhenUsed="0" w:qFormat="1"/>
+    <w:lsdException w:name="heading 1" w:semiHidden="0" w:uiPriority="0" w:unhideWhenUsed="0" w:qFormat="1"/>
+    <w:lsdException w:name="heading 2" w:uiPriority="0" w:qFormat="1"/>
+    <w:lsdException w:name="heading 3" w:uiPriority="0" w:qFormat="1"/>
+    <w:lsdException w:name="heading 4" w:uiPriority="0" w:qFormat="1"/>
+    <w:lsdException w:name="heading 5" w:uiPriority="9" w:qFormat="1"/>
+    <w:lsdException w:name="heading 6" w:uiPriority="9" w:qFormat="1"/>
+    <w:lsdException w:name="heading 7" w:uiPriority="9" w:qFormat="1"/>
+    <w:lsdException w:name="heading 8" w:uiPriority="9" w:qFormat="1"/>
+    <w:lsdException w:name="heading 9" w:uiPriority="9" w:qFormat="1"/>
+    <w:lsdException w:name="toc 1" w:uiPriority="39"/>
+    <w:lsdException w:name="toc 2" w:uiPriority="39"/>
+    <w:lsdException w:name="toc 3" w:uiPriority="39"/>
+    <w:lsdException w:name="toc 4" w:uiPriority="39"/>
+    <w:lsdException w:name="toc 5" w:uiPriority="39"/>
+    <w:lsdException w:name="toc 6" w:uiPriority="39"/>
+    <w:lsdException w:name="toc 7" w:uiPriority="39"/>
+    <w:lsdException w:name="toc 8" w:uiPriority="39"/>
+    <w:lsdException w:name="toc 9" w:uiPriority="39"/>
+    <w:lsdException w:name="Normal Indent" w:uiPriority="0"/>
+    <w:lsdException w:name="header" w:uiPriority="0"/>
+    <w:lsdException w:name="footer" w:uiPriority="0"/>
+    <w:lsdException w:name="caption" w:uiPriority="35" w:qFormat="1"/>
+    <w:lsdException w:name="page number" w:uiPriority="0"/>
+    <w:lsdException w:name="Title" w:semiHidden="0" w:uiPriority="10" w:unhideWhenUsed="0" w:qFormat="1"/>
+    <w:lsdException w:name="Default Paragraph Font" w:uiPriority="1"/>
+    <w:lsdException w:name="Body Text" w:uiPriority="0"/>
+    <w:lsdException w:name="Body Text Indent" w:uiPriority="0"/>
+    <w:lsdException w:name="Subtitle" w:semiHidden="0" w:uiPriority="11" w:unhideWhenUsed="0" w:qFormat="1"/>
+    <w:lsdException w:name="Strong" w:semiHidden="0" w:uiPriority="22" w:unhideWhenUsed="0" w:qFormat="1"/>
+    <w:lsdException w:name="Emphasis" w:semiHidden="0" w:uiPriority="20" w:unhideWhenUsed="0" w:qFormat="1"/>
+    <w:lsdException w:name="Table Grid" w:semiHidden="0" w:uiPriority="59" w:unhideWhenUsed="0"/>
+    <w:lsdException w:name="Note Level 1" w:semiHidden="0" w:unhideWhenUsed="0"/>
+    <w:lsdException w:name="Note Level 2" w:semiHidden="0" w:unhideWhenUsed="0"/>
+    <w:lsdException w:name="Note Level 3" w:semiHidden="0" w:unhideWhenUsed="0"/>
+    <w:lsdException w:name="Note Level 4" w:semiHidden="0" w:unhideWhenUsed="0"/>
+    <w:lsdException w:name="Note Level 5" w:semiHidden="0" w:unhideWhenUsed="0"/>
+    <w:lsdException w:name="Note Level 6" w:semiHidden="0" w:unhideWhenUsed="0"/>
+    <w:lsdException w:name="Note Level 7" w:semiHidden="0" w:unhideWhenUsed="0"/>
+    <w:lsdException w:name="Note Level 8" w:semiHidden="0" w:unhideWhenUsed="0"/>
+    <w:lsdException w:name="Note Level 9" w:semiHidden="0" w:unhideWhenUsed="0"/>
+    <w:lsdException w:name="Placeholder Text" w:unhideWhenUsed="0"/>
+    <w:lsdException w:name="No Spacing" w:semiHidden="0" w:uiPriority="1" w:unhideWhenUsed="0" w:qFormat="1"/>
+    <w:lsdException w:name="Light Shading" w:semiHidden="0" w:uiPriority="60" w:unhideWhenUsed="0"/>
+    <w:lsdException w:name="Light List" w:semiHidden="0" w:uiPriority="61" w:unhideWhenUsed="0"/>
+    <w:lsdException w:name="Light Grid" w:semiHidden="0" w:uiPriority="62" w:unhideWhenUsed="0"/>
+    <w:lsdException w:name="Medium Shading 1" w:semiHidden="0" w:uiPriority="63" w:unhideWhenUsed="0"/>
+    <w:lsdException w:name="Medium Shading 2" w:semiHidden="0" w:uiPriority="64" w:unhideWhenUsed="0"/>
+    <w:lsdException w:name="Medium List 1" w:semiHidden="0" w:uiPriority="65" w:unhideWhenUsed="0"/>
+    <w:lsdException w:name="Medium List 2" w:semiHidden="0" w:uiPriority="66" w:unhideWhenUsed="0"/>
+    <w:lsdException w:name="Medium Grid 1" w:semiHidden="0" w:uiPriority="67" w:unhideWhenUsed="0"/>
+    <w:lsdException w:name="Medium Grid 2" w:semiHidden="0" w:uiPriority="68" w:unhideWhenUsed="0"/>
+    <w:lsdException w:name="Medium Grid 3" w:semiHidden="0" w:uiPriority="69" w:unhideWhenUsed="0"/>
+    <w:lsdException w:name="Dark List" w:semiHidden="0" w:uiPriority="70" w:unhideWhenUsed="0"/>
+    <w:lsdException w:name="Colorful Shading" w:semiHidden="0" w:uiPriority="71" w:unhideWhenUsed="0"/>
+    <w:lsdException w:name="Colorful List" w:semiHidden="0" w:uiPriority="72" w:unhideWhenUsed="0"/>
+    <w:lsdException w:name="Colorful Grid" w:semiHidden="0" w:uiPriority="73" w:unhideWhenUsed="0"/>
+    <w:lsdException w:name="Light Shading Accent 1" w:semiHidden="0" w:uiPriority="60" w:unhideWhenUsed="0"/>
+    <w:lsdException w:name="Light List Accent 1" w:semiHidden="0" w:uiPriority="61" w:unhideWhenUsed="0"/>
+    <w:lsdException w:name="Light Grid Accent 1" w:semiHidden="0" w:uiPriority="62" w:unhideWhenUsed="0"/>
+    <w:lsdException w:name="Medium Shading 1 Accent 1" w:semiHidden="0" w:uiPriority="63" w:unhideWhenUsed="0"/>
+    <w:lsdException w:name="Medium Shading 2 Accent 1" w:semiHidden="0" w:uiPriority="64" w:unhideWhenUsed="0"/>
+    <w:lsdException w:name="Medium List 1 Accent 1" w:semiHidden="0" w:uiPriority="65" w:unhideWhenUsed="0"/>
+    <w:lsdException w:name="Revision" w:unhideWhenUsed="0"/>
+    <w:lsdException w:name="List Paragraph" w:semiHidden="0" w:uiPriority="34" w:unhideWhenUsed="0" w:qFormat="1"/>
+    <w:lsdException w:name="Quote" w:semiHidden="0" w:uiPriority="29" w:unhideWhenUsed="0" w:qFormat="1"/>
+    <w:lsdException w:name="Intense Quote" w:semiHidden="0" w:uiPriority="30" w:unhideWhenUsed="0" w:qFormat="1"/>
+    <w:lsdException w:name="Medium List 2 Accent 1" w:semiHidden="0" w:uiPriority="66" w:unhideWhenUsed="0"/>
+    <w:lsdException w:name="Medium Grid 1 Accent 1" w:semiHidden="0" w:uiPriority="67" w:unhideWhenUsed="0"/>
+    <w:lsdException w:name="Medium Grid 2 Accent 1" w:semiHidden="0" w:uiPriority="68" w:unhideWhenUsed="0"/>
+    <w:lsdException w:name="Medium Grid 3 Accent 1" w:semiHidden="0" w:uiPriority="69" w:unhideWhenUsed="0"/>
+    <w:lsdException w:name="Dark List Accent 1" w:semiHidden="0" w:uiPriority="70" w:unhideWhenUsed="0"/>
+    <w:lsdException w:name="Colorful Shading Accent 1" w:semiHidden="0" w:uiPriority="71" w:unhideWhenUsed="0"/>
+    <w:lsdException w:name="Colorful List Accent 1" w:semiHidden="0" w:uiPriority="72" w:unhideWhenUsed="0"/>
+    <w:lsdException w:name="Colorful Grid Accent 1" w:semiHidden="0" w:uiPriority="73" w:unhideWhenUsed="0"/>
+    <w:lsdException w:name="Light Shading Accent 2" w:semiHidden="0" w:uiPriority="60" w:unhideWhenUsed="0"/>
+    <w:lsdException w:name="Light List Accent 2" w:semiHidden="0" w:uiPriority="61" w:unhideWhenUsed="0"/>
+    <w:lsdException w:name="Light Grid Accent 2" w:semiHidden="0" w:uiPriority="62" w:unhideWhenUsed="0"/>
+    <w:lsdException w:name="Medium Shading 1 Accent 2" w:semiHidden="0" w:uiPriority="63" w:unhideWhenUsed="0"/>
+    <w:lsdException w:name="Medium Shading 2 Accent 2" w:semiHidden="0" w:uiPriority="64" w:unhideWhenUsed="0"/>
+    <w:lsdException w:name="Medium List 1 Accent 2" w:semiHidden="0" w:uiPriority="65" w:unhideWhenUsed="0"/>
+    <w:lsdException w:name="Medium List 2 Accent 2" w:semiHidden="0" w:uiPriority="66" w:unhideWhenUsed="0"/>
+    <w:lsdException w:name="Medium Grid 1 Accent 2" w:semiHidden="0" w:uiPriority="67" w:unhideWhenUsed="0"/>
+    <w:lsdException w:name="Medium Grid 2 Accent 2" w:semiHidden="0" w:uiPriority="68" w:unhideWhenUsed="0"/>
+    <w:lsdException w:name="Medium Grid 3 Accent 2" w:semiHidden="0" w:uiPriority="69" w:unhideWhenUsed="0"/>
+    <w:lsdException w:name="Dark List Accent 2" w:semiHidden="0" w:uiPriority="70" w:unhideWhenUsed="0"/>
+    <w:lsdException w:name="Colorful Shading Accent 2" w:semiHidden="0" w:uiPriority="71" w:unhideWhenUsed="0"/>
+    <w:lsdException w:name="Colorful List Accent 2" w:semiHidden="0" w:uiPriority="72" w:unhideWhenUsed="0"/>
+    <w:lsdException w:name="Colorful Grid Accent 2" w:semiHidden="0" w:uiPriority="73" w:unhideWhenUsed="0"/>
+    <w:lsdException w:name="Light Shading Accent 3" w:semiHidden="0" w:uiPriority="60" w:unhideWhenUsed="0"/>
+    <w:lsdException w:name="Light List Accent 3" w:semiHidden="0" w:uiPriority="61" w:unhideWhenUsed="0"/>
+    <w:lsdException w:name="Light Grid Accent 3" w:semiHidden="0" w:uiPriority="62" w:unhideWhenUsed="0"/>
+    <w:lsdException w:name="Medium Shading 1 Accent 3" w:semiHidden="0" w:uiPriority="63" w:unhideWhenUsed="0"/>
+    <w:lsdException w:name="Medium Shading 2 Accent 3" w:semiHidden="0" w:uiPriority="64" w:unhideWhenUsed="0"/>
+    <w:lsdException w:name="Medium List 1 Accent 3" w:semiHidden="0" w:uiPriority="65" w:unhideWhenUsed="0"/>
+    <w:lsdException w:name="Medium List 2 Accent 3" w:semiHidden="0" w:uiPriority="66" w:unhideWhenUsed="0"/>
+    <w:lsdException w:name="Medium Grid 1 Accent 3" w:semiHidden="0" w:uiPriority="67" w:unhideWhenUsed="0"/>
+    <w:lsdException w:name="Medium Grid 2 Accent 3" w:semiHidden="0" w:uiPriority="68" w:unhideWhenUsed="0"/>
+    <w:lsdException w:name="Medium Grid 3 Accent 3" w:semiHidden="0" w:uiPriority="69" w:unhideWhenUsed="0"/>
+    <w:lsdException w:name="Dark List Accent 3" w:semiHidden="0" w:uiPriority="70" w:unhideWhenUsed="0"/>
+    <w:lsdException w:name="Colorful Shading Accent 3" w:semiHidden="0" w:uiPriority="71" w:unhideWhenUsed="0"/>
+    <w:lsdException w:name="Colorful List Accent 3" w:semiHidden="0" w:uiPriority="72" w:unhideWhenUsed="0"/>
+    <w:lsdException w:name="Colorful Grid Accent 3" w:semiHidden="0" w:uiPriority="73" w:unhideWhenUsed="0"/>
+    <w:lsdException w:name="Light Shading Accent 4" w:semiHidden="0" w:uiPriority="60" w:unhideWhenUsed="0"/>
+    <w:lsdException w:name="Light List Accent 4" w:semiHidden="0" w:uiPriority="61" w:unhideWhenUsed="0"/>
+    <w:lsdException w:name="Light Grid Accent 4" w:semiHidden="0" w:uiPriority="62" w:unhideWhenUsed="0"/>
+    <w:lsdException w:name="Medium Shading 1 Accent 4" w:semiHidden="0" w:uiPriority="63" w:unhideWhenUsed="0"/>
+    <w:lsdException w:name="Medium Shading 2 Accent 4" w:semiHidden="0" w:uiPriority="64" w:unhideWhenUsed="0"/>
+    <w:lsdException w:name="Medium List 1 Accent 4" w:semiHidden="0" w:uiPriority="65" w:unhideWhenUsed="0"/>
+    <w:lsdException w:name="Medium List 2 Accent 4" w:semiHidden="0" w:uiPriority="66" w:unhideWhenUsed="0"/>
+    <w:lsdException w:name="Medium Grid 1 Accent 4" w:semiHidden="0" w:uiPriority="67" w:unhideWhenUsed="0"/>
+    <w:lsdException w:name="Medium Grid 2 Accent 4" w:semiHidden="0" w:uiPriority="68" w:unhideWhenUsed="0"/>
+    <w:lsdException w:name="Medium Grid 3 Accent 4" w:semiHidden="0" w:uiPriority="69" w:unhideWhenUsed="0"/>
+    <w:lsdException w:name="Dark List Accent 4" w:semiHidden="0" w:uiPriority="70" w:unhideWhenUsed="0"/>
+    <w:lsdException w:name="Colorful Shading Accent 4" w:semiHidden="0" w:uiPriority="71" w:unhideWhenUsed="0"/>
+    <w:lsdException w:name="Colorful List Accent 4" w:semiHidden="0" w:uiPriority="72" w:unhideWhenUsed="0"/>
+    <w:lsdException w:name="Colorful Grid Accent 4" w:semiHidden="0" w:uiPriority="73" w:unhideWhenUsed="0"/>
+    <w:lsdException w:name="Light Shading Accent 5" w:semiHidden="0" w:uiPriority="60" w:unhideWhenUsed="0"/>
+    <w:lsdException w:name="Light List Accent 5" w:semiHidden="0" w:uiPriority="61" w:unhideWhenUsed="0"/>
+    <w:lsdException w:name="Light Grid Accent 5" w:semiHidden="0" w:uiPriority="62" w:unhideWhenUsed="0"/>
+    <w:lsdException w:name="Medium Shading 1 Accent 5" w:semiHidden="0" w:uiPriority="63" w:unhideWhenUsed="0"/>
+    <w:lsdException w:name="Medium Shading 2 Accent 5" w:semiHidden="0" w:uiPriority="64" w:unhideWhenUsed="0"/>
+    <w:lsdException w:name="Medium List 1 Accent 5" w:semiHidden="0" w:uiPriority="65" w:unhideWhenUsed="0"/>
+    <w:lsdException w:name="Medium List 2 Accent 5" w:semiHidden="0" w:uiPriority="66" w:unhideWhenUsed="0"/>
+    <w:lsdException w:name="Medium Grid 1 Accent 5" w:semiHidden="0" w:uiPriority="67" w:unhideWhenUsed="0"/>
+    <w:lsdException w:name="Medium Grid 2 Accent 5" w:semiHidden="0" w:uiPriority="68" w:unhideWhenUsed="0"/>
+    <w:lsdException w:name="Medium Grid 3 Accent 5" w:semiHidden="0" w:uiPriority="69" w:unhideWhenUsed="0"/>
+    <w:lsdException w:name="Dark List Accent 5" w:semiHidden="0" w:uiPriority="70" w:unhideWhenUsed="0"/>
+    <w:lsdException w:name="Colorful Shading Accent 5" w:semiHidden="0" w:uiPriority="71" w:unhideWhenUsed="0"/>
+    <w:lsdException w:name="Colorful List Accent 5" w:semiHidden="0" w:uiPriority="72" w:unhideWhenUsed="0"/>
+    <w:lsdException w:name="Colorful Grid Accent 5" w:semiHidden="0" w:uiPriority="73" w:unhideWhenUsed="0"/>
+    <w:lsdException w:name="Light Shading Accent 6" w:semiHidden="0" w:uiPriority="60" w:unhideWhenUsed="0"/>
+    <w:lsdException w:name="Light List Accent 6" w:semiHidden="0" w:uiPriority="61" w:unhideWhenUsed="0"/>
+    <w:lsdException w:name="Light Grid Accent 6" w:semiHidden="0" w:uiPriority="62" w:unhideWhenUsed="0"/>
+    <w:lsdException w:name="Medium Shading 1 Accent 6" w:semiHidden="0" w:uiPriority="63" w:unhideWhenUsed="0"/>
+    <w:lsdException w:name="Medium Shading 2 Accent 6" w:semiHidden="0" w:uiPriority="64" w:unhideWhenUsed="0"/>
+    <w:lsdException w:name="Medium List 1 Accent 6" w:semiHidden="0" w:uiPriority="65" w:unhideWhenUsed="0"/>
+    <w:lsdException w:name="Medium List 2 Accent 6" w:semiHidden="0" w:uiPriority="66" w:unhideWhenUsed="0"/>
+    <w:lsdException w:name="Medium Grid 1 Accent 6" w:semiHidden="0" w:uiPriority="67" w:unhideWhenUsed="0"/>
+    <w:lsdException w:name="Medium Grid 2 Accent 6" w:semiHidden="0" w:uiPriority="68" w:unhideWhenUsed="0"/>
+    <w:lsdException w:name="Medium Grid 3 Accent 6" w:semiHidden="0" w:uiPriority="69" w:unhideWhenUsed="0"/>
+    <w:lsdException w:name="Dark List Accent 6" w:semiHidden="0" w:uiPriority="70" w:unhideWhenUsed="0"/>
+    <w:lsdException w:name="Colorful Shading Accent 6" w:semiHidden="0" w:uiPriority="71" w:unhideWhenUsed="0"/>
+    <w:lsdException w:name="Colorful List Accent 6" w:semiHidden="0" w:uiPriority="72" w:unhideWhenUsed="0"/>
+    <w:lsdException w:name="Colorful Grid Accent 6" w:semiHidden="0" w:uiPriority="73" w:unhideWhenUsed="0"/>
+    <w:lsdException w:name="Subtle Emphasis" w:semiHidden="0" w:uiPriority="19" w:unhideWhenUsed="0" w:qFormat="1"/>
+    <w:lsdException w:name="Intense Emphasis" w:semiHidden="0" w:uiPriority="21" w:unhideWhenUsed="0" w:qFormat="1"/>
+    <w:lsdException w:name="Subtle Reference" w:semiHidden="0" w:uiPriority="31" w:unhideWhenUsed="0" w:qFormat="1"/>
+    <w:lsdException w:name="Intense Reference" w:semiHidden="0" w:uiPriority="32" w:unhideWhenUsed="0" w:qFormat="1"/>
+    <w:lsdException w:name="Book Title" w:semiHidden="0" w:uiPriority="33" w:unhideWhenUsed="0" w:qFormat="1"/>
+    <w:lsdException w:name="Bibliography" w:uiPriority="37"/>
+    <w:lsdException w:name="TOC Heading" w:uiPriority="39" w:qFormat="1"/>
+  </w:latentStyles>
+  <w:style w:type="paragraph" w:default="1" w:styleId="Normal">
+    <w:name w:val="Normal"/>
+    <w:autoRedefine/>
+    <w:qFormat/>
+    <w:rsid w:val="00A101D7"/>
+    <w:pPr>
+      <w:keepLines/>
+      <w:spacing w:before="120" w:after="0" w:line="240" w:lineRule="auto"/>
+      <w:ind w:left="90"/>
+      <w:jc w:val="both"/>
+    </w:pPr>
+    <w:rPr>
+      <w:rFonts w:ascii="Times New Roman" w:eastAsia="Times New Roman" w:hAnsi="Times New Roman" w:cs="Times New Roman"/>
+      <w:lang w:eastAsia="en-US"/>
+    </w:rPr>
+  </w:style>
+  <w:style w:type="paragraph" w:styleId="Heading1">
+    <w:name w:val="heading 1"/>
+    <w:aliases w:val="H1"/>
+    <w:basedOn w:val="Normal"/>
+    <w:next w:val="Heading2"/>
+    <w:link w:val="Heading1Char"/>
+    <w:autoRedefine/>
+    <w:qFormat/>
+    <w:rsid w:val="007D74DA"/>
+    <w:pPr>
+      <w:pageBreakBefore/>
+      <w:numPr>
+        <w:numId w:val="1"/>
+      </w:numPr>
+      <w:tabs>
+        <w:tab w:val="clear" w:pos="360"/>
+        <w:tab w:val="num" w:pos="426"/>
+      </w:tabs>
+      <w:spacing w:before="240" w:after="120" w:line="360" w:lineRule="auto"/>
+      <w:ind w:left="432" w:hanging="432"/>
+      <w:outlineLvl w:val="0"/>
+    </w:pPr>
+    <w:rPr>
+      <w:b/>
+      <w:bCs/>
+      <w:caps/>
+      <w:kern w:val="28"/>
+      <w:sz w:val="28"/>
+      <w:szCs w:val="28"/>
+    </w:rPr>
+  </w:style>
+  <w:style w:type="paragraph" w:styleId="Heading2">
+    <w:name w:val="heading 2"/>
+    <w:aliases w:val="l2,H2"/>
+    <w:basedOn w:val="Normal"/>
+    <w:next w:val="NormalIndent"/>
+    <w:link w:val="Heading2Char"/>
+    <w:autoRedefine/>
+    <w:qFormat/>
+    <w:rsid w:val="005125FA"/>
+    <w:pPr>
+      <w:keepNext/>
+      <w:numPr>
+        <w:ilvl w:val="1"/>
+        <w:numId w:val="1"/>
+      </w:numPr>
+      <w:spacing w:before="240" w:after="120" w:line="360" w:lineRule="auto"/>
+      <w:ind w:left="562" w:hanging="562"/>
+      <w:outlineLvl w:val="1"/>
+    </w:pPr>
+    <w:rPr>
+      <w:b/>
+      <w:bCs/>
+      <w:iCs/>
+      <w:sz w:val="24"/>
+      <w:szCs w:val="24"/>
+    </w:rPr>
+  </w:style>
+  <w:style w:type="paragraph" w:styleId="Heading3">
+    <w:name w:val="heading 3"/>
+    <w:basedOn w:val="Normal"/>
+    <w:next w:val="Normal"/>
+    <w:link w:val="Heading3Char"/>
+    <w:autoRedefine/>
+    <w:qFormat/>
+    <w:rsid w:val="00360703"/>
+    <w:pPr>
+      <w:keepNext/>
+      <w:numPr>
+        <w:ilvl w:val="2"/>
+        <w:numId w:val="1"/>
+      </w:numPr>
+      <w:tabs>
+        <w:tab w:val="clear" w:pos="2214"/>
+      </w:tabs>
+      <w:spacing w:before="240" w:after="240" w:line="360" w:lineRule="auto"/>
+      <w:ind w:left="1224"/>
+      <w:outlineLvl w:val="2"/>
+    </w:pPr>
+    <w:rPr>
+      <w:b/>
+      <w:bCs/>
+    </w:rPr>
+  </w:style>
+  <w:style w:type="paragraph" w:styleId="Heading4">
+    <w:name w:val="heading 4"/>
+    <w:basedOn w:val="Normal"/>
+    <w:next w:val="Normal"/>
+    <w:link w:val="Heading4Char"/>
+    <w:autoRedefine/>
+    <w:qFormat/>
+    <w:rsid w:val="00360703"/>
+    <w:pPr>
+      <w:keepNext/>
+      <w:keepLines w:val="0"/>
+      <w:spacing w:before="240" w:after="120" w:line="360" w:lineRule="auto"/>
+      <w:ind w:left="86"/>
+      <w:outlineLvl w:val="3"/>
+    </w:pPr>
+    <w:rPr>
+      <w:b/>
+      <w:bCs/>
+    </w:rPr>
+  </w:style>
+  <w:style w:type="paragraph" w:styleId="Heading7">
+    <w:name w:val="heading 7"/>
+    <w:basedOn w:val="Normal"/>
+    <w:next w:val="Normal"/>
+    <w:link w:val="Heading7Char"/>
+    <w:uiPriority w:val="9"/>
+    <w:semiHidden/>
+    <w:unhideWhenUsed/>
+    <w:qFormat/>
+    <w:rsid w:val="0087104C"/>
+    <w:pPr>
+      <w:keepNext/>
+      <w:spacing w:before="200"/>
+      <w:outlineLvl w:val="6"/>
+    </w:pPr>
+    <w:rPr>
+      <w:rFonts w:asciiTheme="majorHAnsi" w:eastAsiaTheme="majorEastAsia" w:hAnsiTheme="majorHAnsi" w:cstheme="majorBidi"/>
+      <w:i/>
+      <w:iCs/>
+      <w:color w:val="404040" w:themeColor="text1" w:themeTint="BF"/>
+    </w:rPr>
+  </w:style>
+  <w:style w:type="character" w:default="1" w:styleId="DefaultParagraphFont">
+    <w:name w:val="Default Paragraph Font"/>
+    <w:uiPriority w:val="1"/>
+    <w:semiHidden/>
+    <w:unhideWhenUsed/>
+  </w:style>
+  <w:style w:type="table" w:default="1" w:styleId="TableNormal">
+    <w:name w:val="Normal Table"/>
+    <w:uiPriority w:val="99"/>
+    <w:semiHidden/>
+    <w:unhideWhenUsed/>
+    <w:tblPr>
+      <w:tblInd w:w="0" w:type="dxa"/>
+      <w:tblCellMar>
+        <w:top w:w="0" w:type="dxa"/>
+        <w:left w:w="108" w:type="dxa"/>
+        <w:bottom w:w="0" w:type="dxa"/>
+        <w:right w:w="108" w:type="dxa"/>
+      </w:tblCellMar>
+    </w:tblPr>
+  </w:style>
+  <w:style w:type="numbering" w:default="1" w:styleId="NoList">
+    <w:name w:val="No List"/>
+    <w:uiPriority w:val="99"/>
+    <w:semiHidden/>
+    <w:unhideWhenUsed/>
+  </w:style>
+  <w:style w:type="character" w:customStyle="1" w:styleId="Heading1Char">
+    <w:name w:val="Heading 1 Char"/>
+    <w:aliases w:val="H1 Char"/>
+    <w:basedOn w:val="DefaultParagraphFont"/>
+    <w:link w:val="Heading1"/>
+    <w:rsid w:val="007D74DA"/>
+    <w:rPr>
+      <w:rFonts w:ascii="Times New Roman" w:eastAsia="Times New Roman" w:hAnsi="Times New Roman" w:cs="Times New Roman"/>
+      <w:b/>
+      <w:bCs/>
+      <w:caps/>
+      <w:kern w:val="28"/>
+      <w:sz w:val="28"/>
+      <w:szCs w:val="28"/>
+      <w:lang w:eastAsia="en-US"/>
+    </w:rPr>
+  </w:style>
+  <w:style w:type="character" w:customStyle="1" w:styleId="Heading2Char">
+    <w:name w:val="Heading 2 Char"/>
+    <w:aliases w:val="l2 Char,H2 Char"/>
+    <w:basedOn w:val="DefaultParagraphFont"/>
+    <w:link w:val="Heading2"/>
+    <w:rsid w:val="005125FA"/>
+    <w:rPr>
+      <w:rFonts w:ascii="Times New Roman" w:eastAsia="Times New Roman" w:hAnsi="Times New Roman" w:cs="Times New Roman"/>
+      <w:b/>
+      <w:bCs/>
+      <w:iCs/>
+      <w:sz w:val="24"/>
+      <w:szCs w:val="24"/>
+      <w:lang w:eastAsia="en-US"/>
+    </w:rPr>
+  </w:style>
+  <w:style w:type="character" w:customStyle="1" w:styleId="Heading3Char">
+    <w:name w:val="Heading 3 Char"/>
+    <w:basedOn w:val="DefaultParagraphFont"/>
+    <w:link w:val="Heading3"/>
+    <w:rsid w:val="00360703"/>
+    <w:rPr>
+      <w:rFonts w:ascii="Arial" w:eastAsia="Times New Roman" w:hAnsi="Arial" w:cs="Tahoma"/>
+      <w:b/>
+      <w:bCs/>
+      <w:sz w:val="20"/>
+      <w:szCs w:val="20"/>
+      <w:lang w:eastAsia="en-US"/>
+    </w:rPr>
+  </w:style>
+  <w:style w:type="character" w:customStyle="1" w:styleId="Heading4Char">
+    <w:name w:val="Heading 4 Char"/>
+    <w:basedOn w:val="DefaultParagraphFont"/>
+    <w:link w:val="Heading4"/>
+    <w:rsid w:val="00360703"/>
+    <w:rPr>
+      <w:rFonts w:ascii="Arial" w:eastAsia="Times New Roman" w:hAnsi="Arial" w:cs="Tahoma"/>
+      <w:b/>
+      <w:bCs/>
+      <w:sz w:val="20"/>
+      <w:szCs w:val="20"/>
+      <w:lang w:eastAsia="en-US"/>
+    </w:rPr>
+  </w:style>
+  <w:style w:type="paragraph" w:styleId="BodyTextIndent">
+    <w:name w:val="Body Text Indent"/>
+    <w:basedOn w:val="Normal"/>
+    <w:link w:val="BodyTextIndentChar"/>
+    <w:rsid w:val="0087104C"/>
+    <w:pPr>
+      <w:ind w:left="0"/>
+    </w:pPr>
+  </w:style>
+  <w:style w:type="character" w:customStyle="1" w:styleId="BodyTextIndentChar">
+    <w:name w:val="Body Text Indent Char"/>
+    <w:basedOn w:val="DefaultParagraphFont"/>
+    <w:link w:val="BodyTextIndent"/>
+    <w:rsid w:val="0087104C"/>
+    <w:rPr>
+      <w:rFonts w:ascii="Arial" w:eastAsia="Times New Roman" w:hAnsi="Arial" w:cs="Tahoma"/>
+      <w:sz w:val="20"/>
+      <w:szCs w:val="20"/>
+      <w:lang w:eastAsia="en-US"/>
+    </w:rPr>
+  </w:style>
+  <w:style w:type="paragraph" w:styleId="Footer">
+    <w:name w:val="footer"/>
+    <w:basedOn w:val="Normal"/>
+    <w:link w:val="FooterChar"/>
+    <w:rsid w:val="0087104C"/>
+    <w:pPr>
+      <w:tabs>
+        <w:tab w:val="center" w:pos="4320"/>
+        <w:tab w:val="right" w:pos="8640"/>
+      </w:tabs>
+      <w:ind w:left="0"/>
+    </w:pPr>
+  </w:style>
+  <w:style w:type="character" w:customStyle="1" w:styleId="FooterChar">
+    <w:name w:val="Footer Char"/>
+    <w:basedOn w:val="DefaultParagraphFont"/>
+    <w:link w:val="Footer"/>
+    <w:rsid w:val="0087104C"/>
+    <w:rPr>
+      <w:rFonts w:ascii="Arial" w:eastAsia="Times New Roman" w:hAnsi="Arial" w:cs="Tahoma"/>
+      <w:sz w:val="20"/>
+      <w:szCs w:val="20"/>
+      <w:lang w:eastAsia="en-US"/>
+    </w:rPr>
+  </w:style>
+  <w:style w:type="paragraph" w:styleId="Header">
+    <w:name w:val="header"/>
+    <w:basedOn w:val="Normal"/>
+    <w:link w:val="HeaderChar"/>
+    <w:autoRedefine/>
+    <w:rsid w:val="007D74DA"/>
+    <w:pPr>
+      <w:pBdr>
+        <w:bottom w:val="single" w:sz="2" w:space="1" w:color="808080"/>
+      </w:pBdr>
+      <w:ind w:left="0"/>
+    </w:pPr>
+    <w:rPr>
+      <w:color w:val="000000" w:themeColor="text1"/>
+      <w:sz w:val="21"/>
+      <w:szCs w:val="21"/>
+      <w:lang w:val="fr-FR"/>
+    </w:rPr>
+  </w:style>
+  <w:style w:type="character" w:customStyle="1" w:styleId="HeaderChar">
+    <w:name w:val="Header Char"/>
+    <w:basedOn w:val="DefaultParagraphFont"/>
+    <w:link w:val="Header"/>
+    <w:rsid w:val="007D74DA"/>
+    <w:rPr>
+      <w:rFonts w:ascii="Times New Roman" w:eastAsia="Times New Roman" w:hAnsi="Times New Roman" w:cs="Times New Roman"/>
+      <w:color w:val="000000" w:themeColor="text1"/>
+      <w:sz w:val="21"/>
+      <w:szCs w:val="21"/>
+      <w:lang w:val="fr-FR" w:eastAsia="en-US"/>
+    </w:rPr>
+  </w:style>
+  <w:style w:type="character" w:styleId="Hyperlink">
+    <w:name w:val="Hyperlink"/>
+    <w:basedOn w:val="DefaultParagraphFont"/>
+    <w:uiPriority w:val="99"/>
+    <w:rsid w:val="0087104C"/>
+    <w:rPr>
+      <w:color w:val="0000FF"/>
+      <w:u w:val="single"/>
+    </w:rPr>
+  </w:style>
+  <w:style w:type="paragraph" w:customStyle="1" w:styleId="NormalCaption">
+    <w:name w:val="NormalCaption"/>
+    <w:basedOn w:val="Normal"/>
+    <w:autoRedefine/>
+    <w:rsid w:val="0087104C"/>
+    <w:pPr>
+      <w:spacing w:after="120"/>
+      <w:ind w:left="0"/>
+      <w:jc w:val="center"/>
+    </w:pPr>
+    <w:rPr>
+      <w:b/>
+      <w:bCs/>
+    </w:rPr>
+  </w:style>
+  <w:style w:type="character" w:styleId="PageNumber">
+    <w:name w:val="page number"/>
+    <w:basedOn w:val="DefaultParagraphFont"/>
+    <w:rsid w:val="0087104C"/>
+    <w:rPr>
+      <w:rFonts w:ascii="Arial" w:hAnsi="Arial"/>
+      <w:color w:val="C0C0C0"/>
+      <w:sz w:val="16"/>
+      <w:szCs w:val="16"/>
+    </w:rPr>
+  </w:style>
+  <w:style w:type="paragraph" w:styleId="NormalIndent">
+    <w:name w:val="Normal Indent"/>
+    <w:basedOn w:val="Normal"/>
+    <w:autoRedefine/>
+    <w:rsid w:val="00D2630F"/>
+    <w:pPr>
+      <w:spacing w:before="80" w:after="80"/>
+      <w:ind w:left="0"/>
+    </w:pPr>
+    <w:rPr>
+      <w:rFonts w:cs="Arial"/>
+    </w:rPr>
+  </w:style>
+  <w:style w:type="paragraph" w:styleId="TOC1">
+    <w:name w:val="toc 1"/>
+    <w:basedOn w:val="Normal"/>
+    <w:next w:val="Normal"/>
+    <w:autoRedefine/>
+    <w:uiPriority w:val="39"/>
+    <w:rsid w:val="0087104C"/>
+    <w:pPr>
+      <w:tabs>
+        <w:tab w:val="left" w:pos="1080"/>
+        <w:tab w:val="right" w:leader="dot" w:pos="8305"/>
+      </w:tabs>
+      <w:spacing w:before="240" w:after="120"/>
+      <w:ind w:left="720"/>
+    </w:pPr>
+    <w:rPr>
+      <w:b/>
+      <w:bCs/>
+      <w:caps/>
+      <w:noProof/>
+    </w:rPr>
+  </w:style>
+  <w:style w:type="paragraph" w:styleId="TOC2">
+    <w:name w:val="toc 2"/>
+    <w:basedOn w:val="Normal"/>
+    <w:next w:val="Normal"/>
+    <w:autoRedefine/>
+    <w:uiPriority w:val="39"/>
+    <w:rsid w:val="0087104C"/>
+    <w:pPr>
+      <w:tabs>
+        <w:tab w:val="left" w:pos="1800"/>
+        <w:tab w:val="right" w:leader="dot" w:pos="8305"/>
+      </w:tabs>
+      <w:spacing w:before="60"/>
+      <w:ind w:left="1080"/>
+    </w:pPr>
+    <w:rPr>
+      <w:noProof/>
+      <w:sz w:val="16"/>
+      <w:szCs w:val="16"/>
+    </w:rPr>
+  </w:style>
+  <w:style w:type="paragraph" w:styleId="BodyText">
+    <w:name w:val="Body Text"/>
+    <w:basedOn w:val="Normal"/>
+    <w:link w:val="BodyTextChar"/>
+    <w:rsid w:val="0087104C"/>
+    <w:pPr>
+      <w:spacing w:before="0"/>
+      <w:jc w:val="center"/>
+    </w:pPr>
+  </w:style>
+  <w:style w:type="character" w:customStyle="1" w:styleId="BodyTextChar">
+    <w:name w:val="Body Text Char"/>
+    <w:basedOn w:val="DefaultParagraphFont"/>
+    <w:link w:val="BodyText"/>
+    <w:rsid w:val="0087104C"/>
+    <w:rPr>
+      <w:rFonts w:ascii="Arial" w:eastAsia="Times New Roman" w:hAnsi="Arial" w:cs="Tahoma"/>
+      <w:lang w:eastAsia="en-US"/>
+    </w:rPr>
+  </w:style>
+  <w:style w:type="paragraph" w:customStyle="1" w:styleId="NormalTB">
+    <w:name w:val="NormalTB"/>
+    <w:rsid w:val="0087104C"/>
+    <w:pPr>
+      <w:spacing w:after="0" w:line="240" w:lineRule="auto"/>
+      <w:jc w:val="center"/>
+    </w:pPr>
+    <w:rPr>
+      <w:rFonts w:ascii=".VnTime" w:eastAsia="Times New Roman" w:hAnsi=".VnTime" w:cs="Times New Roman"/>
+      <w:sz w:val="20"/>
+      <w:szCs w:val="20"/>
+      <w:lang w:val="en-GB" w:eastAsia="en-US"/>
+    </w:rPr>
+  </w:style>
+  <w:style w:type="paragraph" w:customStyle="1" w:styleId="Bang">
+    <w:name w:val="Bang"/>
+    <w:basedOn w:val="Normal"/>
+    <w:autoRedefine/>
+    <w:rsid w:val="0087104C"/>
+    <w:pPr>
+      <w:spacing w:before="80" w:after="80"/>
+      <w:ind w:left="0"/>
+    </w:pPr>
+    <w:rPr>
+      <w:sz w:val="16"/>
+      <w:szCs w:val="16"/>
+    </w:rPr>
+  </w:style>
+  <w:style w:type="paragraph" w:customStyle="1" w:styleId="NormalH">
+    <w:name w:val="NormalH"/>
+    <w:basedOn w:val="Normal"/>
+    <w:autoRedefine/>
+    <w:rsid w:val="0087104C"/>
+    <w:pPr>
+      <w:pageBreakBefore/>
+      <w:tabs>
+        <w:tab w:val="left" w:pos="2160"/>
+        <w:tab w:val="right" w:pos="5040"/>
+        <w:tab w:val="left" w:pos="5760"/>
+        <w:tab w:val="right" w:pos="8640"/>
+      </w:tabs>
+      <w:spacing w:before="360" w:after="240"/>
+      <w:ind w:left="0"/>
+    </w:pPr>
+    <w:rPr>
+      <w:rFonts w:ascii="Verdana" w:hAnsi="Verdana"/>
+      <w:b/>
+      <w:bCs/>
+      <w:caps/>
+      <w:color w:val="003400"/>
+      <w:szCs w:val="24"/>
+    </w:rPr>
+  </w:style>
+  <w:style w:type="paragraph" w:customStyle="1" w:styleId="HeadingBig">
+    <w:name w:val="Heading Big"/>
+    <w:basedOn w:val="NormalTB"/>
+    <w:rsid w:val="0087104C"/>
+    <w:pPr>
+      <w:widowControl w:val="0"/>
+      <w:spacing w:before="120"/>
+    </w:pPr>
+    <w:rPr>
+      <w:rFonts w:ascii="Swis721 BlkEx BT" w:hAnsi="Swis721 BlkEx BT"/>
+      <w:b/>
+      <w:bCs/>
+      <w:i/>
+      <w:iCs/>
+      <w:color w:val="6E2500"/>
+      <w:spacing w:val="30"/>
+      <w:sz w:val="40"/>
+      <w:szCs w:val="32"/>
+      <w:lang w:val="en-US"/>
+    </w:rPr>
+  </w:style>
+  <w:style w:type="paragraph" w:customStyle="1" w:styleId="bang0">
+    <w:name w:val="bang"/>
+    <w:basedOn w:val="Normal"/>
+    <w:autoRedefine/>
+    <w:rsid w:val="001C4FDA"/>
+    <w:pPr>
+      <w:keepLines w:val="0"/>
+      <w:autoSpaceDE w:val="0"/>
+      <w:autoSpaceDN w:val="0"/>
+      <w:spacing w:before="80" w:after="80"/>
+      <w:ind w:left="0"/>
+    </w:pPr>
+    <w:rPr>
+      <w:rFonts w:eastAsia="MS Mincho"/>
+      <w:color w:val="222222"/>
+      <w:shd w:val="clear" w:color="auto" w:fill="FFFFFF"/>
+    </w:rPr>
+  </w:style>
+  <w:style w:type="paragraph" w:customStyle="1" w:styleId="HelpText">
+    <w:name w:val="Help Text"/>
+    <w:basedOn w:val="Normal"/>
+    <w:autoRedefine/>
+    <w:rsid w:val="0087104C"/>
+    <w:pPr>
+      <w:keepLines w:val="0"/>
+      <w:spacing w:before="0"/>
+      <w:ind w:left="1166" w:hanging="734"/>
+    </w:pPr>
+    <w:rPr>
+      <w:i/>
+      <w:color w:val="0000FF"/>
+      <w:lang w:eastAsia="de-DE"/>
+    </w:rPr>
+  </w:style>
+  <w:style w:type="paragraph" w:customStyle="1" w:styleId="HelpCont">
+    <w:name w:val="Help Cont"/>
+    <w:basedOn w:val="HelpText"/>
+    <w:rsid w:val="0087104C"/>
+    <w:pPr>
+      <w:ind w:firstLine="0"/>
+    </w:pPr>
+    <w:rPr>
+      <w:rFonts w:ascii="Helvetica" w:hAnsi="Helvetica"/>
+    </w:rPr>
+  </w:style>
+  <w:style w:type="paragraph" w:customStyle="1" w:styleId="HelpBullet">
+    <w:name w:val="Help Bullet"/>
+    <w:basedOn w:val="HelpText"/>
+    <w:rsid w:val="0087104C"/>
+    <w:pPr>
+      <w:numPr>
+        <w:numId w:val="2"/>
+      </w:numPr>
+      <w:tabs>
+        <w:tab w:val="clear" w:pos="360"/>
+        <w:tab w:val="num" w:pos="1134"/>
+      </w:tabs>
+      <w:ind w:left="1134" w:hanging="283"/>
+    </w:pPr>
+  </w:style>
+  <w:style w:type="paragraph" w:customStyle="1" w:styleId="Body">
+    <w:name w:val="Body"/>
+    <w:basedOn w:val="Normal"/>
+    <w:rsid w:val="0087104C"/>
+    <w:pPr>
+      <w:keepLines w:val="0"/>
+      <w:ind w:left="709"/>
+    </w:pPr>
+    <w:rPr>
+      <w:lang w:eastAsia="de-DE"/>
+    </w:rPr>
+  </w:style>
+  <w:style w:type="paragraph" w:customStyle="1" w:styleId="Bangheader">
+    <w:name w:val="Bangheader"/>
+    <w:basedOn w:val="Heading7"/>
+    <w:autoRedefine/>
+    <w:rsid w:val="0087104C"/>
+    <w:pPr>
+      <w:keepNext w:val="0"/>
+      <w:keepLines w:val="0"/>
+      <w:autoSpaceDE w:val="0"/>
+      <w:autoSpaceDN w:val="0"/>
+      <w:spacing w:before="80" w:after="80"/>
+      <w:ind w:left="0"/>
+      <w:jc w:val="center"/>
+    </w:pPr>
+    <w:rPr>
+      <w:rFonts w:ascii="Arial" w:eastAsia="MS Mincho" w:hAnsi="Arial" w:cs="Tahoma"/>
+      <w:b/>
+      <w:i w:val="0"/>
+      <w:color w:val="auto"/>
+      <w:sz w:val="16"/>
+      <w:szCs w:val="16"/>
+    </w:rPr>
+  </w:style>
+  <w:style w:type="paragraph" w:customStyle="1" w:styleId="Table">
+    <w:name w:val="Table"/>
+    <w:basedOn w:val="Normal"/>
+    <w:autoRedefine/>
+    <w:rsid w:val="0087104C"/>
+    <w:pPr>
+      <w:keepLines w:val="0"/>
+      <w:spacing w:after="120"/>
+      <w:ind w:left="0"/>
+      <w:jc w:val="center"/>
+    </w:pPr>
+    <w:rPr>
+      <w:rFonts w:eastAsia="MS Mincho"/>
+      <w:color w:val="0000FF"/>
+      <w:sz w:val="28"/>
+      <w:szCs w:val="28"/>
+    </w:rPr>
+  </w:style>
+  <w:style w:type="paragraph" w:customStyle="1" w:styleId="StyleJustified">
+    <w:name w:val="Style Justified"/>
+    <w:basedOn w:val="Normal"/>
+    <w:rsid w:val="0087104C"/>
+    <w:pPr>
+      <w:keepLines w:val="0"/>
+      <w:ind w:left="425"/>
+    </w:pPr>
+  </w:style>
+  <w:style w:type="character" w:customStyle="1" w:styleId="Heading7Char">
+    <w:name w:val="Heading 7 Char"/>
+    <w:basedOn w:val="DefaultParagraphFont"/>
+    <w:link w:val="Heading7"/>
+    <w:uiPriority w:val="9"/>
+    <w:semiHidden/>
+    <w:rsid w:val="0087104C"/>
+    <w:rPr>
+      <w:rFonts w:asciiTheme="majorHAnsi" w:eastAsiaTheme="majorEastAsia" w:hAnsiTheme="majorHAnsi" w:cstheme="majorBidi"/>
+      <w:i/>
+      <w:iCs/>
+      <w:color w:val="404040" w:themeColor="text1" w:themeTint="BF"/>
+      <w:sz w:val="20"/>
+      <w:szCs w:val="20"/>
+      <w:lang w:eastAsia="en-US"/>
+    </w:rPr>
+  </w:style>
+  <w:style w:type="paragraph" w:styleId="BalloonText">
+    <w:name w:val="Balloon Text"/>
+    <w:basedOn w:val="Normal"/>
+    <w:link w:val="BalloonTextChar"/>
+    <w:uiPriority w:val="99"/>
+    <w:semiHidden/>
+    <w:unhideWhenUsed/>
+    <w:rsid w:val="00967080"/>
+    <w:pPr>
+      <w:spacing w:before="0"/>
+    </w:pPr>
+    <w:rPr>
+      <w:rFonts w:ascii="Tahoma" w:hAnsi="Tahoma"/>
+      <w:sz w:val="16"/>
+      <w:szCs w:val="16"/>
+    </w:rPr>
+  </w:style>
+  <w:style w:type="character" w:customStyle="1" w:styleId="BalloonTextChar">
+    <w:name w:val="Balloon Text Char"/>
+    <w:basedOn w:val="DefaultParagraphFont"/>
+    <w:link w:val="BalloonText"/>
+    <w:uiPriority w:val="99"/>
+    <w:semiHidden/>
+    <w:rsid w:val="00967080"/>
+    <w:rPr>
+      <w:rFonts w:ascii="Tahoma" w:eastAsia="Times New Roman" w:hAnsi="Tahoma" w:cs="Tahoma"/>
+      <w:sz w:val="16"/>
+      <w:szCs w:val="16"/>
+      <w:lang w:eastAsia="en-US"/>
+    </w:rPr>
+  </w:style>
+  <w:style w:type="character" w:styleId="FollowedHyperlink">
+    <w:name w:val="FollowedHyperlink"/>
+    <w:basedOn w:val="DefaultParagraphFont"/>
+    <w:uiPriority w:val="99"/>
+    <w:semiHidden/>
+    <w:unhideWhenUsed/>
+    <w:rsid w:val="00CB274C"/>
+    <w:rPr>
+      <w:color w:val="800080" w:themeColor="followedHyperlink"/>
+      <w:u w:val="single"/>
+    </w:rPr>
+  </w:style>
+  <w:style w:type="paragraph" w:styleId="DocumentMap">
+    <w:name w:val="Document Map"/>
+    <w:basedOn w:val="Normal"/>
+    <w:link w:val="DocumentMapChar"/>
+    <w:uiPriority w:val="99"/>
+    <w:semiHidden/>
+    <w:unhideWhenUsed/>
+    <w:rsid w:val="009344D1"/>
+    <w:pPr>
+      <w:spacing w:before="0"/>
+    </w:pPr>
+    <w:rPr>
+      <w:rFonts w:ascii="Lucida Grande" w:hAnsi="Lucida Grande"/>
+      <w:sz w:val="24"/>
+      <w:szCs w:val="24"/>
+    </w:rPr>
+  </w:style>
+  <w:style w:type="character" w:customStyle="1" w:styleId="DocumentMapChar">
+    <w:name w:val="Document Map Char"/>
+    <w:basedOn w:val="DefaultParagraphFont"/>
+    <w:link w:val="DocumentMap"/>
+    <w:uiPriority w:val="99"/>
+    <w:semiHidden/>
+    <w:rsid w:val="009344D1"/>
+    <w:rPr>
+      <w:rFonts w:ascii="Lucida Grande" w:eastAsia="Times New Roman" w:hAnsi="Lucida Grande" w:cs="Times New Roman"/>
+      <w:sz w:val="24"/>
+      <w:szCs w:val="24"/>
+      <w:lang w:eastAsia="en-US"/>
+    </w:rPr>
+  </w:style>
 </w:styles>
 </file>
 
@@ -12199,7 +13455,7 @@
         </a:ln>
         <a:extLst>
           <a:ext uri="{909E8E84-426E-40dd-AFC4-6F175D3DCCD1}">
-            <a14:hiddenFill xmlns:a14="http://schemas.microsoft.com/office/drawing/2010/main" xmlns="">
+            <a14:hiddenFill xmlns:a14="http://schemas.microsoft.com/office/drawing/2010/main">
               <a:noFill/>
             </a14:hiddenFill>
           </a:ext>
@@ -12218,7 +13474,7 @@
 </file>
 
 <file path=customXml/itemProps1.xml><?xml version="1.0" encoding="utf-8"?>
-<ds:datastoreItem xmlns:ds="http://schemas.openxmlformats.org/officeDocument/2006/customXml" ds:itemID="{95E59B0C-8591-48E8-AC09-60AC70B67839}">
+<ds:datastoreItem xmlns:ds="http://schemas.openxmlformats.org/officeDocument/2006/customXml" ds:itemID="{329E32C5-FD6C-794D-9894-04510B6696DD}">
   <ds:schemaRefs>
     <ds:schemaRef ds:uri="http://schemas.openxmlformats.org/officeDocument/2006/bibliography"/>
   </ds:schemaRefs>

</xml_diff>

<commit_message>
update CMPlant in deliverable folder
</commit_message>
<xml_diff>
--- a/WIP/Deliverable/Report1/VMN_CMPlan_v1.0_EN.docx
+++ b/WIP/Deliverable/Report1/VMN_CMPlan_v1.0_EN.docx
@@ -5884,9 +5884,11 @@
             <w:pPr>
               <w:pStyle w:val="bang0"/>
             </w:pPr>
+            <w:bookmarkStart w:id="10" w:name="_GoBack"/>
             <w:r>
               <w:t>Process</w:t>
             </w:r>
+            <w:bookmarkEnd w:id="10"/>
           </w:p>
         </w:tc>
         <w:tc>
@@ -6279,13 +6281,13 @@
       <w:pPr>
         <w:pStyle w:val="Heading2"/>
       </w:pPr>
-      <w:bookmarkStart w:id="10" w:name="_Toc388391914"/>
-      <w:bookmarkStart w:id="11" w:name="_Toc442163646"/>
+      <w:bookmarkStart w:id="11" w:name="_Toc388391914"/>
+      <w:bookmarkStart w:id="12" w:name="_Toc442163646"/>
       <w:r>
         <w:t>Project Infrastructure</w:t>
       </w:r>
-      <w:bookmarkEnd w:id="10"/>
       <w:bookmarkEnd w:id="11"/>
+      <w:bookmarkEnd w:id="12"/>
     </w:p>
     <w:tbl>
       <w:tblPr>
@@ -7700,12 +7702,12 @@
       <w:pPr>
         <w:pStyle w:val="Heading2"/>
       </w:pPr>
-      <w:bookmarkStart w:id="12" w:name="_Toc442163647"/>
+      <w:bookmarkStart w:id="13" w:name="_Toc442163647"/>
       <w:r>
         <w:lastRenderedPageBreak/>
         <w:t>CI Baseline Procedure</w:t>
       </w:r>
-      <w:bookmarkEnd w:id="12"/>
+      <w:bookmarkEnd w:id="13"/>
     </w:p>
     <w:p>
       <w:pPr>
@@ -7924,13 +7926,13 @@
       <w:pPr>
         <w:pStyle w:val="Heading2"/>
       </w:pPr>
-      <w:bookmarkStart w:id="13" w:name="_Toc251245981"/>
-      <w:bookmarkStart w:id="14" w:name="_Toc442163648"/>
-      <w:bookmarkEnd w:id="13"/>
+      <w:bookmarkStart w:id="14" w:name="_Toc251245981"/>
+      <w:bookmarkStart w:id="15" w:name="_Toc442163648"/>
+      <w:bookmarkEnd w:id="14"/>
       <w:r>
         <w:t>Project Baseline schedule</w:t>
       </w:r>
-      <w:bookmarkEnd w:id="14"/>
+      <w:bookmarkEnd w:id="15"/>
     </w:p>
     <w:tbl>
       <w:tblPr>
@@ -8368,11 +8370,11 @@
       <w:pPr>
         <w:pStyle w:val="Heading2"/>
       </w:pPr>
-      <w:bookmarkStart w:id="15" w:name="_Toc442163649"/>
+      <w:bookmarkStart w:id="16" w:name="_Toc442163649"/>
       <w:r>
         <w:t>Directory structure &amp; Access right</w:t>
       </w:r>
-      <w:bookmarkEnd w:id="15"/>
+      <w:bookmarkEnd w:id="16"/>
     </w:p>
     <w:p>
       <w:pPr>
@@ -8753,7 +8755,7 @@
         </w:trPr>
         <w:tc>
           <w:tcPr>
-            <w:tcW w:w="1418" w:type="dxa"/>
+            <w:tcW w:w="1399" w:type="dxa"/>
             <w:shd w:val="clear" w:color="auto" w:fill="92D050"/>
           </w:tcPr>
           <w:p>
@@ -8775,7 +8777,7 @@
         </w:tc>
         <w:tc>
           <w:tcPr>
-            <w:tcW w:w="1552" w:type="dxa"/>
+            <w:tcW w:w="1530" w:type="dxa"/>
             <w:shd w:val="clear" w:color="auto" w:fill="92D050"/>
           </w:tcPr>
           <w:p>
@@ -8797,7 +8799,7 @@
         </w:tc>
         <w:tc>
           <w:tcPr>
-            <w:tcW w:w="2610" w:type="dxa"/>
+            <w:tcW w:w="2570" w:type="dxa"/>
             <w:shd w:val="clear" w:color="auto" w:fill="92D050"/>
           </w:tcPr>
           <w:p>
@@ -8819,7 +8821,7 @@
         </w:tc>
         <w:tc>
           <w:tcPr>
-            <w:tcW w:w="1710" w:type="dxa"/>
+            <w:tcW w:w="1685" w:type="dxa"/>
             <w:shd w:val="clear" w:color="auto" w:fill="92D050"/>
           </w:tcPr>
           <w:p>
@@ -8841,7 +8843,7 @@
         </w:tc>
         <w:tc>
           <w:tcPr>
-            <w:tcW w:w="1080" w:type="dxa"/>
+            <w:tcW w:w="1066" w:type="dxa"/>
             <w:shd w:val="clear" w:color="auto" w:fill="92D050"/>
           </w:tcPr>
           <w:p>
@@ -8869,7 +8871,7 @@
         </w:trPr>
         <w:tc>
           <w:tcPr>
-            <w:tcW w:w="8370" w:type="dxa"/>
+            <w:tcW w:w="8250" w:type="dxa"/>
             <w:gridSpan w:val="5"/>
             <w:shd w:val="clear" w:color="auto" w:fill="E6E6E6"/>
           </w:tcPr>
@@ -8892,7 +8894,7 @@
         </w:trPr>
         <w:tc>
           <w:tcPr>
-            <w:tcW w:w="1418" w:type="dxa"/>
+            <w:tcW w:w="1399" w:type="dxa"/>
             <w:vMerge w:val="restart"/>
           </w:tcPr>
           <w:p>
@@ -8906,7 +8908,7 @@
         </w:tc>
         <w:tc>
           <w:tcPr>
-            <w:tcW w:w="1552" w:type="dxa"/>
+            <w:tcW w:w="1530" w:type="dxa"/>
           </w:tcPr>
           <w:p>
             <w:pPr>
@@ -8919,7 +8921,7 @@
         </w:tc>
         <w:tc>
           <w:tcPr>
-            <w:tcW w:w="2610" w:type="dxa"/>
+            <w:tcW w:w="2570" w:type="dxa"/>
           </w:tcPr>
           <w:p>
             <w:pPr>
@@ -8964,7 +8966,7 @@
         </w:tc>
         <w:tc>
           <w:tcPr>
-            <w:tcW w:w="1710" w:type="dxa"/>
+            <w:tcW w:w="1685" w:type="dxa"/>
           </w:tcPr>
           <w:p>
             <w:pPr>
@@ -8977,7 +8979,7 @@
         </w:tc>
         <w:tc>
           <w:tcPr>
-            <w:tcW w:w="1080" w:type="dxa"/>
+            <w:tcW w:w="1066" w:type="dxa"/>
           </w:tcPr>
           <w:p>
             <w:pPr>
@@ -9011,7 +9013,7 @@
         </w:trPr>
         <w:tc>
           <w:tcPr>
-            <w:tcW w:w="1418" w:type="dxa"/>
+            <w:tcW w:w="1399" w:type="dxa"/>
             <w:vMerge/>
           </w:tcPr>
           <w:p>
@@ -9022,7 +9024,7 @@
         </w:tc>
         <w:tc>
           <w:tcPr>
-            <w:tcW w:w="1552" w:type="dxa"/>
+            <w:tcW w:w="1530" w:type="dxa"/>
           </w:tcPr>
           <w:p>
             <w:pPr>
@@ -9035,7 +9037,7 @@
         </w:tc>
         <w:tc>
           <w:tcPr>
-            <w:tcW w:w="2610" w:type="dxa"/>
+            <w:tcW w:w="2570" w:type="dxa"/>
           </w:tcPr>
           <w:p>
             <w:pPr>
@@ -9054,7 +9056,7 @@
         </w:tc>
         <w:tc>
           <w:tcPr>
-            <w:tcW w:w="1710" w:type="dxa"/>
+            <w:tcW w:w="1685" w:type="dxa"/>
           </w:tcPr>
           <w:p>
             <w:pPr>
@@ -9070,7 +9072,7 @@
         </w:tc>
         <w:tc>
           <w:tcPr>
-            <w:tcW w:w="1080" w:type="dxa"/>
+            <w:tcW w:w="1066" w:type="dxa"/>
           </w:tcPr>
           <w:p>
             <w:pPr>
@@ -9104,7 +9106,7 @@
         </w:trPr>
         <w:tc>
           <w:tcPr>
-            <w:tcW w:w="1418" w:type="dxa"/>
+            <w:tcW w:w="1399" w:type="dxa"/>
             <w:vMerge/>
           </w:tcPr>
           <w:p>
@@ -9115,7 +9117,7 @@
         </w:tc>
         <w:tc>
           <w:tcPr>
-            <w:tcW w:w="1552" w:type="dxa"/>
+            <w:tcW w:w="1530" w:type="dxa"/>
           </w:tcPr>
           <w:p>
             <w:pPr>
@@ -9128,7 +9130,7 @@
         </w:tc>
         <w:tc>
           <w:tcPr>
-            <w:tcW w:w="2610" w:type="dxa"/>
+            <w:tcW w:w="2570" w:type="dxa"/>
           </w:tcPr>
           <w:p>
             <w:pPr>
@@ -9211,7 +9213,7 @@
         </w:tc>
         <w:tc>
           <w:tcPr>
-            <w:tcW w:w="1710" w:type="dxa"/>
+            <w:tcW w:w="1685" w:type="dxa"/>
           </w:tcPr>
           <w:p>
             <w:pPr>
@@ -9224,7 +9226,7 @@
         </w:tc>
         <w:tc>
           <w:tcPr>
-            <w:tcW w:w="1080" w:type="dxa"/>
+            <w:tcW w:w="1066" w:type="dxa"/>
           </w:tcPr>
           <w:p>
             <w:pPr>
@@ -9250,7 +9252,7 @@
         </w:trPr>
         <w:tc>
           <w:tcPr>
-            <w:tcW w:w="1418" w:type="dxa"/>
+            <w:tcW w:w="1399" w:type="dxa"/>
             <w:vMerge/>
           </w:tcPr>
           <w:p>
@@ -9261,7 +9263,7 @@
         </w:tc>
         <w:tc>
           <w:tcPr>
-            <w:tcW w:w="1552" w:type="dxa"/>
+            <w:tcW w:w="1530" w:type="dxa"/>
           </w:tcPr>
           <w:p>
             <w:pPr>
@@ -9274,7 +9276,7 @@
         </w:tc>
         <w:tc>
           <w:tcPr>
-            <w:tcW w:w="2610" w:type="dxa"/>
+            <w:tcW w:w="2570" w:type="dxa"/>
           </w:tcPr>
           <w:p>
             <w:pPr>
@@ -9329,7 +9331,7 @@
         </w:tc>
         <w:tc>
           <w:tcPr>
-            <w:tcW w:w="1710" w:type="dxa"/>
+            <w:tcW w:w="1685" w:type="dxa"/>
           </w:tcPr>
           <w:p>
             <w:pPr>
@@ -9342,7 +9344,7 @@
         </w:tc>
         <w:tc>
           <w:tcPr>
-            <w:tcW w:w="1080" w:type="dxa"/>
+            <w:tcW w:w="1066" w:type="dxa"/>
           </w:tcPr>
           <w:p>
             <w:pPr>
@@ -9376,7 +9378,7 @@
         </w:trPr>
         <w:tc>
           <w:tcPr>
-            <w:tcW w:w="1418" w:type="dxa"/>
+            <w:tcW w:w="1399" w:type="dxa"/>
             <w:vMerge/>
           </w:tcPr>
           <w:p>
@@ -9387,7 +9389,7 @@
         </w:tc>
         <w:tc>
           <w:tcPr>
-            <w:tcW w:w="1552" w:type="dxa"/>
+            <w:tcW w:w="1530" w:type="dxa"/>
           </w:tcPr>
           <w:p>
             <w:pPr>
@@ -9400,7 +9402,7 @@
         </w:tc>
         <w:tc>
           <w:tcPr>
-            <w:tcW w:w="2610" w:type="dxa"/>
+            <w:tcW w:w="2570" w:type="dxa"/>
           </w:tcPr>
           <w:p>
             <w:pPr>
@@ -9574,8 +9576,6 @@
               </w:rPr>
               <w:t>Acceptance</w:t>
             </w:r>
-            <w:bookmarkStart w:id="16" w:name="_GoBack"/>
-            <w:bookmarkEnd w:id="16"/>
             <w:proofErr w:type="spellEnd"/>
           </w:p>
           <w:p>
@@ -9589,7 +9589,7 @@
         </w:tc>
         <w:tc>
           <w:tcPr>
-            <w:tcW w:w="1710" w:type="dxa"/>
+            <w:tcW w:w="1685" w:type="dxa"/>
           </w:tcPr>
           <w:p>
             <w:pPr>
@@ -9608,7 +9608,7 @@
         </w:tc>
         <w:tc>
           <w:tcPr>
-            <w:tcW w:w="1080" w:type="dxa"/>
+            <w:tcW w:w="1066" w:type="dxa"/>
           </w:tcPr>
           <w:p>
             <w:pPr>
@@ -9634,7 +9634,7 @@
         </w:trPr>
         <w:tc>
           <w:tcPr>
-            <w:tcW w:w="1418" w:type="dxa"/>
+            <w:tcW w:w="1399" w:type="dxa"/>
             <w:vMerge/>
           </w:tcPr>
           <w:p>
@@ -9645,7 +9645,7 @@
         </w:tc>
         <w:tc>
           <w:tcPr>
-            <w:tcW w:w="1552" w:type="dxa"/>
+            <w:tcW w:w="1530" w:type="dxa"/>
           </w:tcPr>
           <w:p>
             <w:pPr>
@@ -9658,7 +9658,7 @@
         </w:tc>
         <w:tc>
           <w:tcPr>
-            <w:tcW w:w="2610" w:type="dxa"/>
+            <w:tcW w:w="2570" w:type="dxa"/>
           </w:tcPr>
           <w:p>
             <w:pPr>
@@ -9685,7 +9685,7 @@
         </w:tc>
         <w:tc>
           <w:tcPr>
-            <w:tcW w:w="1710" w:type="dxa"/>
+            <w:tcW w:w="1685" w:type="dxa"/>
           </w:tcPr>
           <w:p>
             <w:pPr>
@@ -9704,7 +9704,7 @@
         </w:tc>
         <w:tc>
           <w:tcPr>
-            <w:tcW w:w="1080" w:type="dxa"/>
+            <w:tcW w:w="1066" w:type="dxa"/>
           </w:tcPr>
           <w:p>
             <w:pPr>
@@ -9722,31 +9722,34 @@
         </w:trPr>
         <w:tc>
           <w:tcPr>
-            <w:tcW w:w="1418" w:type="dxa"/>
-            <w:vMerge/>
-          </w:tcPr>
-          <w:p>
-            <w:pPr>
-              <w:pStyle w:val="bang0"/>
-            </w:pPr>
-          </w:p>
-        </w:tc>
-        <w:tc>
-          <w:tcPr>
-            <w:tcW w:w="1552" w:type="dxa"/>
-          </w:tcPr>
-          <w:p>
-            <w:pPr>
-              <w:pStyle w:val="bang0"/>
-            </w:pPr>
-            <w:r>
-              <w:t>User</w:t>
-            </w:r>
-          </w:p>
-        </w:tc>
-        <w:tc>
-          <w:tcPr>
-            <w:tcW w:w="2610" w:type="dxa"/>
+            <w:tcW w:w="1399" w:type="dxa"/>
+            <w:vMerge w:val="restart"/>
+          </w:tcPr>
+          <w:p>
+            <w:pPr>
+              <w:pStyle w:val="bang0"/>
+            </w:pPr>
+            <w:r>
+              <w:t>Reference</w:t>
+            </w:r>
+          </w:p>
+        </w:tc>
+        <w:tc>
+          <w:tcPr>
+            <w:tcW w:w="1530" w:type="dxa"/>
+          </w:tcPr>
+          <w:p>
+            <w:pPr>
+              <w:pStyle w:val="bang0"/>
+            </w:pPr>
+            <w:r>
+              <w:t>Process</w:t>
+            </w:r>
+          </w:p>
+        </w:tc>
+        <w:tc>
+          <w:tcPr>
+            <w:tcW w:w="2570" w:type="dxa"/>
           </w:tcPr>
           <w:p>
             <w:pPr>
@@ -9756,17 +9759,20 @@
               </w:rPr>
             </w:pPr>
             <w:r>
-              <w:t xml:space="preserve">User’s working area, store </w:t>
+              <w:t xml:space="preserve">Store </w:t>
+            </w:r>
+            <w:r>
+              <w:t xml:space="preserve">Documents and Other materials/data </w:t>
             </w:r>
             <w:r>
               <w:lastRenderedPageBreak/>
-              <w:t>user’s owned items</w:t>
-            </w:r>
-          </w:p>
-        </w:tc>
-        <w:tc>
-          <w:tcPr>
-            <w:tcW w:w="1710" w:type="dxa"/>
+              <w:t>supplied by customer or those support software development and production operation in the project…</w:t>
+            </w:r>
+          </w:p>
+        </w:tc>
+        <w:tc>
+          <w:tcPr>
+            <w:tcW w:w="1685" w:type="dxa"/>
           </w:tcPr>
           <w:p>
             <w:pPr>
@@ -9774,13 +9780,13 @@
             </w:pPr>
             <w:r>
               <w:lastRenderedPageBreak/>
-              <w:t>Develop</w:t>
-            </w:r>
-          </w:p>
-        </w:tc>
-        <w:tc>
-          <w:tcPr>
-            <w:tcW w:w="1080" w:type="dxa"/>
+              <w:t>Release</w:t>
+            </w:r>
+          </w:p>
+        </w:tc>
+        <w:tc>
+          <w:tcPr>
+            <w:tcW w:w="1066" w:type="dxa"/>
           </w:tcPr>
           <w:p>
             <w:pPr>
@@ -9799,7 +9805,7 @@
               <w:pStyle w:val="bang0"/>
             </w:pPr>
             <w:r>
-              <w:t>Modify: User</w:t>
+              <w:t>Modify: PIC</w:t>
             </w:r>
           </w:p>
           <w:p>
@@ -9818,54 +9824,44 @@
         </w:trPr>
         <w:tc>
           <w:tcPr>
-            <w:tcW w:w="1418" w:type="dxa"/>
-            <w:vMerge w:val="restart"/>
-          </w:tcPr>
-          <w:p>
-            <w:pPr>
-              <w:pStyle w:val="bang0"/>
-            </w:pPr>
-            <w:r>
-              <w:lastRenderedPageBreak/>
-              <w:t>Reference</w:t>
-            </w:r>
-          </w:p>
-        </w:tc>
-        <w:tc>
-          <w:tcPr>
-            <w:tcW w:w="1552" w:type="dxa"/>
-          </w:tcPr>
-          <w:p>
-            <w:pPr>
-              <w:pStyle w:val="bang0"/>
-            </w:pPr>
-            <w:r>
-              <w:t>Process</w:t>
-            </w:r>
-          </w:p>
-        </w:tc>
-        <w:tc>
-          <w:tcPr>
-            <w:tcW w:w="2610" w:type="dxa"/>
-          </w:tcPr>
-          <w:p>
-            <w:pPr>
-              <w:pStyle w:val="bang0"/>
-              <w:rPr>
-                <w:lang w:val="da-DK"/>
-              </w:rPr>
-            </w:pPr>
-            <w:r>
-              <w:t xml:space="preserve">Store </w:t>
-            </w:r>
-            <w:r>
-              <w:t>Documents and Other materials/data supplied by customer or those support software development and production operation in the project…</w:t>
-            </w:r>
-          </w:p>
-        </w:tc>
-        <w:tc>
-          <w:tcPr>
-            <w:tcW w:w="1710" w:type="dxa"/>
+            <w:tcW w:w="1399" w:type="dxa"/>
+            <w:vMerge/>
+          </w:tcPr>
+          <w:p>
+            <w:pPr>
+              <w:pStyle w:val="bang0"/>
+            </w:pPr>
+          </w:p>
+        </w:tc>
+        <w:tc>
+          <w:tcPr>
+            <w:tcW w:w="1530" w:type="dxa"/>
+          </w:tcPr>
+          <w:p>
+            <w:pPr>
+              <w:pStyle w:val="bang0"/>
+            </w:pPr>
+            <w:r>
+              <w:t>Template</w:t>
+            </w:r>
+          </w:p>
+        </w:tc>
+        <w:tc>
+          <w:tcPr>
+            <w:tcW w:w="2570" w:type="dxa"/>
+          </w:tcPr>
+          <w:p>
+            <w:pPr>
+              <w:pStyle w:val="bang0"/>
+            </w:pPr>
+            <w:r>
+              <w:t>Store Guidelines/Standards/Forms/Templates/Checklist specified for the project usage</w:t>
+            </w:r>
+          </w:p>
+        </w:tc>
+        <w:tc>
+          <w:tcPr>
+            <w:tcW w:w="1685" w:type="dxa"/>
           </w:tcPr>
           <w:p>
             <w:pPr>
@@ -9878,7 +9874,7 @@
         </w:tc>
         <w:tc>
           <w:tcPr>
-            <w:tcW w:w="1080" w:type="dxa"/>
+            <w:tcW w:w="1066" w:type="dxa"/>
           </w:tcPr>
           <w:p>
             <w:pPr>
@@ -9912,44 +9908,62 @@
         </w:trPr>
         <w:tc>
           <w:tcPr>
-            <w:tcW w:w="1418" w:type="dxa"/>
-            <w:vMerge/>
-          </w:tcPr>
-          <w:p>
-            <w:pPr>
-              <w:pStyle w:val="bang0"/>
-            </w:pPr>
-          </w:p>
-        </w:tc>
-        <w:tc>
-          <w:tcPr>
-            <w:tcW w:w="1552" w:type="dxa"/>
-          </w:tcPr>
-          <w:p>
-            <w:pPr>
-              <w:pStyle w:val="bang0"/>
-            </w:pPr>
-            <w:r>
-              <w:t>Template</w:t>
-            </w:r>
-          </w:p>
-        </w:tc>
-        <w:tc>
-          <w:tcPr>
-            <w:tcW w:w="2610" w:type="dxa"/>
-          </w:tcPr>
-          <w:p>
-            <w:pPr>
-              <w:pStyle w:val="bang0"/>
-            </w:pPr>
-            <w:r>
-              <w:t>Store Guidelines/Standards/Forms/Templates/Checklist specified for the project usage</w:t>
-            </w:r>
-          </w:p>
-        </w:tc>
-        <w:tc>
-          <w:tcPr>
-            <w:tcW w:w="1710" w:type="dxa"/>
+            <w:tcW w:w="1399" w:type="dxa"/>
+          </w:tcPr>
+          <w:p>
+            <w:pPr>
+              <w:pStyle w:val="bang0"/>
+            </w:pPr>
+            <w:r>
+              <w:t>Final</w:t>
+            </w:r>
+          </w:p>
+        </w:tc>
+        <w:tc>
+          <w:tcPr>
+            <w:tcW w:w="1530" w:type="dxa"/>
+          </w:tcPr>
+          <w:p>
+            <w:pPr>
+              <w:pStyle w:val="bang0"/>
+            </w:pPr>
+          </w:p>
+        </w:tc>
+        <w:tc>
+          <w:tcPr>
+            <w:tcW w:w="2570" w:type="dxa"/>
+          </w:tcPr>
+          <w:p>
+            <w:pPr>
+              <w:pStyle w:val="bang0"/>
+              <w:rPr>
+                <w:color w:val="0000FF"/>
+              </w:rPr>
+            </w:pPr>
+            <w:r>
+              <w:rPr>
+                <w:lang w:val="da-DK"/>
+              </w:rPr>
+              <w:t xml:space="preserve">Final </w:t>
+            </w:r>
+            <w:proofErr w:type="spellStart"/>
+            <w:r>
+              <w:rPr>
+                <w:lang w:val="da-DK"/>
+              </w:rPr>
+              <w:t>document</w:t>
+            </w:r>
+            <w:proofErr w:type="spellEnd"/>
+          </w:p>
+          <w:p>
+            <w:pPr>
+              <w:pStyle w:val="bang0"/>
+            </w:pPr>
+          </w:p>
+        </w:tc>
+        <w:tc>
+          <w:tcPr>
+            <w:tcW w:w="1685" w:type="dxa"/>
           </w:tcPr>
           <w:p>
             <w:pPr>
@@ -9962,109 +9976,7 @@
         </w:tc>
         <w:tc>
           <w:tcPr>
-            <w:tcW w:w="1080" w:type="dxa"/>
-          </w:tcPr>
-          <w:p>
-            <w:pPr>
-              <w:pStyle w:val="bang0"/>
-            </w:pPr>
-            <w:r>
-              <w:t>Full: PM, CC</w:t>
-            </w:r>
-          </w:p>
-          <w:p>
-            <w:pPr>
-              <w:pStyle w:val="bang0"/>
-            </w:pPr>
-            <w:r>
-              <w:t>Modify: PIC</w:t>
-            </w:r>
-          </w:p>
-          <w:p>
-            <w:pPr>
-              <w:pStyle w:val="bang0"/>
-            </w:pPr>
-            <w:r>
-              <w:t>Read: All</w:t>
-            </w:r>
-          </w:p>
-        </w:tc>
-      </w:tr>
-      <w:tr>
-        <w:trPr>
-          <w:jc w:val="center"/>
-        </w:trPr>
-        <w:tc>
-          <w:tcPr>
-            <w:tcW w:w="1418" w:type="dxa"/>
-          </w:tcPr>
-          <w:p>
-            <w:pPr>
-              <w:pStyle w:val="bang0"/>
-            </w:pPr>
-            <w:r>
-              <w:t>Final</w:t>
-            </w:r>
-          </w:p>
-        </w:tc>
-        <w:tc>
-          <w:tcPr>
-            <w:tcW w:w="1552" w:type="dxa"/>
-          </w:tcPr>
-          <w:p>
-            <w:pPr>
-              <w:pStyle w:val="bang0"/>
-            </w:pPr>
-          </w:p>
-        </w:tc>
-        <w:tc>
-          <w:tcPr>
-            <w:tcW w:w="2610" w:type="dxa"/>
-          </w:tcPr>
-          <w:p>
-            <w:pPr>
-              <w:pStyle w:val="bang0"/>
-              <w:rPr>
-                <w:color w:val="0000FF"/>
-              </w:rPr>
-            </w:pPr>
-            <w:r>
-              <w:rPr>
-                <w:lang w:val="da-DK"/>
-              </w:rPr>
-              <w:t xml:space="preserve">Final </w:t>
-            </w:r>
-            <w:proofErr w:type="spellStart"/>
-            <w:r>
-              <w:rPr>
-                <w:lang w:val="da-DK"/>
-              </w:rPr>
-              <w:t>document</w:t>
-            </w:r>
-            <w:proofErr w:type="spellEnd"/>
-          </w:p>
-          <w:p>
-            <w:pPr>
-              <w:pStyle w:val="bang0"/>
-            </w:pPr>
-          </w:p>
-        </w:tc>
-        <w:tc>
-          <w:tcPr>
-            <w:tcW w:w="1710" w:type="dxa"/>
-          </w:tcPr>
-          <w:p>
-            <w:pPr>
-              <w:pStyle w:val="bang0"/>
-            </w:pPr>
-            <w:r>
-              <w:t>Release</w:t>
-            </w:r>
-          </w:p>
-        </w:tc>
-        <w:tc>
-          <w:tcPr>
-            <w:tcW w:w="1080" w:type="dxa"/>
+            <w:tcW w:w="1066" w:type="dxa"/>
           </w:tcPr>
           <w:p>
             <w:pPr>
@@ -10532,7 +10444,6 @@
     <w:p/>
     <w:p>
       <w:r>
-        <w:lastRenderedPageBreak/>
         <w:t xml:space="preserve">The original version will be numbered </w:t>
       </w:r>
       <w:r>
@@ -10579,6 +10490,7 @@
         <w:rPr>
           <w:b/>
         </w:rPr>
+        <w:lastRenderedPageBreak/>
         <w:t>Revision number</w:t>
       </w:r>
       <w:r>
@@ -13444,7 +13356,7 @@
 </file>
 
 <file path=customXml/itemProps1.xml><?xml version="1.0" encoding="utf-8"?>
-<ds:datastoreItem xmlns:ds="http://schemas.openxmlformats.org/officeDocument/2006/customXml" ds:itemID="{CB569749-0E07-B84F-8E52-8520B08D81BD}">
+<ds:datastoreItem xmlns:ds="http://schemas.openxmlformats.org/officeDocument/2006/customXml" ds:itemID="{80546FE2-A818-3C48-8811-146DC1B710E8}">
   <ds:schemaRefs>
     <ds:schemaRef ds:uri="http://schemas.openxmlformats.org/officeDocument/2006/bibliography"/>
   </ds:schemaRefs>

</xml_diff>